<commit_message>
parte 4 medio echa
</commit_message>
<xml_diff>
--- a/Parte 2/AE-2. Plan de Empresa(parte2).docx
+++ b/Parte 2/AE-2. Plan de Empresa(parte2).docx
@@ -1,6 +1,6 @@
 
 <file path=word/document.xml><?xml version="1.0" encoding="utf-8"?>
-<w:document xmlns:wpc="http://schemas.microsoft.com/office/word/2010/wordprocessingCanvas" xmlns:cx="http://schemas.microsoft.com/office/drawing/2014/chartex" xmlns:cx1="http://schemas.microsoft.com/office/drawing/2015/9/8/chartex" xmlns:cx2="http://schemas.microsoft.com/office/drawing/2015/10/21/chartex" xmlns:cx3="http://schemas.microsoft.com/office/drawing/2016/5/9/chartex" xmlns:cx4="http://schemas.microsoft.com/office/drawing/2016/5/10/chartex" xmlns:cx5="http://schemas.microsoft.com/office/drawing/2016/5/11/chartex" xmlns:cx6="http://schemas.microsoft.com/office/drawing/2016/5/12/chartex" xmlns:cx7="http://schemas.microsoft.com/office/drawing/2016/5/13/chartex" xmlns:cx8="http://schemas.microsoft.com/office/drawing/2016/5/14/chartex" xmlns:mc="http://schemas.openxmlformats.org/markup-compatibility/2006" xmlns:aink="http://schemas.microsoft.com/office/drawing/2016/ink" xmlns:am3d="http://schemas.microsoft.com/office/drawing/2017/model3d" xmlns:o="urn:schemas-microsoft-com:office:office" xmlns:oel="http://schemas.microsoft.com/office/2019/extlst" xmlns:r="http://schemas.openxmlformats.org/officeDocument/2006/relationships" xmlns:m="http://schemas.openxmlformats.org/officeDocument/2006/math" xmlns:v="urn:schemas-microsoft-com:vml" xmlns:wp14="http://schemas.microsoft.com/office/word/2010/wordprocessingDrawing" xmlns:wp="http://schemas.openxmlformats.org/drawingml/2006/wordprocessingDrawing" xmlns:w10="urn:schemas-microsoft-com:office:word" xmlns:w="http://schemas.openxmlformats.org/wordprocessingml/2006/main" xmlns:w14="http://schemas.microsoft.com/office/word/2010/wordml" xmlns:w15="http://schemas.microsoft.com/office/word/2012/wordml" xmlns:w16cex="http://schemas.microsoft.com/office/word/2018/wordml/cex" xmlns:w16cid="http://schemas.microsoft.com/office/word/2016/wordml/cid" xmlns:w16="http://schemas.microsoft.com/office/word/2018/wordml" xmlns:w16sdtdh="http://schemas.microsoft.com/office/word/2020/wordml/sdtdatahash" xmlns:w16se="http://schemas.microsoft.com/office/word/2015/wordml/symex" xmlns:wpg="http://schemas.microsoft.com/office/word/2010/wordprocessingGroup" xmlns:wpi="http://schemas.microsoft.com/office/word/2010/wordprocessingInk" xmlns:wne="http://schemas.microsoft.com/office/word/2006/wordml" xmlns:wps="http://schemas.microsoft.com/office/word/2010/wordprocessingShape" mc:Ignorable="w14 w15 w16se w16cid w16 w16cex w16sdtdh wp14">
+<w:document xmlns:wpc="http://schemas.microsoft.com/office/word/2010/wordprocessingCanvas" xmlns:cx="http://schemas.microsoft.com/office/drawing/2014/chartex" xmlns:cx1="http://schemas.microsoft.com/office/drawing/2015/9/8/chartex" xmlns:cx2="http://schemas.microsoft.com/office/drawing/2015/10/21/chartex" xmlns:cx3="http://schemas.microsoft.com/office/drawing/2016/5/9/chartex" xmlns:cx4="http://schemas.microsoft.com/office/drawing/2016/5/10/chartex" xmlns:cx5="http://schemas.microsoft.com/office/drawing/2016/5/11/chartex" xmlns:cx6="http://schemas.microsoft.com/office/drawing/2016/5/12/chartex" xmlns:cx7="http://schemas.microsoft.com/office/drawing/2016/5/13/chartex" xmlns:cx8="http://schemas.microsoft.com/office/drawing/2016/5/14/chartex" xmlns:mc="http://schemas.openxmlformats.org/markup-compatibility/2006" xmlns:aink="http://schemas.microsoft.com/office/drawing/2016/ink" xmlns:am3d="http://schemas.microsoft.com/office/drawing/2017/model3d" xmlns:o="urn:schemas-microsoft-com:office:office" xmlns:oel="http://schemas.microsoft.com/office/2019/extlst" xmlns:r="http://schemas.openxmlformats.org/officeDocument/2006/relationships" xmlns:m="http://schemas.openxmlformats.org/officeDocument/2006/math" xmlns:v="urn:schemas-microsoft-com:vml" xmlns:wp14="http://schemas.microsoft.com/office/word/2010/wordprocessingDrawing" xmlns:wp="http://schemas.openxmlformats.org/drawingml/2006/wordprocessingDrawing" xmlns:w10="urn:schemas-microsoft-com:office:word" xmlns:w="http://schemas.openxmlformats.org/wordprocessingml/2006/main" xmlns:w14="http://schemas.microsoft.com/office/word/2010/wordml" xmlns:w15="http://schemas.microsoft.com/office/word/2012/wordml" xmlns:w16cex="http://schemas.microsoft.com/office/word/2018/wordml/cex" xmlns:w16cid="http://schemas.microsoft.com/office/word/2016/wordml/cid" xmlns:w16="http://schemas.microsoft.com/office/word/2018/wordml" xmlns:w16du="http://schemas.microsoft.com/office/word/2023/wordml/word16du" xmlns:w16sdtdh="http://schemas.microsoft.com/office/word/2020/wordml/sdtdatahash" xmlns:w16se="http://schemas.microsoft.com/office/word/2015/wordml/symex" xmlns:wpg="http://schemas.microsoft.com/office/word/2010/wordprocessingGroup" xmlns:wpi="http://schemas.microsoft.com/office/word/2010/wordprocessingInk" xmlns:wne="http://schemas.microsoft.com/office/word/2006/wordml" xmlns:wps="http://schemas.microsoft.com/office/word/2010/wordprocessingShape" mc:Ignorable="w14 w15 w16se w16cid w16 w16cex w16sdtdh w16du wp14">
   <w:body>
     <w:sdt>
       <w:sdtPr>
@@ -286,17 +286,8 @@
                                           <w:color w:val="FFFFFF" w:themeColor="background1"/>
                                           <w:lang w:val="es-ES"/>
                                         </w:rPr>
-                                        <w:t xml:space="preserve"> </w:t>
+                                        <w:t xml:space="preserve"> Buxeda</w:t>
                                       </w:r>
-                                      <w:proofErr w:type="spellStart"/>
-                                      <w:r>
-                                        <w:rPr>
-                                          <w:color w:val="FFFFFF" w:themeColor="background1"/>
-                                          <w:lang w:val="es-ES"/>
-                                        </w:rPr>
-                                        <w:t>Buxeda</w:t>
-                                      </w:r>
-                                      <w:proofErr w:type="spellEnd"/>
                                     </w:p>
                                   </w:sdtContent>
                                 </w:sdt>
@@ -333,17 +324,8 @@
                                           <w:color w:val="FFFFFF" w:themeColor="background1"/>
                                           <w:lang w:val="es-ES"/>
                                         </w:rPr>
-                                        <w:t xml:space="preserve">artín </w:t>
+                                        <w:t>artín Simal</w:t>
                                       </w:r>
-                                      <w:proofErr w:type="spellStart"/>
-                                      <w:r>
-                                        <w:rPr>
-                                          <w:color w:val="FFFFFF" w:themeColor="background1"/>
-                                          <w:lang w:val="es-ES"/>
-                                        </w:rPr>
-                                        <w:t>Simal</w:t>
-                                      </w:r>
-                                      <w:proofErr w:type="spellEnd"/>
                                     </w:p>
                                   </w:sdtContent>
                                 </w:sdt>
@@ -462,17 +444,8 @@
                                     <w:color w:val="FFFFFF" w:themeColor="background1"/>
                                     <w:lang w:val="es-ES"/>
                                   </w:rPr>
-                                  <w:t xml:space="preserve"> </w:t>
+                                  <w:t xml:space="preserve"> Buxeda</w:t>
                                 </w:r>
-                                <w:proofErr w:type="spellStart"/>
-                                <w:r>
-                                  <w:rPr>
-                                    <w:color w:val="FFFFFF" w:themeColor="background1"/>
-                                    <w:lang w:val="es-ES"/>
-                                  </w:rPr>
-                                  <w:t>Buxeda</w:t>
-                                </w:r>
-                                <w:proofErr w:type="spellEnd"/>
                               </w:p>
                             </w:sdtContent>
                           </w:sdt>
@@ -509,17 +482,8 @@
                                     <w:color w:val="FFFFFF" w:themeColor="background1"/>
                                     <w:lang w:val="es-ES"/>
                                   </w:rPr>
-                                  <w:t xml:space="preserve">artín </w:t>
+                                  <w:t>artín Simal</w:t>
                                 </w:r>
-                                <w:proofErr w:type="spellStart"/>
-                                <w:r>
-                                  <w:rPr>
-                                    <w:color w:val="FFFFFF" w:themeColor="background1"/>
-                                    <w:lang w:val="es-ES"/>
-                                  </w:rPr>
-                                  <w:t>Simal</w:t>
-                                </w:r>
-                                <w:proofErr w:type="spellEnd"/>
                               </w:p>
                             </w:sdtContent>
                           </w:sdt>
@@ -654,18 +618,8 @@
                                         <w:sz w:val="72"/>
                                         <w:szCs w:val="72"/>
                                       </w:rPr>
-                                      <w:t xml:space="preserve">Plan De </w:t>
+                                      <w:t>Plan De Empresa</w:t>
                                     </w:r>
-                                    <w:proofErr w:type="spellStart"/>
-                                    <w:r>
-                                      <w:rPr>
-                                        <w:color w:val="FFFFFF" w:themeColor="background1"/>
-                                        <w:sz w:val="72"/>
-                                        <w:szCs w:val="72"/>
-                                      </w:rPr>
-                                      <w:t>Empresa</w:t>
-                                    </w:r>
-                                    <w:proofErr w:type="spellEnd"/>
                                   </w:p>
                                 </w:sdtContent>
                               </w:sdt>
@@ -720,18 +674,8 @@
                                   <w:sz w:val="72"/>
                                   <w:szCs w:val="72"/>
                                 </w:rPr>
-                                <w:t xml:space="preserve">Plan De </w:t>
+                                <w:t>Plan De Empresa</w:t>
                               </w:r>
-                              <w:proofErr w:type="spellStart"/>
-                              <w:r>
-                                <w:rPr>
-                                  <w:color w:val="FFFFFF" w:themeColor="background1"/>
-                                  <w:sz w:val="72"/>
-                                  <w:szCs w:val="72"/>
-                                </w:rPr>
-                                <w:t>Empresa</w:t>
-                              </w:r>
-                              <w:proofErr w:type="spellEnd"/>
                             </w:p>
                           </w:sdtContent>
                         </w:sdt>
@@ -838,6 +782,15 @@
     </w:p>
     <w:sdt>
       <w:sdtPr>
+        <w:rPr>
+          <w:rFonts w:asciiTheme="minorHAnsi" w:eastAsiaTheme="minorHAnsi" w:hAnsiTheme="minorHAnsi" w:cstheme="minorBidi"/>
+          <w:color w:val="auto"/>
+          <w:kern w:val="2"/>
+          <w:sz w:val="22"/>
+          <w:szCs w:val="22"/>
+          <w:lang w:val="es-ES" w:eastAsia="en-US"/>
+          <w14:ligatures w14:val="standardContextual"/>
+        </w:rPr>
         <w:id w:val="1474718509"/>
         <w:docPartObj>
           <w:docPartGallery w:val="Table of Contents"/>
@@ -846,15 +799,8 @@
       </w:sdtPr>
       <w:sdtEndPr>
         <w:rPr>
-          <w:rFonts w:asciiTheme="minorHAnsi" w:eastAsiaTheme="minorHAnsi" w:hAnsiTheme="minorHAnsi" w:cstheme="minorBidi"/>
           <w:b/>
           <w:bCs/>
-          <w:color w:val="auto"/>
-          <w:kern w:val="2"/>
-          <w:sz w:val="22"/>
-          <w:szCs w:val="22"/>
-          <w:lang w:val="es-ES" w:eastAsia="en-US"/>
-          <w14:ligatures w14:val="standardContextual"/>
         </w:rPr>
       </w:sdtEndPr>
       <w:sdtContent>
@@ -863,11 +809,9 @@
             <w:pStyle w:val="TtuloTDC"/>
             <w:jc w:val="center"/>
           </w:pPr>
-          <w:proofErr w:type="spellStart"/>
           <w:r>
             <w:t>Índice</w:t>
           </w:r>
-          <w:proofErr w:type="spellEnd"/>
         </w:p>
         <w:p>
           <w:pPr>
@@ -890,7 +834,7 @@
           <w:r>
             <w:fldChar w:fldCharType="separate"/>
           </w:r>
-          <w:hyperlink w:anchor="_Toc158462694" w:history="1">
+          <w:hyperlink w:anchor="_Toc159086189" w:history="1">
             <w:r>
               <w:rPr>
                 <w:rStyle w:val="Hipervnculo"/>
@@ -920,7 +864,7 @@
                 <w:noProof/>
                 <w:webHidden/>
               </w:rPr>
-              <w:instrText xml:space="preserve"> PAGEREF _Toc158462694 \h </w:instrText>
+              <w:instrText xml:space="preserve"> PAGEREF _Toc159086189 \h </w:instrText>
             </w:r>
             <w:r>
               <w:rPr>
@@ -963,7 +907,7 @@
               <w:lang w:val="en-GB" w:eastAsia="en-GB"/>
             </w:rPr>
           </w:pPr>
-          <w:hyperlink w:anchor="_Toc158462695" w:history="1">
+          <w:hyperlink w:anchor="_Toc159086190" w:history="1">
             <w:r>
               <w:rPr>
                 <w:rStyle w:val="Hipervnculo"/>
@@ -993,7 +937,7 @@
                 <w:noProof/>
                 <w:webHidden/>
               </w:rPr>
-              <w:instrText xml:space="preserve"> PAGEREF _Toc158462695 \h </w:instrText>
+              <w:instrText xml:space="preserve"> PAGEREF _Toc159086190 \h </w:instrText>
             </w:r>
             <w:r>
               <w:rPr>
@@ -1036,7 +980,7 @@
               <w:lang w:val="en-GB" w:eastAsia="en-GB"/>
             </w:rPr>
           </w:pPr>
-          <w:hyperlink w:anchor="_Toc158462696" w:history="1">
+          <w:hyperlink w:anchor="_Toc159086191" w:history="1">
             <w:r>
               <w:rPr>
                 <w:rStyle w:val="Hipervnculo"/>
@@ -1066,7 +1010,7 @@
                 <w:noProof/>
                 <w:webHidden/>
               </w:rPr>
-              <w:instrText xml:space="preserve"> PAGEREF _Toc158462696 \h </w:instrText>
+              <w:instrText xml:space="preserve"> PAGEREF _Toc159086191 \h </w:instrText>
             </w:r>
             <w:r>
               <w:rPr>
@@ -1109,7 +1053,7 @@
               <w:lang w:val="en-GB" w:eastAsia="en-GB"/>
             </w:rPr>
           </w:pPr>
-          <w:hyperlink w:anchor="_Toc158462697" w:history="1">
+          <w:hyperlink w:anchor="_Toc159086192" w:history="1">
             <w:r>
               <w:rPr>
                 <w:rStyle w:val="Hipervnculo"/>
@@ -1139,7 +1083,7 @@
                 <w:noProof/>
                 <w:webHidden/>
               </w:rPr>
-              <w:instrText xml:space="preserve"> PAGEREF _Toc158462697 \h </w:instrText>
+              <w:instrText xml:space="preserve"> PAGEREF _Toc159086192 \h </w:instrText>
             </w:r>
             <w:r>
               <w:rPr>
@@ -1182,7 +1126,7 @@
               <w:lang w:val="en-GB" w:eastAsia="en-GB"/>
             </w:rPr>
           </w:pPr>
-          <w:hyperlink w:anchor="_Toc158462698" w:history="1">
+          <w:hyperlink w:anchor="_Toc159086193" w:history="1">
             <w:r>
               <w:rPr>
                 <w:rStyle w:val="Hipervnculo"/>
@@ -1191,7 +1135,7 @@
                 <w:bCs/>
                 <w:noProof/>
               </w:rPr>
-              <w:t>b) Rentabilidad del producto / servicio</w:t>
+              <w:t>b) Marca, logotipo, envases y etiquetas previstos identificar si vas a tener una marca comercial o nombre comercial con logo.</w:t>
             </w:r>
             <w:r>
               <w:rPr>
@@ -1212,7 +1156,80 @@
                 <w:noProof/>
                 <w:webHidden/>
               </w:rPr>
-              <w:instrText xml:space="preserve"> PAGEREF _Toc158462698 \h </w:instrText>
+              <w:instrText xml:space="preserve"> PAGEREF _Toc159086193 \h </w:instrText>
+            </w:r>
+            <w:r>
+              <w:rPr>
+                <w:noProof/>
+                <w:webHidden/>
+              </w:rPr>
+            </w:r>
+            <w:r>
+              <w:rPr>
+                <w:noProof/>
+                <w:webHidden/>
+              </w:rPr>
+              <w:fldChar w:fldCharType="separate"/>
+            </w:r>
+            <w:r>
+              <w:rPr>
+                <w:noProof/>
+                <w:webHidden/>
+              </w:rPr>
+              <w:t>2</w:t>
+            </w:r>
+            <w:r>
+              <w:rPr>
+                <w:noProof/>
+                <w:webHidden/>
+              </w:rPr>
+              <w:fldChar w:fldCharType="end"/>
+            </w:r>
+          </w:hyperlink>
+        </w:p>
+        <w:p>
+          <w:pPr>
+            <w:pStyle w:val="TDC3"/>
+            <w:tabs>
+              <w:tab w:val="right" w:leader="dot" w:pos="8494"/>
+            </w:tabs>
+            <w:rPr>
+              <w:rFonts w:eastAsiaTheme="minorEastAsia"/>
+              <w:noProof/>
+              <w:lang w:val="en-GB" w:eastAsia="en-GB"/>
+            </w:rPr>
+          </w:pPr>
+          <w:hyperlink w:anchor="_Toc159086194" w:history="1">
+            <w:r>
+              <w:rPr>
+                <w:rStyle w:val="Hipervnculo"/>
+                <w:rFonts w:cstheme="minorHAnsi"/>
+                <w:b/>
+                <w:bCs/>
+                <w:noProof/>
+              </w:rPr>
+              <w:t>c) Rentabilidad del producto / servicio</w:t>
+            </w:r>
+            <w:r>
+              <w:rPr>
+                <w:noProof/>
+                <w:webHidden/>
+              </w:rPr>
+              <w:tab/>
+            </w:r>
+            <w:r>
+              <w:rPr>
+                <w:noProof/>
+                <w:webHidden/>
+              </w:rPr>
+              <w:fldChar w:fldCharType="begin"/>
+            </w:r>
+            <w:r>
+              <w:rPr>
+                <w:noProof/>
+                <w:webHidden/>
+              </w:rPr>
+              <w:instrText xml:space="preserve"> PAGEREF _Toc159086194 \h </w:instrText>
             </w:r>
             <w:r>
               <w:rPr>
@@ -1255,7 +1272,7 @@
               <w:lang w:val="en-GB" w:eastAsia="en-GB"/>
             </w:rPr>
           </w:pPr>
-          <w:hyperlink w:anchor="_Toc158462699" w:history="1">
+          <w:hyperlink w:anchor="_Toc159086195" w:history="1">
             <w:r>
               <w:rPr>
                 <w:rStyle w:val="Hipervnculo"/>
@@ -1285,7 +1302,7 @@
                 <w:noProof/>
                 <w:webHidden/>
               </w:rPr>
-              <w:instrText xml:space="preserve"> PAGEREF _Toc158462699 \h </w:instrText>
+              <w:instrText xml:space="preserve"> PAGEREF _Toc159086195 \h </w:instrText>
             </w:r>
             <w:r>
               <w:rPr>
@@ -1328,7 +1345,7 @@
               <w:lang w:val="en-GB" w:eastAsia="en-GB"/>
             </w:rPr>
           </w:pPr>
-          <w:hyperlink w:anchor="_Toc158462700" w:history="1">
+          <w:hyperlink w:anchor="_Toc159086196" w:history="1">
             <w:r>
               <w:rPr>
                 <w:rStyle w:val="Hipervnculo"/>
@@ -1358,7 +1375,7 @@
                 <w:noProof/>
                 <w:webHidden/>
               </w:rPr>
-              <w:instrText xml:space="preserve"> PAGEREF _Toc158462700 \h </w:instrText>
+              <w:instrText xml:space="preserve"> PAGEREF _Toc159086196 \h </w:instrText>
             </w:r>
             <w:r>
               <w:rPr>
@@ -1401,7 +1418,7 @@
               <w:lang w:val="en-GB" w:eastAsia="en-GB"/>
             </w:rPr>
           </w:pPr>
-          <w:hyperlink w:anchor="_Toc158462701" w:history="1">
+          <w:hyperlink w:anchor="_Toc159086197" w:history="1">
             <w:r>
               <w:rPr>
                 <w:rStyle w:val="Hipervnculo"/>
@@ -1431,7 +1448,7 @@
                 <w:noProof/>
                 <w:webHidden/>
               </w:rPr>
-              <w:instrText xml:space="preserve"> PAGEREF _Toc158462701 \h </w:instrText>
+              <w:instrText xml:space="preserve"> PAGEREF _Toc159086197 \h </w:instrText>
             </w:r>
             <w:r>
               <w:rPr>
@@ -1474,7 +1491,7 @@
               <w:lang w:val="en-GB" w:eastAsia="en-GB"/>
             </w:rPr>
           </w:pPr>
-          <w:hyperlink w:anchor="_Toc158462702" w:history="1">
+          <w:hyperlink w:anchor="_Toc159086198" w:history="1">
             <w:r>
               <w:rPr>
                 <w:rStyle w:val="Hipervnculo"/>
@@ -1504,7 +1521,7 @@
                 <w:noProof/>
                 <w:webHidden/>
               </w:rPr>
-              <w:instrText xml:space="preserve"> PAGEREF _Toc158462702 \h </w:instrText>
+              <w:instrText xml:space="preserve"> PAGEREF _Toc159086198 \h </w:instrText>
             </w:r>
             <w:r>
               <w:rPr>
@@ -1547,7 +1564,7 @@
               <w:lang w:val="en-GB" w:eastAsia="en-GB"/>
             </w:rPr>
           </w:pPr>
-          <w:hyperlink w:anchor="_Toc158462703" w:history="1">
+          <w:hyperlink w:anchor="_Toc159086199" w:history="1">
             <w:r>
               <w:rPr>
                 <w:rStyle w:val="Hipervnculo"/>
@@ -1577,7 +1594,7 @@
                 <w:noProof/>
                 <w:webHidden/>
               </w:rPr>
-              <w:instrText xml:space="preserve"> PAGEREF _Toc158462703 \h </w:instrText>
+              <w:instrText xml:space="preserve"> PAGEREF _Toc159086199 \h </w:instrText>
             </w:r>
             <w:r>
               <w:rPr>
@@ -1620,7 +1637,7 @@
               <w:lang w:val="en-GB" w:eastAsia="en-GB"/>
             </w:rPr>
           </w:pPr>
-          <w:hyperlink w:anchor="_Toc158462704" w:history="1">
+          <w:hyperlink w:anchor="_Toc159086200" w:history="1">
             <w:r>
               <w:rPr>
                 <w:rStyle w:val="Hipervnculo"/>
@@ -1650,7 +1667,7 @@
                 <w:noProof/>
                 <w:webHidden/>
               </w:rPr>
-              <w:instrText xml:space="preserve"> PAGEREF _Toc158462704 \h </w:instrText>
+              <w:instrText xml:space="preserve"> PAGEREF _Toc159086200 \h </w:instrText>
             </w:r>
             <w:r>
               <w:rPr>
@@ -1693,7 +1710,7 @@
               <w:lang w:val="en-GB" w:eastAsia="en-GB"/>
             </w:rPr>
           </w:pPr>
-          <w:hyperlink w:anchor="_Toc158462705" w:history="1">
+          <w:hyperlink w:anchor="_Toc159086201" w:history="1">
             <w:r>
               <w:rPr>
                 <w:rStyle w:val="Hipervnculo"/>
@@ -1723,7 +1740,7 @@
                 <w:noProof/>
                 <w:webHidden/>
               </w:rPr>
-              <w:instrText xml:space="preserve"> PAGEREF _Toc158462705 \h </w:instrText>
+              <w:instrText xml:space="preserve"> PAGEREF _Toc159086201 \h </w:instrText>
             </w:r>
             <w:r>
               <w:rPr>
@@ -1743,7 +1760,7 @@
                 <w:noProof/>
                 <w:webHidden/>
               </w:rPr>
-              <w:t>2</w:t>
+              <w:t>3</w:t>
             </w:r>
             <w:r>
               <w:rPr>
@@ -1766,7 +1783,7 @@
               <w:lang w:val="en-GB" w:eastAsia="en-GB"/>
             </w:rPr>
           </w:pPr>
-          <w:hyperlink w:anchor="_Toc158462706" w:history="1">
+          <w:hyperlink w:anchor="_Toc159086202" w:history="1">
             <w:r>
               <w:rPr>
                 <w:rStyle w:val="Hipervnculo"/>
@@ -1796,7 +1813,7 @@
                 <w:noProof/>
                 <w:webHidden/>
               </w:rPr>
-              <w:instrText xml:space="preserve"> PAGEREF _Toc158462706 \h </w:instrText>
+              <w:instrText xml:space="preserve"> PAGEREF _Toc159086202 \h </w:instrText>
             </w:r>
             <w:r>
               <w:rPr>
@@ -1816,7 +1833,7 @@
                 <w:noProof/>
                 <w:webHidden/>
               </w:rPr>
-              <w:t>2</w:t>
+              <w:t>4</w:t>
             </w:r>
             <w:r>
               <w:rPr>
@@ -1839,7 +1856,7 @@
               <w:lang w:val="en-GB" w:eastAsia="en-GB"/>
             </w:rPr>
           </w:pPr>
-          <w:hyperlink w:anchor="_Toc158462707" w:history="1">
+          <w:hyperlink w:anchor="_Toc159086203" w:history="1">
             <w:r>
               <w:rPr>
                 <w:rStyle w:val="Hipervnculo"/>
@@ -1869,7 +1886,7 @@
                 <w:noProof/>
                 <w:webHidden/>
               </w:rPr>
-              <w:instrText xml:space="preserve"> PAGEREF _Toc158462707 \h </w:instrText>
+              <w:instrText xml:space="preserve"> PAGEREF _Toc159086203 \h </w:instrText>
             </w:r>
             <w:r>
               <w:rPr>
@@ -1889,7 +1906,7 @@
                 <w:noProof/>
                 <w:webHidden/>
               </w:rPr>
-              <w:t>2</w:t>
+              <w:t>4</w:t>
             </w:r>
             <w:r>
               <w:rPr>
@@ -1912,7 +1929,7 @@
               <w:lang w:val="en-GB" w:eastAsia="en-GB"/>
             </w:rPr>
           </w:pPr>
-          <w:hyperlink w:anchor="_Toc158462708" w:history="1">
+          <w:hyperlink w:anchor="_Toc159086204" w:history="1">
             <w:r>
               <w:rPr>
                 <w:rStyle w:val="Hipervnculo"/>
@@ -1942,7 +1959,7 @@
                 <w:noProof/>
                 <w:webHidden/>
               </w:rPr>
-              <w:instrText xml:space="preserve"> PAGEREF _Toc158462708 \h </w:instrText>
+              <w:instrText xml:space="preserve"> PAGEREF _Toc159086204 \h </w:instrText>
             </w:r>
             <w:r>
               <w:rPr>
@@ -1962,7 +1979,7 @@
                 <w:noProof/>
                 <w:webHidden/>
               </w:rPr>
-              <w:t>2</w:t>
+              <w:t>4</w:t>
             </w:r>
             <w:r>
               <w:rPr>
@@ -1985,7 +2002,7 @@
               <w:lang w:val="en-GB" w:eastAsia="en-GB"/>
             </w:rPr>
           </w:pPr>
-          <w:hyperlink w:anchor="_Toc158462709" w:history="1">
+          <w:hyperlink w:anchor="_Toc159086205" w:history="1">
             <w:r>
               <w:rPr>
                 <w:rStyle w:val="Hipervnculo"/>
@@ -2015,7 +2032,7 @@
                 <w:noProof/>
                 <w:webHidden/>
               </w:rPr>
-              <w:instrText xml:space="preserve"> PAGEREF _Toc158462709 \h </w:instrText>
+              <w:instrText xml:space="preserve"> PAGEREF _Toc159086205 \h </w:instrText>
             </w:r>
             <w:r>
               <w:rPr>
@@ -2035,7 +2052,7 @@
                 <w:noProof/>
                 <w:webHidden/>
               </w:rPr>
-              <w:t>2</w:t>
+              <w:t>4</w:t>
             </w:r>
             <w:r>
               <w:rPr>
@@ -2058,7 +2075,7 @@
               <w:lang w:val="en-GB" w:eastAsia="en-GB"/>
             </w:rPr>
           </w:pPr>
-          <w:hyperlink w:anchor="_Toc158462710" w:history="1">
+          <w:hyperlink w:anchor="_Toc159086206" w:history="1">
             <w:r>
               <w:rPr>
                 <w:rStyle w:val="Hipervnculo"/>
@@ -2088,7 +2105,7 @@
                 <w:noProof/>
                 <w:webHidden/>
               </w:rPr>
-              <w:instrText xml:space="preserve"> PAGEREF _Toc158462710 \h </w:instrText>
+              <w:instrText xml:space="preserve"> PAGEREF _Toc159086206 \h </w:instrText>
             </w:r>
             <w:r>
               <w:rPr>
@@ -2108,7 +2125,7 @@
                 <w:noProof/>
                 <w:webHidden/>
               </w:rPr>
-              <w:t>2</w:t>
+              <w:t>4</w:t>
             </w:r>
             <w:r>
               <w:rPr>
@@ -2131,7 +2148,7 @@
               <w:lang w:val="en-GB" w:eastAsia="en-GB"/>
             </w:rPr>
           </w:pPr>
-          <w:hyperlink w:anchor="_Toc158462711" w:history="1">
+          <w:hyperlink w:anchor="_Toc159086207" w:history="1">
             <w:r>
               <w:rPr>
                 <w:rStyle w:val="Hipervnculo"/>
@@ -2161,7 +2178,7 @@
                 <w:noProof/>
                 <w:webHidden/>
               </w:rPr>
-              <w:instrText xml:space="preserve"> PAGEREF _Toc158462711 \h </w:instrText>
+              <w:instrText xml:space="preserve"> PAGEREF _Toc159086207 \h </w:instrText>
             </w:r>
             <w:r>
               <w:rPr>
@@ -2181,7 +2198,7 @@
                 <w:noProof/>
                 <w:webHidden/>
               </w:rPr>
-              <w:t>2</w:t>
+              <w:t>4</w:t>
             </w:r>
             <w:r>
               <w:rPr>
@@ -2204,7 +2221,7 @@
               <w:lang w:val="en-GB" w:eastAsia="en-GB"/>
             </w:rPr>
           </w:pPr>
-          <w:hyperlink w:anchor="_Toc158462712" w:history="1">
+          <w:hyperlink w:anchor="_Toc159086208" w:history="1">
             <w:r>
               <w:rPr>
                 <w:rStyle w:val="Hipervnculo"/>
@@ -2234,7 +2251,7 @@
                 <w:noProof/>
                 <w:webHidden/>
               </w:rPr>
-              <w:instrText xml:space="preserve"> PAGEREF _Toc158462712 \h </w:instrText>
+              <w:instrText xml:space="preserve"> PAGEREF _Toc159086208 \h </w:instrText>
             </w:r>
             <w:r>
               <w:rPr>
@@ -2254,7 +2271,7 @@
                 <w:noProof/>
                 <w:webHidden/>
               </w:rPr>
-              <w:t>2</w:t>
+              <w:t>4</w:t>
             </w:r>
             <w:r>
               <w:rPr>
@@ -2277,7 +2294,7 @@
               <w:lang w:val="en-GB" w:eastAsia="en-GB"/>
             </w:rPr>
           </w:pPr>
-          <w:hyperlink w:anchor="_Toc158462713" w:history="1">
+          <w:hyperlink w:anchor="_Toc159086209" w:history="1">
             <w:r>
               <w:rPr>
                 <w:rStyle w:val="Hipervnculo"/>
@@ -2307,7 +2324,7 @@
                 <w:noProof/>
                 <w:webHidden/>
               </w:rPr>
-              <w:instrText xml:space="preserve"> PAGEREF _Toc158462713 \h </w:instrText>
+              <w:instrText xml:space="preserve"> PAGEREF _Toc159086209 \h </w:instrText>
             </w:r>
             <w:r>
               <w:rPr>
@@ -2327,7 +2344,7 @@
                 <w:noProof/>
                 <w:webHidden/>
               </w:rPr>
-              <w:t>2</w:t>
+              <w:t>4</w:t>
             </w:r>
             <w:r>
               <w:rPr>
@@ -2350,7 +2367,7 @@
               <w:lang w:val="en-GB" w:eastAsia="en-GB"/>
             </w:rPr>
           </w:pPr>
-          <w:hyperlink w:anchor="_Toc158462714" w:history="1">
+          <w:hyperlink w:anchor="_Toc159086210" w:history="1">
             <w:r>
               <w:rPr>
                 <w:rStyle w:val="Hipervnculo"/>
@@ -2380,7 +2397,7 @@
                 <w:noProof/>
                 <w:webHidden/>
               </w:rPr>
-              <w:instrText xml:space="preserve"> PAGEREF _Toc158462714 \h </w:instrText>
+              <w:instrText xml:space="preserve"> PAGEREF _Toc159086210 \h </w:instrText>
             </w:r>
             <w:r>
               <w:rPr>
@@ -2400,7 +2417,7 @@
                 <w:noProof/>
                 <w:webHidden/>
               </w:rPr>
-              <w:t>2</w:t>
+              <w:t>4</w:t>
             </w:r>
             <w:r>
               <w:rPr>
@@ -2423,7 +2440,7 @@
               <w:lang w:val="en-GB" w:eastAsia="en-GB"/>
             </w:rPr>
           </w:pPr>
-          <w:hyperlink w:anchor="_Toc158462715" w:history="1">
+          <w:hyperlink w:anchor="_Toc159086211" w:history="1">
             <w:r>
               <w:rPr>
                 <w:rStyle w:val="Hipervnculo"/>
@@ -2453,7 +2470,7 @@
                 <w:noProof/>
                 <w:webHidden/>
               </w:rPr>
-              <w:instrText xml:space="preserve"> PAGEREF _Toc158462715 \h </w:instrText>
+              <w:instrText xml:space="preserve"> PAGEREF _Toc159086211 \h </w:instrText>
             </w:r>
             <w:r>
               <w:rPr>
@@ -2473,7 +2490,7 @@
                 <w:noProof/>
                 <w:webHidden/>
               </w:rPr>
-              <w:t>2</w:t>
+              <w:t>4</w:t>
             </w:r>
             <w:r>
               <w:rPr>
@@ -2496,7 +2513,7 @@
               <w:lang w:val="en-GB" w:eastAsia="en-GB"/>
             </w:rPr>
           </w:pPr>
-          <w:hyperlink w:anchor="_Toc158462716" w:history="1">
+          <w:hyperlink w:anchor="_Toc159086212" w:history="1">
             <w:r>
               <w:rPr>
                 <w:rStyle w:val="Hipervnculo"/>
@@ -2526,7 +2543,7 @@
                 <w:noProof/>
                 <w:webHidden/>
               </w:rPr>
-              <w:instrText xml:space="preserve"> PAGEREF _Toc158462716 \h </w:instrText>
+              <w:instrText xml:space="preserve"> PAGEREF _Toc159086212 \h </w:instrText>
             </w:r>
             <w:r>
               <w:rPr>
@@ -2546,7 +2563,7 @@
                 <w:noProof/>
                 <w:webHidden/>
               </w:rPr>
-              <w:t>2</w:t>
+              <w:t>4</w:t>
             </w:r>
             <w:r>
               <w:rPr>
@@ -2569,7 +2586,7 @@
               <w:lang w:val="en-GB" w:eastAsia="en-GB"/>
             </w:rPr>
           </w:pPr>
-          <w:hyperlink w:anchor="_Toc158462717" w:history="1">
+          <w:hyperlink w:anchor="_Toc159086213" w:history="1">
             <w:r>
               <w:rPr>
                 <w:rStyle w:val="Hipervnculo"/>
@@ -2599,7 +2616,7 @@
                 <w:noProof/>
                 <w:webHidden/>
               </w:rPr>
-              <w:instrText xml:space="preserve"> PAGEREF _Toc158462717 \h </w:instrText>
+              <w:instrText xml:space="preserve"> PAGEREF _Toc159086213 \h </w:instrText>
             </w:r>
             <w:r>
               <w:rPr>
@@ -2619,7 +2636,7 @@
                 <w:noProof/>
                 <w:webHidden/>
               </w:rPr>
-              <w:t>2</w:t>
+              <w:t>4</w:t>
             </w:r>
             <w:r>
               <w:rPr>
@@ -2642,7 +2659,7 @@
               <w:lang w:val="en-GB" w:eastAsia="en-GB"/>
             </w:rPr>
           </w:pPr>
-          <w:hyperlink w:anchor="_Toc158462718" w:history="1">
+          <w:hyperlink w:anchor="_Toc159086214" w:history="1">
             <w:r>
               <w:rPr>
                 <w:rStyle w:val="Hipervnculo"/>
@@ -2672,7 +2689,7 @@
                 <w:noProof/>
                 <w:webHidden/>
               </w:rPr>
-              <w:instrText xml:space="preserve"> PAGEREF _Toc158462718 \h </w:instrText>
+              <w:instrText xml:space="preserve"> PAGEREF _Toc159086214 \h </w:instrText>
             </w:r>
             <w:r>
               <w:rPr>
@@ -2692,7 +2709,7 @@
                 <w:noProof/>
                 <w:webHidden/>
               </w:rPr>
-              <w:t>2</w:t>
+              <w:t>4</w:t>
             </w:r>
             <w:r>
               <w:rPr>
@@ -2756,7 +2773,7 @@
           <w:color w:val="auto"/>
         </w:rPr>
       </w:pPr>
-      <w:bookmarkStart w:id="0" w:name="_Toc158462694"/>
+      <w:bookmarkStart w:id="0" w:name="_Toc159086189"/>
       <w:r>
         <w:rPr>
           <w:rFonts w:asciiTheme="minorHAnsi" w:hAnsiTheme="minorHAnsi" w:cstheme="minorHAnsi"/>
@@ -2764,7 +2781,6 @@
           <w:bCs/>
           <w:color w:val="auto"/>
         </w:rPr>
-        <w:lastRenderedPageBreak/>
         <w:t>4.El Plan de Marketing</w:t>
       </w:r>
       <w:bookmarkEnd w:id="0"/>
@@ -2784,7 +2800,7 @@
       <w:r>
         <w:tab/>
       </w:r>
-      <w:bookmarkStart w:id="1" w:name="_Toc158462695"/>
+      <w:bookmarkStart w:id="1" w:name="_Toc159086190"/>
       <w:r>
         <w:rPr>
           <w:rFonts w:asciiTheme="minorHAnsi" w:hAnsiTheme="minorHAnsi" w:cstheme="minorHAnsi"/>
@@ -2800,6 +2816,72 @@
     </w:p>
     <w:p>
       <w:pPr>
+        <w:rPr>
+          <w:b/>
+          <w:bCs/>
+          <w:sz w:val="24"/>
+          <w:szCs w:val="24"/>
+          <w:u w:val="single"/>
+        </w:rPr>
+      </w:pPr>
+      <w:r>
+        <w:tab/>
+      </w:r>
+      <w:r>
+        <w:rPr>
+          <w:b/>
+          <w:bCs/>
+          <w:sz w:val="24"/>
+          <w:szCs w:val="24"/>
+          <w:u w:val="single"/>
+        </w:rPr>
+        <w:t>Comercialización del producto</w:t>
+      </w:r>
+    </w:p>
+    <w:p>
+      <w:pPr>
+        <w:pStyle w:val="Prrafodelista"/>
+        <w:numPr>
+          <w:ilvl w:val="0"/>
+          <w:numId w:val="64"/>
+        </w:numPr>
+        <w:spacing w:after="0"/>
+        <w:rPr>
+          <w:sz w:val="24"/>
+          <w:szCs w:val="24"/>
+        </w:rPr>
+      </w:pPr>
+      <w:r>
+        <w:rPr>
+          <w:sz w:val="24"/>
+          <w:szCs w:val="24"/>
+        </w:rPr>
+        <w:t>Desde nuestra propia página web, tendrán acceso a un formulario donde se podrían poner en contacto con nosotros para contratarnos para desarrollar su aplicación web.</w:t>
+      </w:r>
+    </w:p>
+    <w:p>
+      <w:pPr>
+        <w:pStyle w:val="Prrafodelista"/>
+        <w:numPr>
+          <w:ilvl w:val="0"/>
+          <w:numId w:val="64"/>
+        </w:numPr>
+        <w:spacing w:after="0"/>
+        <w:rPr>
+          <w:sz w:val="24"/>
+          <w:szCs w:val="24"/>
+        </w:rPr>
+      </w:pPr>
+      <w:r>
+        <w:rPr>
+          <w:sz w:val="24"/>
+          <w:szCs w:val="24"/>
+        </w:rPr>
+        <w:t>También mostraríamos en nuestra propia pagina web proyectos que hemos realizado de otras empresas como modo de publicidad</w:t>
+      </w:r>
+    </w:p>
+    <w:p>
+      <w:pPr>
         <w:pStyle w:val="Ttulo2"/>
         <w:rPr>
           <w:rFonts w:asciiTheme="minorHAnsi" w:hAnsiTheme="minorHAnsi" w:cstheme="minorHAnsi"/>
@@ -2817,7 +2899,7 @@
         </w:rPr>
         <w:tab/>
       </w:r>
-      <w:bookmarkStart w:id="2" w:name="_Toc158462696"/>
+      <w:bookmarkStart w:id="2" w:name="_Toc159086191"/>
       <w:r>
         <w:rPr>
           <w:rFonts w:asciiTheme="minorHAnsi" w:hAnsiTheme="minorHAnsi" w:cstheme="minorHAnsi"/>
@@ -2844,7 +2926,7 @@
       <w:r>
         <w:tab/>
       </w:r>
-      <w:bookmarkStart w:id="3" w:name="_Toc158462697"/>
+      <w:bookmarkStart w:id="3" w:name="_Toc159086192"/>
       <w:r>
         <w:rPr>
           <w:rFonts w:asciiTheme="minorHAnsi" w:hAnsiTheme="minorHAnsi" w:cstheme="minorHAnsi"/>
@@ -2894,6 +2976,68 @@
     </w:p>
     <w:p>
       <w:pPr>
+        <w:pStyle w:val="Prrafodelista"/>
+        <w:numPr>
+          <w:ilvl w:val="0"/>
+          <w:numId w:val="63"/>
+        </w:numPr>
+        <w:rPr>
+          <w:sz w:val="24"/>
+          <w:szCs w:val="24"/>
+        </w:rPr>
+      </w:pPr>
+      <w:r>
+        <w:rPr>
+          <w:sz w:val="24"/>
+          <w:szCs w:val="24"/>
+        </w:rPr>
+        <w:t>Los productos una vez terminados se le entregaran al cliente ya desplegados con su dominio, y unas credenciales de administrados para que el cliente pueda manejar y hacer consultas de sus productos.</w:t>
+      </w:r>
+    </w:p>
+    <w:p>
+      <w:pPr>
+        <w:pStyle w:val="Ttulo3"/>
+        <w:ind w:left="708"/>
+        <w:rPr>
+          <w:rFonts w:asciiTheme="minorHAnsi" w:hAnsiTheme="minorHAnsi" w:cstheme="minorHAnsi"/>
+          <w:b/>
+          <w:bCs/>
+          <w:color w:val="auto"/>
+        </w:rPr>
+      </w:pPr>
+      <w:bookmarkStart w:id="4" w:name="_Toc159086193"/>
+      <w:r>
+        <w:rPr>
+          <w:rFonts w:asciiTheme="minorHAnsi" w:hAnsiTheme="minorHAnsi" w:cstheme="minorHAnsi"/>
+          <w:b/>
+          <w:bCs/>
+          <w:color w:val="auto"/>
+        </w:rPr>
+        <w:t>b)</w:t>
+      </w:r>
+      <w:r>
+        <w:rPr>
+          <w:rFonts w:asciiTheme="minorHAnsi" w:hAnsiTheme="minorHAnsi" w:cstheme="minorHAnsi"/>
+          <w:b/>
+          <w:bCs/>
+          <w:color w:val="auto"/>
+        </w:rPr>
+        <w:t xml:space="preserve"> </w:t>
+      </w:r>
+      <w:r>
+        <w:rPr>
+          <w:rFonts w:asciiTheme="minorHAnsi" w:hAnsiTheme="minorHAnsi" w:cstheme="minorHAnsi"/>
+          <w:b/>
+          <w:bCs/>
+          <w:color w:val="auto"/>
+        </w:rPr>
+        <w:t>Marca, logotipo, envases y etiquetas previstos identificar si vas a tener una marca comercial o nombre comercial con logo.</w:t>
+      </w:r>
+      <w:bookmarkEnd w:id="4"/>
+    </w:p>
+    <w:p/>
+    <w:p>
+      <w:pPr>
         <w:pStyle w:val="Ttulo3"/>
         <w:rPr>
           <w:rFonts w:asciiTheme="minorHAnsi" w:hAnsiTheme="minorHAnsi" w:cstheme="minorHAnsi"/>
@@ -2905,7 +3049,7 @@
       <w:r>
         <w:tab/>
       </w:r>
-      <w:bookmarkStart w:id="4" w:name="_Toc158462698"/>
+      <w:bookmarkStart w:id="5" w:name="_Toc159086194"/>
       <w:r>
         <w:rPr>
           <w:rFonts w:asciiTheme="minorHAnsi" w:hAnsiTheme="minorHAnsi" w:cstheme="minorHAnsi"/>
@@ -2913,9 +3057,135 @@
           <w:bCs/>
           <w:color w:val="auto"/>
         </w:rPr>
-        <w:t>b) Rentabilidad del producto / servicio</w:t>
+        <w:t>c</w:t>
       </w:r>
-      <w:bookmarkEnd w:id="4"/>
+      <w:r>
+        <w:rPr>
+          <w:rFonts w:asciiTheme="minorHAnsi" w:hAnsiTheme="minorHAnsi" w:cstheme="minorHAnsi"/>
+          <w:b/>
+          <w:bCs/>
+          <w:color w:val="auto"/>
+        </w:rPr>
+        <w:t>) Rentabilidad del producto / servicio</w:t>
+      </w:r>
+      <w:bookmarkEnd w:id="5"/>
+    </w:p>
+    <w:p>
+      <w:pPr>
+        <w:spacing w:after="0"/>
+        <w:rPr>
+          <w:sz w:val="24"/>
+          <w:szCs w:val="24"/>
+        </w:rPr>
+      </w:pPr>
+      <w:r>
+        <w:tab/>
+      </w:r>
+      <w:r>
+        <w:tab/>
+      </w:r>
+      <w:r>
+        <w:rPr>
+          <w:sz w:val="24"/>
+          <w:szCs w:val="24"/>
+        </w:rPr>
+        <w:t>Escenario optimista</w:t>
+      </w:r>
+    </w:p>
+    <w:p>
+      <w:pPr>
+        <w:spacing w:after="0"/>
+        <w:rPr>
+          <w:sz w:val="24"/>
+          <w:szCs w:val="24"/>
+        </w:rPr>
+      </w:pPr>
+      <w:r>
+        <w:rPr>
+          <w:sz w:val="24"/>
+          <w:szCs w:val="24"/>
+        </w:rPr>
+        <w:tab/>
+      </w:r>
+      <w:r>
+        <w:rPr>
+          <w:sz w:val="24"/>
+          <w:szCs w:val="24"/>
+        </w:rPr>
+        <w:tab/>
+      </w:r>
+      <w:r>
+        <w:rPr>
+          <w:sz w:val="24"/>
+          <w:szCs w:val="24"/>
+        </w:rPr>
+        <w:t>Escenario pesimista</w:t>
+      </w:r>
+    </w:p>
+    <w:p>
+      <w:pPr>
+        <w:spacing w:after="0"/>
+        <w:rPr>
+          <w:sz w:val="24"/>
+          <w:szCs w:val="24"/>
+        </w:rPr>
+      </w:pPr>
+      <w:r>
+        <w:rPr>
+          <w:sz w:val="24"/>
+          <w:szCs w:val="24"/>
+        </w:rPr>
+        <w:tab/>
+      </w:r>
+      <w:r>
+        <w:rPr>
+          <w:sz w:val="24"/>
+          <w:szCs w:val="24"/>
+        </w:rPr>
+        <w:tab/>
+      </w:r>
+      <w:r>
+        <w:rPr>
+          <w:sz w:val="24"/>
+          <w:szCs w:val="24"/>
+        </w:rPr>
+        <w:t xml:space="preserve">Escenario </w:t>
+      </w:r>
+      <w:r>
+        <w:rPr>
+          <w:sz w:val="24"/>
+          <w:szCs w:val="24"/>
+        </w:rPr>
+        <w:t>intermedio</w:t>
+      </w:r>
+    </w:p>
+    <w:p/>
+    <w:p>
+      <w:pPr>
+        <w:rPr>
+          <w:b/>
+          <w:bCs/>
+          <w:sz w:val="32"/>
+          <w:szCs w:val="32"/>
+          <w:u w:val="single"/>
+        </w:rPr>
+      </w:pPr>
+      <w:r>
+        <w:tab/>
+      </w:r>
+      <w:r>
+        <w:tab/>
+      </w:r>
+      <w:r>
+        <w:rPr>
+          <w:b/>
+          <w:bCs/>
+          <w:sz w:val="32"/>
+          <w:szCs w:val="32"/>
+          <w:u w:val="single"/>
+        </w:rPr>
+        <w:t>-según costes</w:t>
+      </w:r>
     </w:p>
     <w:p>
       <w:pPr>
@@ -2940,7 +3210,7 @@
         </w:rPr>
         <w:tab/>
       </w:r>
-      <w:bookmarkStart w:id="5" w:name="_Toc158462699"/>
+      <w:bookmarkStart w:id="6" w:name="_Toc159086195"/>
       <w:r>
         <w:rPr>
           <w:rFonts w:asciiTheme="minorHAnsi" w:hAnsiTheme="minorHAnsi" w:cstheme="minorHAnsi"/>
@@ -2952,7 +3222,7 @@
         </w:rPr>
         <w:t>4.3 Precio</w:t>
       </w:r>
-      <w:bookmarkEnd w:id="5"/>
+      <w:bookmarkEnd w:id="6"/>
     </w:p>
     <w:p>
       <w:pPr>
@@ -2967,7 +3237,7 @@
       <w:r>
         <w:tab/>
       </w:r>
-      <w:bookmarkStart w:id="6" w:name="_Toc158462700"/>
+      <w:bookmarkStart w:id="7" w:name="_Toc159086196"/>
       <w:r>
         <w:rPr>
           <w:rFonts w:asciiTheme="minorHAnsi" w:hAnsiTheme="minorHAnsi" w:cstheme="minorHAnsi"/>
@@ -2977,7 +3247,25 @@
         </w:rPr>
         <w:t>a) Forma de fijar los precios de los productos</w:t>
       </w:r>
-      <w:bookmarkEnd w:id="6"/>
+      <w:bookmarkEnd w:id="7"/>
+    </w:p>
+    <w:p>
+      <w:r>
+        <w:tab/>
+      </w:r>
+      <w:r>
+        <w:tab/>
+        <w:t>sacar 1500€ de beneficios en nomina</w:t>
+      </w:r>
+    </w:p>
+    <w:p>
+      <w:r>
+        <w:tab/>
+      </w:r>
+      <w:r>
+        <w:tab/>
+        <w:t xml:space="preserve">margen 20% </w:t>
+      </w:r>
     </w:p>
     <w:p>
       <w:pPr>
@@ -2992,7 +3280,7 @@
       <w:r>
         <w:tab/>
       </w:r>
-      <w:bookmarkStart w:id="7" w:name="_Toc158462701"/>
+      <w:bookmarkStart w:id="8" w:name="_Toc159086197"/>
       <w:r>
         <w:rPr>
           <w:rFonts w:asciiTheme="minorHAnsi" w:hAnsiTheme="minorHAnsi" w:cstheme="minorHAnsi"/>
@@ -3002,7 +3290,40 @@
         </w:rPr>
         <w:t>b) Forma de aplicar descuentos por volumen, por cliente, rebajas y otros</w:t>
       </w:r>
-      <w:bookmarkEnd w:id="7"/>
+      <w:bookmarkEnd w:id="8"/>
+    </w:p>
+    <w:p>
+      <w:pPr>
+        <w:ind w:left="1416"/>
+      </w:pPr>
+      <w:r>
+        <w:rPr>
+          <w:sz w:val="24"/>
+          <w:szCs w:val="24"/>
+        </w:rPr>
+        <w:t xml:space="preserve">Descuentos para quien escoja la opción de </w:t>
+      </w:r>
+      <w:r>
+        <w:rPr>
+          <w:sz w:val="24"/>
+          <w:szCs w:val="24"/>
+        </w:rPr>
+        <w:t xml:space="preserve">creación y </w:t>
+      </w:r>
+      <w:r>
+        <w:rPr>
+          <w:sz w:val="24"/>
+          <w:szCs w:val="24"/>
+        </w:rPr>
+        <w:t>mantenimiento</w:t>
+      </w:r>
+      <w:r>
+        <w:rPr>
+          <w:sz w:val="24"/>
+          <w:szCs w:val="24"/>
+        </w:rPr>
+        <w:t xml:space="preserve"> 10% descuento</w:t>
+      </w:r>
     </w:p>
     <w:p>
       <w:pPr>
@@ -3017,9 +3338,10 @@
         </w:rPr>
       </w:pPr>
       <w:r>
+        <w:lastRenderedPageBreak/>
         <w:tab/>
       </w:r>
-      <w:bookmarkStart w:id="8" w:name="_Toc158462702"/>
+      <w:bookmarkStart w:id="9" w:name="_Toc159086198"/>
       <w:r>
         <w:rPr>
           <w:rFonts w:asciiTheme="minorHAnsi" w:hAnsiTheme="minorHAnsi" w:cstheme="minorHAnsi"/>
@@ -3042,7 +3364,7 @@
         </w:rPr>
         <w:t>Distribución</w:t>
       </w:r>
-      <w:bookmarkEnd w:id="8"/>
+      <w:bookmarkEnd w:id="9"/>
     </w:p>
     <w:p>
       <w:pPr>
@@ -3057,7 +3379,7 @@
       <w:r>
         <w:tab/>
       </w:r>
-      <w:bookmarkStart w:id="9" w:name="_Toc158462703"/>
+      <w:bookmarkStart w:id="10" w:name="_Toc159086199"/>
       <w:r>
         <w:rPr>
           <w:rFonts w:asciiTheme="minorHAnsi" w:hAnsiTheme="minorHAnsi" w:cstheme="minorHAnsi"/>
@@ -3076,7 +3398,93 @@
         </w:rPr>
         <w:t>distribución</w:t>
       </w:r>
-      <w:bookmarkEnd w:id="9"/>
+      <w:bookmarkEnd w:id="10"/>
+    </w:p>
+    <w:p>
+      <w:pPr>
+        <w:pStyle w:val="Prrafodelista"/>
+        <w:numPr>
+          <w:ilvl w:val="0"/>
+          <w:numId w:val="61"/>
+        </w:numPr>
+        <w:rPr>
+          <w:sz w:val="24"/>
+          <w:szCs w:val="24"/>
+          <w:lang w:val="en-GB"/>
+        </w:rPr>
+      </w:pPr>
+      <w:r>
+        <w:rPr>
+          <w:sz w:val="24"/>
+          <w:szCs w:val="24"/>
+          <w:lang w:val="en-GB"/>
+        </w:rPr>
+        <w:t>Canal Youtube</w:t>
+      </w:r>
+      <w:r>
+        <w:rPr>
+          <w:sz w:val="24"/>
+          <w:szCs w:val="24"/>
+          <w:lang w:val="en-GB"/>
+        </w:rPr>
+        <w:t xml:space="preserve">, </w:t>
+      </w:r>
+      <w:r>
+        <w:rPr>
+          <w:sz w:val="24"/>
+          <w:szCs w:val="24"/>
+          <w:lang w:val="en-GB"/>
+        </w:rPr>
+        <w:t xml:space="preserve">Twiter, Linkeding, </w:t>
+      </w:r>
+      <w:r>
+        <w:rPr>
+          <w:sz w:val="24"/>
+          <w:szCs w:val="24"/>
+          <w:lang w:val="en-GB"/>
+        </w:rPr>
+        <w:t>Radio</w:t>
+      </w:r>
+      <w:r>
+        <w:rPr>
+          <w:sz w:val="24"/>
+          <w:szCs w:val="24"/>
+          <w:lang w:val="en-GB"/>
+        </w:rPr>
+        <w:t xml:space="preserve"> Estatal</w:t>
+      </w:r>
+      <w:r>
+        <w:rPr>
+          <w:sz w:val="24"/>
+          <w:szCs w:val="24"/>
+          <w:lang w:val="en-GB"/>
+        </w:rPr>
+        <w:t>,</w:t>
+      </w:r>
+      <w:r>
+        <w:rPr>
+          <w:sz w:val="24"/>
+          <w:szCs w:val="24"/>
+          <w:lang w:val="en-GB"/>
+        </w:rPr>
+        <w:t xml:space="preserve"> colaboracion con influencers, </w:t>
+      </w:r>
+      <w:r>
+        <w:rPr>
+          <w:sz w:val="24"/>
+          <w:szCs w:val="24"/>
+          <w:lang w:val="en-GB"/>
+        </w:rPr>
+        <w:t>folletos publicitarios</w:t>
+      </w:r>
+      <w:r>
+        <w:rPr>
+          <w:sz w:val="24"/>
+          <w:szCs w:val="24"/>
+          <w:lang w:val="en-GB"/>
+        </w:rPr>
+        <w:t>, ferias Tecnologicas….</w:t>
+      </w:r>
     </w:p>
     <w:p>
       <w:pPr>
@@ -3089,9 +3497,12 @@
         </w:rPr>
       </w:pPr>
       <w:r>
+        <w:rPr>
+          <w:lang w:val="en-GB"/>
+        </w:rPr>
         <w:tab/>
       </w:r>
-      <w:bookmarkStart w:id="10" w:name="_Toc158462704"/>
+      <w:bookmarkStart w:id="11" w:name="_Toc159086200"/>
       <w:r>
         <w:rPr>
           <w:rFonts w:asciiTheme="minorHAnsi" w:hAnsiTheme="minorHAnsi" w:cstheme="minorHAnsi"/>
@@ -3101,7 +3512,140 @@
         </w:rPr>
         <w:t>b) Periodos y formas de pago en dichos canales</w:t>
       </w:r>
-      <w:bookmarkEnd w:id="10"/>
+      <w:bookmarkEnd w:id="11"/>
+    </w:p>
+    <w:p>
+      <w:pPr>
+        <w:pStyle w:val="Prrafodelista"/>
+        <w:numPr>
+          <w:ilvl w:val="0"/>
+          <w:numId w:val="61"/>
+        </w:numPr>
+        <w:rPr>
+          <w:sz w:val="24"/>
+          <w:szCs w:val="24"/>
+        </w:rPr>
+      </w:pPr>
+      <w:r>
+        <w:rPr>
+          <w:sz w:val="24"/>
+          <w:szCs w:val="24"/>
+        </w:rPr>
+        <w:t>Al princip</w:t>
+      </w:r>
+      <w:r>
+        <w:rPr>
+          <w:sz w:val="24"/>
+          <w:szCs w:val="24"/>
+        </w:rPr>
+        <w:t xml:space="preserve">io tendríamos una campaña de publicidad fuerte para captar clientes, y luego ya se irían haciendo campañas esporádicas para ir </w:t>
+      </w:r>
+      <w:r>
+        <w:rPr>
+          <w:sz w:val="24"/>
+          <w:szCs w:val="24"/>
+        </w:rPr>
+        <w:t>recodando</w:t>
+      </w:r>
+      <w:r>
+        <w:rPr>
+          <w:sz w:val="24"/>
+          <w:szCs w:val="24"/>
+        </w:rPr>
+        <w:t xml:space="preserve"> a los clientes de que existimos, para mantener la influencia.</w:t>
+      </w:r>
+    </w:p>
+    <w:p>
+      <w:pPr>
+        <w:pStyle w:val="Prrafodelista"/>
+        <w:ind w:left="1776"/>
+        <w:rPr>
+          <w:sz w:val="24"/>
+          <w:szCs w:val="24"/>
+        </w:rPr>
+      </w:pPr>
+    </w:p>
+    <w:p>
+      <w:pPr>
+        <w:pStyle w:val="Prrafodelista"/>
+        <w:numPr>
+          <w:ilvl w:val="0"/>
+          <w:numId w:val="61"/>
+        </w:numPr>
+        <w:rPr>
+          <w:sz w:val="24"/>
+          <w:szCs w:val="24"/>
+        </w:rPr>
+      </w:pPr>
+      <w:r>
+        <w:rPr>
+          <w:sz w:val="24"/>
+          <w:szCs w:val="24"/>
+        </w:rPr>
+        <w:t>Periodo inicial de campaña: 4 meses.</w:t>
+      </w:r>
+    </w:p>
+    <w:p>
+      <w:pPr>
+        <w:pStyle w:val="Prrafodelista"/>
+        <w:numPr>
+          <w:ilvl w:val="0"/>
+          <w:numId w:val="61"/>
+        </w:numPr>
+        <w:rPr>
+          <w:sz w:val="24"/>
+          <w:szCs w:val="24"/>
+        </w:rPr>
+      </w:pPr>
+      <w:r>
+        <w:rPr>
+          <w:sz w:val="24"/>
+          <w:szCs w:val="24"/>
+        </w:rPr>
+        <w:t>Periodo de campañas esporádicas: 1 mes de campaña cada 4 meses.</w:t>
+      </w:r>
+    </w:p>
+    <w:p>
+      <w:pPr>
+        <w:pStyle w:val="Prrafodelista"/>
+        <w:numPr>
+          <w:ilvl w:val="0"/>
+          <w:numId w:val="61"/>
+        </w:numPr>
+        <w:rPr>
+          <w:sz w:val="24"/>
+          <w:szCs w:val="24"/>
+        </w:rPr>
+      </w:pPr>
+      <w:r>
+        <w:rPr>
+          <w:sz w:val="24"/>
+          <w:szCs w:val="24"/>
+        </w:rPr>
+        <w:t xml:space="preserve">La campaña inicial se </w:t>
+      </w:r>
+      <w:r>
+        <w:rPr>
+          <w:sz w:val="24"/>
+          <w:szCs w:val="24"/>
+        </w:rPr>
+        <w:t>pagará</w:t>
+      </w:r>
+      <w:r>
+        <w:rPr>
+          <w:sz w:val="24"/>
+          <w:szCs w:val="24"/>
+        </w:rPr>
+        <w:t xml:space="preserve"> a plazos ya que será una campaña fuerte, que requiere mas recursos económicos, mientras que las campañas esporádicas se pagaran al contado.</w:t>
+      </w:r>
+    </w:p>
+    <w:p>
+      <w:pPr>
+        <w:rPr>
+          <w:sz w:val="24"/>
+          <w:szCs w:val="24"/>
+        </w:rPr>
+      </w:pPr>
     </w:p>
     <w:p>
       <w:pPr>
@@ -3118,7 +3662,7 @@
       <w:r>
         <w:tab/>
       </w:r>
-      <w:bookmarkStart w:id="11" w:name="_Toc158462705"/>
+      <w:bookmarkStart w:id="12" w:name="_Toc159086201"/>
       <w:r>
         <w:rPr>
           <w:rFonts w:asciiTheme="minorHAnsi" w:hAnsiTheme="minorHAnsi" w:cstheme="minorHAnsi"/>
@@ -3152,7 +3696,91 @@
         </w:rPr>
         <w:t xml:space="preserve"> y Publicidad</w:t>
       </w:r>
-      <w:bookmarkEnd w:id="11"/>
+      <w:bookmarkEnd w:id="12"/>
+    </w:p>
+    <w:p>
+      <w:r>
+        <w:rPr>
+          <w:noProof/>
+        </w:rPr>
+        <w:drawing>
+          <wp:anchor distT="0" distB="0" distL="114300" distR="114300" simplePos="0" relativeHeight="251672576" behindDoc="0" locked="0" layoutInCell="1" allowOverlap="1" wp14:anchorId="3A4BAF11" wp14:editId="28B6549A">
+            <wp:simplePos x="0" y="0"/>
+            <wp:positionH relativeFrom="margin">
+              <wp:align>center</wp:align>
+            </wp:positionH>
+            <wp:positionV relativeFrom="paragraph">
+              <wp:posOffset>161290</wp:posOffset>
+            </wp:positionV>
+            <wp:extent cx="5798573" cy="4104167"/>
+            <wp:effectExtent l="0" t="0" r="0" b="0"/>
+            <wp:wrapNone/>
+            <wp:docPr id="716037460" name="Imagen 1"/>
+            <wp:cNvGraphicFramePr>
+              <a:graphicFrameLocks xmlns:a="http://schemas.openxmlformats.org/drawingml/2006/main" noChangeAspect="1"/>
+            </wp:cNvGraphicFramePr>
+            <a:graphic xmlns:a="http://schemas.openxmlformats.org/drawingml/2006/main">
+              <a:graphicData uri="http://schemas.openxmlformats.org/drawingml/2006/picture">
+                <pic:pic xmlns:pic="http://schemas.openxmlformats.org/drawingml/2006/picture">
+                  <pic:nvPicPr>
+                    <pic:cNvPr id="0" name="Picture 1"/>
+                    <pic:cNvPicPr>
+                      <a:picLocks noChangeAspect="1" noChangeArrowheads="1"/>
+                    </pic:cNvPicPr>
+                  </pic:nvPicPr>
+                  <pic:blipFill>
+                    <a:blip r:embed="rId11" cstate="print">
+                      <a:extLst>
+                        <a:ext uri="{28A0092B-C50C-407E-A947-70E740481C1C}">
+                          <a14:useLocalDpi xmlns:a14="http://schemas.microsoft.com/office/drawing/2010/main" val="0"/>
+                        </a:ext>
+                      </a:extLst>
+                    </a:blip>
+                    <a:srcRect/>
+                    <a:stretch>
+                      <a:fillRect/>
+                    </a:stretch>
+                  </pic:blipFill>
+                  <pic:spPr bwMode="auto">
+                    <a:xfrm>
+                      <a:off x="0" y="0"/>
+                      <a:ext cx="5798573" cy="4104167"/>
+                    </a:xfrm>
+                    <a:prstGeom prst="rect">
+                      <a:avLst/>
+                    </a:prstGeom>
+                    <a:noFill/>
+                    <a:ln>
+                      <a:noFill/>
+                    </a:ln>
+                  </pic:spPr>
+                </pic:pic>
+              </a:graphicData>
+            </a:graphic>
+            <wp14:sizeRelH relativeFrom="margin">
+              <wp14:pctWidth>0</wp14:pctWidth>
+            </wp14:sizeRelH>
+            <wp14:sizeRelV relativeFrom="margin">
+              <wp14:pctHeight>0</wp14:pctHeight>
+            </wp14:sizeRelV>
+          </wp:anchor>
+        </w:drawing>
+      </w:r>
+    </w:p>
+    <w:p/>
+    <w:p/>
+    <w:p/>
+    <w:p/>
+    <w:p>
+      <w:pPr>
+        <w:rPr>
+          <w:sz w:val="24"/>
+          <w:szCs w:val="24"/>
+        </w:rPr>
+      </w:pPr>
+      <w:r>
+        <w:tab/>
+      </w:r>
     </w:p>
     <w:p>
       <w:pPr>
@@ -3164,7 +3792,7 @@
           <w:color w:val="auto"/>
         </w:rPr>
       </w:pPr>
-      <w:bookmarkStart w:id="12" w:name="_Toc158462706"/>
+      <w:bookmarkStart w:id="13" w:name="_Toc159086202"/>
       <w:r>
         <w:rPr>
           <w:rFonts w:asciiTheme="minorHAnsi" w:hAnsiTheme="minorHAnsi" w:cstheme="minorHAnsi"/>
@@ -3172,6 +3800,7 @@
           <w:bCs/>
           <w:color w:val="auto"/>
         </w:rPr>
+        <w:lastRenderedPageBreak/>
         <w:t xml:space="preserve">5. </w:t>
       </w:r>
       <w:r>
@@ -3201,7 +3830,7 @@
         </w:rPr>
         <w:t>técnicos</w:t>
       </w:r>
-      <w:bookmarkEnd w:id="12"/>
+      <w:bookmarkEnd w:id="13"/>
     </w:p>
     <w:p>
       <w:pPr>
@@ -3218,7 +3847,7 @@
       <w:r>
         <w:tab/>
       </w:r>
-      <w:bookmarkStart w:id="13" w:name="_Toc158462707"/>
+      <w:bookmarkStart w:id="14" w:name="_Toc159086203"/>
       <w:r>
         <w:rPr>
           <w:rFonts w:asciiTheme="minorHAnsi" w:hAnsiTheme="minorHAnsi" w:cstheme="minorHAnsi"/>
@@ -3230,7 +3859,7 @@
         </w:rPr>
         <w:t>5.1 Características Inversiones necesarias para la puesta en marcha</w:t>
       </w:r>
-      <w:bookmarkEnd w:id="13"/>
+      <w:bookmarkEnd w:id="14"/>
     </w:p>
     <w:p>
       <w:pPr>
@@ -3247,7 +3876,7 @@
       <w:r>
         <w:tab/>
       </w:r>
-      <w:bookmarkStart w:id="14" w:name="_Toc158462708"/>
+      <w:bookmarkStart w:id="15" w:name="_Toc159086204"/>
       <w:r>
         <w:rPr>
           <w:rFonts w:asciiTheme="minorHAnsi" w:hAnsiTheme="minorHAnsi" w:cstheme="minorHAnsi"/>
@@ -3259,7 +3888,7 @@
         </w:rPr>
         <w:t>5.2 Fuentes de financiación previstas</w:t>
       </w:r>
-      <w:bookmarkEnd w:id="14"/>
+      <w:bookmarkEnd w:id="15"/>
     </w:p>
     <w:p>
       <w:pPr>
@@ -3271,7 +3900,7 @@
           <w:color w:val="auto"/>
         </w:rPr>
       </w:pPr>
-      <w:bookmarkStart w:id="15" w:name="_Toc158462709"/>
+      <w:bookmarkStart w:id="16" w:name="_Toc159086205"/>
       <w:r>
         <w:rPr>
           <w:rFonts w:asciiTheme="minorHAnsi" w:hAnsiTheme="minorHAnsi" w:cstheme="minorHAnsi"/>
@@ -3281,7 +3910,7 @@
         </w:rPr>
         <w:t>6. Plan de compras y aprovisionamientos</w:t>
       </w:r>
-      <w:bookmarkEnd w:id="15"/>
+      <w:bookmarkEnd w:id="16"/>
       <w:r>
         <w:rPr>
           <w:rFonts w:asciiTheme="minorHAnsi" w:hAnsiTheme="minorHAnsi" w:cstheme="minorHAnsi"/>
@@ -3307,7 +3936,7 @@
       <w:r>
         <w:tab/>
       </w:r>
-      <w:bookmarkStart w:id="16" w:name="_Toc158462710"/>
+      <w:bookmarkStart w:id="17" w:name="_Toc159086206"/>
       <w:r>
         <w:rPr>
           <w:rFonts w:asciiTheme="minorHAnsi" w:hAnsiTheme="minorHAnsi" w:cstheme="minorHAnsi"/>
@@ -3319,7 +3948,7 @@
         </w:rPr>
         <w:t>6.1 Características de tus proveedores</w:t>
       </w:r>
-      <w:bookmarkEnd w:id="16"/>
+      <w:bookmarkEnd w:id="17"/>
     </w:p>
     <w:p>
       <w:pPr>
@@ -3336,7 +3965,7 @@
       <w:r>
         <w:tab/>
       </w:r>
-      <w:bookmarkStart w:id="17" w:name="_Toc158462711"/>
+      <w:bookmarkStart w:id="18" w:name="_Toc159086207"/>
       <w:r>
         <w:rPr>
           <w:rFonts w:asciiTheme="minorHAnsi" w:hAnsiTheme="minorHAnsi" w:cstheme="minorHAnsi"/>
@@ -3348,7 +3977,7 @@
         </w:rPr>
         <w:t>6.2 Detalle de compras previstas para la actividad</w:t>
       </w:r>
-      <w:bookmarkEnd w:id="17"/>
+      <w:bookmarkEnd w:id="18"/>
     </w:p>
     <w:p>
       <w:pPr>
@@ -3365,7 +3994,7 @@
       <w:r>
         <w:tab/>
       </w:r>
-      <w:bookmarkStart w:id="18" w:name="_Toc158462712"/>
+      <w:bookmarkStart w:id="19" w:name="_Toc159086208"/>
       <w:r>
         <w:rPr>
           <w:rFonts w:asciiTheme="minorHAnsi" w:hAnsiTheme="minorHAnsi" w:cstheme="minorHAnsi"/>
@@ -3377,7 +4006,7 @@
         </w:rPr>
         <w:t>6.3 Otras consideraciones</w:t>
       </w:r>
-      <w:bookmarkEnd w:id="18"/>
+      <w:bookmarkEnd w:id="19"/>
     </w:p>
     <w:p>
       <w:pPr>
@@ -3389,7 +4018,7 @@
           <w:color w:val="auto"/>
         </w:rPr>
       </w:pPr>
-      <w:bookmarkStart w:id="19" w:name="_Toc158462713"/>
+      <w:bookmarkStart w:id="20" w:name="_Toc159086209"/>
       <w:r>
         <w:rPr>
           <w:rFonts w:asciiTheme="minorHAnsi" w:hAnsiTheme="minorHAnsi" w:cstheme="minorHAnsi"/>
@@ -3399,7 +4028,7 @@
         </w:rPr>
         <w:t>7. Plan de RRHH y organización de la empresa</w:t>
       </w:r>
-      <w:bookmarkEnd w:id="19"/>
+      <w:bookmarkEnd w:id="20"/>
     </w:p>
     <w:p>
       <w:pPr>
@@ -3414,7 +4043,7 @@
           <w:szCs w:val="28"/>
         </w:rPr>
       </w:pPr>
-      <w:bookmarkStart w:id="20" w:name="_Toc158462714"/>
+      <w:bookmarkStart w:id="21" w:name="_Toc159086210"/>
       <w:r>
         <w:rPr>
           <w:rFonts w:asciiTheme="minorHAnsi" w:hAnsiTheme="minorHAnsi" w:cstheme="minorHAnsi"/>
@@ -3426,7 +4055,7 @@
         </w:rPr>
         <w:t>7.1 Describir las funciones y tareas de todas las personas que participaran o trabajaran</w:t>
       </w:r>
-      <w:bookmarkEnd w:id="20"/>
+      <w:bookmarkEnd w:id="21"/>
     </w:p>
     <w:p>
       <w:pPr>
@@ -3441,7 +4070,7 @@
           <w:szCs w:val="28"/>
         </w:rPr>
       </w:pPr>
-      <w:bookmarkStart w:id="21" w:name="_Toc158462715"/>
+      <w:bookmarkStart w:id="22" w:name="_Toc159086211"/>
       <w:r>
         <w:rPr>
           <w:rFonts w:asciiTheme="minorHAnsi" w:hAnsiTheme="minorHAnsi" w:cstheme="minorHAnsi"/>
@@ -3453,7 +4082,7 @@
         </w:rPr>
         <w:t>7.2 Determinar los trabajadores necesarios para cubrir esas funciones</w:t>
       </w:r>
-      <w:bookmarkEnd w:id="21"/>
+      <w:bookmarkEnd w:id="22"/>
     </w:p>
     <w:p>
       <w:pPr>
@@ -3470,7 +4099,7 @@
       <w:r>
         <w:tab/>
       </w:r>
-      <w:bookmarkStart w:id="22" w:name="_Toc158462716"/>
+      <w:bookmarkStart w:id="23" w:name="_Toc159086212"/>
       <w:r>
         <w:rPr>
           <w:rFonts w:asciiTheme="minorHAnsi" w:hAnsiTheme="minorHAnsi" w:cstheme="minorHAnsi"/>
@@ -3482,7 +4111,7 @@
         </w:rPr>
         <w:t>7.3 Descripción del perfil profesional a reunir por los trabajadores</w:t>
       </w:r>
-      <w:bookmarkEnd w:id="22"/>
+      <w:bookmarkEnd w:id="23"/>
     </w:p>
     <w:p>
       <w:pPr>
@@ -3497,7 +4126,7 @@
           <w:szCs w:val="28"/>
         </w:rPr>
       </w:pPr>
-      <w:bookmarkStart w:id="23" w:name="_Toc158462717"/>
+      <w:bookmarkStart w:id="24" w:name="_Toc159086213"/>
       <w:r>
         <w:rPr>
           <w:rFonts w:asciiTheme="minorHAnsi" w:hAnsiTheme="minorHAnsi" w:cstheme="minorHAnsi"/>
@@ -3509,7 +4138,7 @@
         </w:rPr>
         <w:t>7.4 Cuantificar los costes salariales del personal que precisa contratar</w:t>
       </w:r>
-      <w:bookmarkEnd w:id="23"/>
+      <w:bookmarkEnd w:id="24"/>
     </w:p>
     <w:p>
       <w:pPr>
@@ -3525,7 +4154,7 @@
       <w:r>
         <w:tab/>
       </w:r>
-      <w:bookmarkStart w:id="24" w:name="_Toc158462718"/>
+      <w:bookmarkStart w:id="25" w:name="_Toc159086214"/>
       <w:r>
         <w:rPr>
           <w:rFonts w:asciiTheme="minorHAnsi" w:hAnsiTheme="minorHAnsi" w:cstheme="minorHAnsi"/>
@@ -3537,10 +4166,10 @@
         </w:rPr>
         <w:t>7.5 Organigrama de la empresa</w:t>
       </w:r>
-      <w:bookmarkEnd w:id="24"/>
+      <w:bookmarkEnd w:id="25"/>
     </w:p>
     <w:sectPr>
-      <w:footerReference w:type="default" r:id="rId11"/>
+      <w:footerReference w:type="default" r:id="rId12"/>
       <w:pgSz w:w="11906" w:h="16838"/>
       <w:pgMar w:top="1417" w:right="1701" w:bottom="1417" w:left="1701" w:header="708" w:footer="708" w:gutter="0"/>
       <w:pgNumType w:start="0"/>
@@ -3553,7 +4182,7 @@
 </file>
 
 <file path=word/endnotes.xml><?xml version="1.0" encoding="utf-8"?>
-<w:endnotes xmlns:wpc="http://schemas.microsoft.com/office/word/2010/wordprocessingCanvas" xmlns:cx="http://schemas.microsoft.com/office/drawing/2014/chartex" xmlns:cx1="http://schemas.microsoft.com/office/drawing/2015/9/8/chartex" xmlns:cx2="http://schemas.microsoft.com/office/drawing/2015/10/21/chartex" xmlns:cx3="http://schemas.microsoft.com/office/drawing/2016/5/9/chartex" xmlns:cx4="http://schemas.microsoft.com/office/drawing/2016/5/10/chartex" xmlns:cx5="http://schemas.microsoft.com/office/drawing/2016/5/11/chartex" xmlns:cx6="http://schemas.microsoft.com/office/drawing/2016/5/12/chartex" xmlns:cx7="http://schemas.microsoft.com/office/drawing/2016/5/13/chartex" xmlns:cx8="http://schemas.microsoft.com/office/drawing/2016/5/14/chartex" xmlns:mc="http://schemas.openxmlformats.org/markup-compatibility/2006" xmlns:aink="http://schemas.microsoft.com/office/drawing/2016/ink" xmlns:am3d="http://schemas.microsoft.com/office/drawing/2017/model3d" xmlns:o="urn:schemas-microsoft-com:office:office" xmlns:oel="http://schemas.microsoft.com/office/2019/extlst" xmlns:r="http://schemas.openxmlformats.org/officeDocument/2006/relationships" xmlns:m="http://schemas.openxmlformats.org/officeDocument/2006/math" xmlns:v="urn:schemas-microsoft-com:vml" xmlns:wp14="http://schemas.microsoft.com/office/word/2010/wordprocessingDrawing" xmlns:wp="http://schemas.openxmlformats.org/drawingml/2006/wordprocessingDrawing" xmlns:w10="urn:schemas-microsoft-com:office:word" xmlns:w="http://schemas.openxmlformats.org/wordprocessingml/2006/main" xmlns:w14="http://schemas.microsoft.com/office/word/2010/wordml" xmlns:w15="http://schemas.microsoft.com/office/word/2012/wordml" xmlns:w16cex="http://schemas.microsoft.com/office/word/2018/wordml/cex" xmlns:w16cid="http://schemas.microsoft.com/office/word/2016/wordml/cid" xmlns:w16="http://schemas.microsoft.com/office/word/2018/wordml" xmlns:w16sdtdh="http://schemas.microsoft.com/office/word/2020/wordml/sdtdatahash" xmlns:w16se="http://schemas.microsoft.com/office/word/2015/wordml/symex" xmlns:wpg="http://schemas.microsoft.com/office/word/2010/wordprocessingGroup" xmlns:wpi="http://schemas.microsoft.com/office/word/2010/wordprocessingInk" xmlns:wne="http://schemas.microsoft.com/office/word/2006/wordml" xmlns:wps="http://schemas.microsoft.com/office/word/2010/wordprocessingShape" mc:Ignorable="w14 w15 w16se w16cid w16 w16cex w16sdtdh wp14">
+<w:endnotes xmlns:wpc="http://schemas.microsoft.com/office/word/2010/wordprocessingCanvas" xmlns:cx="http://schemas.microsoft.com/office/drawing/2014/chartex" xmlns:cx1="http://schemas.microsoft.com/office/drawing/2015/9/8/chartex" xmlns:cx2="http://schemas.microsoft.com/office/drawing/2015/10/21/chartex" xmlns:cx3="http://schemas.microsoft.com/office/drawing/2016/5/9/chartex" xmlns:cx4="http://schemas.microsoft.com/office/drawing/2016/5/10/chartex" xmlns:cx5="http://schemas.microsoft.com/office/drawing/2016/5/11/chartex" xmlns:cx6="http://schemas.microsoft.com/office/drawing/2016/5/12/chartex" xmlns:cx7="http://schemas.microsoft.com/office/drawing/2016/5/13/chartex" xmlns:cx8="http://schemas.microsoft.com/office/drawing/2016/5/14/chartex" xmlns:mc="http://schemas.openxmlformats.org/markup-compatibility/2006" xmlns:aink="http://schemas.microsoft.com/office/drawing/2016/ink" xmlns:am3d="http://schemas.microsoft.com/office/drawing/2017/model3d" xmlns:o="urn:schemas-microsoft-com:office:office" xmlns:oel="http://schemas.microsoft.com/office/2019/extlst" xmlns:r="http://schemas.openxmlformats.org/officeDocument/2006/relationships" xmlns:m="http://schemas.openxmlformats.org/officeDocument/2006/math" xmlns:v="urn:schemas-microsoft-com:vml" xmlns:wp14="http://schemas.microsoft.com/office/word/2010/wordprocessingDrawing" xmlns:wp="http://schemas.openxmlformats.org/drawingml/2006/wordprocessingDrawing" xmlns:w10="urn:schemas-microsoft-com:office:word" xmlns:w="http://schemas.openxmlformats.org/wordprocessingml/2006/main" xmlns:w14="http://schemas.microsoft.com/office/word/2010/wordml" xmlns:w15="http://schemas.microsoft.com/office/word/2012/wordml" xmlns:w16cex="http://schemas.microsoft.com/office/word/2018/wordml/cex" xmlns:w16cid="http://schemas.microsoft.com/office/word/2016/wordml/cid" xmlns:w16="http://schemas.microsoft.com/office/word/2018/wordml" xmlns:w16du="http://schemas.microsoft.com/office/word/2023/wordml/word16du" xmlns:w16sdtdh="http://schemas.microsoft.com/office/word/2020/wordml/sdtdatahash" xmlns:w16se="http://schemas.microsoft.com/office/word/2015/wordml/symex" xmlns:wpg="http://schemas.microsoft.com/office/word/2010/wordprocessingGroup" xmlns:wpi="http://schemas.microsoft.com/office/word/2010/wordprocessingInk" xmlns:wne="http://schemas.microsoft.com/office/word/2006/wordml" xmlns:wps="http://schemas.microsoft.com/office/word/2010/wordprocessingShape" mc:Ignorable="w14 w15 w16se w16cid w16 w16cex w16sdtdh w16du wp14">
   <w:endnote w:type="separator" w:id="-1">
     <w:p>
       <w:pPr>
@@ -3578,7 +4207,7 @@
 </file>
 
 <file path=word/footer1.xml><?xml version="1.0" encoding="utf-8"?>
-<w:ftr xmlns:wpc="http://schemas.microsoft.com/office/word/2010/wordprocessingCanvas" xmlns:cx="http://schemas.microsoft.com/office/drawing/2014/chartex" xmlns:cx1="http://schemas.microsoft.com/office/drawing/2015/9/8/chartex" xmlns:cx2="http://schemas.microsoft.com/office/drawing/2015/10/21/chartex" xmlns:cx3="http://schemas.microsoft.com/office/drawing/2016/5/9/chartex" xmlns:cx4="http://schemas.microsoft.com/office/drawing/2016/5/10/chartex" xmlns:cx5="http://schemas.microsoft.com/office/drawing/2016/5/11/chartex" xmlns:cx6="http://schemas.microsoft.com/office/drawing/2016/5/12/chartex" xmlns:cx7="http://schemas.microsoft.com/office/drawing/2016/5/13/chartex" xmlns:cx8="http://schemas.microsoft.com/office/drawing/2016/5/14/chartex" xmlns:mc="http://schemas.openxmlformats.org/markup-compatibility/2006" xmlns:aink="http://schemas.microsoft.com/office/drawing/2016/ink" xmlns:am3d="http://schemas.microsoft.com/office/drawing/2017/model3d" xmlns:o="urn:schemas-microsoft-com:office:office" xmlns:oel="http://schemas.microsoft.com/office/2019/extlst" xmlns:r="http://schemas.openxmlformats.org/officeDocument/2006/relationships" xmlns:m="http://schemas.openxmlformats.org/officeDocument/2006/math" xmlns:v="urn:schemas-microsoft-com:vml" xmlns:wp14="http://schemas.microsoft.com/office/word/2010/wordprocessingDrawing" xmlns:wp="http://schemas.openxmlformats.org/drawingml/2006/wordprocessingDrawing" xmlns:w10="urn:schemas-microsoft-com:office:word" xmlns:w="http://schemas.openxmlformats.org/wordprocessingml/2006/main" xmlns:w14="http://schemas.microsoft.com/office/word/2010/wordml" xmlns:w15="http://schemas.microsoft.com/office/word/2012/wordml" xmlns:w16cex="http://schemas.microsoft.com/office/word/2018/wordml/cex" xmlns:w16cid="http://schemas.microsoft.com/office/word/2016/wordml/cid" xmlns:w16="http://schemas.microsoft.com/office/word/2018/wordml" xmlns:w16sdtdh="http://schemas.microsoft.com/office/word/2020/wordml/sdtdatahash" xmlns:w16se="http://schemas.microsoft.com/office/word/2015/wordml/symex" xmlns:wpg="http://schemas.microsoft.com/office/word/2010/wordprocessingGroup" xmlns:wpi="http://schemas.microsoft.com/office/word/2010/wordprocessingInk" xmlns:wne="http://schemas.microsoft.com/office/word/2006/wordml" xmlns:wps="http://schemas.microsoft.com/office/word/2010/wordprocessingShape" mc:Ignorable="w14 w15 w16se w16cid w16 w16cex w16sdtdh wp14">
+<w:ftr xmlns:wpc="http://schemas.microsoft.com/office/word/2010/wordprocessingCanvas" xmlns:cx="http://schemas.microsoft.com/office/drawing/2014/chartex" xmlns:cx1="http://schemas.microsoft.com/office/drawing/2015/9/8/chartex" xmlns:cx2="http://schemas.microsoft.com/office/drawing/2015/10/21/chartex" xmlns:cx3="http://schemas.microsoft.com/office/drawing/2016/5/9/chartex" xmlns:cx4="http://schemas.microsoft.com/office/drawing/2016/5/10/chartex" xmlns:cx5="http://schemas.microsoft.com/office/drawing/2016/5/11/chartex" xmlns:cx6="http://schemas.microsoft.com/office/drawing/2016/5/12/chartex" xmlns:cx7="http://schemas.microsoft.com/office/drawing/2016/5/13/chartex" xmlns:cx8="http://schemas.microsoft.com/office/drawing/2016/5/14/chartex" xmlns:mc="http://schemas.openxmlformats.org/markup-compatibility/2006" xmlns:aink="http://schemas.microsoft.com/office/drawing/2016/ink" xmlns:am3d="http://schemas.microsoft.com/office/drawing/2017/model3d" xmlns:o="urn:schemas-microsoft-com:office:office" xmlns:oel="http://schemas.microsoft.com/office/2019/extlst" xmlns:r="http://schemas.openxmlformats.org/officeDocument/2006/relationships" xmlns:m="http://schemas.openxmlformats.org/officeDocument/2006/math" xmlns:v="urn:schemas-microsoft-com:vml" xmlns:wp14="http://schemas.microsoft.com/office/word/2010/wordprocessingDrawing" xmlns:wp="http://schemas.openxmlformats.org/drawingml/2006/wordprocessingDrawing" xmlns:w10="urn:schemas-microsoft-com:office:word" xmlns:w="http://schemas.openxmlformats.org/wordprocessingml/2006/main" xmlns:w14="http://schemas.microsoft.com/office/word/2010/wordml" xmlns:w15="http://schemas.microsoft.com/office/word/2012/wordml" xmlns:w16cex="http://schemas.microsoft.com/office/word/2018/wordml/cex" xmlns:w16cid="http://schemas.microsoft.com/office/word/2016/wordml/cid" xmlns:w16="http://schemas.microsoft.com/office/word/2018/wordml" xmlns:w16du="http://schemas.microsoft.com/office/word/2023/wordml/word16du" xmlns:w16sdtdh="http://schemas.microsoft.com/office/word/2020/wordml/sdtdatahash" xmlns:w16se="http://schemas.microsoft.com/office/word/2015/wordml/symex" xmlns:wpg="http://schemas.microsoft.com/office/word/2010/wordprocessingGroup" xmlns:wpi="http://schemas.microsoft.com/office/word/2010/wordprocessingInk" xmlns:wne="http://schemas.microsoft.com/office/word/2006/wordml" xmlns:wps="http://schemas.microsoft.com/office/word/2010/wordprocessingShape" mc:Ignorable="w14 w15 w16se w16cid w16 w16cex w16sdtdh w16du wp14">
   <w:sdt>
     <w:sdtPr>
       <w:id w:val="1738591405"/>
@@ -3706,7 +4335,7 @@
 </file>
 
 <file path=word/footnotes.xml><?xml version="1.0" encoding="utf-8"?>
-<w:footnotes xmlns:wpc="http://schemas.microsoft.com/office/word/2010/wordprocessingCanvas" xmlns:cx="http://schemas.microsoft.com/office/drawing/2014/chartex" xmlns:cx1="http://schemas.microsoft.com/office/drawing/2015/9/8/chartex" xmlns:cx2="http://schemas.microsoft.com/office/drawing/2015/10/21/chartex" xmlns:cx3="http://schemas.microsoft.com/office/drawing/2016/5/9/chartex" xmlns:cx4="http://schemas.microsoft.com/office/drawing/2016/5/10/chartex" xmlns:cx5="http://schemas.microsoft.com/office/drawing/2016/5/11/chartex" xmlns:cx6="http://schemas.microsoft.com/office/drawing/2016/5/12/chartex" xmlns:cx7="http://schemas.microsoft.com/office/drawing/2016/5/13/chartex" xmlns:cx8="http://schemas.microsoft.com/office/drawing/2016/5/14/chartex" xmlns:mc="http://schemas.openxmlformats.org/markup-compatibility/2006" xmlns:aink="http://schemas.microsoft.com/office/drawing/2016/ink" xmlns:am3d="http://schemas.microsoft.com/office/drawing/2017/model3d" xmlns:o="urn:schemas-microsoft-com:office:office" xmlns:oel="http://schemas.microsoft.com/office/2019/extlst" xmlns:r="http://schemas.openxmlformats.org/officeDocument/2006/relationships" xmlns:m="http://schemas.openxmlformats.org/officeDocument/2006/math" xmlns:v="urn:schemas-microsoft-com:vml" xmlns:wp14="http://schemas.microsoft.com/office/word/2010/wordprocessingDrawing" xmlns:wp="http://schemas.openxmlformats.org/drawingml/2006/wordprocessingDrawing" xmlns:w10="urn:schemas-microsoft-com:office:word" xmlns:w="http://schemas.openxmlformats.org/wordprocessingml/2006/main" xmlns:w14="http://schemas.microsoft.com/office/word/2010/wordml" xmlns:w15="http://schemas.microsoft.com/office/word/2012/wordml" xmlns:w16cex="http://schemas.microsoft.com/office/word/2018/wordml/cex" xmlns:w16cid="http://schemas.microsoft.com/office/word/2016/wordml/cid" xmlns:w16="http://schemas.microsoft.com/office/word/2018/wordml" xmlns:w16sdtdh="http://schemas.microsoft.com/office/word/2020/wordml/sdtdatahash" xmlns:w16se="http://schemas.microsoft.com/office/word/2015/wordml/symex" xmlns:wpg="http://schemas.microsoft.com/office/word/2010/wordprocessingGroup" xmlns:wpi="http://schemas.microsoft.com/office/word/2010/wordprocessingInk" xmlns:wne="http://schemas.microsoft.com/office/word/2006/wordml" xmlns:wps="http://schemas.microsoft.com/office/word/2010/wordprocessingShape" mc:Ignorable="w14 w15 w16se w16cid w16 w16cex w16sdtdh wp14">
+<w:footnotes xmlns:wpc="http://schemas.microsoft.com/office/word/2010/wordprocessingCanvas" xmlns:cx="http://schemas.microsoft.com/office/drawing/2014/chartex" xmlns:cx1="http://schemas.microsoft.com/office/drawing/2015/9/8/chartex" xmlns:cx2="http://schemas.microsoft.com/office/drawing/2015/10/21/chartex" xmlns:cx3="http://schemas.microsoft.com/office/drawing/2016/5/9/chartex" xmlns:cx4="http://schemas.microsoft.com/office/drawing/2016/5/10/chartex" xmlns:cx5="http://schemas.microsoft.com/office/drawing/2016/5/11/chartex" xmlns:cx6="http://schemas.microsoft.com/office/drawing/2016/5/12/chartex" xmlns:cx7="http://schemas.microsoft.com/office/drawing/2016/5/13/chartex" xmlns:cx8="http://schemas.microsoft.com/office/drawing/2016/5/14/chartex" xmlns:mc="http://schemas.openxmlformats.org/markup-compatibility/2006" xmlns:aink="http://schemas.microsoft.com/office/drawing/2016/ink" xmlns:am3d="http://schemas.microsoft.com/office/drawing/2017/model3d" xmlns:o="urn:schemas-microsoft-com:office:office" xmlns:oel="http://schemas.microsoft.com/office/2019/extlst" xmlns:r="http://schemas.openxmlformats.org/officeDocument/2006/relationships" xmlns:m="http://schemas.openxmlformats.org/officeDocument/2006/math" xmlns:v="urn:schemas-microsoft-com:vml" xmlns:wp14="http://schemas.microsoft.com/office/word/2010/wordprocessingDrawing" xmlns:wp="http://schemas.openxmlformats.org/drawingml/2006/wordprocessingDrawing" xmlns:w10="urn:schemas-microsoft-com:office:word" xmlns:w="http://schemas.openxmlformats.org/wordprocessingml/2006/main" xmlns:w14="http://schemas.microsoft.com/office/word/2010/wordml" xmlns:w15="http://schemas.microsoft.com/office/word/2012/wordml" xmlns:w16cex="http://schemas.microsoft.com/office/word/2018/wordml/cex" xmlns:w16cid="http://schemas.microsoft.com/office/word/2016/wordml/cid" xmlns:w16="http://schemas.microsoft.com/office/word/2018/wordml" xmlns:w16du="http://schemas.microsoft.com/office/word/2023/wordml/word16du" xmlns:w16sdtdh="http://schemas.microsoft.com/office/word/2020/wordml/sdtdatahash" xmlns:w16se="http://schemas.microsoft.com/office/word/2015/wordml/symex" xmlns:wpg="http://schemas.microsoft.com/office/word/2010/wordprocessingGroup" xmlns:wpi="http://schemas.microsoft.com/office/word/2010/wordprocessingInk" xmlns:wne="http://schemas.microsoft.com/office/word/2006/wordml" xmlns:wps="http://schemas.microsoft.com/office/word/2010/wordprocessingShape" mc:Ignorable="w14 w15 w16se w16cid w16 w16cex w16sdtdh w16du wp14">
   <w:footnote w:type="separator" w:id="-1">
     <w:p>
       <w:pPr>
@@ -3731,7 +4360,7 @@
 </file>
 
 <file path=word/numbering.xml><?xml version="1.0" encoding="utf-8"?>
-<w:numbering xmlns:wpc="http://schemas.microsoft.com/office/word/2010/wordprocessingCanvas" xmlns:cx="http://schemas.microsoft.com/office/drawing/2014/chartex" xmlns:cx1="http://schemas.microsoft.com/office/drawing/2015/9/8/chartex" xmlns:cx2="http://schemas.microsoft.com/office/drawing/2015/10/21/chartex" xmlns:cx3="http://schemas.microsoft.com/office/drawing/2016/5/9/chartex" xmlns:cx4="http://schemas.microsoft.com/office/drawing/2016/5/10/chartex" xmlns:cx5="http://schemas.microsoft.com/office/drawing/2016/5/11/chartex" xmlns:cx6="http://schemas.microsoft.com/office/drawing/2016/5/12/chartex" xmlns:cx7="http://schemas.microsoft.com/office/drawing/2016/5/13/chartex" xmlns:cx8="http://schemas.microsoft.com/office/drawing/2016/5/14/chartex" xmlns:mc="http://schemas.openxmlformats.org/markup-compatibility/2006" xmlns:aink="http://schemas.microsoft.com/office/drawing/2016/ink" xmlns:am3d="http://schemas.microsoft.com/office/drawing/2017/model3d" xmlns:o="urn:schemas-microsoft-com:office:office" xmlns:oel="http://schemas.microsoft.com/office/2019/extlst" xmlns:r="http://schemas.openxmlformats.org/officeDocument/2006/relationships" xmlns:m="http://schemas.openxmlformats.org/officeDocument/2006/math" xmlns:v="urn:schemas-microsoft-com:vml" xmlns:wp14="http://schemas.microsoft.com/office/word/2010/wordprocessingDrawing" xmlns:wp="http://schemas.openxmlformats.org/drawingml/2006/wordprocessingDrawing" xmlns:w10="urn:schemas-microsoft-com:office:word" xmlns:w="http://schemas.openxmlformats.org/wordprocessingml/2006/main" xmlns:w14="http://schemas.microsoft.com/office/word/2010/wordml" xmlns:w15="http://schemas.microsoft.com/office/word/2012/wordml" xmlns:w16cex="http://schemas.microsoft.com/office/word/2018/wordml/cex" xmlns:w16cid="http://schemas.microsoft.com/office/word/2016/wordml/cid" xmlns:w16="http://schemas.microsoft.com/office/word/2018/wordml" xmlns:w16sdtdh="http://schemas.microsoft.com/office/word/2020/wordml/sdtdatahash" xmlns:w16se="http://schemas.microsoft.com/office/word/2015/wordml/symex" xmlns:wpg="http://schemas.microsoft.com/office/word/2010/wordprocessingGroup" xmlns:wpi="http://schemas.microsoft.com/office/word/2010/wordprocessingInk" xmlns:wne="http://schemas.microsoft.com/office/word/2006/wordml" xmlns:wps="http://schemas.microsoft.com/office/word/2010/wordprocessingShape" mc:Ignorable="w14 w15 w16se w16cid w16 w16cex w16sdtdh wp14">
+<w:numbering xmlns:wpc="http://schemas.microsoft.com/office/word/2010/wordprocessingCanvas" xmlns:cx="http://schemas.microsoft.com/office/drawing/2014/chartex" xmlns:cx1="http://schemas.microsoft.com/office/drawing/2015/9/8/chartex" xmlns:cx2="http://schemas.microsoft.com/office/drawing/2015/10/21/chartex" xmlns:cx3="http://schemas.microsoft.com/office/drawing/2016/5/9/chartex" xmlns:cx4="http://schemas.microsoft.com/office/drawing/2016/5/10/chartex" xmlns:cx5="http://schemas.microsoft.com/office/drawing/2016/5/11/chartex" xmlns:cx6="http://schemas.microsoft.com/office/drawing/2016/5/12/chartex" xmlns:cx7="http://schemas.microsoft.com/office/drawing/2016/5/13/chartex" xmlns:cx8="http://schemas.microsoft.com/office/drawing/2016/5/14/chartex" xmlns:mc="http://schemas.openxmlformats.org/markup-compatibility/2006" xmlns:aink="http://schemas.microsoft.com/office/drawing/2016/ink" xmlns:am3d="http://schemas.microsoft.com/office/drawing/2017/model3d" xmlns:o="urn:schemas-microsoft-com:office:office" xmlns:oel="http://schemas.microsoft.com/office/2019/extlst" xmlns:r="http://schemas.openxmlformats.org/officeDocument/2006/relationships" xmlns:m="http://schemas.openxmlformats.org/officeDocument/2006/math" xmlns:v="urn:schemas-microsoft-com:vml" xmlns:wp14="http://schemas.microsoft.com/office/word/2010/wordprocessingDrawing" xmlns:wp="http://schemas.openxmlformats.org/drawingml/2006/wordprocessingDrawing" xmlns:w10="urn:schemas-microsoft-com:office:word" xmlns:w="http://schemas.openxmlformats.org/wordprocessingml/2006/main" xmlns:w14="http://schemas.microsoft.com/office/word/2010/wordml" xmlns:w15="http://schemas.microsoft.com/office/word/2012/wordml" xmlns:w16cex="http://schemas.microsoft.com/office/word/2018/wordml/cex" xmlns:w16cid="http://schemas.microsoft.com/office/word/2016/wordml/cid" xmlns:w16="http://schemas.microsoft.com/office/word/2018/wordml" xmlns:w16du="http://schemas.microsoft.com/office/word/2023/wordml/word16du" xmlns:w16sdtdh="http://schemas.microsoft.com/office/word/2020/wordml/sdtdatahash" xmlns:w16se="http://schemas.microsoft.com/office/word/2015/wordml/symex" xmlns:wpg="http://schemas.microsoft.com/office/word/2010/wordprocessingGroup" xmlns:wpi="http://schemas.microsoft.com/office/word/2010/wordprocessingInk" xmlns:wne="http://schemas.microsoft.com/office/word/2006/wordml" xmlns:wps="http://schemas.microsoft.com/office/word/2010/wordprocessingShape" mc:Ignorable="w14 w15 w16se w16cid w16 w16cex w16sdtdh w16du wp14">
   <w:abstractNum w:abstractNumId="0" w15:restartNumberingAfterBreak="0">
     <w:nsid w:val="00C838C2"/>
     <w:multiLevelType w:val="hybridMultilevel"/>
@@ -5818,6 +6447,119 @@
     </w:lvl>
   </w:abstractNum>
   <w:abstractNum w:abstractNumId="19" w15:restartNumberingAfterBreak="0">
+    <w:nsid w:val="253922F8"/>
+    <w:multiLevelType w:val="hybridMultilevel"/>
+    <w:tmpl w:val="84D2D74E"/>
+    <w:lvl w:ilvl="0" w:tplc="08090001">
+      <w:start w:val="1"/>
+      <w:numFmt w:val="bullet"/>
+      <w:lvlText w:val=""/>
+      <w:lvlJc w:val="left"/>
+      <w:pPr>
+        <w:ind w:left="1473" w:hanging="360"/>
+      </w:pPr>
+      <w:rPr>
+        <w:rFonts w:ascii="Symbol" w:hAnsi="Symbol" w:hint="default"/>
+      </w:rPr>
+    </w:lvl>
+    <w:lvl w:ilvl="1" w:tplc="08090003" w:tentative="1">
+      <w:start w:val="1"/>
+      <w:numFmt w:val="bullet"/>
+      <w:lvlText w:val="o"/>
+      <w:lvlJc w:val="left"/>
+      <w:pPr>
+        <w:ind w:left="2193" w:hanging="360"/>
+      </w:pPr>
+      <w:rPr>
+        <w:rFonts w:ascii="Courier New" w:hAnsi="Courier New" w:cs="Courier New" w:hint="default"/>
+      </w:rPr>
+    </w:lvl>
+    <w:lvl w:ilvl="2" w:tplc="08090005" w:tentative="1">
+      <w:start w:val="1"/>
+      <w:numFmt w:val="bullet"/>
+      <w:lvlText w:val=""/>
+      <w:lvlJc w:val="left"/>
+      <w:pPr>
+        <w:ind w:left="2913" w:hanging="360"/>
+      </w:pPr>
+      <w:rPr>
+        <w:rFonts w:ascii="Wingdings" w:hAnsi="Wingdings" w:hint="default"/>
+      </w:rPr>
+    </w:lvl>
+    <w:lvl w:ilvl="3" w:tplc="08090001" w:tentative="1">
+      <w:start w:val="1"/>
+      <w:numFmt w:val="bullet"/>
+      <w:lvlText w:val=""/>
+      <w:lvlJc w:val="left"/>
+      <w:pPr>
+        <w:ind w:left="3633" w:hanging="360"/>
+      </w:pPr>
+      <w:rPr>
+        <w:rFonts w:ascii="Symbol" w:hAnsi="Symbol" w:hint="default"/>
+      </w:rPr>
+    </w:lvl>
+    <w:lvl w:ilvl="4" w:tplc="08090003" w:tentative="1">
+      <w:start w:val="1"/>
+      <w:numFmt w:val="bullet"/>
+      <w:lvlText w:val="o"/>
+      <w:lvlJc w:val="left"/>
+      <w:pPr>
+        <w:ind w:left="4353" w:hanging="360"/>
+      </w:pPr>
+      <w:rPr>
+        <w:rFonts w:ascii="Courier New" w:hAnsi="Courier New" w:cs="Courier New" w:hint="default"/>
+      </w:rPr>
+    </w:lvl>
+    <w:lvl w:ilvl="5" w:tplc="08090005" w:tentative="1">
+      <w:start w:val="1"/>
+      <w:numFmt w:val="bullet"/>
+      <w:lvlText w:val=""/>
+      <w:lvlJc w:val="left"/>
+      <w:pPr>
+        <w:ind w:left="5073" w:hanging="360"/>
+      </w:pPr>
+      <w:rPr>
+        <w:rFonts w:ascii="Wingdings" w:hAnsi="Wingdings" w:hint="default"/>
+      </w:rPr>
+    </w:lvl>
+    <w:lvl w:ilvl="6" w:tplc="08090001" w:tentative="1">
+      <w:start w:val="1"/>
+      <w:numFmt w:val="bullet"/>
+      <w:lvlText w:val=""/>
+      <w:lvlJc w:val="left"/>
+      <w:pPr>
+        <w:ind w:left="5793" w:hanging="360"/>
+      </w:pPr>
+      <w:rPr>
+        <w:rFonts w:ascii="Symbol" w:hAnsi="Symbol" w:hint="default"/>
+      </w:rPr>
+    </w:lvl>
+    <w:lvl w:ilvl="7" w:tplc="08090003" w:tentative="1">
+      <w:start w:val="1"/>
+      <w:numFmt w:val="bullet"/>
+      <w:lvlText w:val="o"/>
+      <w:lvlJc w:val="left"/>
+      <w:pPr>
+        <w:ind w:left="6513" w:hanging="360"/>
+      </w:pPr>
+      <w:rPr>
+        <w:rFonts w:ascii="Courier New" w:hAnsi="Courier New" w:cs="Courier New" w:hint="default"/>
+      </w:rPr>
+    </w:lvl>
+    <w:lvl w:ilvl="8" w:tplc="08090005" w:tentative="1">
+      <w:start w:val="1"/>
+      <w:numFmt w:val="bullet"/>
+      <w:lvlText w:val=""/>
+      <w:lvlJc w:val="left"/>
+      <w:pPr>
+        <w:ind w:left="7233" w:hanging="360"/>
+      </w:pPr>
+      <w:rPr>
+        <w:rFonts w:ascii="Wingdings" w:hAnsi="Wingdings" w:hint="default"/>
+      </w:rPr>
+    </w:lvl>
+  </w:abstractNum>
+  <w:abstractNum w:abstractNumId="20" w15:restartNumberingAfterBreak="0">
     <w:nsid w:val="27452ABF"/>
     <w:multiLevelType w:val="hybridMultilevel"/>
     <w:tmpl w:val="2FD208DC"/>
@@ -5907,7 +6649,120 @@
       </w:pPr>
     </w:lvl>
   </w:abstractNum>
-  <w:abstractNum w:abstractNumId="20" w15:restartNumberingAfterBreak="0">
+  <w:abstractNum w:abstractNumId="21" w15:restartNumberingAfterBreak="0">
+    <w:nsid w:val="27510012"/>
+    <w:multiLevelType w:val="hybridMultilevel"/>
+    <w:tmpl w:val="E28A8C34"/>
+    <w:lvl w:ilvl="0" w:tplc="08090001">
+      <w:start w:val="1"/>
+      <w:numFmt w:val="bullet"/>
+      <w:lvlText w:val=""/>
+      <w:lvlJc w:val="left"/>
+      <w:pPr>
+        <w:ind w:left="1776" w:hanging="360"/>
+      </w:pPr>
+      <w:rPr>
+        <w:rFonts w:ascii="Symbol" w:hAnsi="Symbol" w:hint="default"/>
+      </w:rPr>
+    </w:lvl>
+    <w:lvl w:ilvl="1" w:tplc="08090003" w:tentative="1">
+      <w:start w:val="1"/>
+      <w:numFmt w:val="bullet"/>
+      <w:lvlText w:val="o"/>
+      <w:lvlJc w:val="left"/>
+      <w:pPr>
+        <w:ind w:left="2496" w:hanging="360"/>
+      </w:pPr>
+      <w:rPr>
+        <w:rFonts w:ascii="Courier New" w:hAnsi="Courier New" w:cs="Courier New" w:hint="default"/>
+      </w:rPr>
+    </w:lvl>
+    <w:lvl w:ilvl="2" w:tplc="08090005" w:tentative="1">
+      <w:start w:val="1"/>
+      <w:numFmt w:val="bullet"/>
+      <w:lvlText w:val=""/>
+      <w:lvlJc w:val="left"/>
+      <w:pPr>
+        <w:ind w:left="3216" w:hanging="360"/>
+      </w:pPr>
+      <w:rPr>
+        <w:rFonts w:ascii="Wingdings" w:hAnsi="Wingdings" w:hint="default"/>
+      </w:rPr>
+    </w:lvl>
+    <w:lvl w:ilvl="3" w:tplc="08090001" w:tentative="1">
+      <w:start w:val="1"/>
+      <w:numFmt w:val="bullet"/>
+      <w:lvlText w:val=""/>
+      <w:lvlJc w:val="left"/>
+      <w:pPr>
+        <w:ind w:left="3936" w:hanging="360"/>
+      </w:pPr>
+      <w:rPr>
+        <w:rFonts w:ascii="Symbol" w:hAnsi="Symbol" w:hint="default"/>
+      </w:rPr>
+    </w:lvl>
+    <w:lvl w:ilvl="4" w:tplc="08090003" w:tentative="1">
+      <w:start w:val="1"/>
+      <w:numFmt w:val="bullet"/>
+      <w:lvlText w:val="o"/>
+      <w:lvlJc w:val="left"/>
+      <w:pPr>
+        <w:ind w:left="4656" w:hanging="360"/>
+      </w:pPr>
+      <w:rPr>
+        <w:rFonts w:ascii="Courier New" w:hAnsi="Courier New" w:cs="Courier New" w:hint="default"/>
+      </w:rPr>
+    </w:lvl>
+    <w:lvl w:ilvl="5" w:tplc="08090005" w:tentative="1">
+      <w:start w:val="1"/>
+      <w:numFmt w:val="bullet"/>
+      <w:lvlText w:val=""/>
+      <w:lvlJc w:val="left"/>
+      <w:pPr>
+        <w:ind w:left="5376" w:hanging="360"/>
+      </w:pPr>
+      <w:rPr>
+        <w:rFonts w:ascii="Wingdings" w:hAnsi="Wingdings" w:hint="default"/>
+      </w:rPr>
+    </w:lvl>
+    <w:lvl w:ilvl="6" w:tplc="08090001" w:tentative="1">
+      <w:start w:val="1"/>
+      <w:numFmt w:val="bullet"/>
+      <w:lvlText w:val=""/>
+      <w:lvlJc w:val="left"/>
+      <w:pPr>
+        <w:ind w:left="6096" w:hanging="360"/>
+      </w:pPr>
+      <w:rPr>
+        <w:rFonts w:ascii="Symbol" w:hAnsi="Symbol" w:hint="default"/>
+      </w:rPr>
+    </w:lvl>
+    <w:lvl w:ilvl="7" w:tplc="08090003" w:tentative="1">
+      <w:start w:val="1"/>
+      <w:numFmt w:val="bullet"/>
+      <w:lvlText w:val="o"/>
+      <w:lvlJc w:val="left"/>
+      <w:pPr>
+        <w:ind w:left="6816" w:hanging="360"/>
+      </w:pPr>
+      <w:rPr>
+        <w:rFonts w:ascii="Courier New" w:hAnsi="Courier New" w:cs="Courier New" w:hint="default"/>
+      </w:rPr>
+    </w:lvl>
+    <w:lvl w:ilvl="8" w:tplc="08090005" w:tentative="1">
+      <w:start w:val="1"/>
+      <w:numFmt w:val="bullet"/>
+      <w:lvlText w:val=""/>
+      <w:lvlJc w:val="left"/>
+      <w:pPr>
+        <w:ind w:left="7536" w:hanging="360"/>
+      </w:pPr>
+      <w:rPr>
+        <w:rFonts w:ascii="Wingdings" w:hAnsi="Wingdings" w:hint="default"/>
+      </w:rPr>
+    </w:lvl>
+  </w:abstractNum>
+  <w:abstractNum w:abstractNumId="22" w15:restartNumberingAfterBreak="0">
     <w:nsid w:val="27EA70E1"/>
     <w:multiLevelType w:val="multilevel"/>
     <w:tmpl w:val="8766FC54"/>
@@ -6020,7 +6875,7 @@
       </w:rPr>
     </w:lvl>
   </w:abstractNum>
-  <w:abstractNum w:abstractNumId="21" w15:restartNumberingAfterBreak="0">
+  <w:abstractNum w:abstractNumId="23" w15:restartNumberingAfterBreak="0">
     <w:nsid w:val="2B4410E5"/>
     <w:multiLevelType w:val="multilevel"/>
     <w:tmpl w:val="A0B24334"/>
@@ -6133,7 +6988,7 @@
       </w:pPr>
     </w:lvl>
   </w:abstractNum>
-  <w:abstractNum w:abstractNumId="22" w15:restartNumberingAfterBreak="0">
+  <w:abstractNum w:abstractNumId="24" w15:restartNumberingAfterBreak="0">
     <w:nsid w:val="2E6B6FF7"/>
     <w:multiLevelType w:val="hybridMultilevel"/>
     <w:tmpl w:val="3B1E5B60"/>
@@ -6246,7 +7101,120 @@
       </w:rPr>
     </w:lvl>
   </w:abstractNum>
-  <w:abstractNum w:abstractNumId="23" w15:restartNumberingAfterBreak="0">
+  <w:abstractNum w:abstractNumId="25" w15:restartNumberingAfterBreak="0">
+    <w:nsid w:val="31AB2F36"/>
+    <w:multiLevelType w:val="hybridMultilevel"/>
+    <w:tmpl w:val="CB309618"/>
+    <w:lvl w:ilvl="0" w:tplc="08090001">
+      <w:start w:val="1"/>
+      <w:numFmt w:val="bullet"/>
+      <w:lvlText w:val=""/>
+      <w:lvlJc w:val="left"/>
+      <w:pPr>
+        <w:ind w:left="1423" w:hanging="360"/>
+      </w:pPr>
+      <w:rPr>
+        <w:rFonts w:ascii="Symbol" w:hAnsi="Symbol" w:hint="default"/>
+      </w:rPr>
+    </w:lvl>
+    <w:lvl w:ilvl="1" w:tplc="08090003" w:tentative="1">
+      <w:start w:val="1"/>
+      <w:numFmt w:val="bullet"/>
+      <w:lvlText w:val="o"/>
+      <w:lvlJc w:val="left"/>
+      <w:pPr>
+        <w:ind w:left="2143" w:hanging="360"/>
+      </w:pPr>
+      <w:rPr>
+        <w:rFonts w:ascii="Courier New" w:hAnsi="Courier New" w:cs="Courier New" w:hint="default"/>
+      </w:rPr>
+    </w:lvl>
+    <w:lvl w:ilvl="2" w:tplc="08090005" w:tentative="1">
+      <w:start w:val="1"/>
+      <w:numFmt w:val="bullet"/>
+      <w:lvlText w:val=""/>
+      <w:lvlJc w:val="left"/>
+      <w:pPr>
+        <w:ind w:left="2863" w:hanging="360"/>
+      </w:pPr>
+      <w:rPr>
+        <w:rFonts w:ascii="Wingdings" w:hAnsi="Wingdings" w:hint="default"/>
+      </w:rPr>
+    </w:lvl>
+    <w:lvl w:ilvl="3" w:tplc="08090001" w:tentative="1">
+      <w:start w:val="1"/>
+      <w:numFmt w:val="bullet"/>
+      <w:lvlText w:val=""/>
+      <w:lvlJc w:val="left"/>
+      <w:pPr>
+        <w:ind w:left="3583" w:hanging="360"/>
+      </w:pPr>
+      <w:rPr>
+        <w:rFonts w:ascii="Symbol" w:hAnsi="Symbol" w:hint="default"/>
+      </w:rPr>
+    </w:lvl>
+    <w:lvl w:ilvl="4" w:tplc="08090003" w:tentative="1">
+      <w:start w:val="1"/>
+      <w:numFmt w:val="bullet"/>
+      <w:lvlText w:val="o"/>
+      <w:lvlJc w:val="left"/>
+      <w:pPr>
+        <w:ind w:left="4303" w:hanging="360"/>
+      </w:pPr>
+      <w:rPr>
+        <w:rFonts w:ascii="Courier New" w:hAnsi="Courier New" w:cs="Courier New" w:hint="default"/>
+      </w:rPr>
+    </w:lvl>
+    <w:lvl w:ilvl="5" w:tplc="08090005" w:tentative="1">
+      <w:start w:val="1"/>
+      <w:numFmt w:val="bullet"/>
+      <w:lvlText w:val=""/>
+      <w:lvlJc w:val="left"/>
+      <w:pPr>
+        <w:ind w:left="5023" w:hanging="360"/>
+      </w:pPr>
+      <w:rPr>
+        <w:rFonts w:ascii="Wingdings" w:hAnsi="Wingdings" w:hint="default"/>
+      </w:rPr>
+    </w:lvl>
+    <w:lvl w:ilvl="6" w:tplc="08090001" w:tentative="1">
+      <w:start w:val="1"/>
+      <w:numFmt w:val="bullet"/>
+      <w:lvlText w:val=""/>
+      <w:lvlJc w:val="left"/>
+      <w:pPr>
+        <w:ind w:left="5743" w:hanging="360"/>
+      </w:pPr>
+      <w:rPr>
+        <w:rFonts w:ascii="Symbol" w:hAnsi="Symbol" w:hint="default"/>
+      </w:rPr>
+    </w:lvl>
+    <w:lvl w:ilvl="7" w:tplc="08090003" w:tentative="1">
+      <w:start w:val="1"/>
+      <w:numFmt w:val="bullet"/>
+      <w:lvlText w:val="o"/>
+      <w:lvlJc w:val="left"/>
+      <w:pPr>
+        <w:ind w:left="6463" w:hanging="360"/>
+      </w:pPr>
+      <w:rPr>
+        <w:rFonts w:ascii="Courier New" w:hAnsi="Courier New" w:cs="Courier New" w:hint="default"/>
+      </w:rPr>
+    </w:lvl>
+    <w:lvl w:ilvl="8" w:tplc="08090005" w:tentative="1">
+      <w:start w:val="1"/>
+      <w:numFmt w:val="bullet"/>
+      <w:lvlText w:val=""/>
+      <w:lvlJc w:val="left"/>
+      <w:pPr>
+        <w:ind w:left="7183" w:hanging="360"/>
+      </w:pPr>
+      <w:rPr>
+        <w:rFonts w:ascii="Wingdings" w:hAnsi="Wingdings" w:hint="default"/>
+      </w:rPr>
+    </w:lvl>
+  </w:abstractNum>
+  <w:abstractNum w:abstractNumId="26" w15:restartNumberingAfterBreak="0">
     <w:nsid w:val="340E4C96"/>
     <w:multiLevelType w:val="hybridMultilevel"/>
     <w:tmpl w:val="BEF2CB5E"/>
@@ -6359,7 +7327,7 @@
       </w:rPr>
     </w:lvl>
   </w:abstractNum>
-  <w:abstractNum w:abstractNumId="24" w15:restartNumberingAfterBreak="0">
+  <w:abstractNum w:abstractNumId="27" w15:restartNumberingAfterBreak="0">
     <w:nsid w:val="36C2711F"/>
     <w:multiLevelType w:val="hybridMultilevel"/>
     <w:tmpl w:val="8E6654B2"/>
@@ -6452,7 +7420,7 @@
       </w:pPr>
     </w:lvl>
   </w:abstractNum>
-  <w:abstractNum w:abstractNumId="25" w15:restartNumberingAfterBreak="0">
+  <w:abstractNum w:abstractNumId="28" w15:restartNumberingAfterBreak="0">
     <w:nsid w:val="395B2290"/>
     <w:multiLevelType w:val="hybridMultilevel"/>
     <w:tmpl w:val="A0987FE8"/>
@@ -6565,7 +7533,7 @@
       </w:rPr>
     </w:lvl>
   </w:abstractNum>
-  <w:abstractNum w:abstractNumId="26" w15:restartNumberingAfterBreak="0">
+  <w:abstractNum w:abstractNumId="29" w15:restartNumberingAfterBreak="0">
     <w:nsid w:val="396A687F"/>
     <w:multiLevelType w:val="multilevel"/>
     <w:tmpl w:val="3C76CE1A"/>
@@ -6710,7 +7678,7 @@
       </w:rPr>
     </w:lvl>
   </w:abstractNum>
-  <w:abstractNum w:abstractNumId="27" w15:restartNumberingAfterBreak="0">
+  <w:abstractNum w:abstractNumId="30" w15:restartNumberingAfterBreak="0">
     <w:nsid w:val="3D3A224A"/>
     <w:multiLevelType w:val="hybridMultilevel"/>
     <w:tmpl w:val="3256701C"/>
@@ -6823,7 +7791,7 @@
       </w:rPr>
     </w:lvl>
   </w:abstractNum>
-  <w:abstractNum w:abstractNumId="28" w15:restartNumberingAfterBreak="0">
+  <w:abstractNum w:abstractNumId="31" w15:restartNumberingAfterBreak="0">
     <w:nsid w:val="40664E59"/>
     <w:multiLevelType w:val="hybridMultilevel"/>
     <w:tmpl w:val="72C6AD76"/>
@@ -6936,7 +7904,7 @@
       </w:rPr>
     </w:lvl>
   </w:abstractNum>
-  <w:abstractNum w:abstractNumId="29" w15:restartNumberingAfterBreak="0">
+  <w:abstractNum w:abstractNumId="32" w15:restartNumberingAfterBreak="0">
     <w:nsid w:val="41231866"/>
     <w:multiLevelType w:val="hybridMultilevel"/>
     <w:tmpl w:val="F05CA384"/>
@@ -7049,7 +8017,7 @@
       </w:rPr>
     </w:lvl>
   </w:abstractNum>
-  <w:abstractNum w:abstractNumId="30" w15:restartNumberingAfterBreak="0">
+  <w:abstractNum w:abstractNumId="33" w15:restartNumberingAfterBreak="0">
     <w:nsid w:val="4123229C"/>
     <w:multiLevelType w:val="multilevel"/>
     <w:tmpl w:val="F71A33B6"/>
@@ -7198,7 +8166,7 @@
       </w:rPr>
     </w:lvl>
   </w:abstractNum>
-  <w:abstractNum w:abstractNumId="31" w15:restartNumberingAfterBreak="0">
+  <w:abstractNum w:abstractNumId="34" w15:restartNumberingAfterBreak="0">
     <w:nsid w:val="4192372F"/>
     <w:multiLevelType w:val="multilevel"/>
     <w:tmpl w:val="6E0C402A"/>
@@ -7311,7 +8279,7 @@
       </w:pPr>
     </w:lvl>
   </w:abstractNum>
-  <w:abstractNum w:abstractNumId="32" w15:restartNumberingAfterBreak="0">
+  <w:abstractNum w:abstractNumId="35" w15:restartNumberingAfterBreak="0">
     <w:nsid w:val="43FA1309"/>
     <w:multiLevelType w:val="hybridMultilevel"/>
     <w:tmpl w:val="8998315A"/>
@@ -7425,7 +8393,7 @@
       </w:rPr>
     </w:lvl>
   </w:abstractNum>
-  <w:abstractNum w:abstractNumId="33" w15:restartNumberingAfterBreak="0">
+  <w:abstractNum w:abstractNumId="36" w15:restartNumberingAfterBreak="0">
     <w:nsid w:val="45E355E4"/>
     <w:multiLevelType w:val="multilevel"/>
     <w:tmpl w:val="97783D24"/>
@@ -7538,7 +8506,7 @@
       </w:pPr>
     </w:lvl>
   </w:abstractNum>
-  <w:abstractNum w:abstractNumId="34" w15:restartNumberingAfterBreak="0">
+  <w:abstractNum w:abstractNumId="37" w15:restartNumberingAfterBreak="0">
     <w:nsid w:val="46242627"/>
     <w:multiLevelType w:val="multilevel"/>
     <w:tmpl w:val="9B7A3CA2"/>
@@ -7655,7 +8623,7 @@
       </w:pPr>
     </w:lvl>
   </w:abstractNum>
-  <w:abstractNum w:abstractNumId="35" w15:restartNumberingAfterBreak="0">
+  <w:abstractNum w:abstractNumId="38" w15:restartNumberingAfterBreak="0">
     <w:nsid w:val="46740AB0"/>
     <w:multiLevelType w:val="multilevel"/>
     <w:tmpl w:val="6B04FFD2"/>
@@ -7768,7 +8736,233 @@
       </w:pPr>
     </w:lvl>
   </w:abstractNum>
-  <w:abstractNum w:abstractNumId="36" w15:restartNumberingAfterBreak="0">
+  <w:abstractNum w:abstractNumId="39" w15:restartNumberingAfterBreak="0">
+    <w:nsid w:val="48355189"/>
+    <w:multiLevelType w:val="hybridMultilevel"/>
+    <w:tmpl w:val="930CA46E"/>
+    <w:lvl w:ilvl="0" w:tplc="08090001">
+      <w:start w:val="1"/>
+      <w:numFmt w:val="bullet"/>
+      <w:lvlText w:val=""/>
+      <w:lvlJc w:val="left"/>
+      <w:pPr>
+        <w:ind w:left="2143" w:hanging="360"/>
+      </w:pPr>
+      <w:rPr>
+        <w:rFonts w:ascii="Symbol" w:hAnsi="Symbol" w:hint="default"/>
+      </w:rPr>
+    </w:lvl>
+    <w:lvl w:ilvl="1" w:tplc="08090003" w:tentative="1">
+      <w:start w:val="1"/>
+      <w:numFmt w:val="bullet"/>
+      <w:lvlText w:val="o"/>
+      <w:lvlJc w:val="left"/>
+      <w:pPr>
+        <w:ind w:left="2863" w:hanging="360"/>
+      </w:pPr>
+      <w:rPr>
+        <w:rFonts w:ascii="Courier New" w:hAnsi="Courier New" w:cs="Courier New" w:hint="default"/>
+      </w:rPr>
+    </w:lvl>
+    <w:lvl w:ilvl="2" w:tplc="08090005" w:tentative="1">
+      <w:start w:val="1"/>
+      <w:numFmt w:val="bullet"/>
+      <w:lvlText w:val=""/>
+      <w:lvlJc w:val="left"/>
+      <w:pPr>
+        <w:ind w:left="3583" w:hanging="360"/>
+      </w:pPr>
+      <w:rPr>
+        <w:rFonts w:ascii="Wingdings" w:hAnsi="Wingdings" w:hint="default"/>
+      </w:rPr>
+    </w:lvl>
+    <w:lvl w:ilvl="3" w:tplc="08090001" w:tentative="1">
+      <w:start w:val="1"/>
+      <w:numFmt w:val="bullet"/>
+      <w:lvlText w:val=""/>
+      <w:lvlJc w:val="left"/>
+      <w:pPr>
+        <w:ind w:left="4303" w:hanging="360"/>
+      </w:pPr>
+      <w:rPr>
+        <w:rFonts w:ascii="Symbol" w:hAnsi="Symbol" w:hint="default"/>
+      </w:rPr>
+    </w:lvl>
+    <w:lvl w:ilvl="4" w:tplc="08090003" w:tentative="1">
+      <w:start w:val="1"/>
+      <w:numFmt w:val="bullet"/>
+      <w:lvlText w:val="o"/>
+      <w:lvlJc w:val="left"/>
+      <w:pPr>
+        <w:ind w:left="5023" w:hanging="360"/>
+      </w:pPr>
+      <w:rPr>
+        <w:rFonts w:ascii="Courier New" w:hAnsi="Courier New" w:cs="Courier New" w:hint="default"/>
+      </w:rPr>
+    </w:lvl>
+    <w:lvl w:ilvl="5" w:tplc="08090005" w:tentative="1">
+      <w:start w:val="1"/>
+      <w:numFmt w:val="bullet"/>
+      <w:lvlText w:val=""/>
+      <w:lvlJc w:val="left"/>
+      <w:pPr>
+        <w:ind w:left="5743" w:hanging="360"/>
+      </w:pPr>
+      <w:rPr>
+        <w:rFonts w:ascii="Wingdings" w:hAnsi="Wingdings" w:hint="default"/>
+      </w:rPr>
+    </w:lvl>
+    <w:lvl w:ilvl="6" w:tplc="08090001" w:tentative="1">
+      <w:start w:val="1"/>
+      <w:numFmt w:val="bullet"/>
+      <w:lvlText w:val=""/>
+      <w:lvlJc w:val="left"/>
+      <w:pPr>
+        <w:ind w:left="6463" w:hanging="360"/>
+      </w:pPr>
+      <w:rPr>
+        <w:rFonts w:ascii="Symbol" w:hAnsi="Symbol" w:hint="default"/>
+      </w:rPr>
+    </w:lvl>
+    <w:lvl w:ilvl="7" w:tplc="08090003" w:tentative="1">
+      <w:start w:val="1"/>
+      <w:numFmt w:val="bullet"/>
+      <w:lvlText w:val="o"/>
+      <w:lvlJc w:val="left"/>
+      <w:pPr>
+        <w:ind w:left="7183" w:hanging="360"/>
+      </w:pPr>
+      <w:rPr>
+        <w:rFonts w:ascii="Courier New" w:hAnsi="Courier New" w:cs="Courier New" w:hint="default"/>
+      </w:rPr>
+    </w:lvl>
+    <w:lvl w:ilvl="8" w:tplc="08090005" w:tentative="1">
+      <w:start w:val="1"/>
+      <w:numFmt w:val="bullet"/>
+      <w:lvlText w:val=""/>
+      <w:lvlJc w:val="left"/>
+      <w:pPr>
+        <w:ind w:left="7903" w:hanging="360"/>
+      </w:pPr>
+      <w:rPr>
+        <w:rFonts w:ascii="Wingdings" w:hAnsi="Wingdings" w:hint="default"/>
+      </w:rPr>
+    </w:lvl>
+  </w:abstractNum>
+  <w:abstractNum w:abstractNumId="40" w15:restartNumberingAfterBreak="0">
+    <w:nsid w:val="49DD5754"/>
+    <w:multiLevelType w:val="hybridMultilevel"/>
+    <w:tmpl w:val="CD8E3B00"/>
+    <w:lvl w:ilvl="0" w:tplc="08090001">
+      <w:start w:val="1"/>
+      <w:numFmt w:val="bullet"/>
+      <w:lvlText w:val=""/>
+      <w:lvlJc w:val="left"/>
+      <w:pPr>
+        <w:ind w:left="2143" w:hanging="360"/>
+      </w:pPr>
+      <w:rPr>
+        <w:rFonts w:ascii="Symbol" w:hAnsi="Symbol" w:hint="default"/>
+      </w:rPr>
+    </w:lvl>
+    <w:lvl w:ilvl="1" w:tplc="08090003" w:tentative="1">
+      <w:start w:val="1"/>
+      <w:numFmt w:val="bullet"/>
+      <w:lvlText w:val="o"/>
+      <w:lvlJc w:val="left"/>
+      <w:pPr>
+        <w:ind w:left="2863" w:hanging="360"/>
+      </w:pPr>
+      <w:rPr>
+        <w:rFonts w:ascii="Courier New" w:hAnsi="Courier New" w:cs="Courier New" w:hint="default"/>
+      </w:rPr>
+    </w:lvl>
+    <w:lvl w:ilvl="2" w:tplc="08090005" w:tentative="1">
+      <w:start w:val="1"/>
+      <w:numFmt w:val="bullet"/>
+      <w:lvlText w:val=""/>
+      <w:lvlJc w:val="left"/>
+      <w:pPr>
+        <w:ind w:left="3583" w:hanging="360"/>
+      </w:pPr>
+      <w:rPr>
+        <w:rFonts w:ascii="Wingdings" w:hAnsi="Wingdings" w:hint="default"/>
+      </w:rPr>
+    </w:lvl>
+    <w:lvl w:ilvl="3" w:tplc="08090001" w:tentative="1">
+      <w:start w:val="1"/>
+      <w:numFmt w:val="bullet"/>
+      <w:lvlText w:val=""/>
+      <w:lvlJc w:val="left"/>
+      <w:pPr>
+        <w:ind w:left="4303" w:hanging="360"/>
+      </w:pPr>
+      <w:rPr>
+        <w:rFonts w:ascii="Symbol" w:hAnsi="Symbol" w:hint="default"/>
+      </w:rPr>
+    </w:lvl>
+    <w:lvl w:ilvl="4" w:tplc="08090003" w:tentative="1">
+      <w:start w:val="1"/>
+      <w:numFmt w:val="bullet"/>
+      <w:lvlText w:val="o"/>
+      <w:lvlJc w:val="left"/>
+      <w:pPr>
+        <w:ind w:left="5023" w:hanging="360"/>
+      </w:pPr>
+      <w:rPr>
+        <w:rFonts w:ascii="Courier New" w:hAnsi="Courier New" w:cs="Courier New" w:hint="default"/>
+      </w:rPr>
+    </w:lvl>
+    <w:lvl w:ilvl="5" w:tplc="08090005" w:tentative="1">
+      <w:start w:val="1"/>
+      <w:numFmt w:val="bullet"/>
+      <w:lvlText w:val=""/>
+      <w:lvlJc w:val="left"/>
+      <w:pPr>
+        <w:ind w:left="5743" w:hanging="360"/>
+      </w:pPr>
+      <w:rPr>
+        <w:rFonts w:ascii="Wingdings" w:hAnsi="Wingdings" w:hint="default"/>
+      </w:rPr>
+    </w:lvl>
+    <w:lvl w:ilvl="6" w:tplc="08090001" w:tentative="1">
+      <w:start w:val="1"/>
+      <w:numFmt w:val="bullet"/>
+      <w:lvlText w:val=""/>
+      <w:lvlJc w:val="left"/>
+      <w:pPr>
+        <w:ind w:left="6463" w:hanging="360"/>
+      </w:pPr>
+      <w:rPr>
+        <w:rFonts w:ascii="Symbol" w:hAnsi="Symbol" w:hint="default"/>
+      </w:rPr>
+    </w:lvl>
+    <w:lvl w:ilvl="7" w:tplc="08090003" w:tentative="1">
+      <w:start w:val="1"/>
+      <w:numFmt w:val="bullet"/>
+      <w:lvlText w:val="o"/>
+      <w:lvlJc w:val="left"/>
+      <w:pPr>
+        <w:ind w:left="7183" w:hanging="360"/>
+      </w:pPr>
+      <w:rPr>
+        <w:rFonts w:ascii="Courier New" w:hAnsi="Courier New" w:cs="Courier New" w:hint="default"/>
+      </w:rPr>
+    </w:lvl>
+    <w:lvl w:ilvl="8" w:tplc="08090005" w:tentative="1">
+      <w:start w:val="1"/>
+      <w:numFmt w:val="bullet"/>
+      <w:lvlText w:val=""/>
+      <w:lvlJc w:val="left"/>
+      <w:pPr>
+        <w:ind w:left="7903" w:hanging="360"/>
+      </w:pPr>
+      <w:rPr>
+        <w:rFonts w:ascii="Wingdings" w:hAnsi="Wingdings" w:hint="default"/>
+      </w:rPr>
+    </w:lvl>
+  </w:abstractNum>
+  <w:abstractNum w:abstractNumId="41" w15:restartNumberingAfterBreak="0">
     <w:nsid w:val="4C9A0345"/>
     <w:multiLevelType w:val="multilevel"/>
     <w:tmpl w:val="5096E52C"/>
@@ -7913,7 +9107,7 @@
       </w:rPr>
     </w:lvl>
   </w:abstractNum>
-  <w:abstractNum w:abstractNumId="37" w15:restartNumberingAfterBreak="0">
+  <w:abstractNum w:abstractNumId="42" w15:restartNumberingAfterBreak="0">
     <w:nsid w:val="4D673E7D"/>
     <w:multiLevelType w:val="hybridMultilevel"/>
     <w:tmpl w:val="FA705CDA"/>
@@ -8026,7 +9220,7 @@
       </w:rPr>
     </w:lvl>
   </w:abstractNum>
-  <w:abstractNum w:abstractNumId="38" w15:restartNumberingAfterBreak="0">
+  <w:abstractNum w:abstractNumId="43" w15:restartNumberingAfterBreak="0">
     <w:nsid w:val="508E234E"/>
     <w:multiLevelType w:val="hybridMultilevel"/>
     <w:tmpl w:val="BA525290"/>
@@ -8139,7 +9333,7 @@
       </w:rPr>
     </w:lvl>
   </w:abstractNum>
-  <w:abstractNum w:abstractNumId="39" w15:restartNumberingAfterBreak="0">
+  <w:abstractNum w:abstractNumId="44" w15:restartNumberingAfterBreak="0">
     <w:nsid w:val="51C25846"/>
     <w:multiLevelType w:val="multilevel"/>
     <w:tmpl w:val="7BDE913A"/>
@@ -8288,7 +9482,7 @@
       </w:rPr>
     </w:lvl>
   </w:abstractNum>
-  <w:abstractNum w:abstractNumId="40" w15:restartNumberingAfterBreak="0">
+  <w:abstractNum w:abstractNumId="45" w15:restartNumberingAfterBreak="0">
     <w:nsid w:val="57761485"/>
     <w:multiLevelType w:val="hybridMultilevel"/>
     <w:tmpl w:val="ED28D62A"/>
@@ -8401,7 +9595,7 @@
       </w:rPr>
     </w:lvl>
   </w:abstractNum>
-  <w:abstractNum w:abstractNumId="41" w15:restartNumberingAfterBreak="0">
+  <w:abstractNum w:abstractNumId="46" w15:restartNumberingAfterBreak="0">
     <w:nsid w:val="589A6694"/>
     <w:multiLevelType w:val="hybridMultilevel"/>
     <w:tmpl w:val="30BADD1C"/>
@@ -8513,7 +9707,7 @@
       </w:rPr>
     </w:lvl>
   </w:abstractNum>
-  <w:abstractNum w:abstractNumId="42" w15:restartNumberingAfterBreak="0">
+  <w:abstractNum w:abstractNumId="47" w15:restartNumberingAfterBreak="0">
     <w:nsid w:val="5A245CEA"/>
     <w:multiLevelType w:val="multilevel"/>
     <w:tmpl w:val="A8E277D4"/>
@@ -8626,7 +9820,120 @@
       </w:pPr>
     </w:lvl>
   </w:abstractNum>
-  <w:abstractNum w:abstractNumId="43" w15:restartNumberingAfterBreak="0">
+  <w:abstractNum w:abstractNumId="48" w15:restartNumberingAfterBreak="0">
+    <w:nsid w:val="5D4C76B9"/>
+    <w:multiLevelType w:val="hybridMultilevel"/>
+    <w:tmpl w:val="734E0012"/>
+    <w:lvl w:ilvl="0" w:tplc="08090001">
+      <w:start w:val="1"/>
+      <w:numFmt w:val="bullet"/>
+      <w:lvlText w:val=""/>
+      <w:lvlJc w:val="left"/>
+      <w:pPr>
+        <w:ind w:left="1776" w:hanging="360"/>
+      </w:pPr>
+      <w:rPr>
+        <w:rFonts w:ascii="Symbol" w:hAnsi="Symbol" w:hint="default"/>
+      </w:rPr>
+    </w:lvl>
+    <w:lvl w:ilvl="1" w:tplc="08090003" w:tentative="1">
+      <w:start w:val="1"/>
+      <w:numFmt w:val="bullet"/>
+      <w:lvlText w:val="o"/>
+      <w:lvlJc w:val="left"/>
+      <w:pPr>
+        <w:ind w:left="2496" w:hanging="360"/>
+      </w:pPr>
+      <w:rPr>
+        <w:rFonts w:ascii="Courier New" w:hAnsi="Courier New" w:cs="Courier New" w:hint="default"/>
+      </w:rPr>
+    </w:lvl>
+    <w:lvl w:ilvl="2" w:tplc="08090005" w:tentative="1">
+      <w:start w:val="1"/>
+      <w:numFmt w:val="bullet"/>
+      <w:lvlText w:val=""/>
+      <w:lvlJc w:val="left"/>
+      <w:pPr>
+        <w:ind w:left="3216" w:hanging="360"/>
+      </w:pPr>
+      <w:rPr>
+        <w:rFonts w:ascii="Wingdings" w:hAnsi="Wingdings" w:hint="default"/>
+      </w:rPr>
+    </w:lvl>
+    <w:lvl w:ilvl="3" w:tplc="08090001" w:tentative="1">
+      <w:start w:val="1"/>
+      <w:numFmt w:val="bullet"/>
+      <w:lvlText w:val=""/>
+      <w:lvlJc w:val="left"/>
+      <w:pPr>
+        <w:ind w:left="3936" w:hanging="360"/>
+      </w:pPr>
+      <w:rPr>
+        <w:rFonts w:ascii="Symbol" w:hAnsi="Symbol" w:hint="default"/>
+      </w:rPr>
+    </w:lvl>
+    <w:lvl w:ilvl="4" w:tplc="08090003" w:tentative="1">
+      <w:start w:val="1"/>
+      <w:numFmt w:val="bullet"/>
+      <w:lvlText w:val="o"/>
+      <w:lvlJc w:val="left"/>
+      <w:pPr>
+        <w:ind w:left="4656" w:hanging="360"/>
+      </w:pPr>
+      <w:rPr>
+        <w:rFonts w:ascii="Courier New" w:hAnsi="Courier New" w:cs="Courier New" w:hint="default"/>
+      </w:rPr>
+    </w:lvl>
+    <w:lvl w:ilvl="5" w:tplc="08090005" w:tentative="1">
+      <w:start w:val="1"/>
+      <w:numFmt w:val="bullet"/>
+      <w:lvlText w:val=""/>
+      <w:lvlJc w:val="left"/>
+      <w:pPr>
+        <w:ind w:left="5376" w:hanging="360"/>
+      </w:pPr>
+      <w:rPr>
+        <w:rFonts w:ascii="Wingdings" w:hAnsi="Wingdings" w:hint="default"/>
+      </w:rPr>
+    </w:lvl>
+    <w:lvl w:ilvl="6" w:tplc="08090001" w:tentative="1">
+      <w:start w:val="1"/>
+      <w:numFmt w:val="bullet"/>
+      <w:lvlText w:val=""/>
+      <w:lvlJc w:val="left"/>
+      <w:pPr>
+        <w:ind w:left="6096" w:hanging="360"/>
+      </w:pPr>
+      <w:rPr>
+        <w:rFonts w:ascii="Symbol" w:hAnsi="Symbol" w:hint="default"/>
+      </w:rPr>
+    </w:lvl>
+    <w:lvl w:ilvl="7" w:tplc="08090003" w:tentative="1">
+      <w:start w:val="1"/>
+      <w:numFmt w:val="bullet"/>
+      <w:lvlText w:val="o"/>
+      <w:lvlJc w:val="left"/>
+      <w:pPr>
+        <w:ind w:left="6816" w:hanging="360"/>
+      </w:pPr>
+      <w:rPr>
+        <w:rFonts w:ascii="Courier New" w:hAnsi="Courier New" w:cs="Courier New" w:hint="default"/>
+      </w:rPr>
+    </w:lvl>
+    <w:lvl w:ilvl="8" w:tplc="08090005" w:tentative="1">
+      <w:start w:val="1"/>
+      <w:numFmt w:val="bullet"/>
+      <w:lvlText w:val=""/>
+      <w:lvlJc w:val="left"/>
+      <w:pPr>
+        <w:ind w:left="7536" w:hanging="360"/>
+      </w:pPr>
+      <w:rPr>
+        <w:rFonts w:ascii="Wingdings" w:hAnsi="Wingdings" w:hint="default"/>
+      </w:rPr>
+    </w:lvl>
+  </w:abstractNum>
+  <w:abstractNum w:abstractNumId="49" w15:restartNumberingAfterBreak="0">
     <w:nsid w:val="6126275B"/>
     <w:multiLevelType w:val="multilevel"/>
     <w:tmpl w:val="224414D8"/>
@@ -8739,7 +10046,7 @@
       </w:pPr>
     </w:lvl>
   </w:abstractNum>
-  <w:abstractNum w:abstractNumId="44" w15:restartNumberingAfterBreak="0">
+  <w:abstractNum w:abstractNumId="50" w15:restartNumberingAfterBreak="0">
     <w:nsid w:val="63AE4DD8"/>
     <w:multiLevelType w:val="hybridMultilevel"/>
     <w:tmpl w:val="0088C0F0"/>
@@ -8852,7 +10159,7 @@
       </w:rPr>
     </w:lvl>
   </w:abstractNum>
-  <w:abstractNum w:abstractNumId="45" w15:restartNumberingAfterBreak="0">
+  <w:abstractNum w:abstractNumId="51" w15:restartNumberingAfterBreak="0">
     <w:nsid w:val="64DA394E"/>
     <w:multiLevelType w:val="multilevel"/>
     <w:tmpl w:val="B312624A"/>
@@ -8998,7 +10305,7 @@
       </w:rPr>
     </w:lvl>
   </w:abstractNum>
-  <w:abstractNum w:abstractNumId="46" w15:restartNumberingAfterBreak="0">
+  <w:abstractNum w:abstractNumId="52" w15:restartNumberingAfterBreak="0">
     <w:nsid w:val="68A000D7"/>
     <w:multiLevelType w:val="hybridMultilevel"/>
     <w:tmpl w:val="C862E5DE"/>
@@ -9111,7 +10418,7 @@
       </w:rPr>
     </w:lvl>
   </w:abstractNum>
-  <w:abstractNum w:abstractNumId="47" w15:restartNumberingAfterBreak="0">
+  <w:abstractNum w:abstractNumId="53" w15:restartNumberingAfterBreak="0">
     <w:nsid w:val="68A53D51"/>
     <w:multiLevelType w:val="hybridMultilevel"/>
     <w:tmpl w:val="F7B8F3E8"/>
@@ -9224,7 +10531,7 @@
       </w:rPr>
     </w:lvl>
   </w:abstractNum>
-  <w:abstractNum w:abstractNumId="48" w15:restartNumberingAfterBreak="0">
+  <w:abstractNum w:abstractNumId="54" w15:restartNumberingAfterBreak="0">
     <w:nsid w:val="6A965AF8"/>
     <w:multiLevelType w:val="hybridMultilevel"/>
     <w:tmpl w:val="5C802ED6"/>
@@ -9310,7 +10617,7 @@
       </w:pPr>
     </w:lvl>
   </w:abstractNum>
-  <w:abstractNum w:abstractNumId="49" w15:restartNumberingAfterBreak="0">
+  <w:abstractNum w:abstractNumId="55" w15:restartNumberingAfterBreak="0">
     <w:nsid w:val="6D3B3876"/>
     <w:multiLevelType w:val="multilevel"/>
     <w:tmpl w:val="AE625F7C"/>
@@ -9455,7 +10762,7 @@
       </w:rPr>
     </w:lvl>
   </w:abstractNum>
-  <w:abstractNum w:abstractNumId="50" w15:restartNumberingAfterBreak="0">
+  <w:abstractNum w:abstractNumId="56" w15:restartNumberingAfterBreak="0">
     <w:nsid w:val="6E6F61D8"/>
     <w:multiLevelType w:val="multilevel"/>
     <w:tmpl w:val="F21CA322"/>
@@ -9568,7 +10875,7 @@
       </w:rPr>
     </w:lvl>
   </w:abstractNum>
-  <w:abstractNum w:abstractNumId="51" w15:restartNumberingAfterBreak="0">
+  <w:abstractNum w:abstractNumId="57" w15:restartNumberingAfterBreak="0">
     <w:nsid w:val="703E4414"/>
     <w:multiLevelType w:val="hybridMultilevel"/>
     <w:tmpl w:val="0E7881AC"/>
@@ -9681,7 +10988,7 @@
       </w:rPr>
     </w:lvl>
   </w:abstractNum>
-  <w:abstractNum w:abstractNumId="52" w15:restartNumberingAfterBreak="0">
+  <w:abstractNum w:abstractNumId="58" w15:restartNumberingAfterBreak="0">
     <w:nsid w:val="70C224E9"/>
     <w:multiLevelType w:val="multilevel"/>
     <w:tmpl w:val="6986CA78"/>
@@ -9794,7 +11101,7 @@
       </w:pPr>
     </w:lvl>
   </w:abstractNum>
-  <w:abstractNum w:abstractNumId="53" w15:restartNumberingAfterBreak="0">
+  <w:abstractNum w:abstractNumId="59" w15:restartNumberingAfterBreak="0">
     <w:nsid w:val="7336309D"/>
     <w:multiLevelType w:val="multilevel"/>
     <w:tmpl w:val="78D4FB56"/>
@@ -9907,7 +11214,7 @@
       </w:pPr>
     </w:lvl>
   </w:abstractNum>
-  <w:abstractNum w:abstractNumId="54" w15:restartNumberingAfterBreak="0">
+  <w:abstractNum w:abstractNumId="60" w15:restartNumberingAfterBreak="0">
     <w:nsid w:val="7532568E"/>
     <w:multiLevelType w:val="hybridMultilevel"/>
     <w:tmpl w:val="8556AE08"/>
@@ -9993,7 +11300,7 @@
       </w:pPr>
     </w:lvl>
   </w:abstractNum>
-  <w:abstractNum w:abstractNumId="55" w15:restartNumberingAfterBreak="0">
+  <w:abstractNum w:abstractNumId="61" w15:restartNumberingAfterBreak="0">
     <w:nsid w:val="760B5F56"/>
     <w:multiLevelType w:val="hybridMultilevel"/>
     <w:tmpl w:val="8B1C513E"/>
@@ -10083,7 +11390,7 @@
       </w:pPr>
     </w:lvl>
   </w:abstractNum>
-  <w:abstractNum w:abstractNumId="56" w15:restartNumberingAfterBreak="0">
+  <w:abstractNum w:abstractNumId="62" w15:restartNumberingAfterBreak="0">
     <w:nsid w:val="7CE24076"/>
     <w:multiLevelType w:val="hybridMultilevel"/>
     <w:tmpl w:val="47562ABE"/>
@@ -10196,7 +11503,7 @@
       </w:rPr>
     </w:lvl>
   </w:abstractNum>
-  <w:abstractNum w:abstractNumId="57" w15:restartNumberingAfterBreak="0">
+  <w:abstractNum w:abstractNumId="63" w15:restartNumberingAfterBreak="0">
     <w:nsid w:val="7DE16430"/>
     <w:multiLevelType w:val="multilevel"/>
     <w:tmpl w:val="9208E99E"/>
@@ -10310,7 +11617,7 @@
     </w:lvl>
   </w:abstractNum>
   <w:num w:numId="1" w16cid:durableId="866522081">
-    <w:abstractNumId w:val="25"/>
+    <w:abstractNumId w:val="28"/>
   </w:num>
   <w:num w:numId="2" w16cid:durableId="1876385041">
     <w:abstractNumId w:val="2"/>
@@ -10319,34 +11626,34 @@
     <w:abstractNumId w:val="7"/>
   </w:num>
   <w:num w:numId="4" w16cid:durableId="1622298927">
-    <w:abstractNumId w:val="32"/>
+    <w:abstractNumId w:val="35"/>
   </w:num>
   <w:num w:numId="5" w16cid:durableId="662244307">
-    <w:abstractNumId w:val="44"/>
+    <w:abstractNumId w:val="50"/>
   </w:num>
   <w:num w:numId="6" w16cid:durableId="131365780">
     <w:abstractNumId w:val="18"/>
   </w:num>
   <w:num w:numId="7" w16cid:durableId="952788924">
-    <w:abstractNumId w:val="41"/>
+    <w:abstractNumId w:val="46"/>
   </w:num>
   <w:num w:numId="8" w16cid:durableId="1535729331">
-    <w:abstractNumId w:val="46"/>
+    <w:abstractNumId w:val="52"/>
   </w:num>
   <w:num w:numId="9" w16cid:durableId="189422106">
-    <w:abstractNumId w:val="28"/>
+    <w:abstractNumId w:val="31"/>
   </w:num>
   <w:num w:numId="10" w16cid:durableId="1985700486">
-    <w:abstractNumId w:val="20"/>
+    <w:abstractNumId w:val="22"/>
   </w:num>
   <w:num w:numId="11" w16cid:durableId="1708681255">
-    <w:abstractNumId w:val="50"/>
+    <w:abstractNumId w:val="56"/>
   </w:num>
   <w:num w:numId="12" w16cid:durableId="285741269">
     <w:abstractNumId w:val="4"/>
   </w:num>
   <w:num w:numId="13" w16cid:durableId="1772044795">
-    <w:abstractNumId w:val="29"/>
+    <w:abstractNumId w:val="32"/>
   </w:num>
   <w:num w:numId="14" w16cid:durableId="1547519839">
     <w:abstractNumId w:val="0"/>
@@ -10355,13 +11662,13 @@
     <w:abstractNumId w:val="15"/>
   </w:num>
   <w:num w:numId="16" w16cid:durableId="665942925">
-    <w:abstractNumId w:val="38"/>
+    <w:abstractNumId w:val="43"/>
   </w:num>
   <w:num w:numId="17" w16cid:durableId="250162736">
-    <w:abstractNumId w:val="22"/>
+    <w:abstractNumId w:val="24"/>
   </w:num>
   <w:num w:numId="18" w16cid:durableId="1729065943">
-    <w:abstractNumId w:val="27"/>
+    <w:abstractNumId w:val="30"/>
   </w:num>
   <w:num w:numId="19" w16cid:durableId="2145806251">
     <w:abstractNumId w:val="14"/>
@@ -10370,25 +11677,25 @@
     <w:abstractNumId w:val="17"/>
   </w:num>
   <w:num w:numId="21" w16cid:durableId="348482658">
-    <w:abstractNumId w:val="19"/>
+    <w:abstractNumId w:val="20"/>
   </w:num>
   <w:num w:numId="22" w16cid:durableId="1864971508">
+    <w:abstractNumId w:val="61"/>
+  </w:num>
+  <w:num w:numId="23" w16cid:durableId="1563445399">
+    <w:abstractNumId w:val="44"/>
+  </w:num>
+  <w:num w:numId="24" w16cid:durableId="1129860390">
     <w:abstractNumId w:val="55"/>
   </w:num>
-  <w:num w:numId="23" w16cid:durableId="1563445399">
-    <w:abstractNumId w:val="39"/>
-  </w:num>
-  <w:num w:numId="24" w16cid:durableId="1129860390">
-    <w:abstractNumId w:val="49"/>
-  </w:num>
   <w:num w:numId="25" w16cid:durableId="519785925">
-    <w:abstractNumId w:val="26"/>
+    <w:abstractNumId w:val="29"/>
   </w:num>
   <w:num w:numId="26" w16cid:durableId="656616772">
-    <w:abstractNumId w:val="30"/>
+    <w:abstractNumId w:val="33"/>
   </w:num>
   <w:num w:numId="27" w16cid:durableId="429474153">
-    <w:abstractNumId w:val="36"/>
+    <w:abstractNumId w:val="41"/>
   </w:num>
   <w:num w:numId="28" w16cid:durableId="2023782064">
     <w:abstractNumId w:val="9"/>
@@ -10400,10 +11707,10 @@
     <w:abstractNumId w:val="11"/>
   </w:num>
   <w:num w:numId="31" w16cid:durableId="2069723588">
-    <w:abstractNumId w:val="45"/>
+    <w:abstractNumId w:val="51"/>
   </w:num>
   <w:num w:numId="32" w16cid:durableId="1285186435">
-    <w:abstractNumId w:val="34"/>
+    <w:abstractNumId w:val="37"/>
   </w:num>
   <w:num w:numId="33" w16cid:durableId="1257132503">
     <w:abstractNumId w:val="10"/>
@@ -10415,79 +11722,97 @@
     <w:abstractNumId w:val="5"/>
   </w:num>
   <w:num w:numId="36" w16cid:durableId="1891577786">
-    <w:abstractNumId w:val="33"/>
+    <w:abstractNumId w:val="36"/>
   </w:num>
   <w:num w:numId="37" w16cid:durableId="1988823484">
-    <w:abstractNumId w:val="31"/>
+    <w:abstractNumId w:val="34"/>
   </w:num>
   <w:num w:numId="38" w16cid:durableId="1496916975">
-    <w:abstractNumId w:val="53"/>
+    <w:abstractNumId w:val="59"/>
   </w:num>
   <w:num w:numId="39" w16cid:durableId="1278945162">
-    <w:abstractNumId w:val="21"/>
+    <w:abstractNumId w:val="23"/>
   </w:num>
   <w:num w:numId="40" w16cid:durableId="6643572">
     <w:abstractNumId w:val="16"/>
   </w:num>
   <w:num w:numId="41" w16cid:durableId="1945071007">
-    <w:abstractNumId w:val="57"/>
+    <w:abstractNumId w:val="63"/>
   </w:num>
   <w:num w:numId="42" w16cid:durableId="770122326">
-    <w:abstractNumId w:val="56"/>
+    <w:abstractNumId w:val="62"/>
   </w:num>
   <w:num w:numId="43" w16cid:durableId="1426075137">
     <w:abstractNumId w:val="6"/>
   </w:num>
   <w:num w:numId="44" w16cid:durableId="507409718">
-    <w:abstractNumId w:val="48"/>
+    <w:abstractNumId w:val="54"/>
   </w:num>
   <w:num w:numId="45" w16cid:durableId="620918909">
-    <w:abstractNumId w:val="24"/>
+    <w:abstractNumId w:val="27"/>
   </w:num>
   <w:num w:numId="46" w16cid:durableId="319114718">
-    <w:abstractNumId w:val="54"/>
+    <w:abstractNumId w:val="60"/>
   </w:num>
   <w:num w:numId="47" w16cid:durableId="1312903469">
     <w:abstractNumId w:val="1"/>
   </w:num>
   <w:num w:numId="48" w16cid:durableId="183636555">
-    <w:abstractNumId w:val="43"/>
+    <w:abstractNumId w:val="49"/>
   </w:num>
   <w:num w:numId="49" w16cid:durableId="583684892">
     <w:abstractNumId w:val="13"/>
   </w:num>
   <w:num w:numId="50" w16cid:durableId="1704089128">
-    <w:abstractNumId w:val="35"/>
+    <w:abstractNumId w:val="38"/>
   </w:num>
   <w:num w:numId="51" w16cid:durableId="1283922246">
-    <w:abstractNumId w:val="40"/>
+    <w:abstractNumId w:val="45"/>
   </w:num>
   <w:num w:numId="52" w16cid:durableId="1628974222">
-    <w:abstractNumId w:val="51"/>
+    <w:abstractNumId w:val="57"/>
   </w:num>
   <w:num w:numId="53" w16cid:durableId="1927877892">
+    <w:abstractNumId w:val="53"/>
+  </w:num>
+  <w:num w:numId="54" w16cid:durableId="154107809">
+    <w:abstractNumId w:val="58"/>
+  </w:num>
+  <w:num w:numId="55" w16cid:durableId="1333096388">
     <w:abstractNumId w:val="47"/>
   </w:num>
-  <w:num w:numId="54" w16cid:durableId="154107809">
-    <w:abstractNumId w:val="52"/>
-  </w:num>
-  <w:num w:numId="55" w16cid:durableId="1333096388">
+  <w:num w:numId="56" w16cid:durableId="475731810">
     <w:abstractNumId w:val="42"/>
   </w:num>
-  <w:num w:numId="56" w16cid:durableId="475731810">
-    <w:abstractNumId w:val="37"/>
-  </w:num>
   <w:num w:numId="57" w16cid:durableId="331955445">
-    <w:abstractNumId w:val="23"/>
+    <w:abstractNumId w:val="26"/>
   </w:num>
   <w:num w:numId="58" w16cid:durableId="1692337513">
     <w:abstractNumId w:val="12"/>
+  </w:num>
+  <w:num w:numId="59" w16cid:durableId="23487031">
+    <w:abstractNumId w:val="19"/>
+  </w:num>
+  <w:num w:numId="60" w16cid:durableId="9264085">
+    <w:abstractNumId w:val="39"/>
+  </w:num>
+  <w:num w:numId="61" w16cid:durableId="772014555">
+    <w:abstractNumId w:val="48"/>
+  </w:num>
+  <w:num w:numId="62" w16cid:durableId="357001438">
+    <w:abstractNumId w:val="40"/>
+  </w:num>
+  <w:num w:numId="63" w16cid:durableId="679312112">
+    <w:abstractNumId w:val="21"/>
+  </w:num>
+  <w:num w:numId="64" w16cid:durableId="719211862">
+    <w:abstractNumId w:val="25"/>
   </w:num>
 </w:numbering>
 </file>
 
 <file path=word/styles.xml><?xml version="1.0" encoding="utf-8"?>
-<w:styles xmlns:mc="http://schemas.openxmlformats.org/markup-compatibility/2006" xmlns:r="http://schemas.openxmlformats.org/officeDocument/2006/relationships" xmlns:w="http://schemas.openxmlformats.org/wordprocessingml/2006/main" xmlns:w14="http://schemas.microsoft.com/office/word/2010/wordml" xmlns:w15="http://schemas.microsoft.com/office/word/2012/wordml" xmlns:w16cex="http://schemas.microsoft.com/office/word/2018/wordml/cex" xmlns:w16cid="http://schemas.microsoft.com/office/word/2016/wordml/cid" xmlns:w16="http://schemas.microsoft.com/office/word/2018/wordml" xmlns:w16sdtdh="http://schemas.microsoft.com/office/word/2020/wordml/sdtdatahash" xmlns:w16se="http://schemas.microsoft.com/office/word/2015/wordml/symex" mc:Ignorable="w14 w15 w16se w16cid w16 w16cex w16sdtdh">
+<w:styles xmlns:mc="http://schemas.openxmlformats.org/markup-compatibility/2006" xmlns:r="http://schemas.openxmlformats.org/officeDocument/2006/relationships" xmlns:w="http://schemas.openxmlformats.org/wordprocessingml/2006/main" xmlns:w14="http://schemas.microsoft.com/office/word/2010/wordml" xmlns:w15="http://schemas.microsoft.com/office/word/2012/wordml" xmlns:w16cex="http://schemas.microsoft.com/office/word/2018/wordml/cex" xmlns:w16cid="http://schemas.microsoft.com/office/word/2016/wordml/cid" xmlns:w16="http://schemas.microsoft.com/office/word/2018/wordml" xmlns:w16du="http://schemas.microsoft.com/office/word/2023/wordml/word16du" xmlns:w16sdtdh="http://schemas.microsoft.com/office/word/2020/wordml/sdtdatahash" xmlns:w16se="http://schemas.microsoft.com/office/word/2015/wordml/symex" mc:Ignorable="w14 w15 w16se w16cid w16 w16cex w16sdtdh w16du">
   <w:docDefaults>
     <w:rPrDefault>
       <w:rPr>

</xml_diff>

<commit_message>
Primera versión punto 5 y modificacion excel
</commit_message>
<xml_diff>
--- a/Parte 2/AE-2. Plan de Empresa(parte2).docx
+++ b/Parte 2/AE-2. Plan de Empresa(parte2).docx
@@ -286,17 +286,8 @@
                                           <w:color w:val="FFFFFF" w:themeColor="background1"/>
                                           <w:lang w:val="es-ES"/>
                                         </w:rPr>
-                                        <w:t xml:space="preserve"> </w:t>
+                                        <w:t xml:space="preserve"> Buxeda</w:t>
                                       </w:r>
-                                      <w:proofErr w:type="spellStart"/>
-                                      <w:r>
-                                        <w:rPr>
-                                          <w:color w:val="FFFFFF" w:themeColor="background1"/>
-                                          <w:lang w:val="es-ES"/>
-                                        </w:rPr>
-                                        <w:t>Buxeda</w:t>
-                                      </w:r>
-                                      <w:proofErr w:type="spellEnd"/>
                                     </w:p>
                                   </w:sdtContent>
                                 </w:sdt>
@@ -333,17 +324,8 @@
                                           <w:color w:val="FFFFFF" w:themeColor="background1"/>
                                           <w:lang w:val="es-ES"/>
                                         </w:rPr>
-                                        <w:t xml:space="preserve">artín </w:t>
+                                        <w:t>artín Simal</w:t>
                                       </w:r>
-                                      <w:proofErr w:type="spellStart"/>
-                                      <w:r>
-                                        <w:rPr>
-                                          <w:color w:val="FFFFFF" w:themeColor="background1"/>
-                                          <w:lang w:val="es-ES"/>
-                                        </w:rPr>
-                                        <w:t>Simal</w:t>
-                                      </w:r>
-                                      <w:proofErr w:type="spellEnd"/>
                                     </w:p>
                                   </w:sdtContent>
                                 </w:sdt>
@@ -462,17 +444,8 @@
                                     <w:color w:val="FFFFFF" w:themeColor="background1"/>
                                     <w:lang w:val="es-ES"/>
                                   </w:rPr>
-                                  <w:t xml:space="preserve"> </w:t>
+                                  <w:t xml:space="preserve"> Buxeda</w:t>
                                 </w:r>
-                                <w:proofErr w:type="spellStart"/>
-                                <w:r>
-                                  <w:rPr>
-                                    <w:color w:val="FFFFFF" w:themeColor="background1"/>
-                                    <w:lang w:val="es-ES"/>
-                                  </w:rPr>
-                                  <w:t>Buxeda</w:t>
-                                </w:r>
-                                <w:proofErr w:type="spellEnd"/>
                               </w:p>
                             </w:sdtContent>
                           </w:sdt>
@@ -509,17 +482,8 @@
                                     <w:color w:val="FFFFFF" w:themeColor="background1"/>
                                     <w:lang w:val="es-ES"/>
                                   </w:rPr>
-                                  <w:t xml:space="preserve">artín </w:t>
+                                  <w:t>artín Simal</w:t>
                                 </w:r>
-                                <w:proofErr w:type="spellStart"/>
-                                <w:r>
-                                  <w:rPr>
-                                    <w:color w:val="FFFFFF" w:themeColor="background1"/>
-                                    <w:lang w:val="es-ES"/>
-                                  </w:rPr>
-                                  <w:t>Simal</w:t>
-                                </w:r>
-                                <w:proofErr w:type="spellEnd"/>
                               </w:p>
                             </w:sdtContent>
                           </w:sdt>
@@ -654,18 +618,8 @@
                                         <w:sz w:val="72"/>
                                         <w:szCs w:val="72"/>
                                       </w:rPr>
-                                      <w:t xml:space="preserve">Plan De </w:t>
+                                      <w:t>Plan De Empresa</w:t>
                                     </w:r>
-                                    <w:proofErr w:type="spellStart"/>
-                                    <w:r>
-                                      <w:rPr>
-                                        <w:color w:val="FFFFFF" w:themeColor="background1"/>
-                                        <w:sz w:val="72"/>
-                                        <w:szCs w:val="72"/>
-                                      </w:rPr>
-                                      <w:t>Empresa</w:t>
-                                    </w:r>
-                                    <w:proofErr w:type="spellEnd"/>
                                   </w:p>
                                 </w:sdtContent>
                               </w:sdt>
@@ -720,18 +674,8 @@
                                   <w:sz w:val="72"/>
                                   <w:szCs w:val="72"/>
                                 </w:rPr>
-                                <w:t xml:space="preserve">Plan De </w:t>
+                                <w:t>Plan De Empresa</w:t>
                               </w:r>
-                              <w:proofErr w:type="spellStart"/>
-                              <w:r>
-                                <w:rPr>
-                                  <w:color w:val="FFFFFF" w:themeColor="background1"/>
-                                  <w:sz w:val="72"/>
-                                  <w:szCs w:val="72"/>
-                                </w:rPr>
-                                <w:t>Empresa</w:t>
-                              </w:r>
-                              <w:proofErr w:type="spellEnd"/>
                             </w:p>
                           </w:sdtContent>
                         </w:sdt>
@@ -865,11 +809,9 @@
             <w:pStyle w:val="TtuloTDC"/>
             <w:jc w:val="center"/>
           </w:pPr>
-          <w:proofErr w:type="spellStart"/>
           <w:r>
             <w:t>Índice</w:t>
           </w:r>
-          <w:proofErr w:type="spellEnd"/>
         </w:p>
         <w:p>
           <w:pPr>
@@ -2928,23 +2870,7 @@
           <w:sz w:val="24"/>
           <w:szCs w:val="24"/>
         </w:rPr>
-        <w:t xml:space="preserve">También mostraríamos en nuestra propia </w:t>
-      </w:r>
-      <w:proofErr w:type="spellStart"/>
-      <w:r>
-        <w:rPr>
-          <w:sz w:val="24"/>
-          <w:szCs w:val="24"/>
-        </w:rPr>
-        <w:t>pagina</w:t>
-      </w:r>
-      <w:proofErr w:type="spellEnd"/>
-      <w:r>
-        <w:rPr>
-          <w:sz w:val="24"/>
-          <w:szCs w:val="24"/>
-        </w:rPr>
-        <w:t xml:space="preserve"> web proyectos que hemos realizado de otras empresas como modo de publicidad</w:t>
+        <w:t>También mostraríamos en nuestra propia pagina web proyectos que hemos realizado de otras empresas como modo de publicidad</w:t>
       </w:r>
     </w:p>
     <w:p>
@@ -3111,15 +3037,7 @@
         </w:numPr>
       </w:pPr>
       <w:r>
-        <w:t xml:space="preserve">Al principio para promocionar mejor nuestra empresa tendremos un poco de </w:t>
-      </w:r>
-      <w:proofErr w:type="spellStart"/>
-      <w:r>
-        <w:t>Merchandising</w:t>
-      </w:r>
-      <w:proofErr w:type="spellEnd"/>
-      <w:r>
-        <w:t xml:space="preserve"> que regalaremos a nuestros primeros clientes al contratarnos para que le hagamos su proyecto, como, por ejemplo:</w:t>
+        <w:t>Al principio para promocionar mejor nuestra empresa tendremos un poco de Merchandising que regalaremos a nuestros primeros clientes al contratarnos para que le hagamos su proyecto, como, por ejemplo:</w:t>
       </w:r>
     </w:p>
     <w:p>
@@ -3789,167 +3707,47 @@
           <w:szCs w:val="24"/>
           <w:lang w:val="en-GB"/>
         </w:rPr>
-        <w:t xml:space="preserve">Canal </w:t>
-      </w:r>
-      <w:proofErr w:type="spellStart"/>
+        <w:t>Canal Youtube, Twiter, Linkeding, Radio</w:t>
+      </w:r>
       <w:r>
         <w:rPr>
           <w:sz w:val="24"/>
           <w:szCs w:val="24"/>
           <w:lang w:val="en-GB"/>
         </w:rPr>
-        <w:t>Youtube</w:t>
-      </w:r>
-      <w:proofErr w:type="spellEnd"/>
+        <w:t xml:space="preserve"> Estatal</w:t>
+      </w:r>
       <w:r>
         <w:rPr>
           <w:sz w:val="24"/>
           <w:szCs w:val="24"/>
           <w:lang w:val="en-GB"/>
         </w:rPr>
-        <w:t xml:space="preserve">, </w:t>
-      </w:r>
-      <w:proofErr w:type="spellStart"/>
+        <w:t>,</w:t>
+      </w:r>
       <w:r>
         <w:rPr>
           <w:sz w:val="24"/>
           <w:szCs w:val="24"/>
           <w:lang w:val="en-GB"/>
         </w:rPr>
-        <w:t>Twiter</w:t>
-      </w:r>
-      <w:proofErr w:type="spellEnd"/>
+        <w:t xml:space="preserve"> colaboracion con influencers, </w:t>
+      </w:r>
       <w:r>
         <w:rPr>
           <w:sz w:val="24"/>
           <w:szCs w:val="24"/>
           <w:lang w:val="en-GB"/>
         </w:rPr>
-        <w:t xml:space="preserve">, </w:t>
-      </w:r>
-      <w:proofErr w:type="spellStart"/>
+        <w:t>folletos publicitarios</w:t>
+      </w:r>
       <w:r>
         <w:rPr>
           <w:sz w:val="24"/>
           <w:szCs w:val="24"/>
           <w:lang w:val="en-GB"/>
         </w:rPr>
-        <w:t>Linkeding</w:t>
-      </w:r>
-      <w:proofErr w:type="spellEnd"/>
-      <w:r>
-        <w:rPr>
-          <w:sz w:val="24"/>
-          <w:szCs w:val="24"/>
-          <w:lang w:val="en-GB"/>
-        </w:rPr>
-        <w:t>, Radio</w:t>
-      </w:r>
-      <w:r>
-        <w:rPr>
-          <w:sz w:val="24"/>
-          <w:szCs w:val="24"/>
-          <w:lang w:val="en-GB"/>
-        </w:rPr>
-        <w:t xml:space="preserve"> </w:t>
-      </w:r>
-      <w:proofErr w:type="spellStart"/>
-      <w:r>
-        <w:rPr>
-          <w:sz w:val="24"/>
-          <w:szCs w:val="24"/>
-          <w:lang w:val="en-GB"/>
-        </w:rPr>
-        <w:t>Estatal</w:t>
-      </w:r>
-      <w:proofErr w:type="spellEnd"/>
-      <w:r>
-        <w:rPr>
-          <w:sz w:val="24"/>
-          <w:szCs w:val="24"/>
-          <w:lang w:val="en-GB"/>
-        </w:rPr>
-        <w:t>,</w:t>
-      </w:r>
-      <w:r>
-        <w:rPr>
-          <w:sz w:val="24"/>
-          <w:szCs w:val="24"/>
-          <w:lang w:val="en-GB"/>
-        </w:rPr>
-        <w:t xml:space="preserve"> </w:t>
-      </w:r>
-      <w:proofErr w:type="spellStart"/>
-      <w:r>
-        <w:rPr>
-          <w:sz w:val="24"/>
-          <w:szCs w:val="24"/>
-          <w:lang w:val="en-GB"/>
-        </w:rPr>
-        <w:t>colaboracion</w:t>
-      </w:r>
-      <w:proofErr w:type="spellEnd"/>
-      <w:r>
-        <w:rPr>
-          <w:sz w:val="24"/>
-          <w:szCs w:val="24"/>
-          <w:lang w:val="en-GB"/>
-        </w:rPr>
-        <w:t xml:space="preserve"> con influencers, </w:t>
-      </w:r>
-      <w:proofErr w:type="spellStart"/>
-      <w:r>
-        <w:rPr>
-          <w:sz w:val="24"/>
-          <w:szCs w:val="24"/>
-          <w:lang w:val="en-GB"/>
-        </w:rPr>
-        <w:t>folletos</w:t>
-      </w:r>
-      <w:proofErr w:type="spellEnd"/>
-      <w:r>
-        <w:rPr>
-          <w:sz w:val="24"/>
-          <w:szCs w:val="24"/>
-          <w:lang w:val="en-GB"/>
-        </w:rPr>
-        <w:t xml:space="preserve"> </w:t>
-      </w:r>
-      <w:proofErr w:type="spellStart"/>
-      <w:r>
-        <w:rPr>
-          <w:sz w:val="24"/>
-          <w:szCs w:val="24"/>
-          <w:lang w:val="en-GB"/>
-        </w:rPr>
-        <w:t>publicitarios</w:t>
-      </w:r>
-      <w:proofErr w:type="spellEnd"/>
-      <w:r>
-        <w:rPr>
-          <w:sz w:val="24"/>
-          <w:szCs w:val="24"/>
-          <w:lang w:val="en-GB"/>
-        </w:rPr>
-        <w:t xml:space="preserve">, ferias </w:t>
-      </w:r>
-      <w:proofErr w:type="spellStart"/>
-      <w:r>
-        <w:rPr>
-          <w:sz w:val="24"/>
-          <w:szCs w:val="24"/>
-          <w:lang w:val="en-GB"/>
-        </w:rPr>
-        <w:t>Tecnologicas</w:t>
-      </w:r>
-      <w:proofErr w:type="spellEnd"/>
-      <w:r>
-        <w:rPr>
-          <w:sz w:val="24"/>
-          <w:szCs w:val="24"/>
-          <w:lang w:val="en-GB"/>
-        </w:rPr>
-        <w:t>….</w:t>
+        <w:t>, ferias Tecnologicas….</w:t>
       </w:r>
     </w:p>
     <w:p>
@@ -4099,23 +3897,7 @@
           <w:sz w:val="24"/>
           <w:szCs w:val="24"/>
         </w:rPr>
-        <w:t xml:space="preserve"> a plazos ya que será una campaña fuerte, que requiere </w:t>
-      </w:r>
-      <w:proofErr w:type="spellStart"/>
-      <w:r>
-        <w:rPr>
-          <w:sz w:val="24"/>
-          <w:szCs w:val="24"/>
-        </w:rPr>
-        <w:t>mas</w:t>
-      </w:r>
-      <w:proofErr w:type="spellEnd"/>
-      <w:r>
-        <w:rPr>
-          <w:sz w:val="24"/>
-          <w:szCs w:val="24"/>
-        </w:rPr>
-        <w:t xml:space="preserve"> recursos económicos, mientras que las campañas esporádicas se pagaran al contado.</w:t>
+        <w:t xml:space="preserve"> a plazos ya que será una campaña fuerte, que requiere mas recursos económicos, mientras que las campañas esporádicas se pagaran al contado.</w:t>
       </w:r>
     </w:p>
     <w:p>
@@ -4384,6 +4166,76 @@
     </w:p>
     <w:p>
       <w:pPr>
+        <w:rPr>
+          <w:sz w:val="24"/>
+          <w:szCs w:val="24"/>
+        </w:rPr>
+      </w:pPr>
+      <w:r>
+        <w:rPr>
+          <w:sz w:val="24"/>
+          <w:szCs w:val="24"/>
+        </w:rPr>
+        <w:t xml:space="preserve">La partida de inversiones en una empresa nueva siempre es muy importante, pero la de los gastos necesita una mayor cantidad de recursos monetarios. A pesar de tratarse de una pequeña empresa, se observa que los salarios y cuotas derivadas de los mismos acaparan un porcentaje importante de los gastos para este primer año. </w:t>
+      </w:r>
+    </w:p>
+    <w:p>
+      <w:pPr>
+        <w:rPr>
+          <w:sz w:val="24"/>
+          <w:szCs w:val="24"/>
+        </w:rPr>
+      </w:pPr>
+      <w:r>
+        <w:rPr>
+          <w:sz w:val="24"/>
+          <w:szCs w:val="24"/>
+        </w:rPr>
+        <w:t>Al tratarse de una empresa nueva, la publicidad va a ser crucial para darnos a conocer. Al apostar fuerte por la compañía, se ha decidido que una de las maneras de publicitar  la empresa va a ser con anuncios radiofónicos a nivel estatal en cadenas generalistas. Dichas cuñas publicitarias son altamente demandadas para promocionarse y, por ello, el coste de unos pocos segundos es muy elevado, especialmente para una empresa de nueva creación que va a destinar gran parte de sus recursos en este ámbito.</w:t>
+      </w:r>
+    </w:p>
+    <w:p>
+      <w:pPr>
+        <w:rPr>
+          <w:sz w:val="24"/>
+          <w:szCs w:val="24"/>
+        </w:rPr>
+      </w:pPr>
+      <w:r>
+        <w:rPr>
+          <w:sz w:val="24"/>
+          <w:szCs w:val="24"/>
+        </w:rPr>
+        <w:t xml:space="preserve">Otro de los gastos considerables es el alquiler de la oficina, que se encuentra en la zona de Sanchinarro (Madrid) conviviendo con otras empresas del sector. Su tamaño es adecuado para los 9 trabajadores. </w:t>
+      </w:r>
+    </w:p>
+    <w:p>
+      <w:pPr>
+        <w:rPr>
+          <w:sz w:val="24"/>
+          <w:szCs w:val="24"/>
+        </w:rPr>
+      </w:pPr>
+      <w:r>
+        <w:rPr>
+          <w:sz w:val="24"/>
+          <w:szCs w:val="24"/>
+        </w:rPr>
+        <w:lastRenderedPageBreak/>
+        <w:t>Todavía en la partida de gastos pero ya de menor cuantía, para este primer año se deben adquirir los dominios, el hosting, las licencias, etc. Además, la constitución de una empresa es un proceso que requiere de varios pasos para los que son necesarios desembolsar dinero.</w:t>
+      </w:r>
+    </w:p>
+    <w:p>
+      <w:r>
+        <w:rPr>
+          <w:sz w:val="24"/>
+          <w:szCs w:val="24"/>
+        </w:rPr>
+        <w:t>Una vez especificados los gastos, pasamos a la partida de inversiones. Esta se podría dividir en 2 partes: las inversiones en equipos informáticos y las inversiones en mobiliario de oficina. Para el primer caso, aunque somos 9 personas en total, es prudente contar con un equipo extra de cada aparato electrónico por si se rompe alguno de los que están en uso. Habrá una impresora por departamento y por cada trabajador habrá una silla extra para tratar con clientes.</w:t>
+      </w:r>
+    </w:p>
+    <w:p>
+      <w:pPr>
         <w:pStyle w:val="Ttulo2"/>
         <w:rPr>
           <w:rFonts w:asciiTheme="minorHAnsi" w:hAnsiTheme="minorHAnsi" w:cstheme="minorHAnsi"/>
@@ -4412,6 +4264,43 @@
       <w:bookmarkEnd w:id="15"/>
     </w:p>
     <w:p>
+      <w:r>
+        <w:t xml:space="preserve">Aunque los socios fundadores </w:t>
+      </w:r>
+      <w:r>
+        <w:t xml:space="preserve">han sido ahorradores a lo largo de su vida, los elevadísimos costes que implica crear una nueva empresa y hacerla 100% operativa, son lo suficientemente altos como para que con ese dinero no sea suficiente. En concreto, los recursos propios de los socios apenas cubren el 25% del capital necesario para constituir y continuar una empresa durante su primer año de vida. </w:t>
+      </w:r>
+    </w:p>
+    <w:p>
+      <w:r>
+        <w:t>El 75% restante</w:t>
+      </w:r>
+      <w:r>
+        <w:t xml:space="preserve"> debe ser buscado mediante financiación externa. Una buena idea sería hacer uso de ICO Empresas y emprendedores, ya que la cantidad máxima que se puede otorgar al proyecto está muy por encima del montante que se necesita. Es un programa que va destinado a la digitalización y ofrece un plazo de amortización de hasta 20 años, un periodo suficiente si las expectativas de expansión internacional se cumplen. Además, si hipotéticamente hubiera algún margen para negociar el tipo de interés, actualmente conviene variable, pues los tipos de interés están muy altos y financiarse resulta mucho más caro que hace un par de años. Las previsiones indican que a lo largo de este año 2024 la FED debería comenzar a bajar tipos.</w:t>
+      </w:r>
+    </w:p>
+    <w:p>
+      <w:r>
+        <w:t xml:space="preserve">El enlace de referencia es el siguiente: </w:t>
+      </w:r>
+      <w:hyperlink r:id="rId16" w:history="1">
+        <w:r>
+          <w:rPr>
+            <w:rStyle w:val="Hipervnculo"/>
+          </w:rPr>
+          <w:t>https://www.ico.es/ico-empresas-y-emprendedores</w:t>
+        </w:r>
+      </w:hyperlink>
+      <w:r>
+        <w:t xml:space="preserve"> </w:t>
+      </w:r>
+    </w:p>
+    <w:p>
+      <w:r>
+        <w:t>En caso de que se rechace esta financiación, por los altos tipos de interés otra opción sería emitir bonos para captar esa financiación privada.</w:t>
+      </w:r>
+    </w:p>
+    <w:p>
       <w:pPr>
         <w:pStyle w:val="Ttulo1"/>
         <w:rPr>
@@ -4641,15 +4530,7 @@
         </w:numPr>
       </w:pPr>
       <w:r>
-        <w:t xml:space="preserve">Gerard Perujo: </w:t>
-      </w:r>
-      <w:proofErr w:type="gramStart"/>
-      <w:r>
-        <w:t>Jefe</w:t>
-      </w:r>
-      <w:proofErr w:type="gramEnd"/>
-      <w:r>
-        <w:t xml:space="preserve"> de Marketing</w:t>
+        <w:t>Gerard Perujo: Jefe de Marketing</w:t>
       </w:r>
     </w:p>
     <w:p>
@@ -4661,15 +4542,7 @@
         </w:numPr>
       </w:pPr>
       <w:r>
-        <w:t xml:space="preserve">Laia </w:t>
-      </w:r>
-      <w:proofErr w:type="gramStart"/>
-      <w:r>
-        <w:t>Gómez :</w:t>
-      </w:r>
-      <w:proofErr w:type="gramEnd"/>
-      <w:r>
-        <w:t xml:space="preserve"> Encargada de Publicidad</w:t>
+        <w:t>Laia Gómez : Encargada de Publicidad</w:t>
       </w:r>
     </w:p>
     <w:p>
@@ -4707,15 +4580,7 @@
         <w:t>Sección de Front</w:t>
       </w:r>
       <w:r>
-        <w:t>: será la encargada de desarrollar todo el trabajo de Front-</w:t>
-      </w:r>
-      <w:proofErr w:type="spellStart"/>
-      <w:r>
-        <w:t>End</w:t>
-      </w:r>
-      <w:proofErr w:type="spellEnd"/>
-      <w:r>
-        <w:t>, que es la parte de cara al cliente es lo que be el cliente una vez el producto está finalizado.</w:t>
+        <w:t>: será la encargada de desarrollar todo el trabajo de Front-End, que es la parte de cara al cliente es lo que be el cliente una vez el producto está finalizado.</w:t>
       </w:r>
     </w:p>
     <w:p>
@@ -4739,29 +4604,8 @@
         </w:numPr>
       </w:pPr>
       <w:r>
-        <w:t xml:space="preserve">María Isabel Martín </w:t>
-      </w:r>
-      <w:proofErr w:type="spellStart"/>
-      <w:r>
-        <w:t>Simal</w:t>
-      </w:r>
-      <w:proofErr w:type="spellEnd"/>
-      <w:r>
-        <w:t xml:space="preserve">: </w:t>
-      </w:r>
-      <w:proofErr w:type="gramStart"/>
-      <w:r>
-        <w:t>Jefa</w:t>
-      </w:r>
-      <w:proofErr w:type="gramEnd"/>
-      <w:r>
-        <w:t xml:space="preserve"> de Front-</w:t>
-      </w:r>
-      <w:proofErr w:type="spellStart"/>
-      <w:r>
-        <w:t>End</w:t>
-      </w:r>
-      <w:proofErr w:type="spellEnd"/>
+        <w:t>María Isabel Martín Simal: Jefa de Front-End</w:t>
+      </w:r>
     </w:p>
     <w:p>
       <w:pPr>
@@ -4778,22 +4622,14 @@
         <w:rPr>
           <w:lang w:val="en-GB"/>
         </w:rPr>
-        <w:t xml:space="preserve">Jordi Ruiz: Senior Front, </w:t>
-      </w:r>
-      <w:proofErr w:type="spellStart"/>
+        <w:t>Jordi Ruiz: Senior Front, J</w:t>
+      </w:r>
       <w:r>
         <w:rPr>
           <w:lang w:val="en-GB"/>
         </w:rPr>
-        <w:t>J</w:t>
-      </w:r>
-      <w:r>
-        <w:rPr>
-          <w:lang w:val="en-GB"/>
-        </w:rPr>
         <w:t>avascript</w:t>
       </w:r>
-      <w:proofErr w:type="spellEnd"/>
     </w:p>
     <w:p>
       <w:pPr>
@@ -4839,15 +4675,7 @@
         <w:t>Sección de Back:</w:t>
       </w:r>
       <w:r>
-        <w:t xml:space="preserve"> será la encargada de desarrollar todo el trabajo de Back-</w:t>
-      </w:r>
-      <w:proofErr w:type="spellStart"/>
-      <w:r>
-        <w:t>End</w:t>
-      </w:r>
-      <w:proofErr w:type="spellEnd"/>
-      <w:r>
-        <w:t>, que son los encargados de que las aplicaciones web funcionen y tengan todas esas funciones que desea el cliente</w:t>
+        <w:t xml:space="preserve"> será la encargada de desarrollar todo el trabajo de Back-End, que son los encargados de que las aplicaciones web funcionen y tengan todas esas funciones que desea el cliente</w:t>
       </w:r>
     </w:p>
     <w:p>
@@ -5111,15 +4939,7 @@
         </w:rPr>
       </w:pPr>
       <w:r>
-        <w:t xml:space="preserve">María Isabel Martin </w:t>
-      </w:r>
-      <w:proofErr w:type="spellStart"/>
-      <w:r>
-        <w:t>Sigmal</w:t>
-      </w:r>
-      <w:proofErr w:type="spellEnd"/>
-      <w:r>
-        <w:t>……. 1600€</w:t>
+        <w:t>María Isabel Martin Sigmal……. 1600€</w:t>
       </w:r>
     </w:p>
     <w:p>
@@ -5136,23 +4956,7 @@
         </w:rPr>
       </w:pPr>
       <w:r>
-        <w:t xml:space="preserve">Gerard Perujo </w:t>
-      </w:r>
-      <w:proofErr w:type="spellStart"/>
-      <w:r>
-        <w:t>Buxeda</w:t>
-      </w:r>
-      <w:proofErr w:type="spellEnd"/>
-      <w:r>
-        <w:t>………</w:t>
-      </w:r>
-      <w:proofErr w:type="gramStart"/>
-      <w:r>
-        <w:t>…….</w:t>
-      </w:r>
-      <w:proofErr w:type="gramEnd"/>
-      <w:r>
-        <w:t>.1600€</w:t>
+        <w:t>Gerard Perujo Buxeda……………..1600€</w:t>
       </w:r>
     </w:p>
     <w:p>
@@ -5168,21 +4972,8 @@
           <w:u w:val="single"/>
         </w:rPr>
       </w:pPr>
-      <w:proofErr w:type="spellStart"/>
-      <w:r>
-        <w:t>Jose</w:t>
-      </w:r>
-      <w:proofErr w:type="spellEnd"/>
-      <w:r>
-        <w:t xml:space="preserve"> Ramon Donaire Duarte</w:t>
-      </w:r>
-      <w:proofErr w:type="gramStart"/>
-      <w:r>
-        <w:t>…….</w:t>
-      </w:r>
-      <w:proofErr w:type="gramEnd"/>
-      <w:r>
-        <w:t>1600€</w:t>
+      <w:r>
+        <w:t>Jose Ramon Donaire Duarte…….1600€</w:t>
       </w:r>
     </w:p>
     <w:p>
@@ -5249,23 +5040,7 @@
         </w:rPr>
       </w:pPr>
       <w:r>
-        <w:t xml:space="preserve">Eva </w:t>
-      </w:r>
-      <w:proofErr w:type="spellStart"/>
-      <w:r>
-        <w:t>Ramirez</w:t>
-      </w:r>
-      <w:proofErr w:type="spellEnd"/>
-      <w:r>
-        <w:t>………………………</w:t>
-      </w:r>
-      <w:proofErr w:type="gramStart"/>
-      <w:r>
-        <w:t>…….</w:t>
-      </w:r>
-      <w:proofErr w:type="gramEnd"/>
-      <w:r>
-        <w:t>1500€</w:t>
+        <w:t>Eva Ramirez…………………………….1500€</w:t>
       </w:r>
     </w:p>
     <w:p>
@@ -5282,23 +5057,7 @@
         </w:rPr>
       </w:pPr>
       <w:r>
-        <w:t xml:space="preserve">Laura </w:t>
-      </w:r>
-      <w:proofErr w:type="spellStart"/>
-      <w:r>
-        <w:t>Perez</w:t>
-      </w:r>
-      <w:proofErr w:type="spellEnd"/>
-      <w:r>
-        <w:t>………………………</w:t>
-      </w:r>
-      <w:proofErr w:type="gramStart"/>
-      <w:r>
-        <w:t>…….</w:t>
-      </w:r>
-      <w:proofErr w:type="gramEnd"/>
-      <w:r>
-        <w:t>.2500€</w:t>
+        <w:t>Laura Perez……………………………..2500€</w:t>
       </w:r>
     </w:p>
     <w:p>
@@ -5315,23 +5074,7 @@
         </w:rPr>
       </w:pPr>
       <w:r>
-        <w:t xml:space="preserve">Ramon </w:t>
-      </w:r>
-      <w:proofErr w:type="spellStart"/>
-      <w:r>
-        <w:t>Garcia</w:t>
-      </w:r>
-      <w:proofErr w:type="spellEnd"/>
-      <w:r>
-        <w:t>……………………</w:t>
-      </w:r>
-      <w:proofErr w:type="gramStart"/>
-      <w:r>
-        <w:t>…….</w:t>
-      </w:r>
-      <w:proofErr w:type="gramEnd"/>
-      <w:r>
-        <w:t>2500€</w:t>
+        <w:t>Ramon Garcia………………………….2500€</w:t>
       </w:r>
     </w:p>
     <w:p>
@@ -5348,23 +5091,7 @@
         </w:rPr>
       </w:pPr>
       <w:r>
-        <w:t xml:space="preserve">Laia </w:t>
-      </w:r>
-      <w:proofErr w:type="spellStart"/>
-      <w:r>
-        <w:t>Gomez</w:t>
-      </w:r>
-      <w:proofErr w:type="spellEnd"/>
-      <w:r>
-        <w:t>………………………</w:t>
-      </w:r>
-      <w:proofErr w:type="gramStart"/>
-      <w:r>
-        <w:t>…….</w:t>
-      </w:r>
-      <w:proofErr w:type="gramEnd"/>
-      <w:r>
-        <w:t>.1800€</w:t>
+        <w:t>Laia Gomez……………………………..1800€</w:t>
       </w:r>
     </w:p>
     <w:p>
@@ -5381,23 +5108,7 @@
         </w:rPr>
       </w:pPr>
       <w:r>
-        <w:t xml:space="preserve">Tania </w:t>
-      </w:r>
-      <w:proofErr w:type="spellStart"/>
-      <w:r>
-        <w:t>Martinez</w:t>
-      </w:r>
-      <w:proofErr w:type="spellEnd"/>
-      <w:r>
-        <w:t>…………………</w:t>
-      </w:r>
-      <w:proofErr w:type="gramStart"/>
-      <w:r>
-        <w:t>…….</w:t>
-      </w:r>
-      <w:proofErr w:type="gramEnd"/>
-      <w:r>
-        <w:t>.1500€</w:t>
+        <w:t>Tania Martinez………………………..1500€</w:t>
       </w:r>
     </w:p>
     <w:p>
@@ -5430,25 +5141,7 @@
           <w:bCs/>
           <w:u w:val="single"/>
         </w:rPr>
-        <w:t>Costes Totales en salarios……………</w:t>
-      </w:r>
-      <w:proofErr w:type="gramStart"/>
-      <w:r>
-        <w:rPr>
-          <w:b/>
-          <w:bCs/>
-          <w:u w:val="single"/>
-        </w:rPr>
-        <w:t>…….</w:t>
-      </w:r>
-      <w:proofErr w:type="gramEnd"/>
-      <w:r>
-        <w:rPr>
-          <w:b/>
-          <w:bCs/>
-          <w:u w:val="single"/>
-        </w:rPr>
-        <w:t>17100€</w:t>
+        <w:t>Costes Totales en salarios………………….17100€</w:t>
       </w:r>
     </w:p>
     <w:p>
@@ -5542,7 +5235,7 @@
           <w:noProof/>
         </w:rPr>
         <w:drawing>
-          <wp:anchor distT="0" distB="0" distL="114300" distR="114300" simplePos="0" relativeHeight="251678720" behindDoc="0" locked="0" layoutInCell="1" allowOverlap="1" wp14:anchorId="0A9D899C" wp14:editId="3A49EAF2">
+          <wp:anchor distT="0" distB="0" distL="114300" distR="114300" simplePos="0" relativeHeight="251678720" behindDoc="0" locked="0" layoutInCell="1" allowOverlap="1" wp14:anchorId="0A9D899C" wp14:editId="4907D0A3">
             <wp:simplePos x="0" y="0"/>
             <wp:positionH relativeFrom="margin">
               <wp:align>center</wp:align>
@@ -5567,7 +5260,7 @@
                     </pic:cNvPicPr>
                   </pic:nvPicPr>
                   <pic:blipFill>
-                    <a:blip r:embed="rId16" cstate="print">
+                    <a:blip r:embed="rId17" cstate="print">
                       <a:extLst>
                         <a:ext uri="{28A0092B-C50C-407E-A947-70E740481C1C}">
                           <a14:useLocalDpi xmlns:a14="http://schemas.microsoft.com/office/drawing/2010/main" val="0"/>
@@ -5607,7 +5300,7 @@
     </w:p>
     <w:p/>
     <w:sectPr>
-      <w:footerReference w:type="default" r:id="rId17"/>
+      <w:footerReference w:type="default" r:id="rId18"/>
       <w:pgSz w:w="11906" w:h="16838"/>
       <w:pgMar w:top="1417" w:right="1701" w:bottom="1417" w:left="1701" w:header="708" w:footer="708" w:gutter="0"/>
       <w:pgNumType w:start="0"/>
@@ -14398,6 +14091,18 @@
     <w:basedOn w:val="Fuentedeprrafopredeter"/>
     <w:rsid w:val="00430A3E"/>
   </w:style>
+  <w:style w:type="character" w:styleId="Mencinsinresolver">
+    <w:name w:val="Unresolved Mention"/>
+    <w:basedOn w:val="Fuentedeprrafopredeter"/>
+    <w:uiPriority w:val="99"/>
+    <w:semiHidden/>
+    <w:unhideWhenUsed/>
+    <w:rsid w:val="00CC5C93"/>
+    <w:rPr>
+      <w:color w:val="605E5C"/>
+      <w:shd w:val="clear" w:color="auto" w:fill="E1DFDD"/>
+    </w:rPr>
+  </w:style>
 </w:styles>
 </file>
 

</xml_diff>

<commit_message>
primer borrador punto 6
</commit_message>
<xml_diff>
--- a/Parte 2/AE-2. Plan de Empresa(parte2).docx
+++ b/Parte 2/AE-2. Plan de Empresa(parte2).docx
@@ -1,6 +1,6 @@
 
 <file path=word/document.xml><?xml version="1.0" encoding="utf-8"?>
-<w:document xmlns:wpc="http://schemas.microsoft.com/office/word/2010/wordprocessingCanvas" xmlns:cx="http://schemas.microsoft.com/office/drawing/2014/chartex" xmlns:cx1="http://schemas.microsoft.com/office/drawing/2015/9/8/chartex" xmlns:cx2="http://schemas.microsoft.com/office/drawing/2015/10/21/chartex" xmlns:cx3="http://schemas.microsoft.com/office/drawing/2016/5/9/chartex" xmlns:cx4="http://schemas.microsoft.com/office/drawing/2016/5/10/chartex" xmlns:cx5="http://schemas.microsoft.com/office/drawing/2016/5/11/chartex" xmlns:cx6="http://schemas.microsoft.com/office/drawing/2016/5/12/chartex" xmlns:cx7="http://schemas.microsoft.com/office/drawing/2016/5/13/chartex" xmlns:cx8="http://schemas.microsoft.com/office/drawing/2016/5/14/chartex" xmlns:mc="http://schemas.openxmlformats.org/markup-compatibility/2006" xmlns:aink="http://schemas.microsoft.com/office/drawing/2016/ink" xmlns:am3d="http://schemas.microsoft.com/office/drawing/2017/model3d" xmlns:o="urn:schemas-microsoft-com:office:office" xmlns:oel="http://schemas.microsoft.com/office/2019/extlst" xmlns:r="http://schemas.openxmlformats.org/officeDocument/2006/relationships" xmlns:m="http://schemas.openxmlformats.org/officeDocument/2006/math" xmlns:v="urn:schemas-microsoft-com:vml" xmlns:wp14="http://schemas.microsoft.com/office/word/2010/wordprocessingDrawing" xmlns:wp="http://schemas.openxmlformats.org/drawingml/2006/wordprocessingDrawing" xmlns:w10="urn:schemas-microsoft-com:office:word" xmlns:w="http://schemas.openxmlformats.org/wordprocessingml/2006/main" xmlns:w14="http://schemas.microsoft.com/office/word/2010/wordml" xmlns:w15="http://schemas.microsoft.com/office/word/2012/wordml" xmlns:w16cex="http://schemas.microsoft.com/office/word/2018/wordml/cex" xmlns:w16cid="http://schemas.microsoft.com/office/word/2016/wordml/cid" xmlns:w16="http://schemas.microsoft.com/office/word/2018/wordml" xmlns:w16du="http://schemas.microsoft.com/office/word/2023/wordml/word16du" xmlns:w16sdtdh="http://schemas.microsoft.com/office/word/2020/wordml/sdtdatahash" xmlns:w16se="http://schemas.microsoft.com/office/word/2015/wordml/symex" xmlns:wpg="http://schemas.microsoft.com/office/word/2010/wordprocessingGroup" xmlns:wpi="http://schemas.microsoft.com/office/word/2010/wordprocessingInk" xmlns:wne="http://schemas.microsoft.com/office/word/2006/wordml" xmlns:wps="http://schemas.microsoft.com/office/word/2010/wordprocessingShape" mc:Ignorable="w14 w15 w16se w16cid w16 w16cex w16sdtdh w16du wp14">
+<w:document xmlns:wpc="http://schemas.microsoft.com/office/word/2010/wordprocessingCanvas" xmlns:cx="http://schemas.microsoft.com/office/drawing/2014/chartex" xmlns:cx1="http://schemas.microsoft.com/office/drawing/2015/9/8/chartex" xmlns:cx2="http://schemas.microsoft.com/office/drawing/2015/10/21/chartex" xmlns:cx3="http://schemas.microsoft.com/office/drawing/2016/5/9/chartex" xmlns:cx4="http://schemas.microsoft.com/office/drawing/2016/5/10/chartex" xmlns:cx5="http://schemas.microsoft.com/office/drawing/2016/5/11/chartex" xmlns:cx6="http://schemas.microsoft.com/office/drawing/2016/5/12/chartex" xmlns:cx7="http://schemas.microsoft.com/office/drawing/2016/5/13/chartex" xmlns:cx8="http://schemas.microsoft.com/office/drawing/2016/5/14/chartex" xmlns:mc="http://schemas.openxmlformats.org/markup-compatibility/2006" xmlns:aink="http://schemas.microsoft.com/office/drawing/2016/ink" xmlns:am3d="http://schemas.microsoft.com/office/drawing/2017/model3d" xmlns:o="urn:schemas-microsoft-com:office:office" xmlns:oel="http://schemas.microsoft.com/office/2019/extlst" xmlns:r="http://schemas.openxmlformats.org/officeDocument/2006/relationships" xmlns:m="http://schemas.openxmlformats.org/officeDocument/2006/math" xmlns:v="urn:schemas-microsoft-com:vml" xmlns:wp14="http://schemas.microsoft.com/office/word/2010/wordprocessingDrawing" xmlns:wp="http://schemas.openxmlformats.org/drawingml/2006/wordprocessingDrawing" xmlns:w10="urn:schemas-microsoft-com:office:word" xmlns:w="http://schemas.openxmlformats.org/wordprocessingml/2006/main" xmlns:w14="http://schemas.microsoft.com/office/word/2010/wordml" xmlns:w15="http://schemas.microsoft.com/office/word/2012/wordml" xmlns:w16cex="http://schemas.microsoft.com/office/word/2018/wordml/cex" xmlns:w16cid="http://schemas.microsoft.com/office/word/2016/wordml/cid" xmlns:w16="http://schemas.microsoft.com/office/word/2018/wordml" xmlns:w16sdtdh="http://schemas.microsoft.com/office/word/2020/wordml/sdtdatahash" xmlns:w16se="http://schemas.microsoft.com/office/word/2015/wordml/symex" xmlns:wpg="http://schemas.microsoft.com/office/word/2010/wordprocessingGroup" xmlns:wpi="http://schemas.microsoft.com/office/word/2010/wordprocessingInk" xmlns:wne="http://schemas.microsoft.com/office/word/2006/wordml" xmlns:wps="http://schemas.microsoft.com/office/word/2010/wordprocessingShape" mc:Ignorable="w14 w15 w16se w16cid w16 w16cex w16sdtdh wp14">
   <w:body>
     <w:sdt>
       <w:sdtPr>
@@ -279,15 +279,33 @@
                                           <w:color w:val="FFFFFF" w:themeColor="background1"/>
                                           <w:lang w:val="es-ES"/>
                                         </w:rPr>
-                                        <w:t>Gerard Perujo</w:t>
+                                        <w:t xml:space="preserve">Gerard </w:t>
                                       </w:r>
+                                      <w:proofErr w:type="spellStart"/>
                                       <w:r>
                                         <w:rPr>
                                           <w:color w:val="FFFFFF" w:themeColor="background1"/>
                                           <w:lang w:val="es-ES"/>
                                         </w:rPr>
-                                        <w:t xml:space="preserve"> Buxeda</w:t>
+                                        <w:t>Perujo</w:t>
                                       </w:r>
+                                      <w:proofErr w:type="spellEnd"/>
+                                      <w:r>
+                                        <w:rPr>
+                                          <w:color w:val="FFFFFF" w:themeColor="background1"/>
+                                          <w:lang w:val="es-ES"/>
+                                        </w:rPr>
+                                        <w:t xml:space="preserve"> </w:t>
+                                      </w:r>
+                                      <w:proofErr w:type="spellStart"/>
+                                      <w:r>
+                                        <w:rPr>
+                                          <w:color w:val="FFFFFF" w:themeColor="background1"/>
+                                          <w:lang w:val="es-ES"/>
+                                        </w:rPr>
+                                        <w:t>Buxeda</w:t>
+                                      </w:r>
+                                      <w:proofErr w:type="spellEnd"/>
                                     </w:p>
                                   </w:sdtContent>
                                 </w:sdt>
@@ -324,8 +342,17 @@
                                           <w:color w:val="FFFFFF" w:themeColor="background1"/>
                                           <w:lang w:val="es-ES"/>
                                         </w:rPr>
-                                        <w:t>artín Simal</w:t>
+                                        <w:t xml:space="preserve">artín </w:t>
                                       </w:r>
+                                      <w:proofErr w:type="spellStart"/>
+                                      <w:r>
+                                        <w:rPr>
+                                          <w:color w:val="FFFFFF" w:themeColor="background1"/>
+                                          <w:lang w:val="es-ES"/>
+                                        </w:rPr>
+                                        <w:t>Simal</w:t>
+                                      </w:r>
+                                      <w:proofErr w:type="spellEnd"/>
                                     </w:p>
                                   </w:sdtContent>
                                 </w:sdt>
@@ -437,15 +464,33 @@
                                     <w:color w:val="FFFFFF" w:themeColor="background1"/>
                                     <w:lang w:val="es-ES"/>
                                   </w:rPr>
-                                  <w:t>Gerard Perujo</w:t>
+                                  <w:t xml:space="preserve">Gerard </w:t>
                                 </w:r>
+                                <w:proofErr w:type="spellStart"/>
                                 <w:r>
                                   <w:rPr>
                                     <w:color w:val="FFFFFF" w:themeColor="background1"/>
                                     <w:lang w:val="es-ES"/>
                                   </w:rPr>
-                                  <w:t xml:space="preserve"> Buxeda</w:t>
+                                  <w:t>Perujo</w:t>
                                 </w:r>
+                                <w:proofErr w:type="spellEnd"/>
+                                <w:r>
+                                  <w:rPr>
+                                    <w:color w:val="FFFFFF" w:themeColor="background1"/>
+                                    <w:lang w:val="es-ES"/>
+                                  </w:rPr>
+                                  <w:t xml:space="preserve"> </w:t>
+                                </w:r>
+                                <w:proofErr w:type="spellStart"/>
+                                <w:r>
+                                  <w:rPr>
+                                    <w:color w:val="FFFFFF" w:themeColor="background1"/>
+                                    <w:lang w:val="es-ES"/>
+                                  </w:rPr>
+                                  <w:t>Buxeda</w:t>
+                                </w:r>
+                                <w:proofErr w:type="spellEnd"/>
                               </w:p>
                             </w:sdtContent>
                           </w:sdt>
@@ -482,8 +527,17 @@
                                     <w:color w:val="FFFFFF" w:themeColor="background1"/>
                                     <w:lang w:val="es-ES"/>
                                   </w:rPr>
-                                  <w:t>artín Simal</w:t>
+                                  <w:t xml:space="preserve">artín </w:t>
                                 </w:r>
+                                <w:proofErr w:type="spellStart"/>
+                                <w:r>
+                                  <w:rPr>
+                                    <w:color w:val="FFFFFF" w:themeColor="background1"/>
+                                    <w:lang w:val="es-ES"/>
+                                  </w:rPr>
+                                  <w:t>Simal</w:t>
+                                </w:r>
+                                <w:proofErr w:type="spellEnd"/>
                               </w:p>
                             </w:sdtContent>
                           </w:sdt>
@@ -618,8 +672,18 @@
                                         <w:sz w:val="72"/>
                                         <w:szCs w:val="72"/>
                                       </w:rPr>
-                                      <w:t>Plan De Empresa</w:t>
+                                      <w:t xml:space="preserve">Plan De </w:t>
                                     </w:r>
+                                    <w:proofErr w:type="spellStart"/>
+                                    <w:r>
+                                      <w:rPr>
+                                        <w:color w:val="FFFFFF" w:themeColor="background1"/>
+                                        <w:sz w:val="72"/>
+                                        <w:szCs w:val="72"/>
+                                      </w:rPr>
+                                      <w:t>Empresa</w:t>
+                                    </w:r>
+                                    <w:proofErr w:type="spellEnd"/>
                                   </w:p>
                                 </w:sdtContent>
                               </w:sdt>
@@ -674,8 +738,18 @@
                                   <w:sz w:val="72"/>
                                   <w:szCs w:val="72"/>
                                 </w:rPr>
-                                <w:t>Plan De Empresa</w:t>
+                                <w:t xml:space="preserve">Plan De </w:t>
                               </w:r>
+                              <w:proofErr w:type="spellStart"/>
+                              <w:r>
+                                <w:rPr>
+                                  <w:color w:val="FFFFFF" w:themeColor="background1"/>
+                                  <w:sz w:val="72"/>
+                                  <w:szCs w:val="72"/>
+                                </w:rPr>
+                                <w:t>Empresa</w:t>
+                              </w:r>
+                              <w:proofErr w:type="spellEnd"/>
                             </w:p>
                           </w:sdtContent>
                         </w:sdt>
@@ -809,9 +883,11 @@
             <w:pStyle w:val="TtuloTDC"/>
             <w:jc w:val="center"/>
           </w:pPr>
+          <w:proofErr w:type="spellStart"/>
           <w:r>
             <w:t>Índice</w:t>
           </w:r>
+          <w:proofErr w:type="spellEnd"/>
         </w:p>
         <w:p>
           <w:pPr>
@@ -2870,7 +2946,23 @@
           <w:sz w:val="24"/>
           <w:szCs w:val="24"/>
         </w:rPr>
-        <w:t>También mostraríamos en nuestra propia pagina web proyectos que hemos realizado de otras empresas como modo de publicidad</w:t>
+        <w:t xml:space="preserve">También mostraríamos en nuestra propia </w:t>
+      </w:r>
+      <w:proofErr w:type="spellStart"/>
+      <w:r>
+        <w:rPr>
+          <w:sz w:val="24"/>
+          <w:szCs w:val="24"/>
+        </w:rPr>
+        <w:t>pagina</w:t>
+      </w:r>
+      <w:proofErr w:type="spellEnd"/>
+      <w:r>
+        <w:rPr>
+          <w:sz w:val="24"/>
+          <w:szCs w:val="24"/>
+        </w:rPr>
+        <w:t xml:space="preserve"> web proyectos que hemos realizado de otras empresas como modo de publicidad</w:t>
       </w:r>
     </w:p>
     <w:p>
@@ -3024,7 +3116,27 @@
           <w:bCs/>
           <w:color w:val="auto"/>
         </w:rPr>
-        <w:t>Marca, logotipo, envases y etiquetas previstos identificar si vas a tener una marca comercial o nombre comercial con logo.</w:t>
+        <w:t xml:space="preserve">Marca, logotipo, envases y etiquetas previstos identificar si vas a tener una </w:t>
+      </w:r>
+      <w:proofErr w:type="gramStart"/>
+      <w:r>
+        <w:rPr>
+          <w:rFonts w:asciiTheme="minorHAnsi" w:hAnsiTheme="minorHAnsi" w:cstheme="minorHAnsi"/>
+          <w:b/>
+          <w:bCs/>
+          <w:color w:val="auto"/>
+        </w:rPr>
+        <w:t>marca comercial o nombre comercial</w:t>
+      </w:r>
+      <w:proofErr w:type="gramEnd"/>
+      <w:r>
+        <w:rPr>
+          <w:rFonts w:asciiTheme="minorHAnsi" w:hAnsiTheme="minorHAnsi" w:cstheme="minorHAnsi"/>
+          <w:b/>
+          <w:bCs/>
+          <w:color w:val="auto"/>
+        </w:rPr>
+        <w:t xml:space="preserve"> con logo.</w:t>
       </w:r>
       <w:bookmarkEnd w:id="4"/>
     </w:p>
@@ -3037,7 +3149,15 @@
         </w:numPr>
       </w:pPr>
       <w:r>
-        <w:t>Al principio para promocionar mejor nuestra empresa tendremos un poco de Merchandising que regalaremos a nuestros primeros clientes al contratarnos para que le hagamos su proyecto, como, por ejemplo:</w:t>
+        <w:t xml:space="preserve">Al principio para promocionar mejor nuestra empresa tendremos un poco de </w:t>
+      </w:r>
+      <w:proofErr w:type="spellStart"/>
+      <w:r>
+        <w:t>Merchandising</w:t>
+      </w:r>
+      <w:proofErr w:type="spellEnd"/>
+      <w:r>
+        <w:t xml:space="preserve"> que regalaremos a nuestros primeros clientes al contratarnos para que le hagamos su proyecto, como, por ejemplo:</w:t>
       </w:r>
     </w:p>
     <w:p>
@@ -3707,47 +3827,167 @@
           <w:szCs w:val="24"/>
           <w:lang w:val="en-GB"/>
         </w:rPr>
-        <w:t>Canal Youtube, Twiter, Linkeding, Radio</w:t>
-      </w:r>
+        <w:t xml:space="preserve">Canal </w:t>
+      </w:r>
+      <w:proofErr w:type="spellStart"/>
       <w:r>
         <w:rPr>
           <w:sz w:val="24"/>
           <w:szCs w:val="24"/>
           <w:lang w:val="en-GB"/>
         </w:rPr>
-        <w:t xml:space="preserve"> Estatal</w:t>
-      </w:r>
+        <w:t>Youtube</w:t>
+      </w:r>
+      <w:proofErr w:type="spellEnd"/>
       <w:r>
         <w:rPr>
           <w:sz w:val="24"/>
           <w:szCs w:val="24"/>
           <w:lang w:val="en-GB"/>
         </w:rPr>
-        <w:t>,</w:t>
-      </w:r>
+        <w:t xml:space="preserve">, </w:t>
+      </w:r>
+      <w:proofErr w:type="spellStart"/>
       <w:r>
         <w:rPr>
           <w:sz w:val="24"/>
           <w:szCs w:val="24"/>
           <w:lang w:val="en-GB"/>
         </w:rPr>
-        <w:t xml:space="preserve"> colaboracion con influencers, </w:t>
-      </w:r>
+        <w:t>Twiter</w:t>
+      </w:r>
+      <w:proofErr w:type="spellEnd"/>
       <w:r>
         <w:rPr>
           <w:sz w:val="24"/>
           <w:szCs w:val="24"/>
           <w:lang w:val="en-GB"/>
         </w:rPr>
-        <w:t>folletos publicitarios</w:t>
-      </w:r>
+        <w:t xml:space="preserve">, </w:t>
+      </w:r>
+      <w:proofErr w:type="spellStart"/>
       <w:r>
         <w:rPr>
           <w:sz w:val="24"/>
           <w:szCs w:val="24"/>
           <w:lang w:val="en-GB"/>
         </w:rPr>
-        <w:t>, ferias Tecnologicas….</w:t>
+        <w:t>Linkeding</w:t>
+      </w:r>
+      <w:proofErr w:type="spellEnd"/>
+      <w:r>
+        <w:rPr>
+          <w:sz w:val="24"/>
+          <w:szCs w:val="24"/>
+          <w:lang w:val="en-GB"/>
+        </w:rPr>
+        <w:t>, Radio</w:t>
+      </w:r>
+      <w:r>
+        <w:rPr>
+          <w:sz w:val="24"/>
+          <w:szCs w:val="24"/>
+          <w:lang w:val="en-GB"/>
+        </w:rPr>
+        <w:t xml:space="preserve"> </w:t>
+      </w:r>
+      <w:proofErr w:type="spellStart"/>
+      <w:r>
+        <w:rPr>
+          <w:sz w:val="24"/>
+          <w:szCs w:val="24"/>
+          <w:lang w:val="en-GB"/>
+        </w:rPr>
+        <w:t>Estatal</w:t>
+      </w:r>
+      <w:proofErr w:type="spellEnd"/>
+      <w:r>
+        <w:rPr>
+          <w:sz w:val="24"/>
+          <w:szCs w:val="24"/>
+          <w:lang w:val="en-GB"/>
+        </w:rPr>
+        <w:t>,</w:t>
+      </w:r>
+      <w:r>
+        <w:rPr>
+          <w:sz w:val="24"/>
+          <w:szCs w:val="24"/>
+          <w:lang w:val="en-GB"/>
+        </w:rPr>
+        <w:t xml:space="preserve"> </w:t>
+      </w:r>
+      <w:proofErr w:type="spellStart"/>
+      <w:r>
+        <w:rPr>
+          <w:sz w:val="24"/>
+          <w:szCs w:val="24"/>
+          <w:lang w:val="en-GB"/>
+        </w:rPr>
+        <w:t>colaboracion</w:t>
+      </w:r>
+      <w:proofErr w:type="spellEnd"/>
+      <w:r>
+        <w:rPr>
+          <w:sz w:val="24"/>
+          <w:szCs w:val="24"/>
+          <w:lang w:val="en-GB"/>
+        </w:rPr>
+        <w:t xml:space="preserve"> con influencers, </w:t>
+      </w:r>
+      <w:proofErr w:type="spellStart"/>
+      <w:r>
+        <w:rPr>
+          <w:sz w:val="24"/>
+          <w:szCs w:val="24"/>
+          <w:lang w:val="en-GB"/>
+        </w:rPr>
+        <w:t>folletos</w:t>
+      </w:r>
+      <w:proofErr w:type="spellEnd"/>
+      <w:r>
+        <w:rPr>
+          <w:sz w:val="24"/>
+          <w:szCs w:val="24"/>
+          <w:lang w:val="en-GB"/>
+        </w:rPr>
+        <w:t xml:space="preserve"> </w:t>
+      </w:r>
+      <w:proofErr w:type="spellStart"/>
+      <w:r>
+        <w:rPr>
+          <w:sz w:val="24"/>
+          <w:szCs w:val="24"/>
+          <w:lang w:val="en-GB"/>
+        </w:rPr>
+        <w:t>publicitarios</w:t>
+      </w:r>
+      <w:proofErr w:type="spellEnd"/>
+      <w:r>
+        <w:rPr>
+          <w:sz w:val="24"/>
+          <w:szCs w:val="24"/>
+          <w:lang w:val="en-GB"/>
+        </w:rPr>
+        <w:t xml:space="preserve">, ferias </w:t>
+      </w:r>
+      <w:proofErr w:type="spellStart"/>
+      <w:r>
+        <w:rPr>
+          <w:sz w:val="24"/>
+          <w:szCs w:val="24"/>
+          <w:lang w:val="en-GB"/>
+        </w:rPr>
+        <w:t>Tecnologicas</w:t>
+      </w:r>
+      <w:proofErr w:type="spellEnd"/>
+      <w:r>
+        <w:rPr>
+          <w:sz w:val="24"/>
+          <w:szCs w:val="24"/>
+          <w:lang w:val="en-GB"/>
+        </w:rPr>
+        <w:t>….</w:t>
       </w:r>
     </w:p>
     <w:p>
@@ -3897,7 +4137,23 @@
           <w:sz w:val="24"/>
           <w:szCs w:val="24"/>
         </w:rPr>
-        <w:t xml:space="preserve"> a plazos ya que será una campaña fuerte, que requiere mas recursos económicos, mientras que las campañas esporádicas se pagaran al contado.</w:t>
+        <w:t xml:space="preserve"> a plazos ya que será una campaña fuerte, que requiere </w:t>
+      </w:r>
+      <w:proofErr w:type="spellStart"/>
+      <w:r>
+        <w:rPr>
+          <w:sz w:val="24"/>
+          <w:szCs w:val="24"/>
+        </w:rPr>
+        <w:t>mas</w:t>
+      </w:r>
+      <w:proofErr w:type="spellEnd"/>
+      <w:r>
+        <w:rPr>
+          <w:sz w:val="24"/>
+          <w:szCs w:val="24"/>
+        </w:rPr>
+        <w:t xml:space="preserve"> recursos económicos, mientras que las campañas esporádicas se pagaran al contado.</w:t>
       </w:r>
     </w:p>
     <w:p>
@@ -4191,7 +4447,23 @@
           <w:sz w:val="24"/>
           <w:szCs w:val="24"/>
         </w:rPr>
-        <w:t>Al tratarse de una empresa nueva, la publicidad va a ser crucial para darnos a conocer. Al apostar fuerte por la compañía, se ha decidido que una de las maneras de publicitar  la empresa va a ser con anuncios radiofónicos a nivel estatal en cadenas generalistas. Dichas cuñas publicitarias son altamente demandadas para promocionarse y, por ello, el coste de unos pocos segundos es muy elevado, especialmente para una empresa de nueva creación que va a destinar gran parte de sus recursos en este ámbito.</w:t>
+        <w:t xml:space="preserve">Al tratarse de una empresa nueva, la publicidad va a ser crucial para darnos a conocer. Al apostar fuerte por la compañía, se ha decidido que una de las maneras de </w:t>
+      </w:r>
+      <w:proofErr w:type="gramStart"/>
+      <w:r>
+        <w:rPr>
+          <w:sz w:val="24"/>
+          <w:szCs w:val="24"/>
+        </w:rPr>
+        <w:t>publicitar  la</w:t>
+      </w:r>
+      <w:proofErr w:type="gramEnd"/>
+      <w:r>
+        <w:rPr>
+          <w:sz w:val="24"/>
+          <w:szCs w:val="24"/>
+        </w:rPr>
+        <w:t xml:space="preserve"> empresa va a ser con anuncios radiofónicos a nivel estatal en cadenas generalistas. Dichas cuñas publicitarias son altamente demandadas para promocionarse y, por ello, el coste de unos pocos segundos es muy elevado, especialmente para una empresa de nueva creación que va a destinar gran parte de sus recursos en este ámbito.</w:t>
       </w:r>
     </w:p>
     <w:p>
@@ -4222,7 +4494,23 @@
           <w:szCs w:val="24"/>
         </w:rPr>
         <w:lastRenderedPageBreak/>
-        <w:t>Todavía en la partida de gastos pero ya de menor cuantía, para este primer año se deben adquirir los dominios, el hosting, las licencias, etc. Además, la constitución de una empresa es un proceso que requiere de varios pasos para los que son necesarios desembolsar dinero.</w:t>
+        <w:t xml:space="preserve">Todavía en la partida de </w:t>
+      </w:r>
+      <w:proofErr w:type="gramStart"/>
+      <w:r>
+        <w:rPr>
+          <w:sz w:val="24"/>
+          <w:szCs w:val="24"/>
+        </w:rPr>
+        <w:t>gastos</w:t>
+      </w:r>
+      <w:proofErr w:type="gramEnd"/>
+      <w:r>
+        <w:rPr>
+          <w:sz w:val="24"/>
+          <w:szCs w:val="24"/>
+        </w:rPr>
+        <w:t xml:space="preserve"> pero ya de menor cuantía, para este primer año se deben adquirir los dominios, el hosting, las licencias, etc. Además, la constitución de una empresa es un proceso que requiere de varios pasos para los que son necesarios desembolsar dinero.</w:t>
       </w:r>
     </w:p>
     <w:p>
@@ -4332,6 +4620,171 @@
       </w:r>
     </w:p>
     <w:p>
+      <w:r>
+        <w:tab/>
+      </w:r>
+      <w:bookmarkStart w:id="17" w:name="_Toc159086206"/>
+      <w:r>
+        <w:rPr>
+          <w:rFonts w:cstheme="minorHAnsi"/>
+          <w:b/>
+          <w:bCs/>
+          <w:sz w:val="28"/>
+          <w:szCs w:val="28"/>
+        </w:rPr>
+        <w:t>6.1 Características de tus proveedores</w:t>
+      </w:r>
+      <w:bookmarkEnd w:id="17"/>
+      <w:r>
+        <w:rPr>
+          <w:rFonts w:cstheme="minorHAnsi"/>
+          <w:b/>
+          <w:bCs/>
+          <w:sz w:val="28"/>
+          <w:szCs w:val="28"/>
+        </w:rPr>
+        <w:br/>
+      </w:r>
+      <w:r>
+        <w:t xml:space="preserve">Debido a la naturaleza de nuestra empresa como consultora de software, nuestra dependencia de proveedores es </w:t>
+      </w:r>
+      <w:r>
+        <w:rPr>
+          <w:b/>
+          <w:bCs/>
+        </w:rPr>
+        <w:t>mínima</w:t>
+      </w:r>
+      <w:r>
+        <w:t>. Nos enfocamos en colaboraciones estratégicas con proveedores clave que ofrecen tecnologías y servicios específicos necesarios para nuestros proyectos. Esta estrategia nos permite mantener la eficiencia operativa y centrarnos en ofrecer servicios de calidad a nuestros clientes</w:t>
+      </w:r>
+      <w:r>
+        <w:t xml:space="preserve"> más que necesitarlos para revender producto como pasa en otro tipo de negocios.</w:t>
+      </w:r>
+    </w:p>
+    <w:p>
+      <w:r>
+        <w:t>De modo que a grandes rasgos nos apoyaremos en los siguientes proveedores:</w:t>
+      </w:r>
+    </w:p>
+    <w:p>
+      <w:pPr>
+        <w:pStyle w:val="Prrafodelista"/>
+        <w:numPr>
+          <w:ilvl w:val="0"/>
+          <w:numId w:val="69"/>
+        </w:numPr>
+      </w:pPr>
+      <w:r>
+        <w:rPr>
+          <w:b/>
+          <w:bCs/>
+        </w:rPr>
+        <w:t>Proveedores de servicios en la nube</w:t>
+      </w:r>
+      <w:r>
+        <w:t xml:space="preserve">: Estableceremos asociaciones con proveedores reconocidos como Microsoft Azure, Amazon Web </w:t>
+      </w:r>
+      <w:proofErr w:type="spellStart"/>
+      <w:r>
+        <w:t>Services</w:t>
+      </w:r>
+      <w:proofErr w:type="spellEnd"/>
+      <w:r>
+        <w:t xml:space="preserve"> (AWS) y Google Cloud </w:t>
+      </w:r>
+      <w:proofErr w:type="spellStart"/>
+      <w:r>
+        <w:lastRenderedPageBreak/>
+        <w:t>Platform</w:t>
+      </w:r>
+      <w:proofErr w:type="spellEnd"/>
+      <w:r>
+        <w:t xml:space="preserve"> (GCP) para asegurar la disponibilidad, seguridad y escalabilidad de nuestras soluciones alojadas en la nube.</w:t>
+      </w:r>
+    </w:p>
+    <w:p>
+      <w:pPr>
+        <w:pStyle w:val="Prrafodelista"/>
+      </w:pPr>
+    </w:p>
+    <w:p>
+      <w:pPr>
+        <w:pStyle w:val="Prrafodelista"/>
+        <w:numPr>
+          <w:ilvl w:val="0"/>
+          <w:numId w:val="69"/>
+        </w:numPr>
+      </w:pPr>
+      <w:r>
+        <w:rPr>
+          <w:b/>
+          <w:bCs/>
+        </w:rPr>
+        <w:t>Proveedores de herramientas de desarrollo</w:t>
+      </w:r>
+      <w:r>
+        <w:t xml:space="preserve">: Nos asociaremos con empresas líderes en el suministro de herramientas y plataformas de desarrollo, tales como </w:t>
+      </w:r>
+      <w:proofErr w:type="spellStart"/>
+      <w:r>
+        <w:t>JetBrains</w:t>
+      </w:r>
+      <w:proofErr w:type="spellEnd"/>
+      <w:r>
+        <w:t xml:space="preserve">, </w:t>
+      </w:r>
+      <w:proofErr w:type="spellStart"/>
+      <w:r>
+        <w:t>GitLab</w:t>
+      </w:r>
+      <w:proofErr w:type="spellEnd"/>
+      <w:r>
+        <w:t xml:space="preserve"> y </w:t>
+      </w:r>
+      <w:proofErr w:type="spellStart"/>
+      <w:r>
+        <w:t>Atlassian</w:t>
+      </w:r>
+      <w:proofErr w:type="spellEnd"/>
+      <w:r>
+        <w:t>, para obtener acceso a tecnologías de vanguardia que potencien nuestra capacidad de crear soluciones innovadoras y eficientes.</w:t>
+      </w:r>
+    </w:p>
+    <w:p/>
+    <w:p>
+      <w:pPr>
+        <w:pStyle w:val="Prrafodelista"/>
+        <w:numPr>
+          <w:ilvl w:val="0"/>
+          <w:numId w:val="69"/>
+        </w:numPr>
+      </w:pPr>
+      <w:r>
+        <w:rPr>
+          <w:b/>
+          <w:bCs/>
+        </w:rPr>
+        <w:t>Proveedores de servicios de soporte técnico y mantenimiento:</w:t>
+      </w:r>
+      <w:r>
+        <w:t xml:space="preserve"> Estableceremos acuerdos con proveedores especializados en servicios de soporte técnico y mantenimiento de software, como parte de nuestro compromiso con la calidad y la continuidad operativa de los productos que entregamos a nuestros clientes.</w:t>
+      </w:r>
+    </w:p>
+    <w:p>
+      <w:r>
+        <w:t xml:space="preserve">Estimamos </w:t>
+      </w:r>
+      <w:proofErr w:type="gramStart"/>
+      <w:r>
+        <w:t>que</w:t>
+      </w:r>
+      <w:proofErr w:type="gramEnd"/>
+      <w:r>
+        <w:t xml:space="preserve"> en total, el número de proveedores alcanzará la decena como máximo.</w:t>
+      </w:r>
+    </w:p>
+    <w:p>
       <w:pPr>
         <w:pStyle w:val="Ttulo2"/>
         <w:rPr>
@@ -4346,7 +4799,7 @@
       <w:r>
         <w:tab/>
       </w:r>
-      <w:bookmarkStart w:id="17" w:name="_Toc159086206"/>
+      <w:bookmarkStart w:id="18" w:name="_Toc159086207"/>
       <w:r>
         <w:rPr>
           <w:rFonts w:asciiTheme="minorHAnsi" w:hAnsiTheme="minorHAnsi" w:cstheme="minorHAnsi"/>
@@ -4356,10 +4809,83 @@
           <w:sz w:val="28"/>
           <w:szCs w:val="28"/>
         </w:rPr>
-        <w:t>6.1 Características de tus proveedores</w:t>
-      </w:r>
-      <w:bookmarkEnd w:id="17"/>
+        <w:t>6.2 Detalle de compras previstas para la actividad</w:t>
+      </w:r>
+      <w:bookmarkEnd w:id="18"/>
     </w:p>
+    <w:p>
+      <w:r>
+        <w:t>Para respaldar nuestras operaciones y proyectos, planeamos realizar las siguientes compras estratégicas:</w:t>
+      </w:r>
+    </w:p>
+    <w:p>
+      <w:pPr>
+        <w:pStyle w:val="Prrafodelista"/>
+        <w:numPr>
+          <w:ilvl w:val="0"/>
+          <w:numId w:val="68"/>
+        </w:numPr>
+      </w:pPr>
+      <w:r>
+        <w:rPr>
+          <w:b/>
+          <w:bCs/>
+        </w:rPr>
+        <w:t>Licencias de software y herramientas de desarrollo</w:t>
+      </w:r>
+      <w:r>
+        <w:t xml:space="preserve">: Adquiriremos licencias de software y herramientas de desarrollo necesarias para nuestro equipo de desarrollo, incluyendo </w:t>
+      </w:r>
+      <w:proofErr w:type="spellStart"/>
+      <w:r>
+        <w:t>IDEs</w:t>
+      </w:r>
+      <w:proofErr w:type="spellEnd"/>
+      <w:r>
+        <w:t xml:space="preserve"> (Entornos de Desarrollo Integrado), herramientas de gestión de código fuente y plataformas de colaboración.</w:t>
+      </w:r>
+    </w:p>
+    <w:p/>
+    <w:p>
+      <w:pPr>
+        <w:pStyle w:val="Prrafodelista"/>
+        <w:numPr>
+          <w:ilvl w:val="0"/>
+          <w:numId w:val="68"/>
+        </w:numPr>
+      </w:pPr>
+      <w:r>
+        <w:rPr>
+          <w:b/>
+          <w:bCs/>
+        </w:rPr>
+        <w:t xml:space="preserve">Servicios de alojamiento en la nube: </w:t>
+      </w:r>
+      <w:r>
+        <w:t>Invertiremos en servicios de alojamiento en la nube para garantizar la disponibilidad y seguridad de las aplicaciones y datos de nuestros clientes, así como para facilitar el desarrollo y despliegue ágil de soluciones tecnológicas.</w:t>
+      </w:r>
+    </w:p>
+    <w:p/>
+    <w:p>
+      <w:pPr>
+        <w:pStyle w:val="Prrafodelista"/>
+        <w:numPr>
+          <w:ilvl w:val="0"/>
+          <w:numId w:val="68"/>
+        </w:numPr>
+      </w:pPr>
+      <w:r>
+        <w:rPr>
+          <w:b/>
+          <w:bCs/>
+        </w:rPr>
+        <w:t>Equipo y recursos de oficina:</w:t>
+      </w:r>
+      <w:r>
+        <w:t xml:space="preserve"> Realizaremos compras de equipo de oficina, como computadoras, dispositivos móviles y mobiliario ergonómico, para apoyar las operaciones internas y el trabajo colaborativo del equipo.</w:t>
+      </w:r>
+    </w:p>
+    <w:p/>
     <w:p>
       <w:pPr>
         <w:pStyle w:val="Ttulo2"/>
@@ -4375,7 +4901,7 @@
       <w:r>
         <w:tab/>
       </w:r>
-      <w:bookmarkStart w:id="18" w:name="_Toc159086207"/>
+      <w:bookmarkStart w:id="19" w:name="_Toc159086208"/>
       <w:r>
         <w:rPr>
           <w:rFonts w:asciiTheme="minorHAnsi" w:hAnsiTheme="minorHAnsi" w:cstheme="minorHAnsi"/>
@@ -4385,13 +4911,102 @@
           <w:sz w:val="28"/>
           <w:szCs w:val="28"/>
         </w:rPr>
-        <w:t>6.2 Detalle de compras previstas para la actividad</w:t>
-      </w:r>
-      <w:bookmarkEnd w:id="18"/>
+        <w:t>6.3 Otras consideraciones</w:t>
+      </w:r>
+      <w:bookmarkEnd w:id="19"/>
     </w:p>
     <w:p>
+      <w:r>
+        <w:t>Además de las compras específicas mencionadas, tendremos en cuenta las siguientes consideraciones para nuestra estrategia de aprovisionamiento:</w:t>
+      </w:r>
+    </w:p>
+    <w:p>
+      <w:pPr>
+        <w:pStyle w:val="Prrafodelista"/>
+        <w:numPr>
+          <w:ilvl w:val="0"/>
+          <w:numId w:val="70"/>
+        </w:numPr>
+      </w:pPr>
+      <w:r>
+        <w:rPr>
+          <w:b/>
+          <w:bCs/>
+        </w:rPr>
+        <w:t>Evaluación continua de proveedores</w:t>
+      </w:r>
+      <w:r>
+        <w:t>: Mantendremos una evaluación constante de nuestros proveedores para garantizar que cumplan con nuestros estándares de calidad, seguridad y servicio al cliente.</w:t>
+      </w:r>
+    </w:p>
+    <w:p/>
+    <w:p>
+      <w:pPr>
+        <w:pStyle w:val="Prrafodelista"/>
+        <w:numPr>
+          <w:ilvl w:val="0"/>
+          <w:numId w:val="70"/>
+        </w:numPr>
+      </w:pPr>
+      <w:r>
+        <w:rPr>
+          <w:b/>
+          <w:bCs/>
+        </w:rPr>
+        <w:lastRenderedPageBreak/>
+        <w:t>Diversificación de proveedores</w:t>
+      </w:r>
+      <w:r>
+        <w:t>: Buscaremos diversificar nuestra base de proveedores para reducir el riesgo y asegurar la continuidad de nuestras operaciones, considerando diferentes opciones y alternativas en el mercado.</w:t>
+      </w:r>
+    </w:p>
+    <w:p/>
+    <w:p>
+      <w:pPr>
+        <w:pStyle w:val="Prrafodelista"/>
+        <w:numPr>
+          <w:ilvl w:val="0"/>
+          <w:numId w:val="70"/>
+        </w:numPr>
+      </w:pPr>
+      <w:r>
+        <w:rPr>
+          <w:b/>
+          <w:bCs/>
+        </w:rPr>
+        <w:t>Negociación de contratos y acuerdos de servicio</w:t>
+      </w:r>
+      <w:r>
+        <w:t>: Nos comprometemos a negociar contratos y acuerdos de servicio que protejan nuestros intereses y aseguren condiciones favorables en términos de precios, soporte y condiciones de entrega.</w:t>
+      </w:r>
+    </w:p>
+    <w:p/>
+    <w:p>
+      <w:pPr>
+        <w:pStyle w:val="Ttulo1"/>
+        <w:rPr>
+          <w:rFonts w:asciiTheme="minorHAnsi" w:hAnsiTheme="minorHAnsi" w:cstheme="minorHAnsi"/>
+          <w:b/>
+          <w:bCs/>
+          <w:color w:val="auto"/>
+        </w:rPr>
+      </w:pPr>
+      <w:bookmarkStart w:id="20" w:name="_Toc159086209"/>
+      <w:r>
+        <w:rPr>
+          <w:rFonts w:asciiTheme="minorHAnsi" w:hAnsiTheme="minorHAnsi" w:cstheme="minorHAnsi"/>
+          <w:b/>
+          <w:bCs/>
+          <w:color w:val="auto"/>
+        </w:rPr>
+        <w:t>7. Plan de RRHH y organización de la empresa</w:t>
+      </w:r>
+      <w:bookmarkEnd w:id="20"/>
+    </w:p>
+    <w:p>
       <w:pPr>
         <w:pStyle w:val="Ttulo2"/>
+        <w:ind w:left="705"/>
         <w:rPr>
           <w:rFonts w:asciiTheme="minorHAnsi" w:hAnsiTheme="minorHAnsi" w:cstheme="minorHAnsi"/>
           <w:b/>
@@ -4401,10 +5016,7 @@
           <w:szCs w:val="28"/>
         </w:rPr>
       </w:pPr>
-      <w:r>
-        <w:tab/>
-      </w:r>
-      <w:bookmarkStart w:id="19" w:name="_Toc159086208"/>
+      <w:bookmarkStart w:id="21" w:name="_Toc159086210"/>
       <w:r>
         <w:rPr>
           <w:rFonts w:asciiTheme="minorHAnsi" w:hAnsiTheme="minorHAnsi" w:cstheme="minorHAnsi"/>
@@ -4414,35 +5026,371 @@
           <w:sz w:val="28"/>
           <w:szCs w:val="28"/>
         </w:rPr>
-        <w:t>6.3 Otras consideraciones</w:t>
-      </w:r>
-      <w:bookmarkEnd w:id="19"/>
+        <w:t>7.1 Describir las funciones y tareas de todas las personas que participaran o trabajaran</w:t>
+      </w:r>
+      <w:bookmarkEnd w:id="21"/>
     </w:p>
     <w:p/>
-    <w:p/>
     <w:p>
       <w:pPr>
-        <w:pStyle w:val="Ttulo1"/>
-        <w:rPr>
-          <w:rFonts w:asciiTheme="minorHAnsi" w:hAnsiTheme="minorHAnsi" w:cstheme="minorHAnsi"/>
+        <w:pStyle w:val="Prrafodelista"/>
+        <w:numPr>
+          <w:ilvl w:val="0"/>
+          <w:numId w:val="65"/>
+        </w:numPr>
+      </w:pPr>
+      <w:r>
+        <w:t>La empresa la vamos a dividir en 3 secciones y cada sección se encargará de realizar una determinada labor</w:t>
+      </w:r>
+    </w:p>
+    <w:p>
+      <w:pPr>
+        <w:pStyle w:val="Prrafodelista"/>
+        <w:ind w:left="1776"/>
+      </w:pPr>
+    </w:p>
+    <w:p>
+      <w:pPr>
+        <w:pStyle w:val="Prrafodelista"/>
+        <w:numPr>
+          <w:ilvl w:val="1"/>
+          <w:numId w:val="65"/>
+        </w:numPr>
+      </w:pPr>
+      <w:r>
+        <w:rPr>
           <w:b/>
           <w:bCs/>
-          <w:color w:val="auto"/>
-        </w:rPr>
-      </w:pPr>
-      <w:bookmarkStart w:id="20" w:name="_Toc159086209"/>
-      <w:r>
-        <w:rPr>
-          <w:rFonts w:asciiTheme="minorHAnsi" w:hAnsiTheme="minorHAnsi" w:cstheme="minorHAnsi"/>
+          <w:u w:val="single"/>
+        </w:rPr>
+        <w:t>Sección de Marketing</w:t>
+      </w:r>
+      <w:r>
+        <w:t>: será la encargada de promocionar la empresa, captar nuevos clientes, y hablar con los clientes para determinar qué tipo de página o producto desean.</w:t>
+      </w:r>
+    </w:p>
+    <w:p>
+      <w:pPr>
+        <w:pStyle w:val="Prrafodelista"/>
+        <w:numPr>
+          <w:ilvl w:val="2"/>
+          <w:numId w:val="65"/>
+        </w:numPr>
+      </w:pPr>
+      <w:r>
+        <w:t>Los integrantes serán:</w:t>
+      </w:r>
+    </w:p>
+    <w:p>
+      <w:pPr>
+        <w:pStyle w:val="Prrafodelista"/>
+        <w:numPr>
+          <w:ilvl w:val="3"/>
+          <w:numId w:val="65"/>
+        </w:numPr>
+      </w:pPr>
+      <w:r>
+        <w:t xml:space="preserve">Gerard </w:t>
+      </w:r>
+      <w:proofErr w:type="spellStart"/>
+      <w:r>
+        <w:t>Perujo</w:t>
+      </w:r>
+      <w:proofErr w:type="spellEnd"/>
+      <w:r>
+        <w:t xml:space="preserve">: </w:t>
+      </w:r>
+      <w:proofErr w:type="gramStart"/>
+      <w:r>
+        <w:t>Jefe</w:t>
+      </w:r>
+      <w:proofErr w:type="gramEnd"/>
+      <w:r>
+        <w:t xml:space="preserve"> de Marketing</w:t>
+      </w:r>
+    </w:p>
+    <w:p>
+      <w:pPr>
+        <w:pStyle w:val="Prrafodelista"/>
+        <w:numPr>
+          <w:ilvl w:val="3"/>
+          <w:numId w:val="65"/>
+        </w:numPr>
+      </w:pPr>
+      <w:r>
+        <w:t xml:space="preserve">Laia </w:t>
+      </w:r>
+      <w:proofErr w:type="gramStart"/>
+      <w:r>
+        <w:t>Gómez :</w:t>
+      </w:r>
+      <w:proofErr w:type="gramEnd"/>
+      <w:r>
+        <w:t xml:space="preserve"> Encargada de Publicidad</w:t>
+      </w:r>
+    </w:p>
+    <w:p>
+      <w:pPr>
+        <w:pStyle w:val="Prrafodelista"/>
+        <w:numPr>
+          <w:ilvl w:val="3"/>
+          <w:numId w:val="65"/>
+        </w:numPr>
+      </w:pPr>
+      <w:r>
+        <w:t>Tania Martínez: Ayudante de Marketing</w:t>
+      </w:r>
+    </w:p>
+    <w:p>
+      <w:pPr>
+        <w:pStyle w:val="Prrafodelista"/>
+        <w:ind w:left="3936"/>
+      </w:pPr>
+    </w:p>
+    <w:p>
+      <w:pPr>
+        <w:pStyle w:val="Prrafodelista"/>
+        <w:numPr>
+          <w:ilvl w:val="1"/>
+          <w:numId w:val="65"/>
+        </w:numPr>
+      </w:pPr>
+      <w:r>
+        <w:rPr>
           <w:b/>
           <w:bCs/>
-          <w:color w:val="auto"/>
-        </w:rPr>
-        <w:lastRenderedPageBreak/>
-        <w:t>7. Plan de RRHH y organización de la empresa</w:t>
-      </w:r>
-      <w:bookmarkEnd w:id="20"/>
+          <w:u w:val="single"/>
+        </w:rPr>
+        <w:t>Sección de Front</w:t>
+      </w:r>
+      <w:r>
+        <w:t>: será la encargada de desarrollar todo el trabajo de Front-</w:t>
+      </w:r>
+      <w:proofErr w:type="spellStart"/>
+      <w:r>
+        <w:t>End</w:t>
+      </w:r>
+      <w:proofErr w:type="spellEnd"/>
+      <w:r>
+        <w:t>, que es la parte de cara al cliente es lo que be el cliente una vez el producto está finalizado.</w:t>
+      </w:r>
     </w:p>
+    <w:p>
+      <w:pPr>
+        <w:pStyle w:val="Prrafodelista"/>
+        <w:numPr>
+          <w:ilvl w:val="2"/>
+          <w:numId w:val="65"/>
+        </w:numPr>
+      </w:pPr>
+      <w:r>
+        <w:t>Los integrantes serán:</w:t>
+      </w:r>
+    </w:p>
+    <w:p>
+      <w:pPr>
+        <w:pStyle w:val="Prrafodelista"/>
+        <w:numPr>
+          <w:ilvl w:val="3"/>
+          <w:numId w:val="65"/>
+        </w:numPr>
+      </w:pPr>
+      <w:r>
+        <w:t xml:space="preserve">María Isabel Martín </w:t>
+      </w:r>
+      <w:proofErr w:type="spellStart"/>
+      <w:r>
+        <w:t>Simal</w:t>
+      </w:r>
+      <w:proofErr w:type="spellEnd"/>
+      <w:r>
+        <w:t xml:space="preserve">: </w:t>
+      </w:r>
+      <w:proofErr w:type="gramStart"/>
+      <w:r>
+        <w:t>Jefa</w:t>
+      </w:r>
+      <w:proofErr w:type="gramEnd"/>
+      <w:r>
+        <w:t xml:space="preserve"> de Front-</w:t>
+      </w:r>
+      <w:proofErr w:type="spellStart"/>
+      <w:r>
+        <w:t>End</w:t>
+      </w:r>
+      <w:proofErr w:type="spellEnd"/>
+    </w:p>
+    <w:p>
+      <w:pPr>
+        <w:pStyle w:val="Prrafodelista"/>
+        <w:numPr>
+          <w:ilvl w:val="3"/>
+          <w:numId w:val="65"/>
+        </w:numPr>
+        <w:rPr>
+          <w:lang w:val="en-GB"/>
+        </w:rPr>
+      </w:pPr>
+      <w:r>
+        <w:rPr>
+          <w:lang w:val="en-GB"/>
+        </w:rPr>
+        <w:t xml:space="preserve">Jordi Ruiz: Senior Front, </w:t>
+      </w:r>
+      <w:proofErr w:type="spellStart"/>
+      <w:r>
+        <w:rPr>
+          <w:lang w:val="en-GB"/>
+        </w:rPr>
+        <w:t>J</w:t>
+      </w:r>
+      <w:r>
+        <w:rPr>
+          <w:lang w:val="en-GB"/>
+        </w:rPr>
+        <w:t>avascript</w:t>
+      </w:r>
+      <w:proofErr w:type="spellEnd"/>
+    </w:p>
+    <w:p>
+      <w:pPr>
+        <w:pStyle w:val="Prrafodelista"/>
+        <w:numPr>
+          <w:ilvl w:val="3"/>
+          <w:numId w:val="65"/>
+        </w:numPr>
+        <w:rPr>
+          <w:lang w:val="en-GB"/>
+        </w:rPr>
+      </w:pPr>
+      <w:r>
+        <w:rPr>
+          <w:lang w:val="en-GB"/>
+        </w:rPr>
+        <w:t>Eva Ramirez: Junior CSS, HTML</w:t>
+      </w:r>
+    </w:p>
+    <w:p>
+      <w:pPr>
+        <w:pStyle w:val="Prrafodelista"/>
+        <w:ind w:left="3936"/>
+        <w:rPr>
+          <w:lang w:val="en-GB"/>
+        </w:rPr>
+      </w:pPr>
+    </w:p>
+    <w:p>
+      <w:pPr>
+        <w:pStyle w:val="Prrafodelista"/>
+        <w:numPr>
+          <w:ilvl w:val="1"/>
+          <w:numId w:val="65"/>
+        </w:numPr>
+      </w:pPr>
+      <w:r>
+        <w:rPr>
+          <w:b/>
+          <w:bCs/>
+          <w:u w:val="single"/>
+        </w:rPr>
+        <w:t>Sección de Back:</w:t>
+      </w:r>
+      <w:r>
+        <w:t xml:space="preserve"> será la encargada de desarrollar todo el trabajo de Back-</w:t>
+      </w:r>
+      <w:proofErr w:type="spellStart"/>
+      <w:r>
+        <w:t>End</w:t>
+      </w:r>
+      <w:proofErr w:type="spellEnd"/>
+      <w:r>
+        <w:t>, que son los encargados de que las aplicaciones web funcionen y tengan todas esas funciones que desea el cliente</w:t>
+      </w:r>
+    </w:p>
+    <w:p>
+      <w:pPr>
+        <w:pStyle w:val="Prrafodelista"/>
+        <w:numPr>
+          <w:ilvl w:val="2"/>
+          <w:numId w:val="65"/>
+        </w:numPr>
+      </w:pPr>
+      <w:r>
+        <w:t>Los integrantes serán:</w:t>
+      </w:r>
+    </w:p>
+    <w:p>
+      <w:pPr>
+        <w:pStyle w:val="Prrafodelista"/>
+        <w:numPr>
+          <w:ilvl w:val="3"/>
+          <w:numId w:val="65"/>
+        </w:numPr>
+        <w:rPr>
+          <w:lang w:val="en-GB"/>
+        </w:rPr>
+      </w:pPr>
+      <w:r>
+        <w:rPr>
+          <w:lang w:val="en-GB"/>
+        </w:rPr>
+        <w:t>Jose Ramon Donaire Duarte: jefe Back-End</w:t>
+      </w:r>
+    </w:p>
+    <w:p>
+      <w:pPr>
+        <w:pStyle w:val="Prrafodelista"/>
+        <w:numPr>
+          <w:ilvl w:val="3"/>
+          <w:numId w:val="65"/>
+        </w:numPr>
+        <w:rPr>
+          <w:lang w:val="en-GB"/>
+        </w:rPr>
+      </w:pPr>
+      <w:r>
+        <w:rPr>
+          <w:lang w:val="en-GB"/>
+        </w:rPr>
+        <w:t xml:space="preserve">Laura Perez: Senior </w:t>
+      </w:r>
+      <w:proofErr w:type="gramStart"/>
+      <w:r>
+        <w:rPr>
+          <w:lang w:val="en-GB"/>
+        </w:rPr>
+        <w:t>Back-End</w:t>
+      </w:r>
+      <w:proofErr w:type="gramEnd"/>
+    </w:p>
+    <w:p>
+      <w:pPr>
+        <w:pStyle w:val="Prrafodelista"/>
+        <w:numPr>
+          <w:ilvl w:val="3"/>
+          <w:numId w:val="65"/>
+        </w:numPr>
+        <w:rPr>
+          <w:lang w:val="en-GB"/>
+        </w:rPr>
+      </w:pPr>
+      <w:r>
+        <w:rPr>
+          <w:lang w:val="en-GB"/>
+        </w:rPr>
+        <w:t>Ramon Garcia: Senior Security, MySQL</w:t>
+      </w:r>
+    </w:p>
+    <w:p>
+      <w:pPr>
+        <w:pStyle w:val="Prrafodelista"/>
+        <w:ind w:left="3936"/>
+        <w:rPr>
+          <w:lang w:val="en-GB"/>
+        </w:rPr>
+      </w:pPr>
+    </w:p>
+    <w:p/>
     <w:p>
       <w:pPr>
         <w:pStyle w:val="Ttulo2"/>
@@ -4456,7 +5404,7 @@
           <w:szCs w:val="28"/>
         </w:rPr>
       </w:pPr>
-      <w:bookmarkStart w:id="21" w:name="_Toc159086210"/>
+      <w:bookmarkStart w:id="22" w:name="_Toc159086211"/>
       <w:r>
         <w:rPr>
           <w:rFonts w:asciiTheme="minorHAnsi" w:hAnsiTheme="minorHAnsi" w:cstheme="minorHAnsi"/>
@@ -4466,9 +5414,10 @@
           <w:sz w:val="28"/>
           <w:szCs w:val="28"/>
         </w:rPr>
-        <w:t>7.1 Describir las funciones y tareas de todas las personas que participaran o trabajaran</w:t>
-      </w:r>
-      <w:bookmarkEnd w:id="21"/>
+        <w:t>7.2 Determinar los trabajadores necesarios para cubrir esas funciones</w:t>
+      </w:r>
+      <w:bookmarkStart w:id="23" w:name="_Hlk159191604"/>
+      <w:bookmarkEnd w:id="22"/>
     </w:p>
     <w:p/>
     <w:p>
@@ -4476,288 +5425,60 @@
         <w:pStyle w:val="Prrafodelista"/>
         <w:numPr>
           <w:ilvl w:val="0"/>
-          <w:numId w:val="65"/>
+          <w:numId w:val="66"/>
         </w:numPr>
       </w:pPr>
       <w:r>
-        <w:t>La empresa la vamos a dividir en 3 secciones y cada sección se encargará de realizar una determinada labor</w:t>
+        <w:rPr>
+          <w:sz w:val="24"/>
+          <w:szCs w:val="24"/>
+        </w:rPr>
+        <w:t>Para empezar la empresa vamos a necesitar 2 trabajadores por sección para poder distribuir el trabajo mejor teniendo en cuenta, que nosotros también trabajaríamos por lo tanto habría 3 trabajadores por sección.</w:t>
       </w:r>
     </w:p>
     <w:p>
       <w:pPr>
         <w:pStyle w:val="Prrafodelista"/>
-        <w:ind w:left="1776"/>
-      </w:pPr>
-    </w:p>
-    <w:p>
-      <w:pPr>
-        <w:pStyle w:val="Prrafodelista"/>
         <w:numPr>
-          <w:ilvl w:val="1"/>
-          <w:numId w:val="65"/>
+          <w:ilvl w:val="0"/>
+          <w:numId w:val="66"/>
         </w:numPr>
       </w:pPr>
       <w:r>
         <w:rPr>
-          <w:b/>
-          <w:bCs/>
-          <w:u w:val="single"/>
-        </w:rPr>
-        <w:t>Sección de Marketing</w:t>
-      </w:r>
-      <w:r>
-        <w:t>: será la encargada de promocionar la empresa, captar nuevos clientes, y hablar con los clientes para determinar qué tipo de página o producto desean.</w:t>
-      </w:r>
-    </w:p>
-    <w:p>
-      <w:pPr>
-        <w:pStyle w:val="Prrafodelista"/>
-        <w:numPr>
-          <w:ilvl w:val="2"/>
-          <w:numId w:val="65"/>
-        </w:numPr>
-      </w:pPr>
-      <w:r>
-        <w:t>Los integrantes serán:</w:t>
-      </w:r>
-    </w:p>
-    <w:p>
-      <w:pPr>
-        <w:pStyle w:val="Prrafodelista"/>
-        <w:numPr>
-          <w:ilvl w:val="3"/>
-          <w:numId w:val="65"/>
-        </w:numPr>
-      </w:pPr>
-      <w:r>
-        <w:t>Gerard Perujo: Jefe de Marketing</w:t>
-      </w:r>
-    </w:p>
-    <w:p>
-      <w:pPr>
-        <w:pStyle w:val="Prrafodelista"/>
-        <w:numPr>
-          <w:ilvl w:val="3"/>
-          <w:numId w:val="65"/>
-        </w:numPr>
-      </w:pPr>
-      <w:r>
-        <w:t>Laia Gómez : Encargada de Publicidad</w:t>
-      </w:r>
-    </w:p>
-    <w:p>
-      <w:pPr>
-        <w:pStyle w:val="Prrafodelista"/>
-        <w:numPr>
-          <w:ilvl w:val="3"/>
-          <w:numId w:val="65"/>
-        </w:numPr>
-      </w:pPr>
-      <w:r>
-        <w:t>Tania Martínez: Ayudante de Marketing</w:t>
-      </w:r>
-    </w:p>
-    <w:p>
-      <w:pPr>
-        <w:pStyle w:val="Prrafodelista"/>
-        <w:ind w:left="3936"/>
-      </w:pPr>
-    </w:p>
-    <w:p>
-      <w:pPr>
-        <w:pStyle w:val="Prrafodelista"/>
-        <w:numPr>
-          <w:ilvl w:val="1"/>
-          <w:numId w:val="65"/>
-        </w:numPr>
-      </w:pPr>
-      <w:r>
-        <w:rPr>
-          <w:b/>
-          <w:bCs/>
-          <w:u w:val="single"/>
-        </w:rPr>
-        <w:t>Sección de Front</w:t>
-      </w:r>
-      <w:r>
-        <w:t>: será la encargada de desarrollar todo el trabajo de Front-End, que es la parte de cara al cliente es lo que be el cliente una vez el producto está finalizado.</w:t>
-      </w:r>
-    </w:p>
-    <w:p>
-      <w:pPr>
-        <w:pStyle w:val="Prrafodelista"/>
-        <w:numPr>
-          <w:ilvl w:val="2"/>
-          <w:numId w:val="65"/>
-        </w:numPr>
-      </w:pPr>
-      <w:r>
-        <w:t>Los integrantes serán:</w:t>
-      </w:r>
-    </w:p>
-    <w:p>
-      <w:pPr>
-        <w:pStyle w:val="Prrafodelista"/>
-        <w:numPr>
-          <w:ilvl w:val="3"/>
-          <w:numId w:val="65"/>
-        </w:numPr>
-      </w:pPr>
-      <w:r>
-        <w:t>María Isabel Martín Simal: Jefa de Front-End</w:t>
-      </w:r>
-    </w:p>
-    <w:p>
-      <w:pPr>
-        <w:pStyle w:val="Prrafodelista"/>
-        <w:numPr>
-          <w:ilvl w:val="3"/>
-          <w:numId w:val="65"/>
-        </w:numPr>
-        <w:rPr>
-          <w:lang w:val="en-GB"/>
-        </w:rPr>
-      </w:pPr>
-      <w:r>
-        <w:rPr>
-          <w:lang w:val="en-GB"/>
-        </w:rPr>
-        <w:t>Jordi Ruiz: Senior Front, J</w:t>
-      </w:r>
-      <w:r>
-        <w:rPr>
-          <w:lang w:val="en-GB"/>
-        </w:rPr>
-        <w:t>avascript</w:t>
-      </w:r>
-    </w:p>
-    <w:p>
-      <w:pPr>
-        <w:pStyle w:val="Prrafodelista"/>
-        <w:numPr>
-          <w:ilvl w:val="3"/>
-          <w:numId w:val="65"/>
-        </w:numPr>
-        <w:rPr>
-          <w:lang w:val="en-GB"/>
-        </w:rPr>
-      </w:pPr>
-      <w:r>
-        <w:rPr>
-          <w:lang w:val="en-GB"/>
-        </w:rPr>
-        <w:t>Eva Ramirez: Junior CSS, HTML</w:t>
-      </w:r>
-    </w:p>
-    <w:p>
-      <w:pPr>
-        <w:pStyle w:val="Prrafodelista"/>
-        <w:ind w:left="3936"/>
-        <w:rPr>
-          <w:lang w:val="en-GB"/>
-        </w:rPr>
-      </w:pPr>
-    </w:p>
-    <w:p>
-      <w:pPr>
-        <w:pStyle w:val="Prrafodelista"/>
-        <w:numPr>
-          <w:ilvl w:val="1"/>
-          <w:numId w:val="65"/>
-        </w:numPr>
-      </w:pPr>
-      <w:r>
-        <w:rPr>
-          <w:b/>
-          <w:bCs/>
-          <w:u w:val="single"/>
-        </w:rPr>
-        <w:t>Sección de Back:</w:t>
-      </w:r>
-      <w:r>
-        <w:t xml:space="preserve"> será la encargada de desarrollar todo el trabajo de Back-End, que son los encargados de que las aplicaciones web funcionen y tengan todas esas funciones que desea el cliente</w:t>
-      </w:r>
-    </w:p>
-    <w:p>
-      <w:pPr>
-        <w:pStyle w:val="Prrafodelista"/>
-        <w:numPr>
-          <w:ilvl w:val="2"/>
-          <w:numId w:val="65"/>
-        </w:numPr>
-      </w:pPr>
-      <w:r>
-        <w:t>Los integrantes serán:</w:t>
-      </w:r>
-    </w:p>
-    <w:p>
-      <w:pPr>
-        <w:pStyle w:val="Prrafodelista"/>
-        <w:numPr>
-          <w:ilvl w:val="3"/>
-          <w:numId w:val="65"/>
-        </w:numPr>
-        <w:rPr>
-          <w:lang w:val="en-GB"/>
-        </w:rPr>
-      </w:pPr>
-      <w:r>
-        <w:rPr>
-          <w:lang w:val="en-GB"/>
-        </w:rPr>
-        <w:t>Jose Ramon Donaire Duarte: jefe Back-End</w:t>
-      </w:r>
-    </w:p>
-    <w:p>
-      <w:pPr>
-        <w:pStyle w:val="Prrafodelista"/>
-        <w:numPr>
-          <w:ilvl w:val="3"/>
-          <w:numId w:val="65"/>
-        </w:numPr>
-        <w:rPr>
-          <w:lang w:val="en-GB"/>
-        </w:rPr>
-      </w:pPr>
-      <w:r>
-        <w:rPr>
-          <w:lang w:val="en-GB"/>
-        </w:rPr>
-        <w:t>Laura Perez: Senior Back-End</w:t>
-      </w:r>
-    </w:p>
-    <w:p>
-      <w:pPr>
-        <w:pStyle w:val="Prrafodelista"/>
-        <w:numPr>
-          <w:ilvl w:val="3"/>
-          <w:numId w:val="65"/>
-        </w:numPr>
-        <w:rPr>
-          <w:lang w:val="en-GB"/>
-        </w:rPr>
-      </w:pPr>
-      <w:r>
-        <w:rPr>
-          <w:lang w:val="en-GB"/>
-        </w:rPr>
-        <w:t>Ramon Garcia: Senior Security, MySQL</w:t>
-      </w:r>
-    </w:p>
-    <w:p>
-      <w:pPr>
-        <w:pStyle w:val="Prrafodelista"/>
-        <w:ind w:left="3936"/>
-        <w:rPr>
-          <w:lang w:val="en-GB"/>
-        </w:rPr>
-      </w:pPr>
+          <w:sz w:val="24"/>
+          <w:szCs w:val="24"/>
+        </w:rPr>
+        <w:t>Haremos contratos Indefinidos</w:t>
+      </w:r>
+      <w:r>
+        <w:rPr>
+          <w:sz w:val="24"/>
+          <w:szCs w:val="24"/>
+        </w:rPr>
+        <w:t xml:space="preserve">, con una prueba de 15 días para ver si realmente encajan en la empresa, y pagaremos según su experiencia profesional. Preferimos hacer contratos indefinidos porque al ser una empresa que justo ahora </w:t>
+      </w:r>
+      <w:proofErr w:type="spellStart"/>
+      <w:r>
+        <w:rPr>
+          <w:sz w:val="24"/>
+          <w:szCs w:val="24"/>
+        </w:rPr>
+        <w:t>esta</w:t>
+      </w:r>
+      <w:proofErr w:type="spellEnd"/>
+      <w:r>
+        <w:rPr>
+          <w:sz w:val="24"/>
+          <w:szCs w:val="24"/>
+        </w:rPr>
+        <w:t xml:space="preserve"> empezando nos interesa tener a los trabajadores contentos y con una buena oferta para retenerlos</w:t>
+      </w:r>
     </w:p>
     <w:p/>
     <w:p>
       <w:pPr>
         <w:pStyle w:val="Ttulo2"/>
-        <w:ind w:left="705"/>
         <w:rPr>
           <w:rFonts w:asciiTheme="minorHAnsi" w:hAnsiTheme="minorHAnsi" w:cstheme="minorHAnsi"/>
           <w:b/>
@@ -4767,7 +5488,10 @@
           <w:szCs w:val="28"/>
         </w:rPr>
       </w:pPr>
-      <w:bookmarkStart w:id="22" w:name="_Toc159086211"/>
+      <w:r>
+        <w:tab/>
+      </w:r>
+      <w:bookmarkStart w:id="24" w:name="_Toc159086212"/>
       <w:r>
         <w:rPr>
           <w:rFonts w:asciiTheme="minorHAnsi" w:hAnsiTheme="minorHAnsi" w:cstheme="minorHAnsi"/>
@@ -4777,12 +5501,15 @@
           <w:sz w:val="28"/>
           <w:szCs w:val="28"/>
         </w:rPr>
-        <w:t>7.2 Determinar los trabajadores necesarios para cubrir esas funciones</w:t>
-      </w:r>
-      <w:bookmarkStart w:id="23" w:name="_Hlk159191604"/>
-      <w:bookmarkEnd w:id="22"/>
+        <w:t>7.3 Descripción del perfil profesional a reunir por los trabajadores</w:t>
+      </w:r>
+      <w:bookmarkEnd w:id="24"/>
     </w:p>
-    <w:p/>
+    <w:p>
+      <w:r>
+        <w:tab/>
+      </w:r>
+    </w:p>
     <w:p>
       <w:pPr>
         <w:pStyle w:val="Prrafodelista"/>
@@ -4796,37 +5523,14 @@
           <w:sz w:val="24"/>
           <w:szCs w:val="24"/>
         </w:rPr>
-        <w:t>Para empezar la empresa vamos a necesitar 2 trabajadores por sección para poder distribuir el trabajo mejor teniendo en cuenta, que nosotros también trabajaríamos por lo tanto habría 3 trabajadores por sección.</w:t>
-      </w:r>
-    </w:p>
-    <w:p>
-      <w:pPr>
-        <w:pStyle w:val="Prrafodelista"/>
-        <w:numPr>
-          <w:ilvl w:val="0"/>
-          <w:numId w:val="66"/>
-        </w:numPr>
-      </w:pPr>
-      <w:r>
-        <w:rPr>
-          <w:sz w:val="24"/>
-          <w:szCs w:val="24"/>
-        </w:rPr>
-        <w:lastRenderedPageBreak/>
-        <w:t>Haremos contratos Indefinidos</w:t>
-      </w:r>
-      <w:r>
-        <w:rPr>
-          <w:sz w:val="24"/>
-          <w:szCs w:val="24"/>
-        </w:rPr>
-        <w:t>, con una prueba de 15 días para ver si realmente encajan en la empresa, y pagaremos según su experiencia profesional. Preferimos hacer contratos indefinidos porque al ser una empresa que justo ahora esta empezando nos interesa tener a los trabajadores contentos y con una buena oferta para retenerlos</w:t>
+        <w:t>Voy a buscar trabajadores Seniors, por gran experiencia en el sector que me facilitara el trabajo antes que contratar a Juniors que tendría que estar más por ellos.</w:t>
       </w:r>
     </w:p>
     <w:p/>
     <w:p>
       <w:pPr>
         <w:pStyle w:val="Ttulo2"/>
+        <w:ind w:left="708"/>
         <w:rPr>
           <w:rFonts w:asciiTheme="minorHAnsi" w:hAnsiTheme="minorHAnsi" w:cstheme="minorHAnsi"/>
           <w:b/>
@@ -4836,10 +5540,7 @@
           <w:szCs w:val="28"/>
         </w:rPr>
       </w:pPr>
-      <w:r>
-        <w:tab/>
-      </w:r>
-      <w:bookmarkStart w:id="24" w:name="_Toc159086212"/>
+      <w:bookmarkStart w:id="25" w:name="_Toc159086213"/>
       <w:r>
         <w:rPr>
           <w:rFonts w:asciiTheme="minorHAnsi" w:hAnsiTheme="minorHAnsi" w:cstheme="minorHAnsi"/>
@@ -4849,15 +5550,11 @@
           <w:sz w:val="28"/>
           <w:szCs w:val="28"/>
         </w:rPr>
-        <w:t>7.3 Descripción del perfil profesional a reunir por los trabajadores</w:t>
-      </w:r>
-      <w:bookmarkEnd w:id="24"/>
+        <w:t>7.4 Cuantificar los costes salariales del personal que precisa contratar</w:t>
+      </w:r>
+      <w:bookmarkEnd w:id="25"/>
     </w:p>
-    <w:p>
-      <w:r>
-        <w:tab/>
-      </w:r>
-    </w:p>
+    <w:p/>
     <w:p>
       <w:pPr>
         <w:pStyle w:val="Prrafodelista"/>
@@ -4865,20 +5562,440 @@
           <w:ilvl w:val="0"/>
           <w:numId w:val="66"/>
         </w:numPr>
-      </w:pPr>
-      <w:r>
-        <w:rPr>
-          <w:sz w:val="24"/>
-          <w:szCs w:val="24"/>
-        </w:rPr>
-        <w:t>Voy a buscar trabajadores Seniors, por gran experiencia en el sector que me facilitara el trabajo antes que contratar a Juniors que tendría que estar más por ellos.</w:t>
+        <w:rPr>
+          <w:b/>
+          <w:bCs/>
+          <w:u w:val="single"/>
+        </w:rPr>
+      </w:pPr>
+      <w:r>
+        <w:rPr>
+          <w:b/>
+          <w:bCs/>
+          <w:u w:val="single"/>
+        </w:rPr>
+        <w:t>Sueldo de los promotores:</w:t>
       </w:r>
     </w:p>
-    <w:p/>
     <w:p>
       <w:pPr>
+        <w:pStyle w:val="Prrafodelista"/>
+        <w:numPr>
+          <w:ilvl w:val="1"/>
+          <w:numId w:val="66"/>
+        </w:numPr>
+        <w:rPr>
+          <w:b/>
+          <w:bCs/>
+          <w:u w:val="single"/>
+        </w:rPr>
+      </w:pPr>
+      <w:r>
+        <w:t xml:space="preserve">María Isabel Martin </w:t>
+      </w:r>
+      <w:proofErr w:type="spellStart"/>
+      <w:r>
+        <w:t>Sigmal</w:t>
+      </w:r>
+      <w:proofErr w:type="spellEnd"/>
+      <w:r>
+        <w:t>……. 1600€</w:t>
+      </w:r>
+    </w:p>
+    <w:p>
+      <w:pPr>
+        <w:pStyle w:val="Prrafodelista"/>
+        <w:numPr>
+          <w:ilvl w:val="1"/>
+          <w:numId w:val="66"/>
+        </w:numPr>
+        <w:rPr>
+          <w:b/>
+          <w:bCs/>
+          <w:u w:val="single"/>
+        </w:rPr>
+      </w:pPr>
+      <w:r>
+        <w:t xml:space="preserve">Gerard </w:t>
+      </w:r>
+      <w:proofErr w:type="spellStart"/>
+      <w:r>
+        <w:t>Perujo</w:t>
+      </w:r>
+      <w:proofErr w:type="spellEnd"/>
+      <w:r>
+        <w:t xml:space="preserve"> </w:t>
+      </w:r>
+      <w:proofErr w:type="spellStart"/>
+      <w:r>
+        <w:t>Buxeda</w:t>
+      </w:r>
+      <w:proofErr w:type="spellEnd"/>
+      <w:r>
+        <w:t>………</w:t>
+      </w:r>
+      <w:proofErr w:type="gramStart"/>
+      <w:r>
+        <w:t>…….</w:t>
+      </w:r>
+      <w:proofErr w:type="gramEnd"/>
+      <w:r>
+        <w:t>.1600€</w:t>
+      </w:r>
+    </w:p>
+    <w:p>
+      <w:pPr>
+        <w:pStyle w:val="Prrafodelista"/>
+        <w:numPr>
+          <w:ilvl w:val="1"/>
+          <w:numId w:val="66"/>
+        </w:numPr>
+        <w:rPr>
+          <w:b/>
+          <w:bCs/>
+          <w:u w:val="single"/>
+        </w:rPr>
+      </w:pPr>
+      <w:proofErr w:type="spellStart"/>
+      <w:r>
+        <w:t>Jose</w:t>
+      </w:r>
+      <w:proofErr w:type="spellEnd"/>
+      <w:r>
+        <w:t xml:space="preserve"> Ramon Donaire Duarte</w:t>
+      </w:r>
+      <w:proofErr w:type="gramStart"/>
+      <w:r>
+        <w:t>…….</w:t>
+      </w:r>
+      <w:proofErr w:type="gramEnd"/>
+      <w:r>
+        <w:t>1600€</w:t>
+      </w:r>
+    </w:p>
+    <w:p>
+      <w:pPr>
+        <w:pStyle w:val="Prrafodelista"/>
+        <w:ind w:left="2496"/>
+        <w:rPr>
+          <w:b/>
+          <w:bCs/>
+          <w:u w:val="single"/>
+        </w:rPr>
+      </w:pPr>
+    </w:p>
+    <w:p>
+      <w:pPr>
+        <w:pStyle w:val="Prrafodelista"/>
+        <w:numPr>
+          <w:ilvl w:val="0"/>
+          <w:numId w:val="67"/>
+        </w:numPr>
+        <w:rPr>
+          <w:b/>
+          <w:bCs/>
+          <w:u w:val="single"/>
+        </w:rPr>
+      </w:pPr>
+      <w:r>
+        <w:rPr>
+          <w:b/>
+          <w:bCs/>
+          <w:u w:val="single"/>
+        </w:rPr>
+        <w:t>Sueldo de los trabajadores:</w:t>
+      </w:r>
+    </w:p>
+    <w:p>
+      <w:pPr>
+        <w:pStyle w:val="Prrafodelista"/>
+        <w:numPr>
+          <w:ilvl w:val="1"/>
+          <w:numId w:val="67"/>
+        </w:numPr>
+        <w:rPr>
+          <w:b/>
+          <w:bCs/>
+          <w:u w:val="single"/>
+        </w:rPr>
+      </w:pPr>
+      <w:r>
+        <w:t>Jordi Ruiz…………………………………2500€</w:t>
+      </w:r>
+    </w:p>
+    <w:p>
+      <w:pPr>
+        <w:pStyle w:val="Prrafodelista"/>
+        <w:numPr>
+          <w:ilvl w:val="1"/>
+          <w:numId w:val="67"/>
+        </w:numPr>
+        <w:rPr>
+          <w:b/>
+          <w:bCs/>
+          <w:u w:val="single"/>
+        </w:rPr>
+      </w:pPr>
+      <w:r>
+        <w:t xml:space="preserve">Eva </w:t>
+      </w:r>
+      <w:proofErr w:type="spellStart"/>
+      <w:r>
+        <w:t>Ramirez</w:t>
+      </w:r>
+      <w:proofErr w:type="spellEnd"/>
+      <w:r>
+        <w:t>………………………</w:t>
+      </w:r>
+      <w:proofErr w:type="gramStart"/>
+      <w:r>
+        <w:t>…….</w:t>
+      </w:r>
+      <w:proofErr w:type="gramEnd"/>
+      <w:r>
+        <w:t>1500€</w:t>
+      </w:r>
+    </w:p>
+    <w:p>
+      <w:pPr>
+        <w:pStyle w:val="Prrafodelista"/>
+        <w:numPr>
+          <w:ilvl w:val="1"/>
+          <w:numId w:val="67"/>
+        </w:numPr>
+        <w:rPr>
+          <w:b/>
+          <w:bCs/>
+          <w:u w:val="single"/>
+        </w:rPr>
+      </w:pPr>
+      <w:r>
+        <w:t xml:space="preserve">Laura </w:t>
+      </w:r>
+      <w:proofErr w:type="spellStart"/>
+      <w:r>
+        <w:t>Perez</w:t>
+      </w:r>
+      <w:proofErr w:type="spellEnd"/>
+      <w:r>
+        <w:t>………………………</w:t>
+      </w:r>
+      <w:proofErr w:type="gramStart"/>
+      <w:r>
+        <w:t>…….</w:t>
+      </w:r>
+      <w:proofErr w:type="gramEnd"/>
+      <w:r>
+        <w:t>.2500€</w:t>
+      </w:r>
+    </w:p>
+    <w:p>
+      <w:pPr>
+        <w:pStyle w:val="Prrafodelista"/>
+        <w:numPr>
+          <w:ilvl w:val="1"/>
+          <w:numId w:val="67"/>
+        </w:numPr>
+        <w:rPr>
+          <w:b/>
+          <w:bCs/>
+          <w:u w:val="single"/>
+        </w:rPr>
+      </w:pPr>
+      <w:r>
+        <w:t xml:space="preserve">Ramon </w:t>
+      </w:r>
+      <w:proofErr w:type="spellStart"/>
+      <w:r>
+        <w:t>Garcia</w:t>
+      </w:r>
+      <w:proofErr w:type="spellEnd"/>
+      <w:r>
+        <w:t>……………………</w:t>
+      </w:r>
+      <w:proofErr w:type="gramStart"/>
+      <w:r>
+        <w:t>…….</w:t>
+      </w:r>
+      <w:proofErr w:type="gramEnd"/>
+      <w:r>
+        <w:t>2500€</w:t>
+      </w:r>
+    </w:p>
+    <w:p>
+      <w:pPr>
+        <w:pStyle w:val="Prrafodelista"/>
+        <w:numPr>
+          <w:ilvl w:val="1"/>
+          <w:numId w:val="67"/>
+        </w:numPr>
+        <w:rPr>
+          <w:b/>
+          <w:bCs/>
+          <w:u w:val="single"/>
+        </w:rPr>
+      </w:pPr>
+      <w:r>
+        <w:t xml:space="preserve">Laia </w:t>
+      </w:r>
+      <w:proofErr w:type="spellStart"/>
+      <w:r>
+        <w:t>Gomez</w:t>
+      </w:r>
+      <w:proofErr w:type="spellEnd"/>
+      <w:r>
+        <w:t>………………………</w:t>
+      </w:r>
+      <w:proofErr w:type="gramStart"/>
+      <w:r>
+        <w:t>…….</w:t>
+      </w:r>
+      <w:proofErr w:type="gramEnd"/>
+      <w:r>
+        <w:t>.1800€</w:t>
+      </w:r>
+    </w:p>
+    <w:p>
+      <w:pPr>
+        <w:pStyle w:val="Prrafodelista"/>
+        <w:numPr>
+          <w:ilvl w:val="1"/>
+          <w:numId w:val="67"/>
+        </w:numPr>
+        <w:rPr>
+          <w:b/>
+          <w:bCs/>
+          <w:u w:val="single"/>
+        </w:rPr>
+      </w:pPr>
+      <w:r>
+        <w:t xml:space="preserve">Tania </w:t>
+      </w:r>
+      <w:proofErr w:type="spellStart"/>
+      <w:r>
+        <w:t>Martinez</w:t>
+      </w:r>
+      <w:proofErr w:type="spellEnd"/>
+      <w:r>
+        <w:t>…………………</w:t>
+      </w:r>
+      <w:proofErr w:type="gramStart"/>
+      <w:r>
+        <w:t>…….</w:t>
+      </w:r>
+      <w:proofErr w:type="gramEnd"/>
+      <w:r>
+        <w:t>.1500€</w:t>
+      </w:r>
+    </w:p>
+    <w:p>
+      <w:pPr>
+        <w:pStyle w:val="Prrafodelista"/>
+        <w:ind w:left="2496"/>
+        <w:rPr>
+          <w:b/>
+          <w:bCs/>
+          <w:u w:val="single"/>
+        </w:rPr>
+      </w:pPr>
+    </w:p>
+    <w:p>
+      <w:pPr>
+        <w:pStyle w:val="Prrafodelista"/>
+        <w:numPr>
+          <w:ilvl w:val="0"/>
+          <w:numId w:val="67"/>
+        </w:numPr>
+        <w:rPr>
+          <w:b/>
+          <w:bCs/>
+          <w:u w:val="single"/>
+        </w:rPr>
+      </w:pPr>
+      <w:r>
+        <w:rPr>
+          <w:b/>
+          <w:bCs/>
+          <w:u w:val="single"/>
+        </w:rPr>
+        <w:t>Costes Totales en salarios……………</w:t>
+      </w:r>
+      <w:proofErr w:type="gramStart"/>
+      <w:r>
+        <w:rPr>
+          <w:b/>
+          <w:bCs/>
+          <w:u w:val="single"/>
+        </w:rPr>
+        <w:t>…….</w:t>
+      </w:r>
+      <w:proofErr w:type="gramEnd"/>
+      <w:r>
+        <w:rPr>
+          <w:b/>
+          <w:bCs/>
+          <w:u w:val="single"/>
+        </w:rPr>
+        <w:t>17100€</w:t>
+      </w:r>
+    </w:p>
+    <w:p>
+      <w:pPr>
+        <w:pStyle w:val="Prrafodelista"/>
+        <w:ind w:left="1776"/>
+        <w:rPr>
+          <w:b/>
+          <w:bCs/>
+          <w:u w:val="single"/>
+        </w:rPr>
+      </w:pPr>
+    </w:p>
+    <w:p>
+      <w:pPr>
+        <w:pStyle w:val="Prrafodelista"/>
+        <w:ind w:left="1776"/>
+        <w:rPr>
+          <w:b/>
+          <w:bCs/>
+          <w:u w:val="single"/>
+        </w:rPr>
+      </w:pPr>
+    </w:p>
+    <w:p>
+      <w:pPr>
+        <w:rPr>
+          <w:b/>
+          <w:bCs/>
+          <w:u w:val="single"/>
+        </w:rPr>
+      </w:pPr>
+    </w:p>
+    <w:p>
+      <w:pPr>
+        <w:pStyle w:val="Prrafodelista"/>
+        <w:ind w:left="1776"/>
+      </w:pPr>
+    </w:p>
+    <w:p>
+      <w:pPr>
+        <w:pStyle w:val="Prrafodelista"/>
+        <w:ind w:left="1776"/>
+      </w:pPr>
+    </w:p>
+    <w:p>
+      <w:pPr>
+        <w:pStyle w:val="Prrafodelista"/>
+        <w:ind w:left="1776"/>
+      </w:pPr>
+    </w:p>
+    <w:p>
+      <w:r>
+        <w:tab/>
+      </w:r>
+    </w:p>
+    <w:p>
+      <w:pPr>
         <w:pStyle w:val="Ttulo2"/>
-        <w:ind w:left="708"/>
         <w:rPr>
           <w:rFonts w:asciiTheme="minorHAnsi" w:hAnsiTheme="minorHAnsi" w:cstheme="minorHAnsi"/>
           <w:b/>
@@ -4888,7 +6005,10 @@
           <w:szCs w:val="28"/>
         </w:rPr>
       </w:pPr>
-      <w:bookmarkStart w:id="25" w:name="_Toc159086213"/>
+      <w:r>
+        <w:tab/>
+      </w:r>
+      <w:bookmarkStart w:id="26" w:name="_Toc159086214"/>
       <w:r>
         <w:rPr>
           <w:rFonts w:asciiTheme="minorHAnsi" w:hAnsiTheme="minorHAnsi" w:cstheme="minorHAnsi"/>
@@ -4898,332 +6018,6 @@
           <w:sz w:val="28"/>
           <w:szCs w:val="28"/>
         </w:rPr>
-        <w:t>7.4 Cuantificar los costes salariales del personal que precisa contratar</w:t>
-      </w:r>
-      <w:bookmarkEnd w:id="25"/>
-    </w:p>
-    <w:p/>
-    <w:p>
-      <w:pPr>
-        <w:pStyle w:val="Prrafodelista"/>
-        <w:numPr>
-          <w:ilvl w:val="0"/>
-          <w:numId w:val="66"/>
-        </w:numPr>
-        <w:rPr>
-          <w:b/>
-          <w:bCs/>
-          <w:u w:val="single"/>
-        </w:rPr>
-      </w:pPr>
-      <w:r>
-        <w:rPr>
-          <w:b/>
-          <w:bCs/>
-          <w:u w:val="single"/>
-        </w:rPr>
-        <w:t>Sueldo de los promotores:</w:t>
-      </w:r>
-    </w:p>
-    <w:p>
-      <w:pPr>
-        <w:pStyle w:val="Prrafodelista"/>
-        <w:numPr>
-          <w:ilvl w:val="1"/>
-          <w:numId w:val="66"/>
-        </w:numPr>
-        <w:rPr>
-          <w:b/>
-          <w:bCs/>
-          <w:u w:val="single"/>
-        </w:rPr>
-      </w:pPr>
-      <w:r>
-        <w:t>María Isabel Martin Sigmal……. 1600€</w:t>
-      </w:r>
-    </w:p>
-    <w:p>
-      <w:pPr>
-        <w:pStyle w:val="Prrafodelista"/>
-        <w:numPr>
-          <w:ilvl w:val="1"/>
-          <w:numId w:val="66"/>
-        </w:numPr>
-        <w:rPr>
-          <w:b/>
-          <w:bCs/>
-          <w:u w:val="single"/>
-        </w:rPr>
-      </w:pPr>
-      <w:r>
-        <w:t>Gerard Perujo Buxeda……………..1600€</w:t>
-      </w:r>
-    </w:p>
-    <w:p>
-      <w:pPr>
-        <w:pStyle w:val="Prrafodelista"/>
-        <w:numPr>
-          <w:ilvl w:val="1"/>
-          <w:numId w:val="66"/>
-        </w:numPr>
-        <w:rPr>
-          <w:b/>
-          <w:bCs/>
-          <w:u w:val="single"/>
-        </w:rPr>
-      </w:pPr>
-      <w:r>
-        <w:t>Jose Ramon Donaire Duarte…….1600€</w:t>
-      </w:r>
-    </w:p>
-    <w:p>
-      <w:pPr>
-        <w:pStyle w:val="Prrafodelista"/>
-        <w:ind w:left="2496"/>
-        <w:rPr>
-          <w:b/>
-          <w:bCs/>
-          <w:u w:val="single"/>
-        </w:rPr>
-      </w:pPr>
-    </w:p>
-    <w:p>
-      <w:pPr>
-        <w:pStyle w:val="Prrafodelista"/>
-        <w:numPr>
-          <w:ilvl w:val="0"/>
-          <w:numId w:val="67"/>
-        </w:numPr>
-        <w:rPr>
-          <w:b/>
-          <w:bCs/>
-          <w:u w:val="single"/>
-        </w:rPr>
-      </w:pPr>
-      <w:r>
-        <w:rPr>
-          <w:b/>
-          <w:bCs/>
-          <w:u w:val="single"/>
-        </w:rPr>
-        <w:t>Sueldo de los trabajadores:</w:t>
-      </w:r>
-    </w:p>
-    <w:p>
-      <w:pPr>
-        <w:pStyle w:val="Prrafodelista"/>
-        <w:numPr>
-          <w:ilvl w:val="1"/>
-          <w:numId w:val="67"/>
-        </w:numPr>
-        <w:rPr>
-          <w:b/>
-          <w:bCs/>
-          <w:u w:val="single"/>
-        </w:rPr>
-      </w:pPr>
-      <w:r>
-        <w:t>Jordi Ruiz…………………………………2500€</w:t>
-      </w:r>
-    </w:p>
-    <w:p>
-      <w:pPr>
-        <w:pStyle w:val="Prrafodelista"/>
-        <w:numPr>
-          <w:ilvl w:val="1"/>
-          <w:numId w:val="67"/>
-        </w:numPr>
-        <w:rPr>
-          <w:b/>
-          <w:bCs/>
-          <w:u w:val="single"/>
-        </w:rPr>
-      </w:pPr>
-      <w:r>
-        <w:t>Eva Ramirez…………………………….1500€</w:t>
-      </w:r>
-    </w:p>
-    <w:p>
-      <w:pPr>
-        <w:pStyle w:val="Prrafodelista"/>
-        <w:numPr>
-          <w:ilvl w:val="1"/>
-          <w:numId w:val="67"/>
-        </w:numPr>
-        <w:rPr>
-          <w:b/>
-          <w:bCs/>
-          <w:u w:val="single"/>
-        </w:rPr>
-      </w:pPr>
-      <w:r>
-        <w:t>Laura Perez……………………………..2500€</w:t>
-      </w:r>
-    </w:p>
-    <w:p>
-      <w:pPr>
-        <w:pStyle w:val="Prrafodelista"/>
-        <w:numPr>
-          <w:ilvl w:val="1"/>
-          <w:numId w:val="67"/>
-        </w:numPr>
-        <w:rPr>
-          <w:b/>
-          <w:bCs/>
-          <w:u w:val="single"/>
-        </w:rPr>
-      </w:pPr>
-      <w:r>
-        <w:t>Ramon Garcia………………………….2500€</w:t>
-      </w:r>
-    </w:p>
-    <w:p>
-      <w:pPr>
-        <w:pStyle w:val="Prrafodelista"/>
-        <w:numPr>
-          <w:ilvl w:val="1"/>
-          <w:numId w:val="67"/>
-        </w:numPr>
-        <w:rPr>
-          <w:b/>
-          <w:bCs/>
-          <w:u w:val="single"/>
-        </w:rPr>
-      </w:pPr>
-      <w:r>
-        <w:t>Laia Gomez……………………………..1800€</w:t>
-      </w:r>
-    </w:p>
-    <w:p>
-      <w:pPr>
-        <w:pStyle w:val="Prrafodelista"/>
-        <w:numPr>
-          <w:ilvl w:val="1"/>
-          <w:numId w:val="67"/>
-        </w:numPr>
-        <w:rPr>
-          <w:b/>
-          <w:bCs/>
-          <w:u w:val="single"/>
-        </w:rPr>
-      </w:pPr>
-      <w:r>
-        <w:t>Tania Martinez………………………..1500€</w:t>
-      </w:r>
-    </w:p>
-    <w:p>
-      <w:pPr>
-        <w:pStyle w:val="Prrafodelista"/>
-        <w:ind w:left="2496"/>
-        <w:rPr>
-          <w:b/>
-          <w:bCs/>
-          <w:u w:val="single"/>
-        </w:rPr>
-      </w:pPr>
-    </w:p>
-    <w:p>
-      <w:pPr>
-        <w:pStyle w:val="Prrafodelista"/>
-        <w:numPr>
-          <w:ilvl w:val="0"/>
-          <w:numId w:val="67"/>
-        </w:numPr>
-        <w:rPr>
-          <w:b/>
-          <w:bCs/>
-          <w:u w:val="single"/>
-        </w:rPr>
-      </w:pPr>
-      <w:r>
-        <w:rPr>
-          <w:b/>
-          <w:bCs/>
-          <w:u w:val="single"/>
-        </w:rPr>
-        <w:t>Costes Totales en salarios………………….17100€</w:t>
-      </w:r>
-    </w:p>
-    <w:p>
-      <w:pPr>
-        <w:pStyle w:val="Prrafodelista"/>
-        <w:ind w:left="1776"/>
-        <w:rPr>
-          <w:b/>
-          <w:bCs/>
-          <w:u w:val="single"/>
-        </w:rPr>
-      </w:pPr>
-    </w:p>
-    <w:p>
-      <w:pPr>
-        <w:pStyle w:val="Prrafodelista"/>
-        <w:ind w:left="1776"/>
-        <w:rPr>
-          <w:b/>
-          <w:bCs/>
-          <w:u w:val="single"/>
-        </w:rPr>
-      </w:pPr>
-    </w:p>
-    <w:p>
-      <w:pPr>
-        <w:rPr>
-          <w:b/>
-          <w:bCs/>
-          <w:u w:val="single"/>
-        </w:rPr>
-      </w:pPr>
-    </w:p>
-    <w:p>
-      <w:pPr>
-        <w:pStyle w:val="Prrafodelista"/>
-        <w:ind w:left="1776"/>
-      </w:pPr>
-    </w:p>
-    <w:p>
-      <w:pPr>
-        <w:pStyle w:val="Prrafodelista"/>
-        <w:ind w:left="1776"/>
-      </w:pPr>
-    </w:p>
-    <w:p>
-      <w:pPr>
-        <w:pStyle w:val="Prrafodelista"/>
-        <w:ind w:left="1776"/>
-      </w:pPr>
-    </w:p>
-    <w:p>
-      <w:r>
-        <w:tab/>
-      </w:r>
-    </w:p>
-    <w:p>
-      <w:pPr>
-        <w:pStyle w:val="Ttulo2"/>
-        <w:rPr>
-          <w:rFonts w:asciiTheme="minorHAnsi" w:hAnsiTheme="minorHAnsi" w:cstheme="minorHAnsi"/>
-          <w:b/>
-          <w:bCs/>
-          <w:color w:val="auto"/>
-          <w:sz w:val="28"/>
-          <w:szCs w:val="28"/>
-        </w:rPr>
-      </w:pPr>
-      <w:r>
-        <w:lastRenderedPageBreak/>
-        <w:tab/>
-      </w:r>
-      <w:bookmarkStart w:id="26" w:name="_Toc159086214"/>
-      <w:r>
-        <w:rPr>
-          <w:rFonts w:asciiTheme="minorHAnsi" w:hAnsiTheme="minorHAnsi" w:cstheme="minorHAnsi"/>
-          <w:b/>
-          <w:bCs/>
-          <w:color w:val="auto"/>
-          <w:sz w:val="28"/>
-          <w:szCs w:val="28"/>
-        </w:rPr>
         <w:t>7.5 Organigrama de la empresa</w:t>
       </w:r>
       <w:bookmarkEnd w:id="23"/>
@@ -5235,7 +6029,7 @@
           <w:noProof/>
         </w:rPr>
         <w:drawing>
-          <wp:anchor distT="0" distB="0" distL="114300" distR="114300" simplePos="0" relativeHeight="251678720" behindDoc="0" locked="0" layoutInCell="1" allowOverlap="1" wp14:anchorId="0A9D899C" wp14:editId="4907D0A3">
+          <wp:anchor distT="0" distB="0" distL="114300" distR="114300" simplePos="0" relativeHeight="251678720" behindDoc="0" locked="0" layoutInCell="1" allowOverlap="1" wp14:anchorId="0A9D899C" wp14:editId="2F49BD3C">
             <wp:simplePos x="0" y="0"/>
             <wp:positionH relativeFrom="margin">
               <wp:align>center</wp:align>
@@ -5313,7 +6107,7 @@
 </file>
 
 <file path=word/endnotes.xml><?xml version="1.0" encoding="utf-8"?>
-<w:endnotes xmlns:wpc="http://schemas.microsoft.com/office/word/2010/wordprocessingCanvas" xmlns:cx="http://schemas.microsoft.com/office/drawing/2014/chartex" xmlns:cx1="http://schemas.microsoft.com/office/drawing/2015/9/8/chartex" xmlns:cx2="http://schemas.microsoft.com/office/drawing/2015/10/21/chartex" xmlns:cx3="http://schemas.microsoft.com/office/drawing/2016/5/9/chartex" xmlns:cx4="http://schemas.microsoft.com/office/drawing/2016/5/10/chartex" xmlns:cx5="http://schemas.microsoft.com/office/drawing/2016/5/11/chartex" xmlns:cx6="http://schemas.microsoft.com/office/drawing/2016/5/12/chartex" xmlns:cx7="http://schemas.microsoft.com/office/drawing/2016/5/13/chartex" xmlns:cx8="http://schemas.microsoft.com/office/drawing/2016/5/14/chartex" xmlns:mc="http://schemas.openxmlformats.org/markup-compatibility/2006" xmlns:aink="http://schemas.microsoft.com/office/drawing/2016/ink" xmlns:am3d="http://schemas.microsoft.com/office/drawing/2017/model3d" xmlns:o="urn:schemas-microsoft-com:office:office" xmlns:oel="http://schemas.microsoft.com/office/2019/extlst" xmlns:r="http://schemas.openxmlformats.org/officeDocument/2006/relationships" xmlns:m="http://schemas.openxmlformats.org/officeDocument/2006/math" xmlns:v="urn:schemas-microsoft-com:vml" xmlns:wp14="http://schemas.microsoft.com/office/word/2010/wordprocessingDrawing" xmlns:wp="http://schemas.openxmlformats.org/drawingml/2006/wordprocessingDrawing" xmlns:w10="urn:schemas-microsoft-com:office:word" xmlns:w="http://schemas.openxmlformats.org/wordprocessingml/2006/main" xmlns:w14="http://schemas.microsoft.com/office/word/2010/wordml" xmlns:w15="http://schemas.microsoft.com/office/word/2012/wordml" xmlns:w16cex="http://schemas.microsoft.com/office/word/2018/wordml/cex" xmlns:w16cid="http://schemas.microsoft.com/office/word/2016/wordml/cid" xmlns:w16="http://schemas.microsoft.com/office/word/2018/wordml" xmlns:w16du="http://schemas.microsoft.com/office/word/2023/wordml/word16du" xmlns:w16sdtdh="http://schemas.microsoft.com/office/word/2020/wordml/sdtdatahash" xmlns:w16se="http://schemas.microsoft.com/office/word/2015/wordml/symex" xmlns:wpg="http://schemas.microsoft.com/office/word/2010/wordprocessingGroup" xmlns:wpi="http://schemas.microsoft.com/office/word/2010/wordprocessingInk" xmlns:wne="http://schemas.microsoft.com/office/word/2006/wordml" xmlns:wps="http://schemas.microsoft.com/office/word/2010/wordprocessingShape" mc:Ignorable="w14 w15 w16se w16cid w16 w16cex w16sdtdh w16du wp14">
+<w:endnotes xmlns:wpc="http://schemas.microsoft.com/office/word/2010/wordprocessingCanvas" xmlns:cx="http://schemas.microsoft.com/office/drawing/2014/chartex" xmlns:cx1="http://schemas.microsoft.com/office/drawing/2015/9/8/chartex" xmlns:cx2="http://schemas.microsoft.com/office/drawing/2015/10/21/chartex" xmlns:cx3="http://schemas.microsoft.com/office/drawing/2016/5/9/chartex" xmlns:cx4="http://schemas.microsoft.com/office/drawing/2016/5/10/chartex" xmlns:cx5="http://schemas.microsoft.com/office/drawing/2016/5/11/chartex" xmlns:cx6="http://schemas.microsoft.com/office/drawing/2016/5/12/chartex" xmlns:cx7="http://schemas.microsoft.com/office/drawing/2016/5/13/chartex" xmlns:cx8="http://schemas.microsoft.com/office/drawing/2016/5/14/chartex" xmlns:mc="http://schemas.openxmlformats.org/markup-compatibility/2006" xmlns:aink="http://schemas.microsoft.com/office/drawing/2016/ink" xmlns:am3d="http://schemas.microsoft.com/office/drawing/2017/model3d" xmlns:o="urn:schemas-microsoft-com:office:office" xmlns:oel="http://schemas.microsoft.com/office/2019/extlst" xmlns:r="http://schemas.openxmlformats.org/officeDocument/2006/relationships" xmlns:m="http://schemas.openxmlformats.org/officeDocument/2006/math" xmlns:v="urn:schemas-microsoft-com:vml" xmlns:wp14="http://schemas.microsoft.com/office/word/2010/wordprocessingDrawing" xmlns:wp="http://schemas.openxmlformats.org/drawingml/2006/wordprocessingDrawing" xmlns:w10="urn:schemas-microsoft-com:office:word" xmlns:w="http://schemas.openxmlformats.org/wordprocessingml/2006/main" xmlns:w14="http://schemas.microsoft.com/office/word/2010/wordml" xmlns:w15="http://schemas.microsoft.com/office/word/2012/wordml" xmlns:w16cex="http://schemas.microsoft.com/office/word/2018/wordml/cex" xmlns:w16cid="http://schemas.microsoft.com/office/word/2016/wordml/cid" xmlns:w16="http://schemas.microsoft.com/office/word/2018/wordml" xmlns:w16sdtdh="http://schemas.microsoft.com/office/word/2020/wordml/sdtdatahash" xmlns:w16se="http://schemas.microsoft.com/office/word/2015/wordml/symex" xmlns:wpg="http://schemas.microsoft.com/office/word/2010/wordprocessingGroup" xmlns:wpi="http://schemas.microsoft.com/office/word/2010/wordprocessingInk" xmlns:wne="http://schemas.microsoft.com/office/word/2006/wordml" xmlns:wps="http://schemas.microsoft.com/office/word/2010/wordprocessingShape" mc:Ignorable="w14 w15 w16se w16cid w16 w16cex w16sdtdh wp14">
   <w:endnote w:type="separator" w:id="-1">
     <w:p>
       <w:pPr>
@@ -5338,7 +6132,7 @@
 </file>
 
 <file path=word/footer1.xml><?xml version="1.0" encoding="utf-8"?>
-<w:ftr xmlns:wpc="http://schemas.microsoft.com/office/word/2010/wordprocessingCanvas" xmlns:cx="http://schemas.microsoft.com/office/drawing/2014/chartex" xmlns:cx1="http://schemas.microsoft.com/office/drawing/2015/9/8/chartex" xmlns:cx2="http://schemas.microsoft.com/office/drawing/2015/10/21/chartex" xmlns:cx3="http://schemas.microsoft.com/office/drawing/2016/5/9/chartex" xmlns:cx4="http://schemas.microsoft.com/office/drawing/2016/5/10/chartex" xmlns:cx5="http://schemas.microsoft.com/office/drawing/2016/5/11/chartex" xmlns:cx6="http://schemas.microsoft.com/office/drawing/2016/5/12/chartex" xmlns:cx7="http://schemas.microsoft.com/office/drawing/2016/5/13/chartex" xmlns:cx8="http://schemas.microsoft.com/office/drawing/2016/5/14/chartex" xmlns:mc="http://schemas.openxmlformats.org/markup-compatibility/2006" xmlns:aink="http://schemas.microsoft.com/office/drawing/2016/ink" xmlns:am3d="http://schemas.microsoft.com/office/drawing/2017/model3d" xmlns:o="urn:schemas-microsoft-com:office:office" xmlns:oel="http://schemas.microsoft.com/office/2019/extlst" xmlns:r="http://schemas.openxmlformats.org/officeDocument/2006/relationships" xmlns:m="http://schemas.openxmlformats.org/officeDocument/2006/math" xmlns:v="urn:schemas-microsoft-com:vml" xmlns:wp14="http://schemas.microsoft.com/office/word/2010/wordprocessingDrawing" xmlns:wp="http://schemas.openxmlformats.org/drawingml/2006/wordprocessingDrawing" xmlns:w10="urn:schemas-microsoft-com:office:word" xmlns:w="http://schemas.openxmlformats.org/wordprocessingml/2006/main" xmlns:w14="http://schemas.microsoft.com/office/word/2010/wordml" xmlns:w15="http://schemas.microsoft.com/office/word/2012/wordml" xmlns:w16cex="http://schemas.microsoft.com/office/word/2018/wordml/cex" xmlns:w16cid="http://schemas.microsoft.com/office/word/2016/wordml/cid" xmlns:w16="http://schemas.microsoft.com/office/word/2018/wordml" xmlns:w16du="http://schemas.microsoft.com/office/word/2023/wordml/word16du" xmlns:w16sdtdh="http://schemas.microsoft.com/office/word/2020/wordml/sdtdatahash" xmlns:w16se="http://schemas.microsoft.com/office/word/2015/wordml/symex" xmlns:wpg="http://schemas.microsoft.com/office/word/2010/wordprocessingGroup" xmlns:wpi="http://schemas.microsoft.com/office/word/2010/wordprocessingInk" xmlns:wne="http://schemas.microsoft.com/office/word/2006/wordml" xmlns:wps="http://schemas.microsoft.com/office/word/2010/wordprocessingShape" mc:Ignorable="w14 w15 w16se w16cid w16 w16cex w16sdtdh w16du wp14">
+<w:ftr xmlns:wpc="http://schemas.microsoft.com/office/word/2010/wordprocessingCanvas" xmlns:cx="http://schemas.microsoft.com/office/drawing/2014/chartex" xmlns:cx1="http://schemas.microsoft.com/office/drawing/2015/9/8/chartex" xmlns:cx2="http://schemas.microsoft.com/office/drawing/2015/10/21/chartex" xmlns:cx3="http://schemas.microsoft.com/office/drawing/2016/5/9/chartex" xmlns:cx4="http://schemas.microsoft.com/office/drawing/2016/5/10/chartex" xmlns:cx5="http://schemas.microsoft.com/office/drawing/2016/5/11/chartex" xmlns:cx6="http://schemas.microsoft.com/office/drawing/2016/5/12/chartex" xmlns:cx7="http://schemas.microsoft.com/office/drawing/2016/5/13/chartex" xmlns:cx8="http://schemas.microsoft.com/office/drawing/2016/5/14/chartex" xmlns:mc="http://schemas.openxmlformats.org/markup-compatibility/2006" xmlns:aink="http://schemas.microsoft.com/office/drawing/2016/ink" xmlns:am3d="http://schemas.microsoft.com/office/drawing/2017/model3d" xmlns:o="urn:schemas-microsoft-com:office:office" xmlns:oel="http://schemas.microsoft.com/office/2019/extlst" xmlns:r="http://schemas.openxmlformats.org/officeDocument/2006/relationships" xmlns:m="http://schemas.openxmlformats.org/officeDocument/2006/math" xmlns:v="urn:schemas-microsoft-com:vml" xmlns:wp14="http://schemas.microsoft.com/office/word/2010/wordprocessingDrawing" xmlns:wp="http://schemas.openxmlformats.org/drawingml/2006/wordprocessingDrawing" xmlns:w10="urn:schemas-microsoft-com:office:word" xmlns:w="http://schemas.openxmlformats.org/wordprocessingml/2006/main" xmlns:w14="http://schemas.microsoft.com/office/word/2010/wordml" xmlns:w15="http://schemas.microsoft.com/office/word/2012/wordml" xmlns:w16cex="http://schemas.microsoft.com/office/word/2018/wordml/cex" xmlns:w16cid="http://schemas.microsoft.com/office/word/2016/wordml/cid" xmlns:w16="http://schemas.microsoft.com/office/word/2018/wordml" xmlns:w16sdtdh="http://schemas.microsoft.com/office/word/2020/wordml/sdtdatahash" xmlns:w16se="http://schemas.microsoft.com/office/word/2015/wordml/symex" xmlns:wpg="http://schemas.microsoft.com/office/word/2010/wordprocessingGroup" xmlns:wpi="http://schemas.microsoft.com/office/word/2010/wordprocessingInk" xmlns:wne="http://schemas.microsoft.com/office/word/2006/wordml" xmlns:wps="http://schemas.microsoft.com/office/word/2010/wordprocessingShape" mc:Ignorable="w14 w15 w16se w16cid w16 w16cex w16sdtdh wp14">
   <w:sdt>
     <w:sdtPr>
       <w:id w:val="1738591405"/>
@@ -5414,7 +6208,7 @@
                 </wp:inline>
               </w:drawing>
             </mc:Choice>
-            <mc:Fallback>
+            <mc:Fallback xmlns:w16du="http://schemas.microsoft.com/office/word/2023/wordml/word16du">
               <w:pict>
                 <v:shapetype w14:anchorId="7FA284B9" id="_x0000_t110" coordsize="21600,21600" o:spt="110" path="m10800,l,10800,10800,21600,21600,10800xe">
                   <v:stroke joinstyle="miter"/>
@@ -5466,7 +6260,7 @@
 </file>
 
 <file path=word/footnotes.xml><?xml version="1.0" encoding="utf-8"?>
-<w:footnotes xmlns:wpc="http://schemas.microsoft.com/office/word/2010/wordprocessingCanvas" xmlns:cx="http://schemas.microsoft.com/office/drawing/2014/chartex" xmlns:cx1="http://schemas.microsoft.com/office/drawing/2015/9/8/chartex" xmlns:cx2="http://schemas.microsoft.com/office/drawing/2015/10/21/chartex" xmlns:cx3="http://schemas.microsoft.com/office/drawing/2016/5/9/chartex" xmlns:cx4="http://schemas.microsoft.com/office/drawing/2016/5/10/chartex" xmlns:cx5="http://schemas.microsoft.com/office/drawing/2016/5/11/chartex" xmlns:cx6="http://schemas.microsoft.com/office/drawing/2016/5/12/chartex" xmlns:cx7="http://schemas.microsoft.com/office/drawing/2016/5/13/chartex" xmlns:cx8="http://schemas.microsoft.com/office/drawing/2016/5/14/chartex" xmlns:mc="http://schemas.openxmlformats.org/markup-compatibility/2006" xmlns:aink="http://schemas.microsoft.com/office/drawing/2016/ink" xmlns:am3d="http://schemas.microsoft.com/office/drawing/2017/model3d" xmlns:o="urn:schemas-microsoft-com:office:office" xmlns:oel="http://schemas.microsoft.com/office/2019/extlst" xmlns:r="http://schemas.openxmlformats.org/officeDocument/2006/relationships" xmlns:m="http://schemas.openxmlformats.org/officeDocument/2006/math" xmlns:v="urn:schemas-microsoft-com:vml" xmlns:wp14="http://schemas.microsoft.com/office/word/2010/wordprocessingDrawing" xmlns:wp="http://schemas.openxmlformats.org/drawingml/2006/wordprocessingDrawing" xmlns:w10="urn:schemas-microsoft-com:office:word" xmlns:w="http://schemas.openxmlformats.org/wordprocessingml/2006/main" xmlns:w14="http://schemas.microsoft.com/office/word/2010/wordml" xmlns:w15="http://schemas.microsoft.com/office/word/2012/wordml" xmlns:w16cex="http://schemas.microsoft.com/office/word/2018/wordml/cex" xmlns:w16cid="http://schemas.microsoft.com/office/word/2016/wordml/cid" xmlns:w16="http://schemas.microsoft.com/office/word/2018/wordml" xmlns:w16du="http://schemas.microsoft.com/office/word/2023/wordml/word16du" xmlns:w16sdtdh="http://schemas.microsoft.com/office/word/2020/wordml/sdtdatahash" xmlns:w16se="http://schemas.microsoft.com/office/word/2015/wordml/symex" xmlns:wpg="http://schemas.microsoft.com/office/word/2010/wordprocessingGroup" xmlns:wpi="http://schemas.microsoft.com/office/word/2010/wordprocessingInk" xmlns:wne="http://schemas.microsoft.com/office/word/2006/wordml" xmlns:wps="http://schemas.microsoft.com/office/word/2010/wordprocessingShape" mc:Ignorable="w14 w15 w16se w16cid w16 w16cex w16sdtdh w16du wp14">
+<w:footnotes xmlns:wpc="http://schemas.microsoft.com/office/word/2010/wordprocessingCanvas" xmlns:cx="http://schemas.microsoft.com/office/drawing/2014/chartex" xmlns:cx1="http://schemas.microsoft.com/office/drawing/2015/9/8/chartex" xmlns:cx2="http://schemas.microsoft.com/office/drawing/2015/10/21/chartex" xmlns:cx3="http://schemas.microsoft.com/office/drawing/2016/5/9/chartex" xmlns:cx4="http://schemas.microsoft.com/office/drawing/2016/5/10/chartex" xmlns:cx5="http://schemas.microsoft.com/office/drawing/2016/5/11/chartex" xmlns:cx6="http://schemas.microsoft.com/office/drawing/2016/5/12/chartex" xmlns:cx7="http://schemas.microsoft.com/office/drawing/2016/5/13/chartex" xmlns:cx8="http://schemas.microsoft.com/office/drawing/2016/5/14/chartex" xmlns:mc="http://schemas.openxmlformats.org/markup-compatibility/2006" xmlns:aink="http://schemas.microsoft.com/office/drawing/2016/ink" xmlns:am3d="http://schemas.microsoft.com/office/drawing/2017/model3d" xmlns:o="urn:schemas-microsoft-com:office:office" xmlns:oel="http://schemas.microsoft.com/office/2019/extlst" xmlns:r="http://schemas.openxmlformats.org/officeDocument/2006/relationships" xmlns:m="http://schemas.openxmlformats.org/officeDocument/2006/math" xmlns:v="urn:schemas-microsoft-com:vml" xmlns:wp14="http://schemas.microsoft.com/office/word/2010/wordprocessingDrawing" xmlns:wp="http://schemas.openxmlformats.org/drawingml/2006/wordprocessingDrawing" xmlns:w10="urn:schemas-microsoft-com:office:word" xmlns:w="http://schemas.openxmlformats.org/wordprocessingml/2006/main" xmlns:w14="http://schemas.microsoft.com/office/word/2010/wordml" xmlns:w15="http://schemas.microsoft.com/office/word/2012/wordml" xmlns:w16cex="http://schemas.microsoft.com/office/word/2018/wordml/cex" xmlns:w16cid="http://schemas.microsoft.com/office/word/2016/wordml/cid" xmlns:w16="http://schemas.microsoft.com/office/word/2018/wordml" xmlns:w16sdtdh="http://schemas.microsoft.com/office/word/2020/wordml/sdtdatahash" xmlns:w16se="http://schemas.microsoft.com/office/word/2015/wordml/symex" xmlns:wpg="http://schemas.microsoft.com/office/word/2010/wordprocessingGroup" xmlns:wpi="http://schemas.microsoft.com/office/word/2010/wordprocessingInk" xmlns:wne="http://schemas.microsoft.com/office/word/2006/wordml" xmlns:wps="http://schemas.microsoft.com/office/word/2010/wordprocessingShape" mc:Ignorable="w14 w15 w16se w16cid w16 w16cex w16sdtdh wp14">
   <w:footnote w:type="separator" w:id="-1">
     <w:p>
       <w:pPr>
@@ -5491,7 +6285,7 @@
 </file>
 
 <file path=word/numbering.xml><?xml version="1.0" encoding="utf-8"?>
-<w:numbering xmlns:wpc="http://schemas.microsoft.com/office/word/2010/wordprocessingCanvas" xmlns:cx="http://schemas.microsoft.com/office/drawing/2014/chartex" xmlns:cx1="http://schemas.microsoft.com/office/drawing/2015/9/8/chartex" xmlns:cx2="http://schemas.microsoft.com/office/drawing/2015/10/21/chartex" xmlns:cx3="http://schemas.microsoft.com/office/drawing/2016/5/9/chartex" xmlns:cx4="http://schemas.microsoft.com/office/drawing/2016/5/10/chartex" xmlns:cx5="http://schemas.microsoft.com/office/drawing/2016/5/11/chartex" xmlns:cx6="http://schemas.microsoft.com/office/drawing/2016/5/12/chartex" xmlns:cx7="http://schemas.microsoft.com/office/drawing/2016/5/13/chartex" xmlns:cx8="http://schemas.microsoft.com/office/drawing/2016/5/14/chartex" xmlns:mc="http://schemas.openxmlformats.org/markup-compatibility/2006" xmlns:aink="http://schemas.microsoft.com/office/drawing/2016/ink" xmlns:am3d="http://schemas.microsoft.com/office/drawing/2017/model3d" xmlns:o="urn:schemas-microsoft-com:office:office" xmlns:oel="http://schemas.microsoft.com/office/2019/extlst" xmlns:r="http://schemas.openxmlformats.org/officeDocument/2006/relationships" xmlns:m="http://schemas.openxmlformats.org/officeDocument/2006/math" xmlns:v="urn:schemas-microsoft-com:vml" xmlns:wp14="http://schemas.microsoft.com/office/word/2010/wordprocessingDrawing" xmlns:wp="http://schemas.openxmlformats.org/drawingml/2006/wordprocessingDrawing" xmlns:w10="urn:schemas-microsoft-com:office:word" xmlns:w="http://schemas.openxmlformats.org/wordprocessingml/2006/main" xmlns:w14="http://schemas.microsoft.com/office/word/2010/wordml" xmlns:w15="http://schemas.microsoft.com/office/word/2012/wordml" xmlns:w16cex="http://schemas.microsoft.com/office/word/2018/wordml/cex" xmlns:w16cid="http://schemas.microsoft.com/office/word/2016/wordml/cid" xmlns:w16="http://schemas.microsoft.com/office/word/2018/wordml" xmlns:w16du="http://schemas.microsoft.com/office/word/2023/wordml/word16du" xmlns:w16sdtdh="http://schemas.microsoft.com/office/word/2020/wordml/sdtdatahash" xmlns:w16se="http://schemas.microsoft.com/office/word/2015/wordml/symex" xmlns:wpg="http://schemas.microsoft.com/office/word/2010/wordprocessingGroup" xmlns:wpi="http://schemas.microsoft.com/office/word/2010/wordprocessingInk" xmlns:wne="http://schemas.microsoft.com/office/word/2006/wordml" xmlns:wps="http://schemas.microsoft.com/office/word/2010/wordprocessingShape" mc:Ignorable="w14 w15 w16se w16cid w16 w16cex w16sdtdh w16du wp14">
+<w:numbering xmlns:wpc="http://schemas.microsoft.com/office/word/2010/wordprocessingCanvas" xmlns:cx="http://schemas.microsoft.com/office/drawing/2014/chartex" xmlns:cx1="http://schemas.microsoft.com/office/drawing/2015/9/8/chartex" xmlns:cx2="http://schemas.microsoft.com/office/drawing/2015/10/21/chartex" xmlns:cx3="http://schemas.microsoft.com/office/drawing/2016/5/9/chartex" xmlns:cx4="http://schemas.microsoft.com/office/drawing/2016/5/10/chartex" xmlns:cx5="http://schemas.microsoft.com/office/drawing/2016/5/11/chartex" xmlns:cx6="http://schemas.microsoft.com/office/drawing/2016/5/12/chartex" xmlns:cx7="http://schemas.microsoft.com/office/drawing/2016/5/13/chartex" xmlns:cx8="http://schemas.microsoft.com/office/drawing/2016/5/14/chartex" xmlns:mc="http://schemas.openxmlformats.org/markup-compatibility/2006" xmlns:aink="http://schemas.microsoft.com/office/drawing/2016/ink" xmlns:am3d="http://schemas.microsoft.com/office/drawing/2017/model3d" xmlns:o="urn:schemas-microsoft-com:office:office" xmlns:oel="http://schemas.microsoft.com/office/2019/extlst" xmlns:r="http://schemas.openxmlformats.org/officeDocument/2006/relationships" xmlns:m="http://schemas.openxmlformats.org/officeDocument/2006/math" xmlns:v="urn:schemas-microsoft-com:vml" xmlns:wp14="http://schemas.microsoft.com/office/word/2010/wordprocessingDrawing" xmlns:wp="http://schemas.openxmlformats.org/drawingml/2006/wordprocessingDrawing" xmlns:w10="urn:schemas-microsoft-com:office:word" xmlns:w="http://schemas.openxmlformats.org/wordprocessingml/2006/main" xmlns:w14="http://schemas.microsoft.com/office/word/2010/wordml" xmlns:w15="http://schemas.microsoft.com/office/word/2012/wordml" xmlns:w16cex="http://schemas.microsoft.com/office/word/2018/wordml/cex" xmlns:w16cid="http://schemas.microsoft.com/office/word/2016/wordml/cid" xmlns:w16="http://schemas.microsoft.com/office/word/2018/wordml" xmlns:w16sdtdh="http://schemas.microsoft.com/office/word/2020/wordml/sdtdatahash" xmlns:w16se="http://schemas.microsoft.com/office/word/2015/wordml/symex" xmlns:wpg="http://schemas.microsoft.com/office/word/2010/wordprocessingGroup" xmlns:wpi="http://schemas.microsoft.com/office/word/2010/wordprocessingInk" xmlns:wne="http://schemas.microsoft.com/office/word/2006/wordml" xmlns:wps="http://schemas.microsoft.com/office/word/2010/wordprocessingShape" mc:Ignorable="w14 w15 w16se w16cid w16 w16cex w16sdtdh wp14">
   <w:abstractNum w:abstractNumId="0" w15:restartNumberingAfterBreak="0">
     <w:nsid w:val="00C838C2"/>
     <w:multiLevelType w:val="hybridMultilevel"/>
@@ -5918,6 +6712,96 @@
     </w:lvl>
   </w:abstractNum>
   <w:abstractNum w:abstractNumId="4" w15:restartNumberingAfterBreak="0">
+    <w:nsid w:val="0C7C2758"/>
+    <w:multiLevelType w:val="hybridMultilevel"/>
+    <w:tmpl w:val="7A964E06"/>
+    <w:lvl w:ilvl="0" w:tplc="95487464">
+      <w:start w:val="1"/>
+      <w:numFmt w:val="decimal"/>
+      <w:lvlText w:val="%1."/>
+      <w:lvlJc w:val="left"/>
+      <w:pPr>
+        <w:ind w:left="720" w:hanging="360"/>
+      </w:pPr>
+      <w:rPr>
+        <w:rFonts w:hint="default"/>
+        <w:b/>
+      </w:rPr>
+    </w:lvl>
+    <w:lvl w:ilvl="1" w:tplc="0C0A0019" w:tentative="1">
+      <w:start w:val="1"/>
+      <w:numFmt w:val="lowerLetter"/>
+      <w:lvlText w:val="%2."/>
+      <w:lvlJc w:val="left"/>
+      <w:pPr>
+        <w:ind w:left="1440" w:hanging="360"/>
+      </w:pPr>
+    </w:lvl>
+    <w:lvl w:ilvl="2" w:tplc="0C0A001B" w:tentative="1">
+      <w:start w:val="1"/>
+      <w:numFmt w:val="lowerRoman"/>
+      <w:lvlText w:val="%3."/>
+      <w:lvlJc w:val="right"/>
+      <w:pPr>
+        <w:ind w:left="2160" w:hanging="180"/>
+      </w:pPr>
+    </w:lvl>
+    <w:lvl w:ilvl="3" w:tplc="0C0A000F" w:tentative="1">
+      <w:start w:val="1"/>
+      <w:numFmt w:val="decimal"/>
+      <w:lvlText w:val="%4."/>
+      <w:lvlJc w:val="left"/>
+      <w:pPr>
+        <w:ind w:left="2880" w:hanging="360"/>
+      </w:pPr>
+    </w:lvl>
+    <w:lvl w:ilvl="4" w:tplc="0C0A0019" w:tentative="1">
+      <w:start w:val="1"/>
+      <w:numFmt w:val="lowerLetter"/>
+      <w:lvlText w:val="%5."/>
+      <w:lvlJc w:val="left"/>
+      <w:pPr>
+        <w:ind w:left="3600" w:hanging="360"/>
+      </w:pPr>
+    </w:lvl>
+    <w:lvl w:ilvl="5" w:tplc="0C0A001B" w:tentative="1">
+      <w:start w:val="1"/>
+      <w:numFmt w:val="lowerRoman"/>
+      <w:lvlText w:val="%6."/>
+      <w:lvlJc w:val="right"/>
+      <w:pPr>
+        <w:ind w:left="4320" w:hanging="180"/>
+      </w:pPr>
+    </w:lvl>
+    <w:lvl w:ilvl="6" w:tplc="0C0A000F" w:tentative="1">
+      <w:start w:val="1"/>
+      <w:numFmt w:val="decimal"/>
+      <w:lvlText w:val="%7."/>
+      <w:lvlJc w:val="left"/>
+      <w:pPr>
+        <w:ind w:left="5040" w:hanging="360"/>
+      </w:pPr>
+    </w:lvl>
+    <w:lvl w:ilvl="7" w:tplc="0C0A0019" w:tentative="1">
+      <w:start w:val="1"/>
+      <w:numFmt w:val="lowerLetter"/>
+      <w:lvlText w:val="%8."/>
+      <w:lvlJc w:val="left"/>
+      <w:pPr>
+        <w:ind w:left="5760" w:hanging="360"/>
+      </w:pPr>
+    </w:lvl>
+    <w:lvl w:ilvl="8" w:tplc="0C0A001B" w:tentative="1">
+      <w:start w:val="1"/>
+      <w:numFmt w:val="lowerRoman"/>
+      <w:lvlText w:val="%9."/>
+      <w:lvlJc w:val="right"/>
+      <w:pPr>
+        <w:ind w:left="6480" w:hanging="180"/>
+      </w:pPr>
+    </w:lvl>
+  </w:abstractNum>
+  <w:abstractNum w:abstractNumId="5" w15:restartNumberingAfterBreak="0">
     <w:nsid w:val="0DC57ECB"/>
     <w:multiLevelType w:val="multilevel"/>
     <w:tmpl w:val="10642A2C"/>
@@ -6030,7 +6914,7 @@
       </w:rPr>
     </w:lvl>
   </w:abstractNum>
-  <w:abstractNum w:abstractNumId="5" w15:restartNumberingAfterBreak="0">
+  <w:abstractNum w:abstractNumId="6" w15:restartNumberingAfterBreak="0">
     <w:nsid w:val="117864E2"/>
     <w:multiLevelType w:val="hybridMultilevel"/>
     <w:tmpl w:val="19D8B320"/>
@@ -6143,7 +7027,7 @@
       </w:rPr>
     </w:lvl>
   </w:abstractNum>
-  <w:abstractNum w:abstractNumId="6" w15:restartNumberingAfterBreak="0">
+  <w:abstractNum w:abstractNumId="7" w15:restartNumberingAfterBreak="0">
     <w:nsid w:val="11A5297C"/>
     <w:multiLevelType w:val="hybridMultilevel"/>
     <w:tmpl w:val="52A88E2C"/>
@@ -6229,7 +7113,7 @@
       </w:pPr>
     </w:lvl>
   </w:abstractNum>
-  <w:abstractNum w:abstractNumId="7" w15:restartNumberingAfterBreak="0">
+  <w:abstractNum w:abstractNumId="8" w15:restartNumberingAfterBreak="0">
     <w:nsid w:val="143E2FB3"/>
     <w:multiLevelType w:val="multilevel"/>
     <w:tmpl w:val="327078A6"/>
@@ -6378,7 +7262,7 @@
       </w:rPr>
     </w:lvl>
   </w:abstractNum>
-  <w:abstractNum w:abstractNumId="8" w15:restartNumberingAfterBreak="0">
+  <w:abstractNum w:abstractNumId="9" w15:restartNumberingAfterBreak="0">
     <w:nsid w:val="14D8517D"/>
     <w:multiLevelType w:val="hybridMultilevel"/>
     <w:tmpl w:val="CADCF37A"/>
@@ -6491,7 +7375,7 @@
       </w:rPr>
     </w:lvl>
   </w:abstractNum>
-  <w:abstractNum w:abstractNumId="9" w15:restartNumberingAfterBreak="0">
+  <w:abstractNum w:abstractNumId="10" w15:restartNumberingAfterBreak="0">
     <w:nsid w:val="150339F0"/>
     <w:multiLevelType w:val="hybridMultilevel"/>
     <w:tmpl w:val="B38CB4D6"/>
@@ -6604,7 +7488,7 @@
       </w:rPr>
     </w:lvl>
   </w:abstractNum>
-  <w:abstractNum w:abstractNumId="10" w15:restartNumberingAfterBreak="0">
+  <w:abstractNum w:abstractNumId="11" w15:restartNumberingAfterBreak="0">
     <w:nsid w:val="16B24E7C"/>
     <w:multiLevelType w:val="multilevel"/>
     <w:tmpl w:val="838CF390"/>
@@ -6721,7 +7605,7 @@
       </w:pPr>
     </w:lvl>
   </w:abstractNum>
-  <w:abstractNum w:abstractNumId="11" w15:restartNumberingAfterBreak="0">
+  <w:abstractNum w:abstractNumId="12" w15:restartNumberingAfterBreak="0">
     <w:nsid w:val="16F7305C"/>
     <w:multiLevelType w:val="hybridMultilevel"/>
     <w:tmpl w:val="DC842E44"/>
@@ -6834,7 +7718,7 @@
       </w:rPr>
     </w:lvl>
   </w:abstractNum>
-  <w:abstractNum w:abstractNumId="12" w15:restartNumberingAfterBreak="0">
+  <w:abstractNum w:abstractNumId="13" w15:restartNumberingAfterBreak="0">
     <w:nsid w:val="17A55B02"/>
     <w:multiLevelType w:val="hybridMultilevel"/>
     <w:tmpl w:val="3DB00DA8"/>
@@ -6947,7 +7831,7 @@
       </w:rPr>
     </w:lvl>
   </w:abstractNum>
-  <w:abstractNum w:abstractNumId="13" w15:restartNumberingAfterBreak="0">
+  <w:abstractNum w:abstractNumId="14" w15:restartNumberingAfterBreak="0">
     <w:nsid w:val="1D8F2E4A"/>
     <w:multiLevelType w:val="hybridMultilevel"/>
     <w:tmpl w:val="E028F112"/>
@@ -7036,7 +7920,7 @@
       </w:pPr>
     </w:lvl>
   </w:abstractNum>
-  <w:abstractNum w:abstractNumId="14" w15:restartNumberingAfterBreak="0">
+  <w:abstractNum w:abstractNumId="15" w15:restartNumberingAfterBreak="0">
     <w:nsid w:val="209A5A8E"/>
     <w:multiLevelType w:val="multilevel"/>
     <w:tmpl w:val="87462094"/>
@@ -7149,7 +8033,7 @@
       </w:pPr>
     </w:lvl>
   </w:abstractNum>
-  <w:abstractNum w:abstractNumId="15" w15:restartNumberingAfterBreak="0">
+  <w:abstractNum w:abstractNumId="16" w15:restartNumberingAfterBreak="0">
     <w:nsid w:val="21544276"/>
     <w:multiLevelType w:val="hybridMultilevel"/>
     <w:tmpl w:val="BE8A6222"/>
@@ -7238,7 +8122,7 @@
       </w:pPr>
     </w:lvl>
   </w:abstractNum>
-  <w:abstractNum w:abstractNumId="16" w15:restartNumberingAfterBreak="0">
+  <w:abstractNum w:abstractNumId="17" w15:restartNumberingAfterBreak="0">
     <w:nsid w:val="23867D9B"/>
     <w:multiLevelType w:val="hybridMultilevel"/>
     <w:tmpl w:val="3EEE9D48"/>
@@ -7351,7 +8235,7 @@
       </w:rPr>
     </w:lvl>
   </w:abstractNum>
-  <w:abstractNum w:abstractNumId="17" w15:restartNumberingAfterBreak="0">
+  <w:abstractNum w:abstractNumId="18" w15:restartNumberingAfterBreak="0">
     <w:nsid w:val="241B644A"/>
     <w:multiLevelType w:val="multilevel"/>
     <w:tmpl w:val="64CC6F22"/>
@@ -7464,7 +8348,7 @@
       </w:pPr>
     </w:lvl>
   </w:abstractNum>
-  <w:abstractNum w:abstractNumId="18" w15:restartNumberingAfterBreak="0">
+  <w:abstractNum w:abstractNumId="19" w15:restartNumberingAfterBreak="0">
     <w:nsid w:val="24EC3867"/>
     <w:multiLevelType w:val="hybridMultilevel"/>
     <w:tmpl w:val="2BDCE6A0"/>
@@ -7577,7 +8461,7 @@
       </w:rPr>
     </w:lvl>
   </w:abstractNum>
-  <w:abstractNum w:abstractNumId="19" w15:restartNumberingAfterBreak="0">
+  <w:abstractNum w:abstractNumId="20" w15:restartNumberingAfterBreak="0">
     <w:nsid w:val="25352036"/>
     <w:multiLevelType w:val="hybridMultilevel"/>
     <w:tmpl w:val="E5E874AE"/>
@@ -7690,7 +8574,7 @@
       </w:rPr>
     </w:lvl>
   </w:abstractNum>
-  <w:abstractNum w:abstractNumId="20" w15:restartNumberingAfterBreak="0">
+  <w:abstractNum w:abstractNumId="21" w15:restartNumberingAfterBreak="0">
     <w:nsid w:val="253922F8"/>
     <w:multiLevelType w:val="hybridMultilevel"/>
     <w:tmpl w:val="84D2D74E"/>
@@ -7803,7 +8687,7 @@
       </w:rPr>
     </w:lvl>
   </w:abstractNum>
-  <w:abstractNum w:abstractNumId="21" w15:restartNumberingAfterBreak="0">
+  <w:abstractNum w:abstractNumId="22" w15:restartNumberingAfterBreak="0">
     <w:nsid w:val="27452ABF"/>
     <w:multiLevelType w:val="hybridMultilevel"/>
     <w:tmpl w:val="2FD208DC"/>
@@ -7893,7 +8777,7 @@
       </w:pPr>
     </w:lvl>
   </w:abstractNum>
-  <w:abstractNum w:abstractNumId="22" w15:restartNumberingAfterBreak="0">
+  <w:abstractNum w:abstractNumId="23" w15:restartNumberingAfterBreak="0">
     <w:nsid w:val="27510012"/>
     <w:multiLevelType w:val="hybridMultilevel"/>
     <w:tmpl w:val="11EE179C"/>
@@ -8006,7 +8890,7 @@
       </w:rPr>
     </w:lvl>
   </w:abstractNum>
-  <w:abstractNum w:abstractNumId="23" w15:restartNumberingAfterBreak="0">
+  <w:abstractNum w:abstractNumId="24" w15:restartNumberingAfterBreak="0">
     <w:nsid w:val="27EA70E1"/>
     <w:multiLevelType w:val="multilevel"/>
     <w:tmpl w:val="8766FC54"/>
@@ -8119,7 +9003,7 @@
       </w:rPr>
     </w:lvl>
   </w:abstractNum>
-  <w:abstractNum w:abstractNumId="24" w15:restartNumberingAfterBreak="0">
+  <w:abstractNum w:abstractNumId="25" w15:restartNumberingAfterBreak="0">
     <w:nsid w:val="2B4410E5"/>
     <w:multiLevelType w:val="multilevel"/>
     <w:tmpl w:val="A0B24334"/>
@@ -8232,7 +9116,7 @@
       </w:pPr>
     </w:lvl>
   </w:abstractNum>
-  <w:abstractNum w:abstractNumId="25" w15:restartNumberingAfterBreak="0">
+  <w:abstractNum w:abstractNumId="26" w15:restartNumberingAfterBreak="0">
     <w:nsid w:val="2D6A09EC"/>
     <w:multiLevelType w:val="hybridMultilevel"/>
     <w:tmpl w:val="B6E05E06"/>
@@ -8345,7 +9229,7 @@
       </w:rPr>
     </w:lvl>
   </w:abstractNum>
-  <w:abstractNum w:abstractNumId="26" w15:restartNumberingAfterBreak="0">
+  <w:abstractNum w:abstractNumId="27" w15:restartNumberingAfterBreak="0">
     <w:nsid w:val="2E6B6FF7"/>
     <w:multiLevelType w:val="hybridMultilevel"/>
     <w:tmpl w:val="3B1E5B60"/>
@@ -8458,7 +9342,7 @@
       </w:rPr>
     </w:lvl>
   </w:abstractNum>
-  <w:abstractNum w:abstractNumId="27" w15:restartNumberingAfterBreak="0">
+  <w:abstractNum w:abstractNumId="28" w15:restartNumberingAfterBreak="0">
     <w:nsid w:val="31AB2F36"/>
     <w:multiLevelType w:val="hybridMultilevel"/>
     <w:tmpl w:val="CB309618"/>
@@ -8571,7 +9455,7 @@
       </w:rPr>
     </w:lvl>
   </w:abstractNum>
-  <w:abstractNum w:abstractNumId="28" w15:restartNumberingAfterBreak="0">
+  <w:abstractNum w:abstractNumId="29" w15:restartNumberingAfterBreak="0">
     <w:nsid w:val="340E4C96"/>
     <w:multiLevelType w:val="hybridMultilevel"/>
     <w:tmpl w:val="BEF2CB5E"/>
@@ -8684,7 +9568,7 @@
       </w:rPr>
     </w:lvl>
   </w:abstractNum>
-  <w:abstractNum w:abstractNumId="29" w15:restartNumberingAfterBreak="0">
+  <w:abstractNum w:abstractNumId="30" w15:restartNumberingAfterBreak="0">
     <w:nsid w:val="36C2711F"/>
     <w:multiLevelType w:val="hybridMultilevel"/>
     <w:tmpl w:val="8E6654B2"/>
@@ -8777,7 +9661,7 @@
       </w:pPr>
     </w:lvl>
   </w:abstractNum>
-  <w:abstractNum w:abstractNumId="30" w15:restartNumberingAfterBreak="0">
+  <w:abstractNum w:abstractNumId="31" w15:restartNumberingAfterBreak="0">
     <w:nsid w:val="395B2290"/>
     <w:multiLevelType w:val="hybridMultilevel"/>
     <w:tmpl w:val="A0987FE8"/>
@@ -8890,7 +9774,7 @@
       </w:rPr>
     </w:lvl>
   </w:abstractNum>
-  <w:abstractNum w:abstractNumId="31" w15:restartNumberingAfterBreak="0">
+  <w:abstractNum w:abstractNumId="32" w15:restartNumberingAfterBreak="0">
     <w:nsid w:val="396A687F"/>
     <w:multiLevelType w:val="multilevel"/>
     <w:tmpl w:val="3C76CE1A"/>
@@ -9035,7 +9919,7 @@
       </w:rPr>
     </w:lvl>
   </w:abstractNum>
-  <w:abstractNum w:abstractNumId="32" w15:restartNumberingAfterBreak="0">
+  <w:abstractNum w:abstractNumId="33" w15:restartNumberingAfterBreak="0">
     <w:nsid w:val="3D3A224A"/>
     <w:multiLevelType w:val="hybridMultilevel"/>
     <w:tmpl w:val="3256701C"/>
@@ -9148,7 +10032,7 @@
       </w:rPr>
     </w:lvl>
   </w:abstractNum>
-  <w:abstractNum w:abstractNumId="33" w15:restartNumberingAfterBreak="0">
+  <w:abstractNum w:abstractNumId="34" w15:restartNumberingAfterBreak="0">
     <w:nsid w:val="40664E59"/>
     <w:multiLevelType w:val="hybridMultilevel"/>
     <w:tmpl w:val="72C6AD76"/>
@@ -9261,7 +10145,7 @@
       </w:rPr>
     </w:lvl>
   </w:abstractNum>
-  <w:abstractNum w:abstractNumId="34" w15:restartNumberingAfterBreak="0">
+  <w:abstractNum w:abstractNumId="35" w15:restartNumberingAfterBreak="0">
     <w:nsid w:val="41231866"/>
     <w:multiLevelType w:val="hybridMultilevel"/>
     <w:tmpl w:val="F05CA384"/>
@@ -9374,7 +10258,7 @@
       </w:rPr>
     </w:lvl>
   </w:abstractNum>
-  <w:abstractNum w:abstractNumId="35" w15:restartNumberingAfterBreak="0">
+  <w:abstractNum w:abstractNumId="36" w15:restartNumberingAfterBreak="0">
     <w:nsid w:val="4123229C"/>
     <w:multiLevelType w:val="multilevel"/>
     <w:tmpl w:val="F71A33B6"/>
@@ -9523,7 +10407,7 @@
       </w:rPr>
     </w:lvl>
   </w:abstractNum>
-  <w:abstractNum w:abstractNumId="36" w15:restartNumberingAfterBreak="0">
+  <w:abstractNum w:abstractNumId="37" w15:restartNumberingAfterBreak="0">
     <w:nsid w:val="4192372F"/>
     <w:multiLevelType w:val="multilevel"/>
     <w:tmpl w:val="6E0C402A"/>
@@ -9636,7 +10520,7 @@
       </w:pPr>
     </w:lvl>
   </w:abstractNum>
-  <w:abstractNum w:abstractNumId="37" w15:restartNumberingAfterBreak="0">
+  <w:abstractNum w:abstractNumId="38" w15:restartNumberingAfterBreak="0">
     <w:nsid w:val="43FA1309"/>
     <w:multiLevelType w:val="hybridMultilevel"/>
     <w:tmpl w:val="8998315A"/>
@@ -9750,7 +10634,7 @@
       </w:rPr>
     </w:lvl>
   </w:abstractNum>
-  <w:abstractNum w:abstractNumId="38" w15:restartNumberingAfterBreak="0">
+  <w:abstractNum w:abstractNumId="39" w15:restartNumberingAfterBreak="0">
     <w:nsid w:val="45E355E4"/>
     <w:multiLevelType w:val="multilevel"/>
     <w:tmpl w:val="97783D24"/>
@@ -9863,7 +10747,7 @@
       </w:pPr>
     </w:lvl>
   </w:abstractNum>
-  <w:abstractNum w:abstractNumId="39" w15:restartNumberingAfterBreak="0">
+  <w:abstractNum w:abstractNumId="40" w15:restartNumberingAfterBreak="0">
     <w:nsid w:val="46242627"/>
     <w:multiLevelType w:val="multilevel"/>
     <w:tmpl w:val="9B7A3CA2"/>
@@ -9980,7 +10864,7 @@
       </w:pPr>
     </w:lvl>
   </w:abstractNum>
-  <w:abstractNum w:abstractNumId="40" w15:restartNumberingAfterBreak="0">
+  <w:abstractNum w:abstractNumId="41" w15:restartNumberingAfterBreak="0">
     <w:nsid w:val="46740AB0"/>
     <w:multiLevelType w:val="multilevel"/>
     <w:tmpl w:val="6B04FFD2"/>
@@ -10093,7 +10977,7 @@
       </w:pPr>
     </w:lvl>
   </w:abstractNum>
-  <w:abstractNum w:abstractNumId="41" w15:restartNumberingAfterBreak="0">
+  <w:abstractNum w:abstractNumId="42" w15:restartNumberingAfterBreak="0">
     <w:nsid w:val="48355189"/>
     <w:multiLevelType w:val="hybridMultilevel"/>
     <w:tmpl w:val="930CA46E"/>
@@ -10206,7 +11090,7 @@
       </w:rPr>
     </w:lvl>
   </w:abstractNum>
-  <w:abstractNum w:abstractNumId="42" w15:restartNumberingAfterBreak="0">
+  <w:abstractNum w:abstractNumId="43" w15:restartNumberingAfterBreak="0">
     <w:nsid w:val="49DD5754"/>
     <w:multiLevelType w:val="hybridMultilevel"/>
     <w:tmpl w:val="CD8E3B00"/>
@@ -10319,7 +11203,7 @@
       </w:rPr>
     </w:lvl>
   </w:abstractNum>
-  <w:abstractNum w:abstractNumId="43" w15:restartNumberingAfterBreak="0">
+  <w:abstractNum w:abstractNumId="44" w15:restartNumberingAfterBreak="0">
     <w:nsid w:val="4C9A0345"/>
     <w:multiLevelType w:val="multilevel"/>
     <w:tmpl w:val="5096E52C"/>
@@ -10464,7 +11348,7 @@
       </w:rPr>
     </w:lvl>
   </w:abstractNum>
-  <w:abstractNum w:abstractNumId="44" w15:restartNumberingAfterBreak="0">
+  <w:abstractNum w:abstractNumId="45" w15:restartNumberingAfterBreak="0">
     <w:nsid w:val="4D673E7D"/>
     <w:multiLevelType w:val="hybridMultilevel"/>
     <w:tmpl w:val="FA705CDA"/>
@@ -10577,7 +11461,7 @@
       </w:rPr>
     </w:lvl>
   </w:abstractNum>
-  <w:abstractNum w:abstractNumId="45" w15:restartNumberingAfterBreak="0">
+  <w:abstractNum w:abstractNumId="46" w15:restartNumberingAfterBreak="0">
     <w:nsid w:val="508E234E"/>
     <w:multiLevelType w:val="hybridMultilevel"/>
     <w:tmpl w:val="BA525290"/>
@@ -10690,7 +11574,7 @@
       </w:rPr>
     </w:lvl>
   </w:abstractNum>
-  <w:abstractNum w:abstractNumId="46" w15:restartNumberingAfterBreak="0">
+  <w:abstractNum w:abstractNumId="47" w15:restartNumberingAfterBreak="0">
     <w:nsid w:val="51C25846"/>
     <w:multiLevelType w:val="multilevel"/>
     <w:tmpl w:val="7BDE913A"/>
@@ -10839,7 +11723,7 @@
       </w:rPr>
     </w:lvl>
   </w:abstractNum>
-  <w:abstractNum w:abstractNumId="47" w15:restartNumberingAfterBreak="0">
+  <w:abstractNum w:abstractNumId="48" w15:restartNumberingAfterBreak="0">
     <w:nsid w:val="525A1FE9"/>
     <w:multiLevelType w:val="hybridMultilevel"/>
     <w:tmpl w:val="E13C39F2"/>
@@ -10952,7 +11836,7 @@
       </w:rPr>
     </w:lvl>
   </w:abstractNum>
-  <w:abstractNum w:abstractNumId="48" w15:restartNumberingAfterBreak="0">
+  <w:abstractNum w:abstractNumId="49" w15:restartNumberingAfterBreak="0">
     <w:nsid w:val="57761485"/>
     <w:multiLevelType w:val="hybridMultilevel"/>
     <w:tmpl w:val="ED28D62A"/>
@@ -11065,7 +11949,97 @@
       </w:rPr>
     </w:lvl>
   </w:abstractNum>
-  <w:abstractNum w:abstractNumId="49" w15:restartNumberingAfterBreak="0">
+  <w:abstractNum w:abstractNumId="50" w15:restartNumberingAfterBreak="0">
+    <w:nsid w:val="58200D16"/>
+    <w:multiLevelType w:val="hybridMultilevel"/>
+    <w:tmpl w:val="D1DCA626"/>
+    <w:lvl w:ilvl="0" w:tplc="24205AF4">
+      <w:start w:val="1"/>
+      <w:numFmt w:val="decimal"/>
+      <w:lvlText w:val="%1."/>
+      <w:lvlJc w:val="left"/>
+      <w:pPr>
+        <w:ind w:left="720" w:hanging="360"/>
+      </w:pPr>
+      <w:rPr>
+        <w:rFonts w:hint="default"/>
+        <w:b/>
+      </w:rPr>
+    </w:lvl>
+    <w:lvl w:ilvl="1" w:tplc="0C0A0019" w:tentative="1">
+      <w:start w:val="1"/>
+      <w:numFmt w:val="lowerLetter"/>
+      <w:lvlText w:val="%2."/>
+      <w:lvlJc w:val="left"/>
+      <w:pPr>
+        <w:ind w:left="1440" w:hanging="360"/>
+      </w:pPr>
+    </w:lvl>
+    <w:lvl w:ilvl="2" w:tplc="0C0A001B" w:tentative="1">
+      <w:start w:val="1"/>
+      <w:numFmt w:val="lowerRoman"/>
+      <w:lvlText w:val="%3."/>
+      <w:lvlJc w:val="right"/>
+      <w:pPr>
+        <w:ind w:left="2160" w:hanging="180"/>
+      </w:pPr>
+    </w:lvl>
+    <w:lvl w:ilvl="3" w:tplc="0C0A000F" w:tentative="1">
+      <w:start w:val="1"/>
+      <w:numFmt w:val="decimal"/>
+      <w:lvlText w:val="%4."/>
+      <w:lvlJc w:val="left"/>
+      <w:pPr>
+        <w:ind w:left="2880" w:hanging="360"/>
+      </w:pPr>
+    </w:lvl>
+    <w:lvl w:ilvl="4" w:tplc="0C0A0019" w:tentative="1">
+      <w:start w:val="1"/>
+      <w:numFmt w:val="lowerLetter"/>
+      <w:lvlText w:val="%5."/>
+      <w:lvlJc w:val="left"/>
+      <w:pPr>
+        <w:ind w:left="3600" w:hanging="360"/>
+      </w:pPr>
+    </w:lvl>
+    <w:lvl w:ilvl="5" w:tplc="0C0A001B" w:tentative="1">
+      <w:start w:val="1"/>
+      <w:numFmt w:val="lowerRoman"/>
+      <w:lvlText w:val="%6."/>
+      <w:lvlJc w:val="right"/>
+      <w:pPr>
+        <w:ind w:left="4320" w:hanging="180"/>
+      </w:pPr>
+    </w:lvl>
+    <w:lvl w:ilvl="6" w:tplc="0C0A000F" w:tentative="1">
+      <w:start w:val="1"/>
+      <w:numFmt w:val="decimal"/>
+      <w:lvlText w:val="%7."/>
+      <w:lvlJc w:val="left"/>
+      <w:pPr>
+        <w:ind w:left="5040" w:hanging="360"/>
+      </w:pPr>
+    </w:lvl>
+    <w:lvl w:ilvl="7" w:tplc="0C0A0019" w:tentative="1">
+      <w:start w:val="1"/>
+      <w:numFmt w:val="lowerLetter"/>
+      <w:lvlText w:val="%8."/>
+      <w:lvlJc w:val="left"/>
+      <w:pPr>
+        <w:ind w:left="5760" w:hanging="360"/>
+      </w:pPr>
+    </w:lvl>
+    <w:lvl w:ilvl="8" w:tplc="0C0A001B" w:tentative="1">
+      <w:start w:val="1"/>
+      <w:numFmt w:val="lowerRoman"/>
+      <w:lvlText w:val="%9."/>
+      <w:lvlJc w:val="right"/>
+      <w:pPr>
+        <w:ind w:left="6480" w:hanging="180"/>
+      </w:pPr>
+    </w:lvl>
+  </w:abstractNum>
+  <w:abstractNum w:abstractNumId="51" w15:restartNumberingAfterBreak="0">
     <w:nsid w:val="589A6694"/>
     <w:multiLevelType w:val="hybridMultilevel"/>
     <w:tmpl w:val="30BADD1C"/>
@@ -11177,7 +12151,7 @@
       </w:rPr>
     </w:lvl>
   </w:abstractNum>
-  <w:abstractNum w:abstractNumId="50" w15:restartNumberingAfterBreak="0">
+  <w:abstractNum w:abstractNumId="52" w15:restartNumberingAfterBreak="0">
     <w:nsid w:val="5A245CEA"/>
     <w:multiLevelType w:val="multilevel"/>
     <w:tmpl w:val="A8E277D4"/>
@@ -11290,7 +12264,7 @@
       </w:pPr>
     </w:lvl>
   </w:abstractNum>
-  <w:abstractNum w:abstractNumId="51" w15:restartNumberingAfterBreak="0">
+  <w:abstractNum w:abstractNumId="53" w15:restartNumberingAfterBreak="0">
     <w:nsid w:val="5D4C76B9"/>
     <w:multiLevelType w:val="hybridMultilevel"/>
     <w:tmpl w:val="734E0012"/>
@@ -11403,7 +12377,7 @@
       </w:rPr>
     </w:lvl>
   </w:abstractNum>
-  <w:abstractNum w:abstractNumId="52" w15:restartNumberingAfterBreak="0">
+  <w:abstractNum w:abstractNumId="54" w15:restartNumberingAfterBreak="0">
     <w:nsid w:val="6126275B"/>
     <w:multiLevelType w:val="multilevel"/>
     <w:tmpl w:val="224414D8"/>
@@ -11516,7 +12490,7 @@
       </w:pPr>
     </w:lvl>
   </w:abstractNum>
-  <w:abstractNum w:abstractNumId="53" w15:restartNumberingAfterBreak="0">
+  <w:abstractNum w:abstractNumId="55" w15:restartNumberingAfterBreak="0">
     <w:nsid w:val="63AE4DD8"/>
     <w:multiLevelType w:val="hybridMultilevel"/>
     <w:tmpl w:val="0088C0F0"/>
@@ -11629,7 +12603,97 @@
       </w:rPr>
     </w:lvl>
   </w:abstractNum>
-  <w:abstractNum w:abstractNumId="54" w15:restartNumberingAfterBreak="0">
+  <w:abstractNum w:abstractNumId="56" w15:restartNumberingAfterBreak="0">
+    <w:nsid w:val="63E17DE7"/>
+    <w:multiLevelType w:val="hybridMultilevel"/>
+    <w:tmpl w:val="406E1226"/>
+    <w:lvl w:ilvl="0" w:tplc="0780F29E">
+      <w:start w:val="1"/>
+      <w:numFmt w:val="decimal"/>
+      <w:lvlText w:val="%1."/>
+      <w:lvlJc w:val="left"/>
+      <w:pPr>
+        <w:ind w:left="720" w:hanging="360"/>
+      </w:pPr>
+      <w:rPr>
+        <w:rFonts w:hint="default"/>
+        <w:b/>
+      </w:rPr>
+    </w:lvl>
+    <w:lvl w:ilvl="1" w:tplc="0C0A0019" w:tentative="1">
+      <w:start w:val="1"/>
+      <w:numFmt w:val="lowerLetter"/>
+      <w:lvlText w:val="%2."/>
+      <w:lvlJc w:val="left"/>
+      <w:pPr>
+        <w:ind w:left="1440" w:hanging="360"/>
+      </w:pPr>
+    </w:lvl>
+    <w:lvl w:ilvl="2" w:tplc="0C0A001B" w:tentative="1">
+      <w:start w:val="1"/>
+      <w:numFmt w:val="lowerRoman"/>
+      <w:lvlText w:val="%3."/>
+      <w:lvlJc w:val="right"/>
+      <w:pPr>
+        <w:ind w:left="2160" w:hanging="180"/>
+      </w:pPr>
+    </w:lvl>
+    <w:lvl w:ilvl="3" w:tplc="0C0A000F" w:tentative="1">
+      <w:start w:val="1"/>
+      <w:numFmt w:val="decimal"/>
+      <w:lvlText w:val="%4."/>
+      <w:lvlJc w:val="left"/>
+      <w:pPr>
+        <w:ind w:left="2880" w:hanging="360"/>
+      </w:pPr>
+    </w:lvl>
+    <w:lvl w:ilvl="4" w:tplc="0C0A0019" w:tentative="1">
+      <w:start w:val="1"/>
+      <w:numFmt w:val="lowerLetter"/>
+      <w:lvlText w:val="%5."/>
+      <w:lvlJc w:val="left"/>
+      <w:pPr>
+        <w:ind w:left="3600" w:hanging="360"/>
+      </w:pPr>
+    </w:lvl>
+    <w:lvl w:ilvl="5" w:tplc="0C0A001B" w:tentative="1">
+      <w:start w:val="1"/>
+      <w:numFmt w:val="lowerRoman"/>
+      <w:lvlText w:val="%6."/>
+      <w:lvlJc w:val="right"/>
+      <w:pPr>
+        <w:ind w:left="4320" w:hanging="180"/>
+      </w:pPr>
+    </w:lvl>
+    <w:lvl w:ilvl="6" w:tplc="0C0A000F" w:tentative="1">
+      <w:start w:val="1"/>
+      <w:numFmt w:val="decimal"/>
+      <w:lvlText w:val="%7."/>
+      <w:lvlJc w:val="left"/>
+      <w:pPr>
+        <w:ind w:left="5040" w:hanging="360"/>
+      </w:pPr>
+    </w:lvl>
+    <w:lvl w:ilvl="7" w:tplc="0C0A0019" w:tentative="1">
+      <w:start w:val="1"/>
+      <w:numFmt w:val="lowerLetter"/>
+      <w:lvlText w:val="%8."/>
+      <w:lvlJc w:val="left"/>
+      <w:pPr>
+        <w:ind w:left="5760" w:hanging="360"/>
+      </w:pPr>
+    </w:lvl>
+    <w:lvl w:ilvl="8" w:tplc="0C0A001B" w:tentative="1">
+      <w:start w:val="1"/>
+      <w:numFmt w:val="lowerRoman"/>
+      <w:lvlText w:val="%9."/>
+      <w:lvlJc w:val="right"/>
+      <w:pPr>
+        <w:ind w:left="6480" w:hanging="180"/>
+      </w:pPr>
+    </w:lvl>
+  </w:abstractNum>
+  <w:abstractNum w:abstractNumId="57" w15:restartNumberingAfterBreak="0">
     <w:nsid w:val="64DA394E"/>
     <w:multiLevelType w:val="multilevel"/>
     <w:tmpl w:val="B312624A"/>
@@ -11775,7 +12839,7 @@
       </w:rPr>
     </w:lvl>
   </w:abstractNum>
-  <w:abstractNum w:abstractNumId="55" w15:restartNumberingAfterBreak="0">
+  <w:abstractNum w:abstractNumId="58" w15:restartNumberingAfterBreak="0">
     <w:nsid w:val="68A000D7"/>
     <w:multiLevelType w:val="hybridMultilevel"/>
     <w:tmpl w:val="C862E5DE"/>
@@ -11888,7 +12952,7 @@
       </w:rPr>
     </w:lvl>
   </w:abstractNum>
-  <w:abstractNum w:abstractNumId="56" w15:restartNumberingAfterBreak="0">
+  <w:abstractNum w:abstractNumId="59" w15:restartNumberingAfterBreak="0">
     <w:nsid w:val="68A53D51"/>
     <w:multiLevelType w:val="hybridMultilevel"/>
     <w:tmpl w:val="F7B8F3E8"/>
@@ -12001,7 +13065,7 @@
       </w:rPr>
     </w:lvl>
   </w:abstractNum>
-  <w:abstractNum w:abstractNumId="57" w15:restartNumberingAfterBreak="0">
+  <w:abstractNum w:abstractNumId="60" w15:restartNumberingAfterBreak="0">
     <w:nsid w:val="6A965AF8"/>
     <w:multiLevelType w:val="hybridMultilevel"/>
     <w:tmpl w:val="5C802ED6"/>
@@ -12087,7 +13151,7 @@
       </w:pPr>
     </w:lvl>
   </w:abstractNum>
-  <w:abstractNum w:abstractNumId="58" w15:restartNumberingAfterBreak="0">
+  <w:abstractNum w:abstractNumId="61" w15:restartNumberingAfterBreak="0">
     <w:nsid w:val="6D3B3876"/>
     <w:multiLevelType w:val="multilevel"/>
     <w:tmpl w:val="AE625F7C"/>
@@ -12232,7 +13296,7 @@
       </w:rPr>
     </w:lvl>
   </w:abstractNum>
-  <w:abstractNum w:abstractNumId="59" w15:restartNumberingAfterBreak="0">
+  <w:abstractNum w:abstractNumId="62" w15:restartNumberingAfterBreak="0">
     <w:nsid w:val="6E6F61D8"/>
     <w:multiLevelType w:val="multilevel"/>
     <w:tmpl w:val="F21CA322"/>
@@ -12345,7 +13409,7 @@
       </w:rPr>
     </w:lvl>
   </w:abstractNum>
-  <w:abstractNum w:abstractNumId="60" w15:restartNumberingAfterBreak="0">
+  <w:abstractNum w:abstractNumId="63" w15:restartNumberingAfterBreak="0">
     <w:nsid w:val="703E4414"/>
     <w:multiLevelType w:val="hybridMultilevel"/>
     <w:tmpl w:val="0E7881AC"/>
@@ -12458,7 +13522,7 @@
       </w:rPr>
     </w:lvl>
   </w:abstractNum>
-  <w:abstractNum w:abstractNumId="61" w15:restartNumberingAfterBreak="0">
+  <w:abstractNum w:abstractNumId="64" w15:restartNumberingAfterBreak="0">
     <w:nsid w:val="70C224E9"/>
     <w:multiLevelType w:val="multilevel"/>
     <w:tmpl w:val="6986CA78"/>
@@ -12571,7 +13635,7 @@
       </w:pPr>
     </w:lvl>
   </w:abstractNum>
-  <w:abstractNum w:abstractNumId="62" w15:restartNumberingAfterBreak="0">
+  <w:abstractNum w:abstractNumId="65" w15:restartNumberingAfterBreak="0">
     <w:nsid w:val="7336309D"/>
     <w:multiLevelType w:val="multilevel"/>
     <w:tmpl w:val="78D4FB56"/>
@@ -12684,7 +13748,7 @@
       </w:pPr>
     </w:lvl>
   </w:abstractNum>
-  <w:abstractNum w:abstractNumId="63" w15:restartNumberingAfterBreak="0">
+  <w:abstractNum w:abstractNumId="66" w15:restartNumberingAfterBreak="0">
     <w:nsid w:val="7532568E"/>
     <w:multiLevelType w:val="hybridMultilevel"/>
     <w:tmpl w:val="8556AE08"/>
@@ -12770,7 +13834,7 @@
       </w:pPr>
     </w:lvl>
   </w:abstractNum>
-  <w:abstractNum w:abstractNumId="64" w15:restartNumberingAfterBreak="0">
+  <w:abstractNum w:abstractNumId="67" w15:restartNumberingAfterBreak="0">
     <w:nsid w:val="760B5F56"/>
     <w:multiLevelType w:val="hybridMultilevel"/>
     <w:tmpl w:val="8B1C513E"/>
@@ -12860,7 +13924,7 @@
       </w:pPr>
     </w:lvl>
   </w:abstractNum>
-  <w:abstractNum w:abstractNumId="65" w15:restartNumberingAfterBreak="0">
+  <w:abstractNum w:abstractNumId="68" w15:restartNumberingAfterBreak="0">
     <w:nsid w:val="7CE24076"/>
     <w:multiLevelType w:val="hybridMultilevel"/>
     <w:tmpl w:val="47562ABE"/>
@@ -12973,7 +14037,7 @@
       </w:rPr>
     </w:lvl>
   </w:abstractNum>
-  <w:abstractNum w:abstractNumId="66" w15:restartNumberingAfterBreak="0">
+  <w:abstractNum w:abstractNumId="69" w15:restartNumberingAfterBreak="0">
     <w:nsid w:val="7DE16430"/>
     <w:multiLevelType w:val="multilevel"/>
     <w:tmpl w:val="9208E99E"/>
@@ -13087,211 +14151,220 @@
     </w:lvl>
   </w:abstractNum>
   <w:num w:numId="1" w16cid:durableId="866522081">
-    <w:abstractNumId w:val="30"/>
+    <w:abstractNumId w:val="31"/>
   </w:num>
   <w:num w:numId="2" w16cid:durableId="1876385041">
     <w:abstractNumId w:val="2"/>
   </w:num>
   <w:num w:numId="3" w16cid:durableId="65491943">
-    <w:abstractNumId w:val="7"/>
+    <w:abstractNumId w:val="8"/>
   </w:num>
   <w:num w:numId="4" w16cid:durableId="1622298927">
-    <w:abstractNumId w:val="37"/>
+    <w:abstractNumId w:val="38"/>
   </w:num>
   <w:num w:numId="5" w16cid:durableId="662244307">
-    <w:abstractNumId w:val="53"/>
+    <w:abstractNumId w:val="55"/>
   </w:num>
   <w:num w:numId="6" w16cid:durableId="131365780">
-    <w:abstractNumId w:val="19"/>
+    <w:abstractNumId w:val="20"/>
   </w:num>
   <w:num w:numId="7" w16cid:durableId="952788924">
-    <w:abstractNumId w:val="49"/>
+    <w:abstractNumId w:val="51"/>
   </w:num>
   <w:num w:numId="8" w16cid:durableId="1535729331">
-    <w:abstractNumId w:val="55"/>
+    <w:abstractNumId w:val="58"/>
   </w:num>
   <w:num w:numId="9" w16cid:durableId="189422106">
-    <w:abstractNumId w:val="33"/>
+    <w:abstractNumId w:val="34"/>
   </w:num>
   <w:num w:numId="10" w16cid:durableId="1985700486">
-    <w:abstractNumId w:val="23"/>
+    <w:abstractNumId w:val="24"/>
   </w:num>
   <w:num w:numId="11" w16cid:durableId="1708681255">
-    <w:abstractNumId w:val="59"/>
+    <w:abstractNumId w:val="62"/>
   </w:num>
   <w:num w:numId="12" w16cid:durableId="285741269">
-    <w:abstractNumId w:val="4"/>
+    <w:abstractNumId w:val="5"/>
   </w:num>
   <w:num w:numId="13" w16cid:durableId="1772044795">
-    <w:abstractNumId w:val="34"/>
+    <w:abstractNumId w:val="35"/>
   </w:num>
   <w:num w:numId="14" w16cid:durableId="1547519839">
     <w:abstractNumId w:val="0"/>
   </w:num>
   <w:num w:numId="15" w16cid:durableId="1365256257">
+    <w:abstractNumId w:val="17"/>
+  </w:num>
+  <w:num w:numId="16" w16cid:durableId="665942925">
+    <w:abstractNumId w:val="46"/>
+  </w:num>
+  <w:num w:numId="17" w16cid:durableId="250162736">
+    <w:abstractNumId w:val="27"/>
+  </w:num>
+  <w:num w:numId="18" w16cid:durableId="1729065943">
+    <w:abstractNumId w:val="33"/>
+  </w:num>
+  <w:num w:numId="19" w16cid:durableId="2145806251">
     <w:abstractNumId w:val="16"/>
   </w:num>
-  <w:num w:numId="16" w16cid:durableId="665942925">
-    <w:abstractNumId w:val="45"/>
+  <w:num w:numId="20" w16cid:durableId="1762529571">
+    <w:abstractNumId w:val="19"/>
   </w:num>
-  <w:num w:numId="17" w16cid:durableId="250162736">
-    <w:abstractNumId w:val="26"/>
+  <w:num w:numId="21" w16cid:durableId="348482658">
+    <w:abstractNumId w:val="22"/>
   </w:num>
-  <w:num w:numId="18" w16cid:durableId="1729065943">
+  <w:num w:numId="22" w16cid:durableId="1864971508">
+    <w:abstractNumId w:val="67"/>
+  </w:num>
+  <w:num w:numId="23" w16cid:durableId="1563445399">
+    <w:abstractNumId w:val="47"/>
+  </w:num>
+  <w:num w:numId="24" w16cid:durableId="1129860390">
+    <w:abstractNumId w:val="61"/>
+  </w:num>
+  <w:num w:numId="25" w16cid:durableId="519785925">
     <w:abstractNumId w:val="32"/>
   </w:num>
-  <w:num w:numId="19" w16cid:durableId="2145806251">
-    <w:abstractNumId w:val="15"/>
-  </w:num>
-  <w:num w:numId="20" w16cid:durableId="1762529571">
-    <w:abstractNumId w:val="18"/>
-  </w:num>
-  <w:num w:numId="21" w16cid:durableId="348482658">
-    <w:abstractNumId w:val="21"/>
-  </w:num>
-  <w:num w:numId="22" w16cid:durableId="1864971508">
-    <w:abstractNumId w:val="64"/>
-  </w:num>
-  <w:num w:numId="23" w16cid:durableId="1563445399">
-    <w:abstractNumId w:val="46"/>
-  </w:num>
-  <w:num w:numId="24" w16cid:durableId="1129860390">
-    <w:abstractNumId w:val="58"/>
-  </w:num>
-  <w:num w:numId="25" w16cid:durableId="519785925">
-    <w:abstractNumId w:val="31"/>
-  </w:num>
   <w:num w:numId="26" w16cid:durableId="656616772">
-    <w:abstractNumId w:val="35"/>
+    <w:abstractNumId w:val="36"/>
   </w:num>
   <w:num w:numId="27" w16cid:durableId="429474153">
-    <w:abstractNumId w:val="43"/>
+    <w:abstractNumId w:val="44"/>
   </w:num>
   <w:num w:numId="28" w16cid:durableId="2023782064">
-    <w:abstractNumId w:val="9"/>
+    <w:abstractNumId w:val="10"/>
   </w:num>
   <w:num w:numId="29" w16cid:durableId="291138723">
     <w:abstractNumId w:val="3"/>
   </w:num>
   <w:num w:numId="30" w16cid:durableId="430704740">
-    <w:abstractNumId w:val="12"/>
+    <w:abstractNumId w:val="13"/>
   </w:num>
   <w:num w:numId="31" w16cid:durableId="2069723588">
-    <w:abstractNumId w:val="54"/>
+    <w:abstractNumId w:val="57"/>
   </w:num>
   <w:num w:numId="32" w16cid:durableId="1285186435">
+    <w:abstractNumId w:val="40"/>
+  </w:num>
+  <w:num w:numId="33" w16cid:durableId="1257132503">
+    <w:abstractNumId w:val="11"/>
+  </w:num>
+  <w:num w:numId="34" w16cid:durableId="164899102">
+    <w:abstractNumId w:val="9"/>
+  </w:num>
+  <w:num w:numId="35" w16cid:durableId="1986930827">
+    <w:abstractNumId w:val="6"/>
+  </w:num>
+  <w:num w:numId="36" w16cid:durableId="1891577786">
     <w:abstractNumId w:val="39"/>
   </w:num>
-  <w:num w:numId="33" w16cid:durableId="1257132503">
-    <w:abstractNumId w:val="10"/>
-  </w:num>
-  <w:num w:numId="34" w16cid:durableId="164899102">
-    <w:abstractNumId w:val="8"/>
-  </w:num>
-  <w:num w:numId="35" w16cid:durableId="1986930827">
-    <w:abstractNumId w:val="5"/>
-  </w:num>
-  <w:num w:numId="36" w16cid:durableId="1891577786">
-    <w:abstractNumId w:val="38"/>
-  </w:num>
   <w:num w:numId="37" w16cid:durableId="1988823484">
-    <w:abstractNumId w:val="36"/>
+    <w:abstractNumId w:val="37"/>
   </w:num>
   <w:num w:numId="38" w16cid:durableId="1496916975">
-    <w:abstractNumId w:val="62"/>
+    <w:abstractNumId w:val="65"/>
   </w:num>
   <w:num w:numId="39" w16cid:durableId="1278945162">
-    <w:abstractNumId w:val="24"/>
+    <w:abstractNumId w:val="25"/>
   </w:num>
   <w:num w:numId="40" w16cid:durableId="6643572">
-    <w:abstractNumId w:val="17"/>
+    <w:abstractNumId w:val="18"/>
   </w:num>
   <w:num w:numId="41" w16cid:durableId="1945071007">
-    <w:abstractNumId w:val="66"/>
+    <w:abstractNumId w:val="69"/>
   </w:num>
   <w:num w:numId="42" w16cid:durableId="770122326">
-    <w:abstractNumId w:val="65"/>
+    <w:abstractNumId w:val="68"/>
   </w:num>
   <w:num w:numId="43" w16cid:durableId="1426075137">
-    <w:abstractNumId w:val="6"/>
+    <w:abstractNumId w:val="7"/>
   </w:num>
   <w:num w:numId="44" w16cid:durableId="507409718">
-    <w:abstractNumId w:val="57"/>
+    <w:abstractNumId w:val="60"/>
   </w:num>
   <w:num w:numId="45" w16cid:durableId="620918909">
-    <w:abstractNumId w:val="29"/>
+    <w:abstractNumId w:val="30"/>
   </w:num>
   <w:num w:numId="46" w16cid:durableId="319114718">
-    <w:abstractNumId w:val="63"/>
+    <w:abstractNumId w:val="66"/>
   </w:num>
   <w:num w:numId="47" w16cid:durableId="1312903469">
     <w:abstractNumId w:val="1"/>
   </w:num>
   <w:num w:numId="48" w16cid:durableId="183636555">
+    <w:abstractNumId w:val="54"/>
+  </w:num>
+  <w:num w:numId="49" w16cid:durableId="583684892">
+    <w:abstractNumId w:val="15"/>
+  </w:num>
+  <w:num w:numId="50" w16cid:durableId="1704089128">
+    <w:abstractNumId w:val="41"/>
+  </w:num>
+  <w:num w:numId="51" w16cid:durableId="1283922246">
+    <w:abstractNumId w:val="49"/>
+  </w:num>
+  <w:num w:numId="52" w16cid:durableId="1628974222">
+    <w:abstractNumId w:val="63"/>
+  </w:num>
+  <w:num w:numId="53" w16cid:durableId="1927877892">
+    <w:abstractNumId w:val="59"/>
+  </w:num>
+  <w:num w:numId="54" w16cid:durableId="154107809">
+    <w:abstractNumId w:val="64"/>
+  </w:num>
+  <w:num w:numId="55" w16cid:durableId="1333096388">
     <w:abstractNumId w:val="52"/>
   </w:num>
-  <w:num w:numId="49" w16cid:durableId="583684892">
+  <w:num w:numId="56" w16cid:durableId="475731810">
+    <w:abstractNumId w:val="45"/>
+  </w:num>
+  <w:num w:numId="57" w16cid:durableId="331955445">
+    <w:abstractNumId w:val="29"/>
+  </w:num>
+  <w:num w:numId="58" w16cid:durableId="1692337513">
     <w:abstractNumId w:val="14"/>
   </w:num>
-  <w:num w:numId="50" w16cid:durableId="1704089128">
-    <w:abstractNumId w:val="40"/>
+  <w:num w:numId="59" w16cid:durableId="23487031">
+    <w:abstractNumId w:val="21"/>
   </w:num>
-  <w:num w:numId="51" w16cid:durableId="1283922246">
+  <w:num w:numId="60" w16cid:durableId="9264085">
+    <w:abstractNumId w:val="42"/>
+  </w:num>
+  <w:num w:numId="61" w16cid:durableId="772014555">
+    <w:abstractNumId w:val="53"/>
+  </w:num>
+  <w:num w:numId="62" w16cid:durableId="357001438">
+    <w:abstractNumId w:val="43"/>
+  </w:num>
+  <w:num w:numId="63" w16cid:durableId="679312112">
+    <w:abstractNumId w:val="23"/>
+  </w:num>
+  <w:num w:numId="64" w16cid:durableId="719211862">
+    <w:abstractNumId w:val="28"/>
+  </w:num>
+  <w:num w:numId="65" w16cid:durableId="1924142489">
     <w:abstractNumId w:val="48"/>
   </w:num>
-  <w:num w:numId="52" w16cid:durableId="1628974222">
-    <w:abstractNumId w:val="60"/>
+  <w:num w:numId="66" w16cid:durableId="286594847">
+    <w:abstractNumId w:val="26"/>
   </w:num>
-  <w:num w:numId="53" w16cid:durableId="1927877892">
+  <w:num w:numId="67" w16cid:durableId="187455053">
+    <w:abstractNumId w:val="12"/>
+  </w:num>
+  <w:num w:numId="68" w16cid:durableId="54472863">
     <w:abstractNumId w:val="56"/>
   </w:num>
-  <w:num w:numId="54" w16cid:durableId="154107809">
-    <w:abstractNumId w:val="61"/>
-  </w:num>
-  <w:num w:numId="55" w16cid:durableId="1333096388">
+  <w:num w:numId="69" w16cid:durableId="1090588926">
     <w:abstractNumId w:val="50"/>
   </w:num>
-  <w:num w:numId="56" w16cid:durableId="475731810">
-    <w:abstractNumId w:val="44"/>
-  </w:num>
-  <w:num w:numId="57" w16cid:durableId="331955445">
-    <w:abstractNumId w:val="28"/>
-  </w:num>
-  <w:num w:numId="58" w16cid:durableId="1692337513">
-    <w:abstractNumId w:val="13"/>
-  </w:num>
-  <w:num w:numId="59" w16cid:durableId="23487031">
-    <w:abstractNumId w:val="20"/>
-  </w:num>
-  <w:num w:numId="60" w16cid:durableId="9264085">
-    <w:abstractNumId w:val="41"/>
-  </w:num>
-  <w:num w:numId="61" w16cid:durableId="772014555">
-    <w:abstractNumId w:val="51"/>
-  </w:num>
-  <w:num w:numId="62" w16cid:durableId="357001438">
-    <w:abstractNumId w:val="42"/>
-  </w:num>
-  <w:num w:numId="63" w16cid:durableId="679312112">
-    <w:abstractNumId w:val="22"/>
-  </w:num>
-  <w:num w:numId="64" w16cid:durableId="719211862">
-    <w:abstractNumId w:val="27"/>
-  </w:num>
-  <w:num w:numId="65" w16cid:durableId="1924142489">
-    <w:abstractNumId w:val="47"/>
-  </w:num>
-  <w:num w:numId="66" w16cid:durableId="286594847">
-    <w:abstractNumId w:val="25"/>
-  </w:num>
-  <w:num w:numId="67" w16cid:durableId="187455053">
-    <w:abstractNumId w:val="11"/>
+  <w:num w:numId="70" w16cid:durableId="434060840">
+    <w:abstractNumId w:val="4"/>
   </w:num>
 </w:numbering>
 </file>
 
 <file path=word/styles.xml><?xml version="1.0" encoding="utf-8"?>
-<w:styles xmlns:mc="http://schemas.openxmlformats.org/markup-compatibility/2006" xmlns:r="http://schemas.openxmlformats.org/officeDocument/2006/relationships" xmlns:w="http://schemas.openxmlformats.org/wordprocessingml/2006/main" xmlns:w14="http://schemas.microsoft.com/office/word/2010/wordml" xmlns:w15="http://schemas.microsoft.com/office/word/2012/wordml" xmlns:w16cex="http://schemas.microsoft.com/office/word/2018/wordml/cex" xmlns:w16cid="http://schemas.microsoft.com/office/word/2016/wordml/cid" xmlns:w16="http://schemas.microsoft.com/office/word/2018/wordml" xmlns:w16du="http://schemas.microsoft.com/office/word/2023/wordml/word16du" xmlns:w16sdtdh="http://schemas.microsoft.com/office/word/2020/wordml/sdtdatahash" xmlns:w16se="http://schemas.microsoft.com/office/word/2015/wordml/symex" mc:Ignorable="w14 w15 w16se w16cid w16 w16cex w16sdtdh w16du">
+<w:styles xmlns:mc="http://schemas.openxmlformats.org/markup-compatibility/2006" xmlns:r="http://schemas.openxmlformats.org/officeDocument/2006/relationships" xmlns:w="http://schemas.openxmlformats.org/wordprocessingml/2006/main" xmlns:w14="http://schemas.microsoft.com/office/word/2010/wordml" xmlns:w15="http://schemas.microsoft.com/office/word/2012/wordml" xmlns:w16cex="http://schemas.microsoft.com/office/word/2018/wordml/cex" xmlns:w16cid="http://schemas.microsoft.com/office/word/2016/wordml/cid" xmlns:w16="http://schemas.microsoft.com/office/word/2018/wordml" xmlns:w16sdtdh="http://schemas.microsoft.com/office/word/2020/wordml/sdtdatahash" xmlns:w16se="http://schemas.microsoft.com/office/word/2015/wordml/symex" mc:Ignorable="w14 w15 w16se w16cid w16 w16cex w16sdtdh">
   <w:docDefaults>
     <w:rPrDefault>
       <w:rPr>

</xml_diff>

<commit_message>
ultimos retoques parte 2
</commit_message>
<xml_diff>
--- a/Parte 2/AE-2. Plan de Empresa(parte2).docx
+++ b/Parte 2/AE-2. Plan de Empresa(parte2).docx
@@ -1,6 +1,6 @@
 
 <file path=word/document.xml><?xml version="1.0" encoding="utf-8"?>
-<w:document xmlns:wpc="http://schemas.microsoft.com/office/word/2010/wordprocessingCanvas" xmlns:cx="http://schemas.microsoft.com/office/drawing/2014/chartex" xmlns:cx1="http://schemas.microsoft.com/office/drawing/2015/9/8/chartex" xmlns:cx2="http://schemas.microsoft.com/office/drawing/2015/10/21/chartex" xmlns:cx3="http://schemas.microsoft.com/office/drawing/2016/5/9/chartex" xmlns:cx4="http://schemas.microsoft.com/office/drawing/2016/5/10/chartex" xmlns:cx5="http://schemas.microsoft.com/office/drawing/2016/5/11/chartex" xmlns:cx6="http://schemas.microsoft.com/office/drawing/2016/5/12/chartex" xmlns:cx7="http://schemas.microsoft.com/office/drawing/2016/5/13/chartex" xmlns:cx8="http://schemas.microsoft.com/office/drawing/2016/5/14/chartex" xmlns:mc="http://schemas.openxmlformats.org/markup-compatibility/2006" xmlns:aink="http://schemas.microsoft.com/office/drawing/2016/ink" xmlns:am3d="http://schemas.microsoft.com/office/drawing/2017/model3d" xmlns:o="urn:schemas-microsoft-com:office:office" xmlns:oel="http://schemas.microsoft.com/office/2019/extlst" xmlns:r="http://schemas.openxmlformats.org/officeDocument/2006/relationships" xmlns:m="http://schemas.openxmlformats.org/officeDocument/2006/math" xmlns:v="urn:schemas-microsoft-com:vml" xmlns:wp14="http://schemas.microsoft.com/office/word/2010/wordprocessingDrawing" xmlns:wp="http://schemas.openxmlformats.org/drawingml/2006/wordprocessingDrawing" xmlns:w10="urn:schemas-microsoft-com:office:word" xmlns:w="http://schemas.openxmlformats.org/wordprocessingml/2006/main" xmlns:w14="http://schemas.microsoft.com/office/word/2010/wordml" xmlns:w15="http://schemas.microsoft.com/office/word/2012/wordml" xmlns:w16cex="http://schemas.microsoft.com/office/word/2018/wordml/cex" xmlns:w16cid="http://schemas.microsoft.com/office/word/2016/wordml/cid" xmlns:w16="http://schemas.microsoft.com/office/word/2018/wordml" xmlns:w16sdtdh="http://schemas.microsoft.com/office/word/2020/wordml/sdtdatahash" xmlns:w16se="http://schemas.microsoft.com/office/word/2015/wordml/symex" xmlns:wpg="http://schemas.microsoft.com/office/word/2010/wordprocessingGroup" xmlns:wpi="http://schemas.microsoft.com/office/word/2010/wordprocessingInk" xmlns:wne="http://schemas.microsoft.com/office/word/2006/wordml" xmlns:wps="http://schemas.microsoft.com/office/word/2010/wordprocessingShape" mc:Ignorable="w14 w15 w16se w16cid w16 w16cex w16sdtdh wp14">
+<w:document xmlns:wpc="http://schemas.microsoft.com/office/word/2010/wordprocessingCanvas" xmlns:cx="http://schemas.microsoft.com/office/drawing/2014/chartex" xmlns:cx1="http://schemas.microsoft.com/office/drawing/2015/9/8/chartex" xmlns:cx2="http://schemas.microsoft.com/office/drawing/2015/10/21/chartex" xmlns:cx3="http://schemas.microsoft.com/office/drawing/2016/5/9/chartex" xmlns:cx4="http://schemas.microsoft.com/office/drawing/2016/5/10/chartex" xmlns:cx5="http://schemas.microsoft.com/office/drawing/2016/5/11/chartex" xmlns:cx6="http://schemas.microsoft.com/office/drawing/2016/5/12/chartex" xmlns:cx7="http://schemas.microsoft.com/office/drawing/2016/5/13/chartex" xmlns:cx8="http://schemas.microsoft.com/office/drawing/2016/5/14/chartex" xmlns:mc="http://schemas.openxmlformats.org/markup-compatibility/2006" xmlns:aink="http://schemas.microsoft.com/office/drawing/2016/ink" xmlns:am3d="http://schemas.microsoft.com/office/drawing/2017/model3d" xmlns:o="urn:schemas-microsoft-com:office:office" xmlns:oel="http://schemas.microsoft.com/office/2019/extlst" xmlns:r="http://schemas.openxmlformats.org/officeDocument/2006/relationships" xmlns:m="http://schemas.openxmlformats.org/officeDocument/2006/math" xmlns:v="urn:schemas-microsoft-com:vml" xmlns:wp14="http://schemas.microsoft.com/office/word/2010/wordprocessingDrawing" xmlns:wp="http://schemas.openxmlformats.org/drawingml/2006/wordprocessingDrawing" xmlns:w10="urn:schemas-microsoft-com:office:word" xmlns:w="http://schemas.openxmlformats.org/wordprocessingml/2006/main" xmlns:w14="http://schemas.microsoft.com/office/word/2010/wordml" xmlns:w15="http://schemas.microsoft.com/office/word/2012/wordml" xmlns:w16cex="http://schemas.microsoft.com/office/word/2018/wordml/cex" xmlns:w16cid="http://schemas.microsoft.com/office/word/2016/wordml/cid" xmlns:w16="http://schemas.microsoft.com/office/word/2018/wordml" xmlns:w16du="http://schemas.microsoft.com/office/word/2023/wordml/word16du" xmlns:w16sdtdh="http://schemas.microsoft.com/office/word/2020/wordml/sdtdatahash" xmlns:w16se="http://schemas.microsoft.com/office/word/2015/wordml/symex" xmlns:wpg="http://schemas.microsoft.com/office/word/2010/wordprocessingGroup" xmlns:wpi="http://schemas.microsoft.com/office/word/2010/wordprocessingInk" xmlns:wne="http://schemas.microsoft.com/office/word/2006/wordml" xmlns:wps="http://schemas.microsoft.com/office/word/2010/wordprocessingShape" mc:Ignorable="w14 w15 w16se w16cid w16 w16cex w16sdtdh w16du wp14">
   <w:body>
     <w:sdt>
       <w:sdtPr>
@@ -279,17 +279,8 @@
                                           <w:color w:val="FFFFFF" w:themeColor="background1"/>
                                           <w:lang w:val="es-ES"/>
                                         </w:rPr>
-                                        <w:t xml:space="preserve">Gerard </w:t>
+                                        <w:t>Gerard Perujo</w:t>
                                       </w:r>
-                                      <w:proofErr w:type="spellStart"/>
-                                      <w:r>
-                                        <w:rPr>
-                                          <w:color w:val="FFFFFF" w:themeColor="background1"/>
-                                          <w:lang w:val="es-ES"/>
-                                        </w:rPr>
-                                        <w:t>Perujo</w:t>
-                                      </w:r>
-                                      <w:proofErr w:type="spellEnd"/>
                                       <w:r>
                                         <w:rPr>
                                           <w:color w:val="FFFFFF" w:themeColor="background1"/>
@@ -464,17 +455,8 @@
                                     <w:color w:val="FFFFFF" w:themeColor="background1"/>
                                     <w:lang w:val="es-ES"/>
                                   </w:rPr>
-                                  <w:t xml:space="preserve">Gerard </w:t>
+                                  <w:t>Gerard Perujo</w:t>
                                 </w:r>
-                                <w:proofErr w:type="spellStart"/>
-                                <w:r>
-                                  <w:rPr>
-                                    <w:color w:val="FFFFFF" w:themeColor="background1"/>
-                                    <w:lang w:val="es-ES"/>
-                                  </w:rPr>
-                                  <w:t>Perujo</w:t>
-                                </w:r>
-                                <w:proofErr w:type="spellEnd"/>
                                 <w:r>
                                   <w:rPr>
                                     <w:color w:val="FFFFFF" w:themeColor="background1"/>
@@ -1325,7 +1307,7 @@
                 <w:noProof/>
                 <w:webHidden/>
               </w:rPr>
-              <w:t>2</w:t>
+              <w:t>3</w:t>
             </w:r>
             <w:r>
               <w:rPr>
@@ -1544,7 +1526,7 @@
                 <w:noProof/>
                 <w:webHidden/>
               </w:rPr>
-              <w:t>3</w:t>
+              <w:t>4</w:t>
             </w:r>
             <w:r>
               <w:rPr>
@@ -1617,7 +1599,7 @@
                 <w:noProof/>
                 <w:webHidden/>
               </w:rPr>
-              <w:t>3</w:t>
+              <w:t>4</w:t>
             </w:r>
             <w:r>
               <w:rPr>
@@ -1690,7 +1672,7 @@
                 <w:noProof/>
                 <w:webHidden/>
               </w:rPr>
-              <w:t>3</w:t>
+              <w:t>4</w:t>
             </w:r>
             <w:r>
               <w:rPr>
@@ -1763,7 +1745,7 @@
                 <w:noProof/>
                 <w:webHidden/>
               </w:rPr>
-              <w:t>3</w:t>
+              <w:t>4</w:t>
             </w:r>
             <w:r>
               <w:rPr>
@@ -1836,7 +1818,7 @@
                 <w:noProof/>
                 <w:webHidden/>
               </w:rPr>
-              <w:t>3</w:t>
+              <w:t>4</w:t>
             </w:r>
             <w:r>
               <w:rPr>
@@ -1909,7 +1891,7 @@
                 <w:noProof/>
                 <w:webHidden/>
               </w:rPr>
-              <w:t>4</w:t>
+              <w:t>5</w:t>
             </w:r>
             <w:r>
               <w:rPr>
@@ -1982,7 +1964,7 @@
                 <w:noProof/>
                 <w:webHidden/>
               </w:rPr>
-              <w:t>4</w:t>
+              <w:t>5</w:t>
             </w:r>
             <w:r>
               <w:rPr>
@@ -2055,7 +2037,7 @@
                 <w:noProof/>
                 <w:webHidden/>
               </w:rPr>
-              <w:t>4</w:t>
+              <w:t>5</w:t>
             </w:r>
             <w:r>
               <w:rPr>
@@ -2128,7 +2110,7 @@
                 <w:noProof/>
                 <w:webHidden/>
               </w:rPr>
-              <w:t>4</w:t>
+              <w:t>6</w:t>
             </w:r>
             <w:r>
               <w:rPr>
@@ -2201,7 +2183,7 @@
                 <w:noProof/>
                 <w:webHidden/>
               </w:rPr>
-              <w:t>4</w:t>
+              <w:t>6</w:t>
             </w:r>
             <w:r>
               <w:rPr>
@@ -2274,7 +2256,7 @@
                 <w:noProof/>
                 <w:webHidden/>
               </w:rPr>
-              <w:t>4</w:t>
+              <w:t>7</w:t>
             </w:r>
             <w:r>
               <w:rPr>
@@ -2347,7 +2329,7 @@
                 <w:noProof/>
                 <w:webHidden/>
               </w:rPr>
-              <w:t>4</w:t>
+              <w:t>7</w:t>
             </w:r>
             <w:r>
               <w:rPr>
@@ -2420,7 +2402,7 @@
                 <w:noProof/>
                 <w:webHidden/>
               </w:rPr>
-              <w:t>4</w:t>
+              <w:t>8</w:t>
             </w:r>
             <w:r>
               <w:rPr>
@@ -2493,7 +2475,7 @@
                 <w:noProof/>
                 <w:webHidden/>
               </w:rPr>
-              <w:t>4</w:t>
+              <w:t>8</w:t>
             </w:r>
             <w:r>
               <w:rPr>
@@ -2566,7 +2548,7 @@
                 <w:noProof/>
                 <w:webHidden/>
               </w:rPr>
-              <w:t>4</w:t>
+              <w:t>9</w:t>
             </w:r>
             <w:r>
               <w:rPr>
@@ -2639,7 +2621,7 @@
                 <w:noProof/>
                 <w:webHidden/>
               </w:rPr>
-              <w:t>4</w:t>
+              <w:t>9</w:t>
             </w:r>
             <w:r>
               <w:rPr>
@@ -2712,7 +2694,7 @@
                 <w:noProof/>
                 <w:webHidden/>
               </w:rPr>
-              <w:t>4</w:t>
+              <w:t>9</w:t>
             </w:r>
             <w:r>
               <w:rPr>
@@ -2785,7 +2767,7 @@
                 <w:noProof/>
                 <w:webHidden/>
               </w:rPr>
-              <w:t>4</w:t>
+              <w:t>10</w:t>
             </w:r>
             <w:r>
               <w:rPr>
@@ -2948,21 +2930,40 @@
         </w:rPr>
         <w:t xml:space="preserve">También mostraríamos en nuestra propia </w:t>
       </w:r>
-      <w:proofErr w:type="spellStart"/>
       <w:r>
         <w:rPr>
           <w:sz w:val="24"/>
           <w:szCs w:val="24"/>
         </w:rPr>
-        <w:t>pagina</w:t>
-      </w:r>
-      <w:proofErr w:type="spellEnd"/>
+        <w:t>página</w:t>
+      </w:r>
       <w:r>
         <w:rPr>
           <w:sz w:val="24"/>
           <w:szCs w:val="24"/>
         </w:rPr>
         <w:t xml:space="preserve"> web proyectos que hemos realizado de otras empresas como modo de publicidad</w:t>
+      </w:r>
+    </w:p>
+    <w:p>
+      <w:pPr>
+        <w:pStyle w:val="Prrafodelista"/>
+        <w:numPr>
+          <w:ilvl w:val="0"/>
+          <w:numId w:val="64"/>
+        </w:numPr>
+        <w:spacing w:after="0"/>
+        <w:rPr>
+          <w:sz w:val="24"/>
+          <w:szCs w:val="24"/>
+        </w:rPr>
+      </w:pPr>
+      <w:r>
+        <w:rPr>
+          <w:sz w:val="24"/>
+          <w:szCs w:val="24"/>
+        </w:rPr>
+        <w:t>Para el cobro del producto vamos a cobrar mes a mes el coste total del producto, con una reunión mensual donde se mostrar la evolución y el trabajo realizado de ese mes. Además, podrá ajustar la aplicación a su gusto. De esta manera nos aseguramos una entrada de dinero mensual para pagar todos los gastos de la empresa.</w:t>
       </w:r>
     </w:p>
     <w:p>
@@ -3116,27 +3117,7 @@
           <w:bCs/>
           <w:color w:val="auto"/>
         </w:rPr>
-        <w:t xml:space="preserve">Marca, logotipo, envases y etiquetas previstos identificar si vas a tener una </w:t>
-      </w:r>
-      <w:proofErr w:type="gramStart"/>
-      <w:r>
-        <w:rPr>
-          <w:rFonts w:asciiTheme="minorHAnsi" w:hAnsiTheme="minorHAnsi" w:cstheme="minorHAnsi"/>
-          <w:b/>
-          <w:bCs/>
-          <w:color w:val="auto"/>
-        </w:rPr>
-        <w:t>marca comercial o nombre comercial</w:t>
-      </w:r>
-      <w:proofErr w:type="gramEnd"/>
-      <w:r>
-        <w:rPr>
-          <w:rFonts w:asciiTheme="minorHAnsi" w:hAnsiTheme="minorHAnsi" w:cstheme="minorHAnsi"/>
-          <w:b/>
-          <w:bCs/>
-          <w:color w:val="auto"/>
-        </w:rPr>
-        <w:t xml:space="preserve"> con logo.</w:t>
+        <w:t>Marca, logotipo, envases y etiquetas previstos identificar si vas a tener una marca comercial o nombre comercial con logo.</w:t>
       </w:r>
       <w:bookmarkEnd w:id="4"/>
     </w:p>
@@ -3440,10 +3421,6 @@
     <w:p/>
     <w:p/>
     <w:p/>
-    <w:p/>
-    <w:p/>
-    <w:p/>
-    <w:p/>
     <w:p>
       <w:pPr>
         <w:pStyle w:val="Ttulo3"/>
@@ -3481,20 +3458,23 @@
     </w:p>
     <w:p>
       <w:pPr>
+        <w:pStyle w:val="Prrafodelista"/>
+        <w:numPr>
+          <w:ilvl w:val="0"/>
+          <w:numId w:val="63"/>
+        </w:numPr>
         <w:spacing w:after="0"/>
         <w:rPr>
+          <w:b/>
+          <w:bCs/>
           <w:sz w:val="24"/>
           <w:szCs w:val="24"/>
         </w:rPr>
       </w:pPr>
       <w:r>
-        <w:tab/>
-      </w:r>
-      <w:r>
-        <w:tab/>
-      </w:r>
-      <w:r>
-        <w:rPr>
+        <w:rPr>
+          <w:b/>
+          <w:bCs/>
           <w:sz w:val="24"/>
           <w:szCs w:val="24"/>
         </w:rPr>
@@ -3503,7 +3483,9 @@
     </w:p>
     <w:p>
       <w:pPr>
+        <w:pStyle w:val="Prrafodelista"/>
         <w:spacing w:after="0"/>
+        <w:ind w:left="1776"/>
         <w:rPr>
           <w:sz w:val="24"/>
           <w:szCs w:val="24"/>
@@ -3514,31 +3496,43 @@
           <w:sz w:val="24"/>
           <w:szCs w:val="24"/>
         </w:rPr>
-        <w:tab/>
+        <w:t xml:space="preserve">Según los gastos </w:t>
       </w:r>
       <w:r>
         <w:rPr>
           <w:sz w:val="24"/>
           <w:szCs w:val="24"/>
         </w:rPr>
-        <w:tab/>
+        <w:t>que quedan una vez se han restado a los gastos total la aportación de los socios</w:t>
       </w:r>
       <w:r>
         <w:rPr>
           <w:sz w:val="24"/>
           <w:szCs w:val="24"/>
         </w:rPr>
-        <w:t>Escenario pesimista</w:t>
+        <w:t xml:space="preserve"> y el coste de los productos si hiciéramos 4 proyectos al año:</w:t>
       </w:r>
     </w:p>
     <w:p>
       <w:pPr>
         <w:spacing w:after="0"/>
         <w:rPr>
+          <w:rFonts w:ascii="Aptos Narrow" w:eastAsia="Times New Roman" w:hAnsi="Aptos Narrow" w:cs="Times New Roman"/>
+          <w:b/>
+          <w:bCs/>
+          <w:color w:val="000000"/>
+          <w:kern w:val="0"/>
+          <w:lang w:val="en-GB" w:eastAsia="en-GB"/>
+          <w14:ligatures w14:val="none"/>
+        </w:rPr>
+      </w:pPr>
+      <w:r>
+        <w:rPr>
           <w:sz w:val="24"/>
           <w:szCs w:val="24"/>
         </w:rPr>
-      </w:pPr>
+        <w:tab/>
+      </w:r>
       <w:r>
         <w:rPr>
           <w:sz w:val="24"/>
@@ -3558,43 +3552,948 @@
           <w:sz w:val="24"/>
           <w:szCs w:val="24"/>
         </w:rPr>
-        <w:t xml:space="preserve">Escenario </w:t>
-      </w:r>
-      <w:r>
-        <w:rPr>
+        <w:tab/>
+        <w:t xml:space="preserve">Gastos Totales: </w:t>
+      </w:r>
+      <w:r>
+        <w:rPr>
+          <w:rFonts w:ascii="Aptos Narrow" w:eastAsia="Times New Roman" w:hAnsi="Aptos Narrow" w:cs="Times New Roman"/>
+          <w:b/>
+          <w:bCs/>
+          <w:color w:val="000000"/>
+          <w:kern w:val="0"/>
+          <w:lang w:val="en-GB" w:eastAsia="en-GB"/>
+          <w14:ligatures w14:val="none"/>
+        </w:rPr>
+        <w:t>392</w:t>
+      </w:r>
+      <w:r>
+        <w:rPr>
+          <w:rFonts w:ascii="Aptos Narrow" w:eastAsia="Times New Roman" w:hAnsi="Aptos Narrow" w:cs="Times New Roman"/>
+          <w:b/>
+          <w:bCs/>
+          <w:color w:val="000000"/>
+          <w:kern w:val="0"/>
+          <w:lang w:val="en-GB" w:eastAsia="en-GB"/>
+          <w14:ligatures w14:val="none"/>
+        </w:rPr>
+        <w:t>.</w:t>
+      </w:r>
+      <w:r>
+        <w:rPr>
+          <w:rFonts w:ascii="Aptos Narrow" w:eastAsia="Times New Roman" w:hAnsi="Aptos Narrow" w:cs="Times New Roman"/>
+          <w:b/>
+          <w:bCs/>
+          <w:color w:val="000000"/>
+          <w:kern w:val="0"/>
+          <w:lang w:val="en-GB" w:eastAsia="en-GB"/>
+          <w14:ligatures w14:val="none"/>
+        </w:rPr>
+        <w:t>375,763</w:t>
+      </w:r>
+      <w:r>
+        <w:rPr>
+          <w:rFonts w:ascii="Aptos Narrow" w:eastAsia="Times New Roman" w:hAnsi="Aptos Narrow" w:cs="Times New Roman"/>
+          <w:b/>
+          <w:bCs/>
+          <w:color w:val="000000"/>
+          <w:kern w:val="0"/>
+          <w:lang w:eastAsia="en-GB"/>
+          <w14:ligatures w14:val="none"/>
+        </w:rPr>
+        <w:t>€</w:t>
+      </w:r>
+    </w:p>
+    <w:p>
+      <w:pPr>
+        <w:spacing w:after="0"/>
+        <w:rPr>
+          <w:rFonts w:ascii="Aptos Narrow" w:eastAsia="Times New Roman" w:hAnsi="Aptos Narrow" w:cs="Times New Roman"/>
+          <w:b/>
+          <w:bCs/>
+          <w:color w:val="000000"/>
+          <w:kern w:val="0"/>
+          <w:lang w:eastAsia="en-GB"/>
+          <w14:ligatures w14:val="none"/>
+        </w:rPr>
+      </w:pPr>
+      <w:r>
+        <w:rPr>
+          <w:rFonts w:ascii="Aptos Narrow" w:eastAsia="Times New Roman" w:hAnsi="Aptos Narrow" w:cs="Times New Roman"/>
+          <w:b/>
+          <w:bCs/>
+          <w:color w:val="000000"/>
+          <w:kern w:val="0"/>
+          <w:lang w:eastAsia="en-GB"/>
+          <w14:ligatures w14:val="none"/>
+        </w:rPr>
+        <w:tab/>
+      </w:r>
+      <w:r>
+        <w:rPr>
+          <w:rFonts w:ascii="Aptos Narrow" w:eastAsia="Times New Roman" w:hAnsi="Aptos Narrow" w:cs="Times New Roman"/>
+          <w:b/>
+          <w:bCs/>
+          <w:color w:val="000000"/>
+          <w:kern w:val="0"/>
+          <w:lang w:eastAsia="en-GB"/>
+          <w14:ligatures w14:val="none"/>
+        </w:rPr>
+        <w:tab/>
+      </w:r>
+      <w:r>
+        <w:rPr>
+          <w:rFonts w:ascii="Aptos Narrow" w:eastAsia="Times New Roman" w:hAnsi="Aptos Narrow" w:cs="Times New Roman"/>
+          <w:b/>
+          <w:bCs/>
+          <w:color w:val="000000"/>
+          <w:kern w:val="0"/>
+          <w:lang w:eastAsia="en-GB"/>
+          <w14:ligatures w14:val="none"/>
+        </w:rPr>
+        <w:tab/>
+      </w:r>
+      <w:r>
+        <w:rPr>
+          <w:rFonts w:ascii="Aptos Narrow" w:eastAsia="Times New Roman" w:hAnsi="Aptos Narrow" w:cs="Times New Roman"/>
+          <w:b/>
+          <w:bCs/>
+          <w:color w:val="000000"/>
+          <w:kern w:val="0"/>
+          <w:lang w:eastAsia="en-GB"/>
+          <w14:ligatures w14:val="none"/>
+        </w:rPr>
+        <w:tab/>
+      </w:r>
+      <w:r>
+        <w:rPr>
+          <w:rFonts w:ascii="Aptos Narrow" w:eastAsia="Times New Roman" w:hAnsi="Aptos Narrow" w:cs="Times New Roman"/>
+          <w:color w:val="000000"/>
+          <w:kern w:val="0"/>
+          <w:lang w:eastAsia="en-GB"/>
+          <w14:ligatures w14:val="none"/>
+        </w:rPr>
+        <w:t xml:space="preserve">Venta de 4 productos: </w:t>
+      </w:r>
+      <w:r>
+        <w:rPr>
+          <w:rFonts w:ascii="Aptos Narrow" w:eastAsia="Times New Roman" w:hAnsi="Aptos Narrow" w:cs="Times New Roman"/>
+          <w:b/>
+          <w:bCs/>
+          <w:color w:val="000000"/>
+          <w:kern w:val="0"/>
+          <w:lang w:eastAsia="en-GB"/>
+          <w14:ligatures w14:val="none"/>
+        </w:rPr>
+        <w:t>627.801,22</w:t>
+      </w:r>
+      <w:r>
+        <w:rPr>
+          <w:rFonts w:ascii="Aptos Narrow" w:eastAsia="Times New Roman" w:hAnsi="Aptos Narrow" w:cs="Times New Roman"/>
+          <w:b/>
+          <w:bCs/>
+          <w:color w:val="000000"/>
+          <w:kern w:val="0"/>
+          <w:lang w:eastAsia="en-GB"/>
+          <w14:ligatures w14:val="none"/>
+        </w:rPr>
+        <w:t>€</w:t>
+      </w:r>
+    </w:p>
+    <w:p>
+      <w:pPr>
+        <w:spacing w:after="0"/>
+        <w:rPr>
+          <w:rFonts w:ascii="Aptos Narrow" w:eastAsia="Times New Roman" w:hAnsi="Aptos Narrow" w:cs="Times New Roman"/>
+          <w:b/>
+          <w:bCs/>
+          <w:color w:val="000000"/>
+          <w:kern w:val="0"/>
+          <w:lang w:val="en-GB" w:eastAsia="en-GB"/>
+          <w14:ligatures w14:val="none"/>
+        </w:rPr>
+      </w:pPr>
+      <w:r>
+        <w:rPr>
+          <w:rFonts w:ascii="Aptos Narrow" w:eastAsia="Times New Roman" w:hAnsi="Aptos Narrow" w:cs="Times New Roman"/>
+          <w:b/>
+          <w:bCs/>
+          <w:color w:val="000000"/>
+          <w:kern w:val="0"/>
+          <w:lang w:eastAsia="en-GB"/>
+          <w14:ligatures w14:val="none"/>
+        </w:rPr>
+        <w:tab/>
+      </w:r>
+      <w:r>
+        <w:rPr>
+          <w:rFonts w:ascii="Aptos Narrow" w:eastAsia="Times New Roman" w:hAnsi="Aptos Narrow" w:cs="Times New Roman"/>
+          <w:b/>
+          <w:bCs/>
+          <w:color w:val="000000"/>
+          <w:kern w:val="0"/>
+          <w:lang w:eastAsia="en-GB"/>
+          <w14:ligatures w14:val="none"/>
+        </w:rPr>
+        <w:tab/>
+      </w:r>
+      <w:r>
+        <w:rPr>
+          <w:rFonts w:ascii="Aptos Narrow" w:eastAsia="Times New Roman" w:hAnsi="Aptos Narrow" w:cs="Times New Roman"/>
+          <w:b/>
+          <w:bCs/>
+          <w:color w:val="000000"/>
+          <w:kern w:val="0"/>
+          <w:lang w:eastAsia="en-GB"/>
+          <w14:ligatures w14:val="none"/>
+        </w:rPr>
+        <w:tab/>
+      </w:r>
+      <w:r>
+        <w:rPr>
+          <w:rFonts w:ascii="Aptos Narrow" w:eastAsia="Times New Roman" w:hAnsi="Aptos Narrow" w:cs="Times New Roman"/>
+          <w:b/>
+          <w:bCs/>
+          <w:color w:val="000000"/>
+          <w:kern w:val="0"/>
+          <w:lang w:eastAsia="en-GB"/>
+          <w14:ligatures w14:val="none"/>
+        </w:rPr>
+        <w:tab/>
+      </w:r>
+      <w:proofErr w:type="spellStart"/>
+      <w:r>
+        <w:rPr>
+          <w:rFonts w:ascii="Aptos Narrow" w:eastAsia="Times New Roman" w:hAnsi="Aptos Narrow" w:cs="Times New Roman"/>
+          <w:color w:val="000000"/>
+          <w:kern w:val="0"/>
+          <w:lang w:val="en-GB" w:eastAsia="en-GB"/>
+          <w14:ligatures w14:val="none"/>
+        </w:rPr>
+        <w:t>Beneficio</w:t>
+      </w:r>
+      <w:proofErr w:type="spellEnd"/>
+      <w:r>
+        <w:rPr>
+          <w:rFonts w:ascii="Aptos Narrow" w:eastAsia="Times New Roman" w:hAnsi="Aptos Narrow" w:cs="Times New Roman"/>
+          <w:color w:val="000000"/>
+          <w:kern w:val="0"/>
+          <w:lang w:val="en-GB" w:eastAsia="en-GB"/>
+          <w14:ligatures w14:val="none"/>
+        </w:rPr>
+        <w:t xml:space="preserve">: </w:t>
+      </w:r>
+      <w:r>
+        <w:rPr>
+          <w:rFonts w:ascii="Aptos Narrow" w:eastAsia="Times New Roman" w:hAnsi="Aptos Narrow" w:cs="Times New Roman"/>
+          <w:b/>
+          <w:bCs/>
+          <w:color w:val="000000"/>
+          <w:kern w:val="0"/>
+          <w:lang w:val="en-GB" w:eastAsia="en-GB"/>
+          <w14:ligatures w14:val="none"/>
+        </w:rPr>
+        <w:t>235.425,457</w:t>
+      </w:r>
+      <w:r>
+        <w:rPr>
+          <w:rFonts w:ascii="Aptos Narrow" w:eastAsia="Times New Roman" w:hAnsi="Aptos Narrow" w:cs="Times New Roman"/>
+          <w:b/>
+          <w:bCs/>
+          <w:color w:val="000000"/>
+          <w:kern w:val="0"/>
+          <w:lang w:val="en-GB" w:eastAsia="en-GB"/>
+          <w14:ligatures w14:val="none"/>
+        </w:rPr>
+        <w:t>€</w:t>
+      </w:r>
+      <w:r>
+        <w:rPr>
+          <w:rFonts w:ascii="Aptos Narrow" w:eastAsia="Times New Roman" w:hAnsi="Aptos Narrow" w:cs="Times New Roman"/>
+          <w:b/>
+          <w:bCs/>
+          <w:color w:val="000000"/>
+          <w:kern w:val="0"/>
+          <w:lang w:val="en-GB" w:eastAsia="en-GB"/>
+          <w14:ligatures w14:val="none"/>
+        </w:rPr>
+        <w:tab/>
+      </w:r>
+    </w:p>
+    <w:p>
+      <w:pPr>
+        <w:spacing w:after="0"/>
+        <w:rPr>
+          <w:rFonts w:ascii="Aptos Narrow" w:eastAsia="Times New Roman" w:hAnsi="Aptos Narrow" w:cs="Times New Roman"/>
+          <w:color w:val="000000"/>
+          <w:kern w:val="0"/>
+          <w:lang w:val="en-GB" w:eastAsia="en-GB"/>
+          <w14:ligatures w14:val="none"/>
+        </w:rPr>
+      </w:pPr>
+      <w:r>
+        <w:rPr>
+          <w:rFonts w:ascii="Aptos Narrow" w:eastAsia="Times New Roman" w:hAnsi="Aptos Narrow" w:cs="Times New Roman"/>
+          <w:color w:val="000000"/>
+          <w:kern w:val="0"/>
+          <w:lang w:val="en-GB" w:eastAsia="en-GB"/>
+          <w14:ligatures w14:val="none"/>
+        </w:rPr>
+        <w:tab/>
+      </w:r>
+    </w:p>
+    <w:p>
+      <w:pPr>
+        <w:pStyle w:val="Prrafodelista"/>
+        <w:numPr>
+          <w:ilvl w:val="0"/>
+          <w:numId w:val="63"/>
+        </w:numPr>
+        <w:spacing w:after="0"/>
+        <w:rPr>
+          <w:b/>
+          <w:bCs/>
           <w:sz w:val="24"/>
           <w:szCs w:val="24"/>
         </w:rPr>
-        <w:t>intermedio</w:t>
+      </w:pPr>
+      <w:r>
+        <w:rPr>
+          <w:b/>
+          <w:bCs/>
+          <w:sz w:val="24"/>
+          <w:szCs w:val="24"/>
+        </w:rPr>
+        <w:t>Escenario intermedio</w:t>
       </w:r>
     </w:p>
-    <w:p/>
     <w:p>
       <w:pPr>
-        <w:rPr>
-          <w:b/>
-          <w:bCs/>
-          <w:sz w:val="32"/>
-          <w:szCs w:val="32"/>
-          <w:u w:val="single"/>
-        </w:rPr>
-      </w:pPr>
-      <w:r>
+        <w:pStyle w:val="Prrafodelista"/>
+        <w:spacing w:after="0"/>
+        <w:ind w:left="1776"/>
+        <w:rPr>
+          <w:sz w:val="24"/>
+          <w:szCs w:val="24"/>
+        </w:rPr>
+      </w:pPr>
+      <w:r>
+        <w:rPr>
+          <w:sz w:val="24"/>
+          <w:szCs w:val="24"/>
+        </w:rPr>
+        <w:t xml:space="preserve">Según los gastos que quedan una vez se han restado a los gastos total la aportación de los socios y el coste de los productos si hiciéramos </w:t>
+      </w:r>
+      <w:r>
+        <w:rPr>
+          <w:sz w:val="24"/>
+          <w:szCs w:val="24"/>
+        </w:rPr>
+        <w:t xml:space="preserve">3 </w:t>
+      </w:r>
+      <w:r>
+        <w:rPr>
+          <w:sz w:val="24"/>
+          <w:szCs w:val="24"/>
+        </w:rPr>
+        <w:t>proyectos al año:</w:t>
+      </w:r>
+    </w:p>
+    <w:p>
+      <w:pPr>
+        <w:pStyle w:val="Prrafodelista"/>
+        <w:ind w:left="1776"/>
+        <w:rPr>
+          <w:rFonts w:ascii="Aptos Narrow" w:eastAsia="Times New Roman" w:hAnsi="Aptos Narrow" w:cs="Times New Roman"/>
+          <w:b/>
+          <w:bCs/>
+          <w:color w:val="000000"/>
+          <w:kern w:val="0"/>
+          <w:lang w:eastAsia="en-GB"/>
+          <w14:ligatures w14:val="none"/>
+        </w:rPr>
+      </w:pPr>
+      <w:r>
+        <w:rPr>
+          <w:sz w:val="24"/>
+          <w:szCs w:val="24"/>
+        </w:rPr>
         <w:tab/>
       </w:r>
       <w:r>
+        <w:rPr>
+          <w:sz w:val="24"/>
+          <w:szCs w:val="24"/>
+        </w:rPr>
         <w:tab/>
       </w:r>
       <w:r>
         <w:rPr>
-          <w:b/>
-          <w:bCs/>
-          <w:sz w:val="32"/>
-          <w:szCs w:val="32"/>
-          <w:u w:val="single"/>
-        </w:rPr>
-        <w:t>-según costes</w:t>
-      </w:r>
+          <w:sz w:val="24"/>
+          <w:szCs w:val="24"/>
+        </w:rPr>
+        <w:t xml:space="preserve">Gastos Totales: </w:t>
+      </w:r>
+      <w:r>
+        <w:rPr>
+          <w:rFonts w:ascii="Aptos Narrow" w:eastAsia="Times New Roman" w:hAnsi="Aptos Narrow" w:cs="Times New Roman"/>
+          <w:b/>
+          <w:bCs/>
+          <w:color w:val="000000"/>
+          <w:kern w:val="0"/>
+          <w:lang w:val="en-GB" w:eastAsia="en-GB"/>
+          <w14:ligatures w14:val="none"/>
+        </w:rPr>
+        <w:t>392</w:t>
+      </w:r>
+      <w:r>
+        <w:rPr>
+          <w:rFonts w:ascii="Aptos Narrow" w:eastAsia="Times New Roman" w:hAnsi="Aptos Narrow" w:cs="Times New Roman"/>
+          <w:b/>
+          <w:bCs/>
+          <w:color w:val="000000"/>
+          <w:kern w:val="0"/>
+          <w:lang w:val="en-GB" w:eastAsia="en-GB"/>
+          <w14:ligatures w14:val="none"/>
+        </w:rPr>
+        <w:t>.</w:t>
+      </w:r>
+      <w:r>
+        <w:rPr>
+          <w:rFonts w:ascii="Aptos Narrow" w:eastAsia="Times New Roman" w:hAnsi="Aptos Narrow" w:cs="Times New Roman"/>
+          <w:b/>
+          <w:bCs/>
+          <w:color w:val="000000"/>
+          <w:kern w:val="0"/>
+          <w:lang w:val="en-GB" w:eastAsia="en-GB"/>
+          <w14:ligatures w14:val="none"/>
+        </w:rPr>
+        <w:t>375,763</w:t>
+      </w:r>
+      <w:r>
+        <w:rPr>
+          <w:rFonts w:ascii="Aptos Narrow" w:eastAsia="Times New Roman" w:hAnsi="Aptos Narrow" w:cs="Times New Roman"/>
+          <w:b/>
+          <w:bCs/>
+          <w:color w:val="000000"/>
+          <w:kern w:val="0"/>
+          <w:lang w:eastAsia="en-GB"/>
+          <w14:ligatures w14:val="none"/>
+        </w:rPr>
+        <w:t>€</w:t>
+      </w:r>
+    </w:p>
+    <w:p>
+      <w:pPr>
+        <w:pStyle w:val="Prrafodelista"/>
+        <w:ind w:left="1776"/>
+        <w:rPr>
+          <w:rFonts w:ascii="Aptos Narrow" w:eastAsia="Times New Roman" w:hAnsi="Aptos Narrow" w:cs="Times New Roman"/>
+          <w:b/>
+          <w:bCs/>
+          <w:color w:val="000000"/>
+          <w:kern w:val="0"/>
+          <w:lang w:eastAsia="en-GB"/>
+          <w14:ligatures w14:val="none"/>
+        </w:rPr>
+      </w:pPr>
+      <w:r>
+        <w:rPr>
+          <w:rFonts w:ascii="Aptos Narrow" w:eastAsia="Times New Roman" w:hAnsi="Aptos Narrow" w:cs="Times New Roman"/>
+          <w:b/>
+          <w:bCs/>
+          <w:color w:val="000000"/>
+          <w:kern w:val="0"/>
+          <w:lang w:eastAsia="en-GB"/>
+          <w14:ligatures w14:val="none"/>
+        </w:rPr>
+        <w:tab/>
+      </w:r>
+      <w:r>
+        <w:rPr>
+          <w:rFonts w:ascii="Aptos Narrow" w:eastAsia="Times New Roman" w:hAnsi="Aptos Narrow" w:cs="Times New Roman"/>
+          <w:b/>
+          <w:bCs/>
+          <w:color w:val="000000"/>
+          <w:kern w:val="0"/>
+          <w:lang w:eastAsia="en-GB"/>
+          <w14:ligatures w14:val="none"/>
+        </w:rPr>
+        <w:tab/>
+      </w:r>
+      <w:r>
+        <w:rPr>
+          <w:rFonts w:ascii="Aptos Narrow" w:eastAsia="Times New Roman" w:hAnsi="Aptos Narrow" w:cs="Times New Roman"/>
+          <w:color w:val="000000"/>
+          <w:kern w:val="0"/>
+          <w:lang w:eastAsia="en-GB"/>
+          <w14:ligatures w14:val="none"/>
+        </w:rPr>
+        <w:t xml:space="preserve">Venta de </w:t>
+      </w:r>
+      <w:r>
+        <w:rPr>
+          <w:rFonts w:ascii="Aptos Narrow" w:eastAsia="Times New Roman" w:hAnsi="Aptos Narrow" w:cs="Times New Roman"/>
+          <w:color w:val="000000"/>
+          <w:kern w:val="0"/>
+          <w:lang w:eastAsia="en-GB"/>
+          <w14:ligatures w14:val="none"/>
+        </w:rPr>
+        <w:t>3</w:t>
+      </w:r>
+      <w:r>
+        <w:rPr>
+          <w:rFonts w:ascii="Aptos Narrow" w:eastAsia="Times New Roman" w:hAnsi="Aptos Narrow" w:cs="Times New Roman"/>
+          <w:color w:val="000000"/>
+          <w:kern w:val="0"/>
+          <w:lang w:eastAsia="en-GB"/>
+          <w14:ligatures w14:val="none"/>
+        </w:rPr>
+        <w:t xml:space="preserve"> productos: </w:t>
+      </w:r>
+      <w:r>
+        <w:rPr>
+          <w:rFonts w:ascii="Aptos Narrow" w:eastAsia="Times New Roman" w:hAnsi="Aptos Narrow" w:cs="Times New Roman"/>
+          <w:b/>
+          <w:bCs/>
+          <w:color w:val="000000"/>
+          <w:kern w:val="0"/>
+          <w:lang w:eastAsia="en-GB"/>
+          <w14:ligatures w14:val="none"/>
+        </w:rPr>
+        <w:t>470.850,915</w:t>
+      </w:r>
+      <w:r>
+        <w:rPr>
+          <w:rFonts w:ascii="Aptos Narrow" w:eastAsia="Times New Roman" w:hAnsi="Aptos Narrow" w:cs="Times New Roman"/>
+          <w:b/>
+          <w:bCs/>
+          <w:color w:val="000000"/>
+          <w:kern w:val="0"/>
+          <w:lang w:eastAsia="en-GB"/>
+          <w14:ligatures w14:val="none"/>
+        </w:rPr>
+        <w:t>€</w:t>
+      </w:r>
+    </w:p>
+    <w:p>
+      <w:pPr>
+        <w:pStyle w:val="Prrafodelista"/>
+        <w:spacing w:after="0"/>
+        <w:ind w:left="1776"/>
+        <w:rPr>
+          <w:rFonts w:ascii="Aptos Narrow" w:eastAsia="Times New Roman" w:hAnsi="Aptos Narrow" w:cs="Times New Roman"/>
+          <w:b/>
+          <w:bCs/>
+          <w:color w:val="000000"/>
+          <w:kern w:val="0"/>
+          <w:lang w:eastAsia="en-GB"/>
+          <w14:ligatures w14:val="none"/>
+        </w:rPr>
+      </w:pPr>
+      <w:r>
+        <w:rPr>
+          <w:rFonts w:ascii="Aptos Narrow" w:eastAsia="Times New Roman" w:hAnsi="Aptos Narrow" w:cs="Times New Roman"/>
+          <w:b/>
+          <w:bCs/>
+          <w:color w:val="000000"/>
+          <w:kern w:val="0"/>
+          <w:lang w:eastAsia="en-GB"/>
+          <w14:ligatures w14:val="none"/>
+        </w:rPr>
+        <w:tab/>
+      </w:r>
+      <w:r>
+        <w:rPr>
+          <w:rFonts w:ascii="Aptos Narrow" w:eastAsia="Times New Roman" w:hAnsi="Aptos Narrow" w:cs="Times New Roman"/>
+          <w:b/>
+          <w:bCs/>
+          <w:color w:val="000000"/>
+          <w:kern w:val="0"/>
+          <w:lang w:eastAsia="en-GB"/>
+          <w14:ligatures w14:val="none"/>
+        </w:rPr>
+        <w:tab/>
+      </w:r>
+      <w:r>
+        <w:rPr>
+          <w:rFonts w:ascii="Aptos Narrow" w:eastAsia="Times New Roman" w:hAnsi="Aptos Narrow" w:cs="Times New Roman"/>
+          <w:color w:val="000000"/>
+          <w:kern w:val="0"/>
+          <w:lang w:eastAsia="en-GB"/>
+          <w14:ligatures w14:val="none"/>
+        </w:rPr>
+        <w:t xml:space="preserve">Beneficio: </w:t>
+      </w:r>
+      <w:r>
+        <w:rPr>
+          <w:rFonts w:ascii="Aptos Narrow" w:eastAsia="Times New Roman" w:hAnsi="Aptos Narrow" w:cs="Times New Roman"/>
+          <w:b/>
+          <w:bCs/>
+          <w:color w:val="000000"/>
+          <w:kern w:val="0"/>
+          <w:lang w:eastAsia="en-GB"/>
+          <w14:ligatures w14:val="none"/>
+        </w:rPr>
+        <w:t>78.475,152</w:t>
+      </w:r>
+      <w:r>
+        <w:rPr>
+          <w:rFonts w:ascii="Aptos Narrow" w:eastAsia="Times New Roman" w:hAnsi="Aptos Narrow" w:cs="Times New Roman"/>
+          <w:b/>
+          <w:bCs/>
+          <w:color w:val="000000"/>
+          <w:kern w:val="0"/>
+          <w:lang w:eastAsia="en-GB"/>
+          <w14:ligatures w14:val="none"/>
+        </w:rPr>
+        <w:t>€</w:t>
+      </w:r>
+    </w:p>
+    <w:p>
+      <w:pPr>
+        <w:pStyle w:val="Prrafodelista"/>
+        <w:spacing w:after="0"/>
+        <w:ind w:left="1776"/>
+        <w:rPr>
+          <w:b/>
+          <w:bCs/>
+          <w:sz w:val="24"/>
+          <w:szCs w:val="24"/>
+        </w:rPr>
+      </w:pPr>
+    </w:p>
+    <w:p>
+      <w:pPr>
+        <w:pStyle w:val="Prrafodelista"/>
+        <w:numPr>
+          <w:ilvl w:val="0"/>
+          <w:numId w:val="63"/>
+        </w:numPr>
+        <w:spacing w:after="0"/>
+        <w:rPr>
+          <w:b/>
+          <w:bCs/>
+          <w:sz w:val="24"/>
+          <w:szCs w:val="24"/>
+        </w:rPr>
+      </w:pPr>
+      <w:r>
+        <w:rPr>
+          <w:b/>
+          <w:bCs/>
+          <w:sz w:val="24"/>
+          <w:szCs w:val="24"/>
+        </w:rPr>
+        <w:t xml:space="preserve">Escenario </w:t>
+      </w:r>
+      <w:r>
+        <w:rPr>
+          <w:b/>
+          <w:bCs/>
+          <w:sz w:val="24"/>
+          <w:szCs w:val="24"/>
+        </w:rPr>
+        <w:t>pesimista</w:t>
+      </w:r>
+    </w:p>
+    <w:p>
+      <w:pPr>
+        <w:pStyle w:val="Prrafodelista"/>
+        <w:spacing w:after="0"/>
+        <w:ind w:left="1776"/>
+        <w:rPr>
+          <w:sz w:val="24"/>
+          <w:szCs w:val="24"/>
+        </w:rPr>
+      </w:pPr>
+      <w:r>
+        <w:rPr>
+          <w:sz w:val="24"/>
+          <w:szCs w:val="24"/>
+        </w:rPr>
+        <w:t xml:space="preserve">Según los gastos que quedan una vez se han restado a los gastos total la aportación de los socios y el coste de los productos si hiciéramos </w:t>
+      </w:r>
+      <w:r>
+        <w:rPr>
+          <w:sz w:val="24"/>
+          <w:szCs w:val="24"/>
+        </w:rPr>
+        <w:t xml:space="preserve">2 </w:t>
+      </w:r>
+      <w:r>
+        <w:rPr>
+          <w:sz w:val="24"/>
+          <w:szCs w:val="24"/>
+        </w:rPr>
+        <w:t>proyectos al año:</w:t>
+      </w:r>
+    </w:p>
+    <w:p>
+      <w:pPr>
+        <w:pStyle w:val="Prrafodelista"/>
+        <w:ind w:left="1776"/>
+        <w:rPr>
+          <w:rFonts w:ascii="Aptos Narrow" w:eastAsia="Times New Roman" w:hAnsi="Aptos Narrow" w:cs="Times New Roman"/>
+          <w:b/>
+          <w:bCs/>
+          <w:color w:val="000000"/>
+          <w:kern w:val="0"/>
+          <w:lang w:eastAsia="en-GB"/>
+          <w14:ligatures w14:val="none"/>
+        </w:rPr>
+      </w:pPr>
+      <w:r>
+        <w:rPr>
+          <w:sz w:val="24"/>
+          <w:szCs w:val="24"/>
+        </w:rPr>
+        <w:tab/>
+      </w:r>
+      <w:r>
+        <w:rPr>
+          <w:sz w:val="24"/>
+          <w:szCs w:val="24"/>
+        </w:rPr>
+        <w:tab/>
+      </w:r>
+      <w:r>
+        <w:rPr>
+          <w:sz w:val="24"/>
+          <w:szCs w:val="24"/>
+        </w:rPr>
+        <w:t xml:space="preserve">Gastos Totales: </w:t>
+      </w:r>
+      <w:r>
+        <w:rPr>
+          <w:rFonts w:ascii="Aptos Narrow" w:eastAsia="Times New Roman" w:hAnsi="Aptos Narrow" w:cs="Times New Roman"/>
+          <w:b/>
+          <w:bCs/>
+          <w:color w:val="000000"/>
+          <w:kern w:val="0"/>
+          <w:lang w:eastAsia="en-GB"/>
+          <w14:ligatures w14:val="none"/>
+        </w:rPr>
+        <w:t>392.375,763</w:t>
+      </w:r>
+      <w:r>
+        <w:rPr>
+          <w:rFonts w:ascii="Aptos Narrow" w:eastAsia="Times New Roman" w:hAnsi="Aptos Narrow" w:cs="Times New Roman"/>
+          <w:b/>
+          <w:bCs/>
+          <w:color w:val="000000"/>
+          <w:kern w:val="0"/>
+          <w:lang w:eastAsia="en-GB"/>
+          <w14:ligatures w14:val="none"/>
+        </w:rPr>
+        <w:t>€</w:t>
+      </w:r>
+    </w:p>
+    <w:p>
+      <w:pPr>
+        <w:pStyle w:val="Prrafodelista"/>
+        <w:ind w:left="1776"/>
+        <w:rPr>
+          <w:rFonts w:ascii="Aptos Narrow" w:eastAsia="Times New Roman" w:hAnsi="Aptos Narrow" w:cs="Times New Roman"/>
+          <w:b/>
+          <w:bCs/>
+          <w:color w:val="000000"/>
+          <w:kern w:val="0"/>
+          <w:lang w:eastAsia="en-GB"/>
+          <w14:ligatures w14:val="none"/>
+        </w:rPr>
+      </w:pPr>
+      <w:r>
+        <w:rPr>
+          <w:rFonts w:ascii="Aptos Narrow" w:eastAsia="Times New Roman" w:hAnsi="Aptos Narrow" w:cs="Times New Roman"/>
+          <w:b/>
+          <w:bCs/>
+          <w:color w:val="000000"/>
+          <w:kern w:val="0"/>
+          <w:lang w:eastAsia="en-GB"/>
+          <w14:ligatures w14:val="none"/>
+        </w:rPr>
+        <w:tab/>
+      </w:r>
+      <w:r>
+        <w:rPr>
+          <w:rFonts w:ascii="Aptos Narrow" w:eastAsia="Times New Roman" w:hAnsi="Aptos Narrow" w:cs="Times New Roman"/>
+          <w:b/>
+          <w:bCs/>
+          <w:color w:val="000000"/>
+          <w:kern w:val="0"/>
+          <w:lang w:eastAsia="en-GB"/>
+          <w14:ligatures w14:val="none"/>
+        </w:rPr>
+        <w:tab/>
+      </w:r>
+      <w:r>
+        <w:rPr>
+          <w:rFonts w:ascii="Aptos Narrow" w:eastAsia="Times New Roman" w:hAnsi="Aptos Narrow" w:cs="Times New Roman"/>
+          <w:color w:val="000000"/>
+          <w:kern w:val="0"/>
+          <w:lang w:eastAsia="en-GB"/>
+          <w14:ligatures w14:val="none"/>
+        </w:rPr>
+        <w:t xml:space="preserve">Venta de </w:t>
+      </w:r>
+      <w:r>
+        <w:rPr>
+          <w:rFonts w:ascii="Aptos Narrow" w:eastAsia="Times New Roman" w:hAnsi="Aptos Narrow" w:cs="Times New Roman"/>
+          <w:color w:val="000000"/>
+          <w:kern w:val="0"/>
+          <w:lang w:eastAsia="en-GB"/>
+          <w14:ligatures w14:val="none"/>
+        </w:rPr>
+        <w:t>2</w:t>
+      </w:r>
+      <w:r>
+        <w:rPr>
+          <w:rFonts w:ascii="Aptos Narrow" w:eastAsia="Times New Roman" w:hAnsi="Aptos Narrow" w:cs="Times New Roman"/>
+          <w:color w:val="000000"/>
+          <w:kern w:val="0"/>
+          <w:lang w:eastAsia="en-GB"/>
+          <w14:ligatures w14:val="none"/>
+        </w:rPr>
+        <w:t xml:space="preserve"> productos: </w:t>
+      </w:r>
+      <w:r>
+        <w:rPr>
+          <w:rFonts w:ascii="Aptos Narrow" w:eastAsia="Times New Roman" w:hAnsi="Aptos Narrow" w:cs="Times New Roman"/>
+          <w:b/>
+          <w:bCs/>
+          <w:color w:val="000000"/>
+          <w:kern w:val="0"/>
+          <w:lang w:eastAsia="en-GB"/>
+          <w14:ligatures w14:val="none"/>
+        </w:rPr>
+        <w:t>313.900,61</w:t>
+      </w:r>
+      <w:r>
+        <w:rPr>
+          <w:rFonts w:ascii="Aptos Narrow" w:eastAsia="Times New Roman" w:hAnsi="Aptos Narrow" w:cs="Times New Roman"/>
+          <w:b/>
+          <w:bCs/>
+          <w:color w:val="000000"/>
+          <w:kern w:val="0"/>
+          <w:lang w:eastAsia="en-GB"/>
+          <w14:ligatures w14:val="none"/>
+        </w:rPr>
+        <w:t>€</w:t>
+      </w:r>
+    </w:p>
+    <w:p>
+      <w:pPr>
+        <w:pStyle w:val="Prrafodelista"/>
+        <w:spacing w:after="0"/>
+        <w:ind w:left="1776"/>
+        <w:rPr>
+          <w:rFonts w:ascii="Aptos Narrow" w:eastAsia="Times New Roman" w:hAnsi="Aptos Narrow" w:cs="Times New Roman"/>
+          <w:b/>
+          <w:bCs/>
+          <w:color w:val="000000"/>
+          <w:kern w:val="0"/>
+          <w:lang w:eastAsia="en-GB"/>
+          <w14:ligatures w14:val="none"/>
+        </w:rPr>
+      </w:pPr>
+      <w:r>
+        <w:rPr>
+          <w:rFonts w:ascii="Aptos Narrow" w:eastAsia="Times New Roman" w:hAnsi="Aptos Narrow" w:cs="Times New Roman"/>
+          <w:b/>
+          <w:bCs/>
+          <w:color w:val="000000"/>
+          <w:kern w:val="0"/>
+          <w:lang w:eastAsia="en-GB"/>
+          <w14:ligatures w14:val="none"/>
+        </w:rPr>
+        <w:tab/>
+      </w:r>
+      <w:r>
+        <w:rPr>
+          <w:rFonts w:ascii="Aptos Narrow" w:eastAsia="Times New Roman" w:hAnsi="Aptos Narrow" w:cs="Times New Roman"/>
+          <w:b/>
+          <w:bCs/>
+          <w:color w:val="000000"/>
+          <w:kern w:val="0"/>
+          <w:lang w:eastAsia="en-GB"/>
+          <w14:ligatures w14:val="none"/>
+        </w:rPr>
+        <w:tab/>
+      </w:r>
+      <w:r>
+        <w:rPr>
+          <w:rFonts w:ascii="Aptos Narrow" w:eastAsia="Times New Roman" w:hAnsi="Aptos Narrow" w:cs="Times New Roman"/>
+          <w:color w:val="000000"/>
+          <w:kern w:val="0"/>
+          <w:lang w:eastAsia="en-GB"/>
+          <w14:ligatures w14:val="none"/>
+        </w:rPr>
+        <w:t>Benefic</w:t>
+      </w:r>
+      <w:r>
+        <w:rPr>
+          <w:rFonts w:ascii="Aptos Narrow" w:eastAsia="Times New Roman" w:hAnsi="Aptos Narrow" w:cs="Times New Roman"/>
+          <w:color w:val="000000"/>
+          <w:kern w:val="0"/>
+          <w:lang w:eastAsia="en-GB"/>
+          <w14:ligatures w14:val="none"/>
+        </w:rPr>
+        <w:t>io</w:t>
+      </w:r>
+      <w:r>
+        <w:rPr>
+          <w:rFonts w:ascii="Aptos Narrow" w:eastAsia="Times New Roman" w:hAnsi="Aptos Narrow" w:cs="Times New Roman"/>
+          <w:color w:val="000000"/>
+          <w:kern w:val="0"/>
+          <w:lang w:eastAsia="en-GB"/>
+          <w14:ligatures w14:val="none"/>
+        </w:rPr>
+        <w:t>:</w:t>
+      </w:r>
+      <w:r>
+        <w:t xml:space="preserve"> </w:t>
+      </w:r>
+      <w:r>
+        <w:t>-</w:t>
+      </w:r>
+      <w:r>
+        <w:rPr>
+          <w:rFonts w:ascii="Aptos Narrow" w:eastAsia="Times New Roman" w:hAnsi="Aptos Narrow" w:cs="Times New Roman"/>
+          <w:b/>
+          <w:bCs/>
+          <w:color w:val="000000"/>
+          <w:kern w:val="0"/>
+          <w:lang w:eastAsia="en-GB"/>
+          <w14:ligatures w14:val="none"/>
+        </w:rPr>
+        <w:t>78.475,153</w:t>
+      </w:r>
+      <w:r>
+        <w:rPr>
+          <w:rFonts w:ascii="Aptos Narrow" w:eastAsia="Times New Roman" w:hAnsi="Aptos Narrow" w:cs="Times New Roman"/>
+          <w:b/>
+          <w:bCs/>
+          <w:color w:val="000000"/>
+          <w:kern w:val="0"/>
+          <w:lang w:eastAsia="en-GB"/>
+          <w14:ligatures w14:val="none"/>
+        </w:rPr>
+        <w:t>€</w:t>
+      </w:r>
+    </w:p>
+    <w:p>
+      <w:pPr>
+        <w:pStyle w:val="Prrafodelista"/>
+        <w:spacing w:after="0"/>
+        <w:ind w:left="1776"/>
+        <w:rPr>
+          <w:b/>
+          <w:bCs/>
+          <w:sz w:val="24"/>
+          <w:szCs w:val="24"/>
+        </w:rPr>
+      </w:pPr>
     </w:p>
     <w:p>
       <w:pPr>
@@ -3659,43 +4558,196 @@
       <w:bookmarkEnd w:id="7"/>
     </w:p>
     <w:p>
-      <w:r>
-        <w:tab/>
-      </w:r>
-      <w:r>
-        <w:tab/>
-        <w:t>sacar 1500€ de beneficios en nomina</w:t>
+      <w:pPr>
+        <w:ind w:left="1410"/>
+      </w:pPr>
+      <w:r>
+        <w:t>Para calcular el precio del producto hemos sumado todos los costes fijos y variables que hay en la empresa y le hemos sumado las amortizaciones.</w:t>
       </w:r>
     </w:p>
     <w:p>
-      <w:r>
-        <w:tab/>
-      </w:r>
-      <w:r>
-        <w:tab/>
-        <w:t xml:space="preserve">margen 20% </w:t>
+      <w:pPr>
+        <w:ind w:left="1410"/>
+      </w:pPr>
+      <w:r>
+        <w:t>A raíz de esto hemos restado el 25% que hace referencia a las aportaciones de los promotores quedando 75% restante que lo aporta el programa ICO.</w:t>
       </w:r>
     </w:p>
     <w:p>
       <w:pPr>
-        <w:pStyle w:val="Ttulo3"/>
-        <w:rPr>
-          <w:rFonts w:asciiTheme="minorHAnsi" w:hAnsiTheme="minorHAnsi" w:cstheme="minorHAnsi"/>
-          <w:b/>
-          <w:bCs/>
-          <w:color w:val="auto"/>
+        <w:ind w:left="1410"/>
+      </w:pPr>
+      <w:r>
+        <w:t>Con este 75% hemos sacado el precio técnico y le hemos aplicado un 20% de margen: el coste de los productos será:</w:t>
+      </w:r>
+    </w:p>
+    <w:p>
+      <w:pPr>
+        <w:rPr>
+          <w:rFonts w:ascii="Aptos Narrow" w:eastAsia="Times New Roman" w:hAnsi="Aptos Narrow" w:cs="Times New Roman"/>
+          <w:b/>
+          <w:bCs/>
+          <w:color w:val="000000"/>
+          <w:kern w:val="0"/>
+          <w:lang w:eastAsia="en-GB"/>
+          <w14:ligatures w14:val="none"/>
         </w:rPr>
       </w:pPr>
       <w:r>
         <w:tab/>
       </w:r>
+      <w:r>
+        <w:tab/>
+      </w:r>
+      <w:r>
+        <w:tab/>
+      </w:r>
+      <w:r>
+        <w:rPr>
+          <w:rFonts w:ascii="Aptos Narrow" w:eastAsia="Times New Roman" w:hAnsi="Aptos Narrow" w:cs="Times New Roman"/>
+          <w:b/>
+          <w:bCs/>
+          <w:color w:val="000000"/>
+          <w:kern w:val="0"/>
+          <w:lang w:eastAsia="en-GB"/>
+          <w14:ligatures w14:val="none"/>
+        </w:rPr>
+        <w:t>156950,305</w:t>
+      </w:r>
+      <w:r>
+        <w:rPr>
+          <w:rFonts w:ascii="Aptos Narrow" w:eastAsia="Times New Roman" w:hAnsi="Aptos Narrow" w:cs="Times New Roman"/>
+          <w:b/>
+          <w:bCs/>
+          <w:color w:val="000000"/>
+          <w:kern w:val="0"/>
+          <w:lang w:eastAsia="en-GB"/>
+          <w14:ligatures w14:val="none"/>
+        </w:rPr>
+        <w:t>€</w:t>
+      </w:r>
+    </w:p>
+    <w:p>
+      <w:pPr>
+        <w:rPr>
+          <w:rFonts w:ascii="Aptos Narrow" w:eastAsia="Times New Roman" w:hAnsi="Aptos Narrow" w:cs="Times New Roman"/>
+          <w:b/>
+          <w:bCs/>
+          <w:color w:val="000000"/>
+          <w:kern w:val="0"/>
+          <w:lang w:eastAsia="en-GB"/>
+          <w14:ligatures w14:val="none"/>
+        </w:rPr>
+      </w:pPr>
+      <w:r>
+        <w:rPr>
+          <w:rFonts w:ascii="Aptos Narrow" w:eastAsia="Times New Roman" w:hAnsi="Aptos Narrow" w:cs="Times New Roman"/>
+          <w:b/>
+          <w:bCs/>
+          <w:color w:val="000000"/>
+          <w:kern w:val="0"/>
+          <w:lang w:eastAsia="en-GB"/>
+          <w14:ligatures w14:val="none"/>
+        </w:rPr>
+        <w:tab/>
+      </w:r>
+      <w:r>
+        <w:rPr>
+          <w:rFonts w:ascii="Aptos Narrow" w:eastAsia="Times New Roman" w:hAnsi="Aptos Narrow" w:cs="Times New Roman"/>
+          <w:b/>
+          <w:bCs/>
+          <w:color w:val="000000"/>
+          <w:kern w:val="0"/>
+          <w:lang w:eastAsia="en-GB"/>
+          <w14:ligatures w14:val="none"/>
+        </w:rPr>
+        <w:tab/>
+        <w:t xml:space="preserve">(todos los cálculos están reflejados en el </w:t>
+      </w:r>
+      <w:proofErr w:type="spellStart"/>
+      <w:r>
+        <w:rPr>
+          <w:rFonts w:ascii="Aptos Narrow" w:eastAsia="Times New Roman" w:hAnsi="Aptos Narrow" w:cs="Times New Roman"/>
+          <w:b/>
+          <w:bCs/>
+          <w:color w:val="000000"/>
+          <w:kern w:val="0"/>
+          <w:lang w:eastAsia="en-GB"/>
+          <w14:ligatures w14:val="none"/>
+        </w:rPr>
+        <w:t>exel</w:t>
+      </w:r>
+      <w:proofErr w:type="spellEnd"/>
+      <w:r>
+        <w:rPr>
+          <w:rFonts w:ascii="Aptos Narrow" w:eastAsia="Times New Roman" w:hAnsi="Aptos Narrow" w:cs="Times New Roman"/>
+          <w:b/>
+          <w:bCs/>
+          <w:color w:val="000000"/>
+          <w:kern w:val="0"/>
+          <w:lang w:eastAsia="en-GB"/>
+          <w14:ligatures w14:val="none"/>
+        </w:rPr>
+        <w:t>)</w:t>
+      </w:r>
+    </w:p>
+    <w:p>
+      <w:pPr>
+        <w:rPr>
+          <w:rFonts w:ascii="Aptos Narrow" w:eastAsia="Times New Roman" w:hAnsi="Aptos Narrow" w:cs="Times New Roman"/>
+          <w:b/>
+          <w:bCs/>
+          <w:color w:val="000000"/>
+          <w:kern w:val="0"/>
+          <w:lang w:eastAsia="en-GB"/>
+          <w14:ligatures w14:val="none"/>
+        </w:rPr>
+      </w:pPr>
+    </w:p>
+    <w:p>
+      <w:pPr>
+        <w:rPr>
+          <w:rFonts w:ascii="Aptos Narrow" w:eastAsia="Times New Roman" w:hAnsi="Aptos Narrow" w:cs="Times New Roman"/>
+          <w:b/>
+          <w:bCs/>
+          <w:color w:val="000000"/>
+          <w:kern w:val="0"/>
+          <w:lang w:eastAsia="en-GB"/>
+          <w14:ligatures w14:val="none"/>
+        </w:rPr>
+      </w:pPr>
+    </w:p>
+    <w:p>
+      <w:pPr>
+        <w:rPr>
+          <w:rFonts w:ascii="Aptos Narrow" w:eastAsia="Times New Roman" w:hAnsi="Aptos Narrow" w:cs="Times New Roman"/>
+          <w:b/>
+          <w:bCs/>
+          <w:color w:val="000000"/>
+          <w:kern w:val="0"/>
+          <w:lang w:eastAsia="en-GB"/>
+          <w14:ligatures w14:val="none"/>
+        </w:rPr>
+      </w:pPr>
+    </w:p>
+    <w:p>
+      <w:pPr>
+        <w:rPr>
+          <w:rFonts w:cstheme="minorHAnsi"/>
+          <w:b/>
+          <w:bCs/>
+        </w:rPr>
+      </w:pPr>
+      <w:r>
+        <w:lastRenderedPageBreak/>
+        <w:tab/>
+      </w:r>
       <w:bookmarkStart w:id="8" w:name="_Toc159086197"/>
       <w:r>
         <w:rPr>
-          <w:rFonts w:asciiTheme="minorHAnsi" w:hAnsiTheme="minorHAnsi" w:cstheme="minorHAnsi"/>
-          <w:b/>
-          <w:bCs/>
-          <w:color w:val="auto"/>
+          <w:rFonts w:cstheme="minorHAnsi"/>
+          <w:b/>
+          <w:bCs/>
         </w:rPr>
         <w:t>b) Forma de aplicar descuentos por volumen, por cliente, rebajas y otros</w:t>
       </w:r>
@@ -3731,7 +4783,28 @@
           <w:sz w:val="24"/>
           <w:szCs w:val="24"/>
         </w:rPr>
-        <w:t xml:space="preserve"> 10% descuento</w:t>
+        <w:t xml:space="preserve"> </w:t>
+      </w:r>
+      <w:r>
+        <w:rPr>
+          <w:sz w:val="24"/>
+          <w:szCs w:val="24"/>
+        </w:rPr>
+        <w:t xml:space="preserve">aplicaremos un </w:t>
+      </w:r>
+      <w:r>
+        <w:rPr>
+          <w:sz w:val="24"/>
+          <w:szCs w:val="24"/>
+        </w:rPr>
+        <w:t>7</w:t>
+      </w:r>
+      <w:r>
+        <w:rPr>
+          <w:sz w:val="24"/>
+          <w:szCs w:val="24"/>
+        </w:rPr>
+        <w:t>% descuento</w:t>
       </w:r>
     </w:p>
     <w:p>
@@ -4139,15 +5212,13 @@
         </w:rPr>
         <w:t xml:space="preserve"> a plazos ya que será una campaña fuerte, que requiere </w:t>
       </w:r>
-      <w:proofErr w:type="spellStart"/>
       <w:r>
         <w:rPr>
           <w:sz w:val="24"/>
           <w:szCs w:val="24"/>
         </w:rPr>
-        <w:t>mas</w:t>
-      </w:r>
-      <w:proofErr w:type="spellEnd"/>
+        <w:t>más</w:t>
+      </w:r>
       <w:r>
         <w:rPr>
           <w:sz w:val="24"/>
@@ -4155,46 +5226,6 @@
         </w:rPr>
         <w:t xml:space="preserve"> recursos económicos, mientras que las campañas esporádicas se pagaran al contado.</w:t>
       </w:r>
-    </w:p>
-    <w:p>
-      <w:pPr>
-        <w:rPr>
-          <w:sz w:val="24"/>
-          <w:szCs w:val="24"/>
-        </w:rPr>
-      </w:pPr>
-    </w:p>
-    <w:p>
-      <w:pPr>
-        <w:rPr>
-          <w:sz w:val="24"/>
-          <w:szCs w:val="24"/>
-        </w:rPr>
-      </w:pPr>
-    </w:p>
-    <w:p>
-      <w:pPr>
-        <w:rPr>
-          <w:sz w:val="24"/>
-          <w:szCs w:val="24"/>
-        </w:rPr>
-      </w:pPr>
-    </w:p>
-    <w:p>
-      <w:pPr>
-        <w:rPr>
-          <w:sz w:val="24"/>
-          <w:szCs w:val="24"/>
-        </w:rPr>
-      </w:pPr>
-    </w:p>
-    <w:p>
-      <w:pPr>
-        <w:rPr>
-          <w:sz w:val="24"/>
-          <w:szCs w:val="24"/>
-        </w:rPr>
-      </w:pPr>
     </w:p>
     <w:p>
       <w:pPr>
@@ -4209,7 +5240,6 @@
         </w:rPr>
       </w:pPr>
       <w:r>
-        <w:lastRenderedPageBreak/>
         <w:tab/>
       </w:r>
       <w:bookmarkStart w:id="12" w:name="_Toc159086201"/>
@@ -4254,7 +5284,7 @@
           <w:noProof/>
         </w:rPr>
         <w:drawing>
-          <wp:anchor distT="0" distB="0" distL="114300" distR="114300" simplePos="0" relativeHeight="251672576" behindDoc="0" locked="0" layoutInCell="1" allowOverlap="1" wp14:anchorId="3A4BAF11" wp14:editId="4BC23D7B">
+          <wp:anchor distT="0" distB="0" distL="114300" distR="114300" simplePos="0" relativeHeight="251672576" behindDoc="0" locked="0" layoutInCell="1" allowOverlap="1" wp14:anchorId="3A4BAF11" wp14:editId="2DFA7F28">
             <wp:simplePos x="0" y="0"/>
             <wp:positionH relativeFrom="margin">
               <wp:align>center</wp:align>
@@ -4262,7 +5292,7 @@
             <wp:positionV relativeFrom="paragraph">
               <wp:posOffset>161649</wp:posOffset>
             </wp:positionV>
-            <wp:extent cx="5798573" cy="4104167"/>
+            <wp:extent cx="5798185" cy="3589234"/>
             <wp:effectExtent l="0" t="0" r="0" b="0"/>
             <wp:wrapNone/>
             <wp:docPr id="716037460" name="Imagen 1"/>
@@ -4294,7 +5324,7 @@
                   <pic:spPr bwMode="auto">
                     <a:xfrm>
                       <a:off x="0" y="0"/>
-                      <a:ext cx="5798573" cy="4104167"/>
+                      <a:ext cx="5806406" cy="3594323"/>
                     </a:xfrm>
                     <a:prstGeom prst="rect">
                       <a:avLst/>
@@ -4329,8 +5359,6 @@
     <w:p/>
     <w:p/>
     <w:p/>
-    <w:p/>
-    <w:p/>
     <w:p>
       <w:pPr>
         <w:rPr>
@@ -4338,9 +5366,6 @@
           <w:szCs w:val="24"/>
         </w:rPr>
       </w:pPr>
-      <w:r>
-        <w:tab/>
-      </w:r>
     </w:p>
     <w:p>
       <w:pPr>
@@ -4360,6 +5385,7 @@
           <w:bCs/>
           <w:color w:val="auto"/>
         </w:rPr>
+        <w:lastRenderedPageBreak/>
         <w:t xml:space="preserve">5. </w:t>
       </w:r>
       <w:r>
@@ -4449,15 +5475,13 @@
         </w:rPr>
         <w:t xml:space="preserve">Al tratarse de una empresa nueva, la publicidad va a ser crucial para darnos a conocer. Al apostar fuerte por la compañía, se ha decidido que una de las maneras de </w:t>
       </w:r>
-      <w:proofErr w:type="gramStart"/>
       <w:r>
         <w:rPr>
           <w:sz w:val="24"/>
           <w:szCs w:val="24"/>
         </w:rPr>
-        <w:t>publicitar  la</w:t>
-      </w:r>
-      <w:proofErr w:type="gramEnd"/>
+        <w:t>publicitar la</w:t>
+      </w:r>
       <w:r>
         <w:rPr>
           <w:sz w:val="24"/>
@@ -4493,18 +5517,15 @@
           <w:sz w:val="24"/>
           <w:szCs w:val="24"/>
         </w:rPr>
-        <w:lastRenderedPageBreak/>
         <w:t xml:space="preserve">Todavía en la partida de </w:t>
       </w:r>
-      <w:proofErr w:type="gramStart"/>
       <w:r>
         <w:rPr>
           <w:sz w:val="24"/>
           <w:szCs w:val="24"/>
         </w:rPr>
-        <w:t>gastos</w:t>
-      </w:r>
-      <w:proofErr w:type="gramEnd"/>
+        <w:t>gastos,</w:t>
+      </w:r>
       <w:r>
         <w:rPr>
           <w:sz w:val="24"/>
@@ -4564,7 +5585,11 @@
         <w:t>El 75% restante</w:t>
       </w:r>
       <w:r>
-        <w:t xml:space="preserve"> debe ser buscado mediante financiación externa. Una buena idea sería hacer uso de ICO Empresas y emprendedores, ya que la cantidad máxima que se puede otorgar al proyecto está muy por encima del montante que se necesita. Es un programa que va destinado a la digitalización y ofrece un plazo de amortización de hasta 20 años, un periodo suficiente si las expectativas de expansión internacional se cumplen. Además, si hipotéticamente hubiera algún margen para negociar el tipo de interés, actualmente conviene variable, pues los tipos de interés están muy altos y financiarse resulta mucho más caro que hace un par de años. Las previsiones indican que a lo largo de este año 2024 la FED debería comenzar a bajar tipos.</w:t>
+        <w:t xml:space="preserve"> debe ser buscado mediante financiación externa. Una buena idea sería hacer uso de ICO Empresas y emprendedores, ya que la cantidad máxima que se puede otorgar al proyecto está muy por encima del montante que se necesita. Es un programa que va destinado a la digitalización y ofrece un plazo de amortización de hasta 20 años, un periodo suficiente si las expectativas de expansión internacional se cumplen. Además, si hipotéticamente hubiera algún margen para negociar el tipo de interés, actualmente conviene variable, pues los tipos de </w:t>
+      </w:r>
+      <w:r>
+        <w:lastRenderedPageBreak/>
+        <w:t>interés están muy altos y financiarse resulta mucho más caro que hace un par de años. Las previsiones indican que a lo largo de este año 2024 la FED debería comenzar a bajar tipos.</w:t>
       </w:r>
     </w:p>
     <w:p>
@@ -4656,10 +5681,7 @@
         <w:t>mínima</w:t>
       </w:r>
       <w:r>
-        <w:t>. Nos enfocamos en colaboraciones estratégicas con proveedores clave que ofrecen tecnologías y servicios específicos necesarios para nuestros proyectos. Esta estrategia nos permite mantener la eficiencia operativa y centrarnos en ofrecer servicios de calidad a nuestros clientes</w:t>
-      </w:r>
-      <w:r>
-        <w:t xml:space="preserve"> más que necesitarlos para revender producto como pasa en otro tipo de negocios.</w:t>
+        <w:t>. Nos enfocamos en colaboraciones estratégicas con proveedores clave que ofrecen tecnologías y servicios específicos necesarios para nuestros proyectos. Esta estrategia nos permite mantener la eficiencia operativa y centrarnos en ofrecer servicios de calidad a nuestros clientes más que necesitarlos para revender producto como pasa en otro tipo de negocios.</w:t>
       </w:r>
     </w:p>
     <w:p>
@@ -4695,7 +5717,6 @@
       </w:r>
       <w:proofErr w:type="spellStart"/>
       <w:r>
-        <w:lastRenderedPageBreak/>
         <w:t>Platform</w:t>
       </w:r>
       <w:proofErr w:type="spellEnd"/>
@@ -4787,6 +5808,36 @@
     <w:p>
       <w:pPr>
         <w:pStyle w:val="Ttulo2"/>
+      </w:pPr>
+      <w:r>
+        <w:tab/>
+      </w:r>
+      <w:bookmarkStart w:id="18" w:name="_Toc159086207"/>
+    </w:p>
+    <w:p>
+      <w:pPr>
+        <w:pStyle w:val="Ttulo2"/>
+      </w:pPr>
+    </w:p>
+    <w:p>
+      <w:pPr>
+        <w:pStyle w:val="Ttulo2"/>
+      </w:pPr>
+    </w:p>
+    <w:p>
+      <w:pPr>
+        <w:pStyle w:val="Ttulo2"/>
+      </w:pPr>
+    </w:p>
+    <w:p>
+      <w:pPr>
+        <w:pStyle w:val="Ttulo2"/>
+      </w:pPr>
+    </w:p>
+    <w:p/>
+    <w:p>
+      <w:pPr>
+        <w:pStyle w:val="Ttulo2"/>
         <w:rPr>
           <w:rFonts w:asciiTheme="minorHAnsi" w:hAnsiTheme="minorHAnsi" w:cstheme="minorHAnsi"/>
           <w:b/>
@@ -4797,10 +5848,6 @@
         </w:rPr>
       </w:pPr>
       <w:r>
-        <w:tab/>
-      </w:r>
-      <w:bookmarkStart w:id="18" w:name="_Toc159086207"/>
-      <w:r>
         <w:rPr>
           <w:rFonts w:asciiTheme="minorHAnsi" w:hAnsiTheme="minorHAnsi" w:cstheme="minorHAnsi"/>
           <w:b/>
@@ -4809,6 +5856,7 @@
           <w:sz w:val="28"/>
           <w:szCs w:val="28"/>
         </w:rPr>
+        <w:lastRenderedPageBreak/>
         <w:t>6.2 Detalle de compras previstas para la actividad</w:t>
       </w:r>
       <w:bookmarkEnd w:id="18"/>
@@ -4953,7 +6001,6 @@
           <w:b/>
           <w:bCs/>
         </w:rPr>
-        <w:lastRenderedPageBreak/>
         <w:t>Diversificación de proveedores</w:t>
       </w:r>
       <w:r>
@@ -4999,6 +6046,7 @@
           <w:bCs/>
           <w:color w:val="auto"/>
         </w:rPr>
+        <w:lastRenderedPageBreak/>
         <w:t>7. Plan de RRHH y organización de la empresa</w:t>
       </w:r>
       <w:bookmarkEnd w:id="20"/>
@@ -5090,15 +6138,7 @@
         </w:numPr>
       </w:pPr>
       <w:r>
-        <w:t xml:space="preserve">Gerard </w:t>
-      </w:r>
-      <w:proofErr w:type="spellStart"/>
-      <w:r>
-        <w:t>Perujo</w:t>
-      </w:r>
-      <w:proofErr w:type="spellEnd"/>
-      <w:r>
-        <w:t xml:space="preserve">: </w:t>
+        <w:t xml:space="preserve">Gerard Perujo: </w:t>
       </w:r>
       <w:proofErr w:type="gramStart"/>
       <w:r>
@@ -5352,16 +6392,8 @@
         <w:rPr>
           <w:lang w:val="en-GB"/>
         </w:rPr>
-        <w:t xml:space="preserve">Laura Perez: Senior </w:t>
-      </w:r>
-      <w:proofErr w:type="gramStart"/>
-      <w:r>
-        <w:rPr>
-          <w:lang w:val="en-GB"/>
-        </w:rPr>
-        <w:t>Back-End</w:t>
-      </w:r>
-      <w:proofErr w:type="gramEnd"/>
+        <w:t>Laura Perez: Senior Back-End</w:t>
+      </w:r>
     </w:p>
     <w:p>
       <w:pPr>
@@ -5391,6 +6423,11 @@
       </w:pPr>
     </w:p>
     <w:p/>
+    <w:p/>
+    <w:p/>
+    <w:p/>
+    <w:p/>
+    <w:p/>
     <w:p>
       <w:pPr>
         <w:pStyle w:val="Ttulo2"/>
@@ -5414,6 +6451,7 @@
           <w:sz w:val="28"/>
           <w:szCs w:val="28"/>
         </w:rPr>
+        <w:lastRenderedPageBreak/>
         <w:t>7.2 Determinar los trabajadores necesarios para cubrir esas funciones</w:t>
       </w:r>
       <w:bookmarkStart w:id="23" w:name="_Hlk159191604"/>
@@ -5458,15 +6496,13 @@
         </w:rPr>
         <w:t xml:space="preserve">, con una prueba de 15 días para ver si realmente encajan en la empresa, y pagaremos según su experiencia profesional. Preferimos hacer contratos indefinidos porque al ser una empresa que justo ahora </w:t>
       </w:r>
-      <w:proofErr w:type="spellStart"/>
       <w:r>
         <w:rPr>
           <w:sz w:val="24"/>
           <w:szCs w:val="24"/>
         </w:rPr>
-        <w:t>esta</w:t>
-      </w:r>
-      <w:proofErr w:type="spellEnd"/>
+        <w:t>está</w:t>
+      </w:r>
       <w:r>
         <w:rPr>
           <w:sz w:val="24"/>
@@ -5616,15 +6652,7 @@
         </w:rPr>
       </w:pPr>
       <w:r>
-        <w:t xml:space="preserve">Gerard </w:t>
-      </w:r>
-      <w:proofErr w:type="spellStart"/>
-      <w:r>
-        <w:t>Perujo</w:t>
-      </w:r>
-      <w:proofErr w:type="spellEnd"/>
-      <w:r>
-        <w:t xml:space="preserve"> </w:t>
+        <w:t xml:space="preserve">Gerard Perujo </w:t>
       </w:r>
       <w:proofErr w:type="spellStart"/>
       <w:r>
@@ -5941,60 +6969,6 @@
     </w:p>
     <w:p>
       <w:pPr>
-        <w:pStyle w:val="Prrafodelista"/>
-        <w:ind w:left="1776"/>
-        <w:rPr>
-          <w:b/>
-          <w:bCs/>
-          <w:u w:val="single"/>
-        </w:rPr>
-      </w:pPr>
-    </w:p>
-    <w:p>
-      <w:pPr>
-        <w:pStyle w:val="Prrafodelista"/>
-        <w:ind w:left="1776"/>
-        <w:rPr>
-          <w:b/>
-          <w:bCs/>
-          <w:u w:val="single"/>
-        </w:rPr>
-      </w:pPr>
-    </w:p>
-    <w:p>
-      <w:pPr>
-        <w:rPr>
-          <w:b/>
-          <w:bCs/>
-          <w:u w:val="single"/>
-        </w:rPr>
-      </w:pPr>
-    </w:p>
-    <w:p>
-      <w:pPr>
-        <w:pStyle w:val="Prrafodelista"/>
-        <w:ind w:left="1776"/>
-      </w:pPr>
-    </w:p>
-    <w:p>
-      <w:pPr>
-        <w:pStyle w:val="Prrafodelista"/>
-        <w:ind w:left="1776"/>
-      </w:pPr>
-    </w:p>
-    <w:p>
-      <w:pPr>
-        <w:pStyle w:val="Prrafodelista"/>
-        <w:ind w:left="1776"/>
-      </w:pPr>
-    </w:p>
-    <w:p>
-      <w:r>
-        <w:tab/>
-      </w:r>
-    </w:p>
-    <w:p>
-      <w:pPr>
         <w:pStyle w:val="Ttulo2"/>
         <w:rPr>
           <w:rFonts w:asciiTheme="minorHAnsi" w:hAnsiTheme="minorHAnsi" w:cstheme="minorHAnsi"/>
@@ -6006,6 +6980,7 @@
         </w:rPr>
       </w:pPr>
       <w:r>
+        <w:lastRenderedPageBreak/>
         <w:tab/>
       </w:r>
       <w:bookmarkStart w:id="26" w:name="_Toc159086214"/>
@@ -6029,7 +7004,7 @@
           <w:noProof/>
         </w:rPr>
         <w:drawing>
-          <wp:anchor distT="0" distB="0" distL="114300" distR="114300" simplePos="0" relativeHeight="251678720" behindDoc="0" locked="0" layoutInCell="1" allowOverlap="1" wp14:anchorId="0A9D899C" wp14:editId="2F49BD3C">
+          <wp:anchor distT="0" distB="0" distL="114300" distR="114300" simplePos="0" relativeHeight="251678720" behindDoc="0" locked="0" layoutInCell="1" allowOverlap="1" wp14:anchorId="0A9D899C" wp14:editId="1D61EBB2">
             <wp:simplePos x="0" y="0"/>
             <wp:positionH relativeFrom="margin">
               <wp:align>center</wp:align>
@@ -6107,7 +7082,7 @@
 </file>
 
 <file path=word/endnotes.xml><?xml version="1.0" encoding="utf-8"?>
-<w:endnotes xmlns:wpc="http://schemas.microsoft.com/office/word/2010/wordprocessingCanvas" xmlns:cx="http://schemas.microsoft.com/office/drawing/2014/chartex" xmlns:cx1="http://schemas.microsoft.com/office/drawing/2015/9/8/chartex" xmlns:cx2="http://schemas.microsoft.com/office/drawing/2015/10/21/chartex" xmlns:cx3="http://schemas.microsoft.com/office/drawing/2016/5/9/chartex" xmlns:cx4="http://schemas.microsoft.com/office/drawing/2016/5/10/chartex" xmlns:cx5="http://schemas.microsoft.com/office/drawing/2016/5/11/chartex" xmlns:cx6="http://schemas.microsoft.com/office/drawing/2016/5/12/chartex" xmlns:cx7="http://schemas.microsoft.com/office/drawing/2016/5/13/chartex" xmlns:cx8="http://schemas.microsoft.com/office/drawing/2016/5/14/chartex" xmlns:mc="http://schemas.openxmlformats.org/markup-compatibility/2006" xmlns:aink="http://schemas.microsoft.com/office/drawing/2016/ink" xmlns:am3d="http://schemas.microsoft.com/office/drawing/2017/model3d" xmlns:o="urn:schemas-microsoft-com:office:office" xmlns:oel="http://schemas.microsoft.com/office/2019/extlst" xmlns:r="http://schemas.openxmlformats.org/officeDocument/2006/relationships" xmlns:m="http://schemas.openxmlformats.org/officeDocument/2006/math" xmlns:v="urn:schemas-microsoft-com:vml" xmlns:wp14="http://schemas.microsoft.com/office/word/2010/wordprocessingDrawing" xmlns:wp="http://schemas.openxmlformats.org/drawingml/2006/wordprocessingDrawing" xmlns:w10="urn:schemas-microsoft-com:office:word" xmlns:w="http://schemas.openxmlformats.org/wordprocessingml/2006/main" xmlns:w14="http://schemas.microsoft.com/office/word/2010/wordml" xmlns:w15="http://schemas.microsoft.com/office/word/2012/wordml" xmlns:w16cex="http://schemas.microsoft.com/office/word/2018/wordml/cex" xmlns:w16cid="http://schemas.microsoft.com/office/word/2016/wordml/cid" xmlns:w16="http://schemas.microsoft.com/office/word/2018/wordml" xmlns:w16sdtdh="http://schemas.microsoft.com/office/word/2020/wordml/sdtdatahash" xmlns:w16se="http://schemas.microsoft.com/office/word/2015/wordml/symex" xmlns:wpg="http://schemas.microsoft.com/office/word/2010/wordprocessingGroup" xmlns:wpi="http://schemas.microsoft.com/office/word/2010/wordprocessingInk" xmlns:wne="http://schemas.microsoft.com/office/word/2006/wordml" xmlns:wps="http://schemas.microsoft.com/office/word/2010/wordprocessingShape" mc:Ignorable="w14 w15 w16se w16cid w16 w16cex w16sdtdh wp14">
+<w:endnotes xmlns:wpc="http://schemas.microsoft.com/office/word/2010/wordprocessingCanvas" xmlns:cx="http://schemas.microsoft.com/office/drawing/2014/chartex" xmlns:cx1="http://schemas.microsoft.com/office/drawing/2015/9/8/chartex" xmlns:cx2="http://schemas.microsoft.com/office/drawing/2015/10/21/chartex" xmlns:cx3="http://schemas.microsoft.com/office/drawing/2016/5/9/chartex" xmlns:cx4="http://schemas.microsoft.com/office/drawing/2016/5/10/chartex" xmlns:cx5="http://schemas.microsoft.com/office/drawing/2016/5/11/chartex" xmlns:cx6="http://schemas.microsoft.com/office/drawing/2016/5/12/chartex" xmlns:cx7="http://schemas.microsoft.com/office/drawing/2016/5/13/chartex" xmlns:cx8="http://schemas.microsoft.com/office/drawing/2016/5/14/chartex" xmlns:mc="http://schemas.openxmlformats.org/markup-compatibility/2006" xmlns:aink="http://schemas.microsoft.com/office/drawing/2016/ink" xmlns:am3d="http://schemas.microsoft.com/office/drawing/2017/model3d" xmlns:o="urn:schemas-microsoft-com:office:office" xmlns:oel="http://schemas.microsoft.com/office/2019/extlst" xmlns:r="http://schemas.openxmlformats.org/officeDocument/2006/relationships" xmlns:m="http://schemas.openxmlformats.org/officeDocument/2006/math" xmlns:v="urn:schemas-microsoft-com:vml" xmlns:wp14="http://schemas.microsoft.com/office/word/2010/wordprocessingDrawing" xmlns:wp="http://schemas.openxmlformats.org/drawingml/2006/wordprocessingDrawing" xmlns:w10="urn:schemas-microsoft-com:office:word" xmlns:w="http://schemas.openxmlformats.org/wordprocessingml/2006/main" xmlns:w14="http://schemas.microsoft.com/office/word/2010/wordml" xmlns:w15="http://schemas.microsoft.com/office/word/2012/wordml" xmlns:w16cex="http://schemas.microsoft.com/office/word/2018/wordml/cex" xmlns:w16cid="http://schemas.microsoft.com/office/word/2016/wordml/cid" xmlns:w16="http://schemas.microsoft.com/office/word/2018/wordml" xmlns:w16du="http://schemas.microsoft.com/office/word/2023/wordml/word16du" xmlns:w16sdtdh="http://schemas.microsoft.com/office/word/2020/wordml/sdtdatahash" xmlns:w16se="http://schemas.microsoft.com/office/word/2015/wordml/symex" xmlns:wpg="http://schemas.microsoft.com/office/word/2010/wordprocessingGroup" xmlns:wpi="http://schemas.microsoft.com/office/word/2010/wordprocessingInk" xmlns:wne="http://schemas.microsoft.com/office/word/2006/wordml" xmlns:wps="http://schemas.microsoft.com/office/word/2010/wordprocessingShape" mc:Ignorable="w14 w15 w16se w16cid w16 w16cex w16sdtdh w16du wp14">
   <w:endnote w:type="separator" w:id="-1">
     <w:p>
       <w:pPr>
@@ -6132,7 +7107,7 @@
 </file>
 
 <file path=word/footer1.xml><?xml version="1.0" encoding="utf-8"?>
-<w:ftr xmlns:wpc="http://schemas.microsoft.com/office/word/2010/wordprocessingCanvas" xmlns:cx="http://schemas.microsoft.com/office/drawing/2014/chartex" xmlns:cx1="http://schemas.microsoft.com/office/drawing/2015/9/8/chartex" xmlns:cx2="http://schemas.microsoft.com/office/drawing/2015/10/21/chartex" xmlns:cx3="http://schemas.microsoft.com/office/drawing/2016/5/9/chartex" xmlns:cx4="http://schemas.microsoft.com/office/drawing/2016/5/10/chartex" xmlns:cx5="http://schemas.microsoft.com/office/drawing/2016/5/11/chartex" xmlns:cx6="http://schemas.microsoft.com/office/drawing/2016/5/12/chartex" xmlns:cx7="http://schemas.microsoft.com/office/drawing/2016/5/13/chartex" xmlns:cx8="http://schemas.microsoft.com/office/drawing/2016/5/14/chartex" xmlns:mc="http://schemas.openxmlformats.org/markup-compatibility/2006" xmlns:aink="http://schemas.microsoft.com/office/drawing/2016/ink" xmlns:am3d="http://schemas.microsoft.com/office/drawing/2017/model3d" xmlns:o="urn:schemas-microsoft-com:office:office" xmlns:oel="http://schemas.microsoft.com/office/2019/extlst" xmlns:r="http://schemas.openxmlformats.org/officeDocument/2006/relationships" xmlns:m="http://schemas.openxmlformats.org/officeDocument/2006/math" xmlns:v="urn:schemas-microsoft-com:vml" xmlns:wp14="http://schemas.microsoft.com/office/word/2010/wordprocessingDrawing" xmlns:wp="http://schemas.openxmlformats.org/drawingml/2006/wordprocessingDrawing" xmlns:w10="urn:schemas-microsoft-com:office:word" xmlns:w="http://schemas.openxmlformats.org/wordprocessingml/2006/main" xmlns:w14="http://schemas.microsoft.com/office/word/2010/wordml" xmlns:w15="http://schemas.microsoft.com/office/word/2012/wordml" xmlns:w16cex="http://schemas.microsoft.com/office/word/2018/wordml/cex" xmlns:w16cid="http://schemas.microsoft.com/office/word/2016/wordml/cid" xmlns:w16="http://schemas.microsoft.com/office/word/2018/wordml" xmlns:w16sdtdh="http://schemas.microsoft.com/office/word/2020/wordml/sdtdatahash" xmlns:w16se="http://schemas.microsoft.com/office/word/2015/wordml/symex" xmlns:wpg="http://schemas.microsoft.com/office/word/2010/wordprocessingGroup" xmlns:wpi="http://schemas.microsoft.com/office/word/2010/wordprocessingInk" xmlns:wne="http://schemas.microsoft.com/office/word/2006/wordml" xmlns:wps="http://schemas.microsoft.com/office/word/2010/wordprocessingShape" mc:Ignorable="w14 w15 w16se w16cid w16 w16cex w16sdtdh wp14">
+<w:ftr xmlns:wpc="http://schemas.microsoft.com/office/word/2010/wordprocessingCanvas" xmlns:cx="http://schemas.microsoft.com/office/drawing/2014/chartex" xmlns:cx1="http://schemas.microsoft.com/office/drawing/2015/9/8/chartex" xmlns:cx2="http://schemas.microsoft.com/office/drawing/2015/10/21/chartex" xmlns:cx3="http://schemas.microsoft.com/office/drawing/2016/5/9/chartex" xmlns:cx4="http://schemas.microsoft.com/office/drawing/2016/5/10/chartex" xmlns:cx5="http://schemas.microsoft.com/office/drawing/2016/5/11/chartex" xmlns:cx6="http://schemas.microsoft.com/office/drawing/2016/5/12/chartex" xmlns:cx7="http://schemas.microsoft.com/office/drawing/2016/5/13/chartex" xmlns:cx8="http://schemas.microsoft.com/office/drawing/2016/5/14/chartex" xmlns:mc="http://schemas.openxmlformats.org/markup-compatibility/2006" xmlns:aink="http://schemas.microsoft.com/office/drawing/2016/ink" xmlns:am3d="http://schemas.microsoft.com/office/drawing/2017/model3d" xmlns:o="urn:schemas-microsoft-com:office:office" xmlns:oel="http://schemas.microsoft.com/office/2019/extlst" xmlns:r="http://schemas.openxmlformats.org/officeDocument/2006/relationships" xmlns:m="http://schemas.openxmlformats.org/officeDocument/2006/math" xmlns:v="urn:schemas-microsoft-com:vml" xmlns:wp14="http://schemas.microsoft.com/office/word/2010/wordprocessingDrawing" xmlns:wp="http://schemas.openxmlformats.org/drawingml/2006/wordprocessingDrawing" xmlns:w10="urn:schemas-microsoft-com:office:word" xmlns:w="http://schemas.openxmlformats.org/wordprocessingml/2006/main" xmlns:w14="http://schemas.microsoft.com/office/word/2010/wordml" xmlns:w15="http://schemas.microsoft.com/office/word/2012/wordml" xmlns:w16cex="http://schemas.microsoft.com/office/word/2018/wordml/cex" xmlns:w16cid="http://schemas.microsoft.com/office/word/2016/wordml/cid" xmlns:w16="http://schemas.microsoft.com/office/word/2018/wordml" xmlns:w16du="http://schemas.microsoft.com/office/word/2023/wordml/word16du" xmlns:w16sdtdh="http://schemas.microsoft.com/office/word/2020/wordml/sdtdatahash" xmlns:w16se="http://schemas.microsoft.com/office/word/2015/wordml/symex" xmlns:wpg="http://schemas.microsoft.com/office/word/2010/wordprocessingGroup" xmlns:wpi="http://schemas.microsoft.com/office/word/2010/wordprocessingInk" xmlns:wne="http://schemas.microsoft.com/office/word/2006/wordml" xmlns:wps="http://schemas.microsoft.com/office/word/2010/wordprocessingShape" mc:Ignorable="w14 w15 w16se w16cid w16 w16cex w16sdtdh w16du wp14">
   <w:sdt>
     <w:sdtPr>
       <w:id w:val="1738591405"/>
@@ -6208,7 +7183,7 @@
                 </wp:inline>
               </w:drawing>
             </mc:Choice>
-            <mc:Fallback xmlns:w16du="http://schemas.microsoft.com/office/word/2023/wordml/word16du">
+            <mc:Fallback>
               <w:pict>
                 <v:shapetype w14:anchorId="7FA284B9" id="_x0000_t110" coordsize="21600,21600" o:spt="110" path="m10800,l,10800,10800,21600,21600,10800xe">
                   <v:stroke joinstyle="miter"/>
@@ -6260,7 +7235,7 @@
 </file>
 
 <file path=word/footnotes.xml><?xml version="1.0" encoding="utf-8"?>
-<w:footnotes xmlns:wpc="http://schemas.microsoft.com/office/word/2010/wordprocessingCanvas" xmlns:cx="http://schemas.microsoft.com/office/drawing/2014/chartex" xmlns:cx1="http://schemas.microsoft.com/office/drawing/2015/9/8/chartex" xmlns:cx2="http://schemas.microsoft.com/office/drawing/2015/10/21/chartex" xmlns:cx3="http://schemas.microsoft.com/office/drawing/2016/5/9/chartex" xmlns:cx4="http://schemas.microsoft.com/office/drawing/2016/5/10/chartex" xmlns:cx5="http://schemas.microsoft.com/office/drawing/2016/5/11/chartex" xmlns:cx6="http://schemas.microsoft.com/office/drawing/2016/5/12/chartex" xmlns:cx7="http://schemas.microsoft.com/office/drawing/2016/5/13/chartex" xmlns:cx8="http://schemas.microsoft.com/office/drawing/2016/5/14/chartex" xmlns:mc="http://schemas.openxmlformats.org/markup-compatibility/2006" xmlns:aink="http://schemas.microsoft.com/office/drawing/2016/ink" xmlns:am3d="http://schemas.microsoft.com/office/drawing/2017/model3d" xmlns:o="urn:schemas-microsoft-com:office:office" xmlns:oel="http://schemas.microsoft.com/office/2019/extlst" xmlns:r="http://schemas.openxmlformats.org/officeDocument/2006/relationships" xmlns:m="http://schemas.openxmlformats.org/officeDocument/2006/math" xmlns:v="urn:schemas-microsoft-com:vml" xmlns:wp14="http://schemas.microsoft.com/office/word/2010/wordprocessingDrawing" xmlns:wp="http://schemas.openxmlformats.org/drawingml/2006/wordprocessingDrawing" xmlns:w10="urn:schemas-microsoft-com:office:word" xmlns:w="http://schemas.openxmlformats.org/wordprocessingml/2006/main" xmlns:w14="http://schemas.microsoft.com/office/word/2010/wordml" xmlns:w15="http://schemas.microsoft.com/office/word/2012/wordml" xmlns:w16cex="http://schemas.microsoft.com/office/word/2018/wordml/cex" xmlns:w16cid="http://schemas.microsoft.com/office/word/2016/wordml/cid" xmlns:w16="http://schemas.microsoft.com/office/word/2018/wordml" xmlns:w16sdtdh="http://schemas.microsoft.com/office/word/2020/wordml/sdtdatahash" xmlns:w16se="http://schemas.microsoft.com/office/word/2015/wordml/symex" xmlns:wpg="http://schemas.microsoft.com/office/word/2010/wordprocessingGroup" xmlns:wpi="http://schemas.microsoft.com/office/word/2010/wordprocessingInk" xmlns:wne="http://schemas.microsoft.com/office/word/2006/wordml" xmlns:wps="http://schemas.microsoft.com/office/word/2010/wordprocessingShape" mc:Ignorable="w14 w15 w16se w16cid w16 w16cex w16sdtdh wp14">
+<w:footnotes xmlns:wpc="http://schemas.microsoft.com/office/word/2010/wordprocessingCanvas" xmlns:cx="http://schemas.microsoft.com/office/drawing/2014/chartex" xmlns:cx1="http://schemas.microsoft.com/office/drawing/2015/9/8/chartex" xmlns:cx2="http://schemas.microsoft.com/office/drawing/2015/10/21/chartex" xmlns:cx3="http://schemas.microsoft.com/office/drawing/2016/5/9/chartex" xmlns:cx4="http://schemas.microsoft.com/office/drawing/2016/5/10/chartex" xmlns:cx5="http://schemas.microsoft.com/office/drawing/2016/5/11/chartex" xmlns:cx6="http://schemas.microsoft.com/office/drawing/2016/5/12/chartex" xmlns:cx7="http://schemas.microsoft.com/office/drawing/2016/5/13/chartex" xmlns:cx8="http://schemas.microsoft.com/office/drawing/2016/5/14/chartex" xmlns:mc="http://schemas.openxmlformats.org/markup-compatibility/2006" xmlns:aink="http://schemas.microsoft.com/office/drawing/2016/ink" xmlns:am3d="http://schemas.microsoft.com/office/drawing/2017/model3d" xmlns:o="urn:schemas-microsoft-com:office:office" xmlns:oel="http://schemas.microsoft.com/office/2019/extlst" xmlns:r="http://schemas.openxmlformats.org/officeDocument/2006/relationships" xmlns:m="http://schemas.openxmlformats.org/officeDocument/2006/math" xmlns:v="urn:schemas-microsoft-com:vml" xmlns:wp14="http://schemas.microsoft.com/office/word/2010/wordprocessingDrawing" xmlns:wp="http://schemas.openxmlformats.org/drawingml/2006/wordprocessingDrawing" xmlns:w10="urn:schemas-microsoft-com:office:word" xmlns:w="http://schemas.openxmlformats.org/wordprocessingml/2006/main" xmlns:w14="http://schemas.microsoft.com/office/word/2010/wordml" xmlns:w15="http://schemas.microsoft.com/office/word/2012/wordml" xmlns:w16cex="http://schemas.microsoft.com/office/word/2018/wordml/cex" xmlns:w16cid="http://schemas.microsoft.com/office/word/2016/wordml/cid" xmlns:w16="http://schemas.microsoft.com/office/word/2018/wordml" xmlns:w16du="http://schemas.microsoft.com/office/word/2023/wordml/word16du" xmlns:w16sdtdh="http://schemas.microsoft.com/office/word/2020/wordml/sdtdatahash" xmlns:w16se="http://schemas.microsoft.com/office/word/2015/wordml/symex" xmlns:wpg="http://schemas.microsoft.com/office/word/2010/wordprocessingGroup" xmlns:wpi="http://schemas.microsoft.com/office/word/2010/wordprocessingInk" xmlns:wne="http://schemas.microsoft.com/office/word/2006/wordml" xmlns:wps="http://schemas.microsoft.com/office/word/2010/wordprocessingShape" mc:Ignorable="w14 w15 w16se w16cid w16 w16cex w16sdtdh w16du wp14">
   <w:footnote w:type="separator" w:id="-1">
     <w:p>
       <w:pPr>
@@ -6285,7 +7260,7 @@
 </file>
 
 <file path=word/numbering.xml><?xml version="1.0" encoding="utf-8"?>
-<w:numbering xmlns:wpc="http://schemas.microsoft.com/office/word/2010/wordprocessingCanvas" xmlns:cx="http://schemas.microsoft.com/office/drawing/2014/chartex" xmlns:cx1="http://schemas.microsoft.com/office/drawing/2015/9/8/chartex" xmlns:cx2="http://schemas.microsoft.com/office/drawing/2015/10/21/chartex" xmlns:cx3="http://schemas.microsoft.com/office/drawing/2016/5/9/chartex" xmlns:cx4="http://schemas.microsoft.com/office/drawing/2016/5/10/chartex" xmlns:cx5="http://schemas.microsoft.com/office/drawing/2016/5/11/chartex" xmlns:cx6="http://schemas.microsoft.com/office/drawing/2016/5/12/chartex" xmlns:cx7="http://schemas.microsoft.com/office/drawing/2016/5/13/chartex" xmlns:cx8="http://schemas.microsoft.com/office/drawing/2016/5/14/chartex" xmlns:mc="http://schemas.openxmlformats.org/markup-compatibility/2006" xmlns:aink="http://schemas.microsoft.com/office/drawing/2016/ink" xmlns:am3d="http://schemas.microsoft.com/office/drawing/2017/model3d" xmlns:o="urn:schemas-microsoft-com:office:office" xmlns:oel="http://schemas.microsoft.com/office/2019/extlst" xmlns:r="http://schemas.openxmlformats.org/officeDocument/2006/relationships" xmlns:m="http://schemas.openxmlformats.org/officeDocument/2006/math" xmlns:v="urn:schemas-microsoft-com:vml" xmlns:wp14="http://schemas.microsoft.com/office/word/2010/wordprocessingDrawing" xmlns:wp="http://schemas.openxmlformats.org/drawingml/2006/wordprocessingDrawing" xmlns:w10="urn:schemas-microsoft-com:office:word" xmlns:w="http://schemas.openxmlformats.org/wordprocessingml/2006/main" xmlns:w14="http://schemas.microsoft.com/office/word/2010/wordml" xmlns:w15="http://schemas.microsoft.com/office/word/2012/wordml" xmlns:w16cex="http://schemas.microsoft.com/office/word/2018/wordml/cex" xmlns:w16cid="http://schemas.microsoft.com/office/word/2016/wordml/cid" xmlns:w16="http://schemas.microsoft.com/office/word/2018/wordml" xmlns:w16sdtdh="http://schemas.microsoft.com/office/word/2020/wordml/sdtdatahash" xmlns:w16se="http://schemas.microsoft.com/office/word/2015/wordml/symex" xmlns:wpg="http://schemas.microsoft.com/office/word/2010/wordprocessingGroup" xmlns:wpi="http://schemas.microsoft.com/office/word/2010/wordprocessingInk" xmlns:wne="http://schemas.microsoft.com/office/word/2006/wordml" xmlns:wps="http://schemas.microsoft.com/office/word/2010/wordprocessingShape" mc:Ignorable="w14 w15 w16se w16cid w16 w16cex w16sdtdh wp14">
+<w:numbering xmlns:wpc="http://schemas.microsoft.com/office/word/2010/wordprocessingCanvas" xmlns:cx="http://schemas.microsoft.com/office/drawing/2014/chartex" xmlns:cx1="http://schemas.microsoft.com/office/drawing/2015/9/8/chartex" xmlns:cx2="http://schemas.microsoft.com/office/drawing/2015/10/21/chartex" xmlns:cx3="http://schemas.microsoft.com/office/drawing/2016/5/9/chartex" xmlns:cx4="http://schemas.microsoft.com/office/drawing/2016/5/10/chartex" xmlns:cx5="http://schemas.microsoft.com/office/drawing/2016/5/11/chartex" xmlns:cx6="http://schemas.microsoft.com/office/drawing/2016/5/12/chartex" xmlns:cx7="http://schemas.microsoft.com/office/drawing/2016/5/13/chartex" xmlns:cx8="http://schemas.microsoft.com/office/drawing/2016/5/14/chartex" xmlns:mc="http://schemas.openxmlformats.org/markup-compatibility/2006" xmlns:aink="http://schemas.microsoft.com/office/drawing/2016/ink" xmlns:am3d="http://schemas.microsoft.com/office/drawing/2017/model3d" xmlns:o="urn:schemas-microsoft-com:office:office" xmlns:oel="http://schemas.microsoft.com/office/2019/extlst" xmlns:r="http://schemas.openxmlformats.org/officeDocument/2006/relationships" xmlns:m="http://schemas.openxmlformats.org/officeDocument/2006/math" xmlns:v="urn:schemas-microsoft-com:vml" xmlns:wp14="http://schemas.microsoft.com/office/word/2010/wordprocessingDrawing" xmlns:wp="http://schemas.openxmlformats.org/drawingml/2006/wordprocessingDrawing" xmlns:w10="urn:schemas-microsoft-com:office:word" xmlns:w="http://schemas.openxmlformats.org/wordprocessingml/2006/main" xmlns:w14="http://schemas.microsoft.com/office/word/2010/wordml" xmlns:w15="http://schemas.microsoft.com/office/word/2012/wordml" xmlns:w16cex="http://schemas.microsoft.com/office/word/2018/wordml/cex" xmlns:w16cid="http://schemas.microsoft.com/office/word/2016/wordml/cid" xmlns:w16="http://schemas.microsoft.com/office/word/2018/wordml" xmlns:w16du="http://schemas.microsoft.com/office/word/2023/wordml/word16du" xmlns:w16sdtdh="http://schemas.microsoft.com/office/word/2020/wordml/sdtdatahash" xmlns:w16se="http://schemas.microsoft.com/office/word/2015/wordml/symex" xmlns:wpg="http://schemas.microsoft.com/office/word/2010/wordprocessingGroup" xmlns:wpi="http://schemas.microsoft.com/office/word/2010/wordprocessingInk" xmlns:wne="http://schemas.microsoft.com/office/word/2006/wordml" xmlns:wps="http://schemas.microsoft.com/office/word/2010/wordprocessingShape" mc:Ignorable="w14 w15 w16se w16cid w16 w16cex w16sdtdh w16du wp14">
   <w:abstractNum w:abstractNumId="0" w15:restartNumberingAfterBreak="0">
     <w:nsid w:val="00C838C2"/>
     <w:multiLevelType w:val="hybridMultilevel"/>
@@ -8780,7 +9755,7 @@
   <w:abstractNum w:abstractNumId="23" w15:restartNumberingAfterBreak="0">
     <w:nsid w:val="27510012"/>
     <w:multiLevelType w:val="hybridMultilevel"/>
-    <w:tmpl w:val="11EE179C"/>
+    <w:tmpl w:val="EF866EA2"/>
     <w:lvl w:ilvl="0" w:tplc="08090001">
       <w:start w:val="1"/>
       <w:numFmt w:val="bullet"/>
@@ -14364,7 +15339,7 @@
 </file>
 
 <file path=word/styles.xml><?xml version="1.0" encoding="utf-8"?>
-<w:styles xmlns:mc="http://schemas.openxmlformats.org/markup-compatibility/2006" xmlns:r="http://schemas.openxmlformats.org/officeDocument/2006/relationships" xmlns:w="http://schemas.openxmlformats.org/wordprocessingml/2006/main" xmlns:w14="http://schemas.microsoft.com/office/word/2010/wordml" xmlns:w15="http://schemas.microsoft.com/office/word/2012/wordml" xmlns:w16cex="http://schemas.microsoft.com/office/word/2018/wordml/cex" xmlns:w16cid="http://schemas.microsoft.com/office/word/2016/wordml/cid" xmlns:w16="http://schemas.microsoft.com/office/word/2018/wordml" xmlns:w16sdtdh="http://schemas.microsoft.com/office/word/2020/wordml/sdtdatahash" xmlns:w16se="http://schemas.microsoft.com/office/word/2015/wordml/symex" mc:Ignorable="w14 w15 w16se w16cid w16 w16cex w16sdtdh">
+<w:styles xmlns:mc="http://schemas.openxmlformats.org/markup-compatibility/2006" xmlns:r="http://schemas.openxmlformats.org/officeDocument/2006/relationships" xmlns:w="http://schemas.openxmlformats.org/wordprocessingml/2006/main" xmlns:w14="http://schemas.microsoft.com/office/word/2010/wordml" xmlns:w15="http://schemas.microsoft.com/office/word/2012/wordml" xmlns:w16cex="http://schemas.microsoft.com/office/word/2018/wordml/cex" xmlns:w16cid="http://schemas.microsoft.com/office/word/2016/wordml/cid" xmlns:w16="http://schemas.microsoft.com/office/word/2018/wordml" xmlns:w16du="http://schemas.microsoft.com/office/word/2023/wordml/word16du" xmlns:w16sdtdh="http://schemas.microsoft.com/office/word/2020/wordml/sdtdatahash" xmlns:w16se="http://schemas.microsoft.com/office/word/2015/wordml/symex" mc:Ignorable="w14 w15 w16se w16cid w16 w16cex w16sdtdh w16du">
   <w:docDefaults>
     <w:rPrDefault>
       <w:rPr>

</xml_diff>